<commit_message>
Laura commentson methods added july 21
</commit_message>
<xml_diff>
--- a/Non-Random Loss_NutNet Methods.docx
+++ b/Non-Random Loss_NutNet Methods.docx
@@ -1,6 +1,6 @@
 
 <file path=word/document.xml><?xml version="1.0" encoding="utf-8"?>
-<w:document xmlns:wpc="http://schemas.microsoft.com/office/word/2010/wordprocessingCanvas" xmlns:cx="http://schemas.microsoft.com/office/drawing/2014/chartex" xmlns:cx1="http://schemas.microsoft.com/office/drawing/2015/9/8/chartex" xmlns:cx2="http://schemas.microsoft.com/office/drawing/2015/10/21/chartex" xmlns:cx3="http://schemas.microsoft.com/office/drawing/2016/5/9/chartex" xmlns:cx4="http://schemas.microsoft.com/office/drawing/2016/5/10/chartex" xmlns:cx5="http://schemas.microsoft.com/office/drawing/2016/5/11/chartex" xmlns:cx6="http://schemas.microsoft.com/office/drawing/2016/5/12/chartex" xmlns:cx7="http://schemas.microsoft.com/office/drawing/2016/5/13/chartex" xmlns:cx8="http://schemas.microsoft.com/office/drawing/2016/5/14/chartex" xmlns:mc="http://schemas.openxmlformats.org/markup-compatibility/2006" xmlns:aink="http://schemas.microsoft.com/office/drawing/2016/ink" xmlns:am3d="http://schemas.microsoft.com/office/drawing/2017/model3d" xmlns:o="urn:schemas-microsoft-com:office:office" xmlns:r="http://schemas.openxmlformats.org/officeDocument/2006/relationships" xmlns:m="http://schemas.openxmlformats.org/officeDocument/2006/math" xmlns:v="urn:schemas-microsoft-com:vml" xmlns:wp14="http://schemas.microsoft.com/office/word/2010/wordprocessingDrawing" xmlns:wp="http://schemas.openxmlformats.org/drawingml/2006/wordprocessingDrawing" xmlns:w10="urn:schemas-microsoft-com:office:word" xmlns:w="http://schemas.openxmlformats.org/wordprocessingml/2006/main" xmlns:w14="http://schemas.microsoft.com/office/word/2010/wordml" xmlns:w15="http://schemas.microsoft.com/office/word/2012/wordml" xmlns:w16cid="http://schemas.microsoft.com/office/word/2016/wordml/cid" xmlns:w16se="http://schemas.microsoft.com/office/word/2015/wordml/symex" xmlns:wpg="http://schemas.microsoft.com/office/word/2010/wordprocessingGroup" xmlns:wpi="http://schemas.microsoft.com/office/word/2010/wordprocessingInk" xmlns:wne="http://schemas.microsoft.com/office/word/2006/wordml" xmlns:wps="http://schemas.microsoft.com/office/word/2010/wordprocessingShape" mc:Ignorable="w14 w15 w16se w16cid wp14">
+<w:document xmlns:wpc="http://schemas.microsoft.com/office/word/2010/wordprocessingCanvas" xmlns:cx="http://schemas.microsoft.com/office/drawing/2014/chartex" xmlns:cx1="http://schemas.microsoft.com/office/drawing/2015/9/8/chartex" xmlns:cx2="http://schemas.microsoft.com/office/drawing/2015/10/21/chartex" xmlns:cx3="http://schemas.microsoft.com/office/drawing/2016/5/9/chartex" xmlns:cx4="http://schemas.microsoft.com/office/drawing/2016/5/10/chartex" xmlns:cx5="http://schemas.microsoft.com/office/drawing/2016/5/11/chartex" xmlns:cx6="http://schemas.microsoft.com/office/drawing/2016/5/12/chartex" xmlns:cx7="http://schemas.microsoft.com/office/drawing/2016/5/13/chartex" xmlns:cx8="http://schemas.microsoft.com/office/drawing/2016/5/14/chartex" xmlns:mc="http://schemas.openxmlformats.org/markup-compatibility/2006" xmlns:aink="http://schemas.microsoft.com/office/drawing/2016/ink" xmlns:am3d="http://schemas.microsoft.com/office/drawing/2017/model3d" xmlns:o="urn:schemas-microsoft-com:office:office" xmlns:r="http://schemas.openxmlformats.org/officeDocument/2006/relationships" xmlns:m="http://schemas.openxmlformats.org/officeDocument/2006/math" xmlns:v="urn:schemas-microsoft-com:vml" xmlns:wp14="http://schemas.microsoft.com/office/word/2010/wordprocessingDrawing" xmlns:wp="http://schemas.openxmlformats.org/drawingml/2006/wordprocessingDrawing" xmlns:w10="urn:schemas-microsoft-com:office:word" xmlns:w="http://schemas.openxmlformats.org/wordprocessingml/2006/main" xmlns:w14="http://schemas.microsoft.com/office/word/2010/wordml" xmlns:w15="http://schemas.microsoft.com/office/word/2012/wordml" xmlns:w16cex="http://schemas.microsoft.com/office/word/2018/wordml/cex" xmlns:w16cid="http://schemas.microsoft.com/office/word/2016/wordml/cid" xmlns:w16="http://schemas.microsoft.com/office/word/2018/wordml" xmlns:w16se="http://schemas.microsoft.com/office/word/2015/wordml/symex" xmlns:wpg="http://schemas.microsoft.com/office/word/2010/wordprocessingGroup" xmlns:wpi="http://schemas.microsoft.com/office/word/2010/wordprocessingInk" xmlns:wne="http://schemas.microsoft.com/office/word/2006/wordml" xmlns:wps="http://schemas.microsoft.com/office/word/2010/wordprocessingShape" mc:Ignorable="w14 w15 w16se w16cid w16 w16cex wp14">
   <w:body>
     <w:p>
       <w:pPr>
@@ -21,46 +21,24 @@
           <w:rFonts w:ascii="Arial" w:hAnsi="Arial" w:cs="Arial"/>
         </w:rPr>
       </w:pPr>
-      <w:proofErr w:type="spellStart"/>
-      <w:r>
-        <w:rPr>
-          <w:rFonts w:ascii="Arial" w:hAnsi="Arial" w:cs="Arial"/>
-        </w:rPr>
-        <w:t>Nutnet</w:t>
-      </w:r>
-      <w:proofErr w:type="spellEnd"/>
-      <w:r>
-        <w:rPr>
-          <w:rFonts w:ascii="Arial" w:hAnsi="Arial" w:cs="Arial"/>
-        </w:rPr>
-        <w:t xml:space="preserve"> portions for Nathan Methods Additions</w:t>
-      </w:r>
-    </w:p>
-    <w:p>
-      <w:pPr>
-        <w:rPr>
-          <w:rFonts w:ascii="Arial" w:hAnsi="Arial" w:cs="Arial"/>
-        </w:rPr>
-      </w:pPr>
-      <w:r>
-        <w:rPr>
-          <w:rFonts w:ascii="Arial" w:hAnsi="Arial" w:cs="Arial"/>
-        </w:rPr>
-        <w:t xml:space="preserve">July </w:t>
-      </w:r>
-      <w:proofErr w:type="gramStart"/>
-      <w:r>
-        <w:rPr>
-          <w:rFonts w:ascii="Arial" w:hAnsi="Arial" w:cs="Arial"/>
-        </w:rPr>
-        <w:t>10</w:t>
-      </w:r>
-      <w:proofErr w:type="gramEnd"/>
-      <w:r>
-        <w:rPr>
-          <w:rFonts w:ascii="Arial" w:hAnsi="Arial" w:cs="Arial"/>
-        </w:rPr>
-        <w:t xml:space="preserve"> 2020</w:t>
+      <w:r>
+        <w:rPr>
+          <w:rFonts w:ascii="Arial" w:hAnsi="Arial" w:cs="Arial"/>
+        </w:rPr>
+        <w:t>Nutnet portions for Nathan Methods Additions</w:t>
+      </w:r>
+    </w:p>
+    <w:p>
+      <w:pPr>
+        <w:rPr>
+          <w:rFonts w:ascii="Arial" w:hAnsi="Arial" w:cs="Arial"/>
+        </w:rPr>
+      </w:pPr>
+      <w:r>
+        <w:rPr>
+          <w:rFonts w:ascii="Arial" w:hAnsi="Arial" w:cs="Arial"/>
+        </w:rPr>
+        <w:t>July 10 2020</w:t>
       </w:r>
     </w:p>
     <w:p>
@@ -228,6 +206,7 @@
         <w:t>1715</w:t>
       </w:r>
       <w:commentRangeStart w:id="1"/>
+      <w:commentRangeStart w:id="2"/>
       <w:r>
         <w:rPr>
           <w:rFonts w:ascii="Arial" w:hAnsi="Arial" w:cs="Arial"/>
@@ -290,6 +269,14 @@
         </w:rPr>
         <w:commentReference w:id="1"/>
       </w:r>
+      <w:commentRangeEnd w:id="2"/>
+      <w:r>
+        <w:rPr>
+          <w:rStyle w:val="CommentReference"/>
+          <w:rFonts w:ascii="Arial" w:eastAsia="Arial" w:hAnsi="Arial" w:cs="Arial"/>
+        </w:rPr>
+        <w:commentReference w:id="2"/>
+      </w:r>
       <w:r>
         <w:rPr>
           <w:rFonts w:ascii="Arial" w:hAnsi="Arial" w:cs="Arial"/>
@@ -331,9 +318,10 @@
         </w:rPr>
         <w:t>For biodiversity change of rare and dominant species, we consider two dimensions of change, estimating: (1) the average changes in abundance and richness of rare, dominant, and subordinate species based on each nutrient addition treatments compared to controls; and (2) changes over time, in terms of the probability of loss over time for rare, dominant, and subordinate species by treatment. For (1), we classify species in groups of rare, dominant, and subordinate based on their average relative cover</w:t>
       </w:r>
-      <w:commentRangeStart w:id="2"/>
       <w:commentRangeStart w:id="3"/>
       <w:commentRangeStart w:id="4"/>
+      <w:commentRangeStart w:id="5"/>
+      <w:commentRangeStart w:id="6"/>
       <w:r>
         <w:rPr>
           <w:rFonts w:ascii="Arial" w:hAnsi="Arial" w:cs="Arial"/>
@@ -363,32 +351,40 @@
         </w:rPr>
         <w:t xml:space="preserve"> </w:t>
       </w:r>
-      <w:commentRangeEnd w:id="2"/>
+      <w:commentRangeEnd w:id="3"/>
       <w:r>
         <w:rPr>
           <w:rStyle w:val="CommentReference"/>
           <w:rFonts w:ascii="Arial" w:eastAsia="Arial" w:hAnsi="Arial" w:cs="Arial"/>
           <w:highlight w:val="lightGray"/>
         </w:rPr>
-        <w:commentReference w:id="2"/>
-      </w:r>
-      <w:commentRangeEnd w:id="3"/>
+        <w:commentReference w:id="3"/>
+      </w:r>
+      <w:commentRangeEnd w:id="4"/>
       <w:r>
         <w:rPr>
           <w:rStyle w:val="CommentReference"/>
           <w:rFonts w:ascii="Arial" w:eastAsia="Arial" w:hAnsi="Arial" w:cs="Arial"/>
           <w:highlight w:val="lightGray"/>
         </w:rPr>
-        <w:commentReference w:id="3"/>
-      </w:r>
-      <w:commentRangeEnd w:id="4"/>
+        <w:commentReference w:id="4"/>
+      </w:r>
+      <w:commentRangeEnd w:id="5"/>
       <w:r>
         <w:rPr>
           <w:rStyle w:val="CommentReference"/>
           <w:rFonts w:ascii="Arial" w:eastAsia="Arial" w:hAnsi="Arial" w:cs="Arial"/>
           <w:highlight w:val="lightGray"/>
         </w:rPr>
-        <w:commentReference w:id="4"/>
+        <w:commentReference w:id="5"/>
+      </w:r>
+      <w:commentRangeEnd w:id="6"/>
+      <w:r>
+        <w:rPr>
+          <w:rStyle w:val="CommentReference"/>
+          <w:rFonts w:ascii="Arial" w:eastAsia="Arial" w:hAnsi="Arial" w:cs="Arial"/>
+        </w:rPr>
+        <w:commentReference w:id="6"/>
       </w:r>
       <w:r>
         <w:rPr>
@@ -505,7 +501,36 @@
           <w:highlight w:val="lightGray"/>
           <w:lang w:val="en-GB"/>
         </w:rPr>
-        <w:t xml:space="preserve">Second, we quantify yearly effects by classifying a species as </w:t>
+        <w:t xml:space="preserve">Second, we quantify </w:t>
+      </w:r>
+      <w:commentRangeStart w:id="7"/>
+      <w:r>
+        <w:rPr>
+          <w:rFonts w:ascii="Arial" w:hAnsi="Arial" w:cs="Arial"/>
+          <w:sz w:val="22"/>
+          <w:szCs w:val="22"/>
+          <w:highlight w:val="lightGray"/>
+          <w:lang w:val="en-GB"/>
+        </w:rPr>
+        <w:t>yearly</w:t>
+      </w:r>
+      <w:commentRangeEnd w:id="7"/>
+      <w:r>
+        <w:rPr>
+          <w:rStyle w:val="CommentReference"/>
+          <w:rFonts w:ascii="Arial" w:eastAsia="Arial" w:hAnsi="Arial" w:cs="Arial"/>
+        </w:rPr>
+        <w:commentReference w:id="7"/>
+      </w:r>
+      <w:r>
+        <w:rPr>
+          <w:rFonts w:ascii="Arial" w:hAnsi="Arial" w:cs="Arial"/>
+          <w:sz w:val="22"/>
+          <w:szCs w:val="22"/>
+          <w:highlight w:val="lightGray"/>
+          <w:lang w:val="en-GB"/>
+        </w:rPr>
+        <w:t xml:space="preserve"> effects by classifying a species as </w:t>
       </w:r>
       <w:r>
         <w:rPr>
@@ -605,9 +630,8 @@
           <w:sz w:val="22"/>
           <w:szCs w:val="22"/>
         </w:rPr>
-        <w:t xml:space="preserve">As for the </w:t>
-      </w:r>
-      <w:proofErr w:type="spellStart"/>
+        <w:t>As for the BioTime dataset, we used a generalized linear mixed model with a binomial error and logit link to determine the relationship between initial relative abundance or biomass of a species at time 0 of a given time series and whether it was lost by the end</w:t>
+      </w:r>
       <w:r>
         <w:rPr>
           <w:rFonts w:ascii="Arial" w:hAnsi="Arial" w:cs="Arial"/>
@@ -615,9 +639,8 @@
           <w:sz w:val="22"/>
           <w:szCs w:val="22"/>
         </w:rPr>
-        <w:t>BioTime</w:t>
-      </w:r>
-      <w:proofErr w:type="spellEnd"/>
+        <w:t xml:space="preserve"> (see SI)</w:t>
+      </w:r>
       <w:r>
         <w:rPr>
           <w:rFonts w:ascii="Arial" w:hAnsi="Arial" w:cs="Arial"/>
@@ -625,7 +648,7 @@
           <w:sz w:val="22"/>
           <w:szCs w:val="22"/>
         </w:rPr>
-        <w:t xml:space="preserve"> dataset, we used a generalized linear mixed model with a binomial error and logit link to determine the relationship between initial relative abundance or biomass of a species at time 0 of a given time series and whether it was lost by the end. This model used both a random slope and intercept by study.  </w:t>
+        <w:t xml:space="preserve">. This model used both a random slope and intercept by study.  </w:t>
       </w:r>
     </w:p>
     <w:p>
@@ -728,18 +751,8 @@
           <w:sz w:val="22"/>
           <w:szCs w:val="22"/>
         </w:rPr>
-        <w:t xml:space="preserve"> – main results at the end of the </w:t>
-      </w:r>
-      <w:proofErr w:type="spellStart"/>
-      <w:r>
-        <w:rPr>
-          <w:rFonts w:ascii="Arial" w:hAnsi="Arial" w:cs="Arial"/>
-          <w:sz w:val="22"/>
-          <w:szCs w:val="22"/>
-        </w:rPr>
-        <w:t>duc</w:t>
-      </w:r>
-      <w:proofErr w:type="spellEnd"/>
+        <w:t xml:space="preserve"> – main results at the end of the duc</w:t>
+      </w:r>
       <w:r>
         <w:rPr>
           <w:rFonts w:ascii="Arial" w:hAnsi="Arial" w:cs="Arial"/>
@@ -1064,8 +1077,8 @@
         </w:rPr>
         <w:t xml:space="preserve"> plots. Aboveground live biomass was estimated by clipping at ground level all individual plants rooted within two 0.1 m2 (10 x 100 cm) strips, followed by drying to constant mass at 60⁰C and weighing to the nearest 0.01 g. Above-ground live biomass is a good estimator of primary productivity in herbaceous </w:t>
       </w:r>
-      <w:commentRangeStart w:id="5"/>
-      <w:commentRangeStart w:id="6"/>
+      <w:commentRangeStart w:id="8"/>
+      <w:commentRangeStart w:id="9"/>
       <w:r>
         <w:rPr>
           <w:rFonts w:ascii="Arial" w:hAnsi="Arial" w:cs="Arial"/>
@@ -1074,7 +1087,7 @@
         </w:rPr>
         <w:t>vegetation</w:t>
       </w:r>
-      <w:commentRangeEnd w:id="5"/>
+      <w:commentRangeEnd w:id="8"/>
       <w:r>
         <w:rPr>
           <w:rStyle w:val="CommentReference"/>
@@ -1082,9 +1095,9 @@
           <w:sz w:val="22"/>
           <w:szCs w:val="22"/>
         </w:rPr>
-        <w:commentReference w:id="5"/>
-      </w:r>
-      <w:commentRangeEnd w:id="6"/>
+        <w:commentReference w:id="8"/>
+      </w:r>
+      <w:commentRangeEnd w:id="9"/>
       <w:r>
         <w:rPr>
           <w:rFonts w:ascii="Arial" w:hAnsi="Arial" w:cs="Arial"/>
@@ -1093,7 +1106,6 @@
         </w:rPr>
         <w:t xml:space="preserve"> (</w:t>
       </w:r>
-      <w:proofErr w:type="spellStart"/>
       <w:r>
         <w:rPr>
           <w:rFonts w:ascii="Arial" w:hAnsi="Arial" w:cs="Arial"/>
@@ -1101,9 +1113,8 @@
           <w:szCs w:val="22"/>
           <w:lang w:val="en-GB"/>
         </w:rPr>
-        <w:t>Lauenroth</w:t>
-      </w:r>
-      <w:proofErr w:type="spellEnd"/>
+        <w:t>Lauenroth et al 1986</w:t>
+      </w:r>
       <w:r>
         <w:rPr>
           <w:rFonts w:ascii="Arial" w:hAnsi="Arial" w:cs="Arial"/>
@@ -1111,7 +1122,7 @@
           <w:szCs w:val="22"/>
           <w:lang w:val="en-GB"/>
         </w:rPr>
-        <w:t xml:space="preserve"> et al 1986</w:t>
+        <w:t>; Oesterheld</w:t>
       </w:r>
       <w:r>
         <w:rPr>
@@ -1120,9 +1131,8 @@
           <w:szCs w:val="22"/>
           <w:lang w:val="en-GB"/>
         </w:rPr>
-        <w:t xml:space="preserve">; </w:t>
-      </w:r>
-      <w:proofErr w:type="spellStart"/>
+        <w:t xml:space="preserve"> </w:t>
+      </w:r>
       <w:r>
         <w:rPr>
           <w:rFonts w:ascii="Arial" w:hAnsi="Arial" w:cs="Arial"/>
@@ -1130,9 +1140,8 @@
           <w:szCs w:val="22"/>
           <w:lang w:val="en-GB"/>
         </w:rPr>
-        <w:t>Oesterheld</w:t>
-      </w:r>
-      <w:proofErr w:type="spellEnd"/>
+        <w:t>M</w:t>
+      </w:r>
       <w:r>
         <w:rPr>
           <w:rFonts w:ascii="Arial" w:hAnsi="Arial" w:cs="Arial"/>
@@ -1140,9 +1149,8 @@
           <w:szCs w:val="22"/>
           <w:lang w:val="en-GB"/>
         </w:rPr>
-        <w:t xml:space="preserve">, </w:t>
-      </w:r>
-      <w:proofErr w:type="spellStart"/>
+        <w:t xml:space="preserve"> </w:t>
+      </w:r>
       <w:r>
         <w:rPr>
           <w:rFonts w:ascii="Arial" w:hAnsi="Arial" w:cs="Arial"/>
@@ -1150,9 +1158,8 @@
           <w:szCs w:val="22"/>
           <w:lang w:val="en-GB"/>
         </w:rPr>
-        <w:t>M.&amp;McNaughton</w:t>
-      </w:r>
-      <w:proofErr w:type="spellEnd"/>
+        <w:t>.&amp;</w:t>
+      </w:r>
       <w:r>
         <w:rPr>
           <w:rFonts w:ascii="Arial" w:hAnsi="Arial" w:cs="Arial"/>
@@ -1160,7 +1167,7 @@
           <w:szCs w:val="22"/>
           <w:lang w:val="en-GB"/>
         </w:rPr>
-        <w:t>, S. J</w:t>
+        <w:t xml:space="preserve"> </w:t>
       </w:r>
       <w:r>
         <w:rPr>
@@ -1169,7 +1176,16 @@
           <w:szCs w:val="22"/>
           <w:lang w:val="en-GB"/>
         </w:rPr>
-        <w:t>.</w:t>
+        <w:t>McNaughton, S.</w:t>
+      </w:r>
+      <w:r>
+        <w:rPr>
+          <w:rFonts w:ascii="Arial" w:hAnsi="Arial" w:cs="Arial"/>
+          <w:sz w:val="22"/>
+          <w:szCs w:val="22"/>
+          <w:lang w:val="en-GB"/>
+        </w:rPr>
+        <w:t xml:space="preserve"> 2000</w:t>
       </w:r>
       <w:r>
         <w:rPr>
@@ -1186,7 +1202,7 @@
           <w:sz w:val="22"/>
           <w:szCs w:val="22"/>
         </w:rPr>
-        <w:commentReference w:id="6"/>
+        <w:commentReference w:id="9"/>
       </w:r>
       <w:r>
         <w:rPr>
@@ -1225,7 +1241,7 @@
         </w:rPr>
         <w:t xml:space="preserve">SI </w:t>
       </w:r>
-      <w:commentRangeStart w:id="7"/>
+      <w:commentRangeStart w:id="10"/>
       <w:r>
         <w:rPr>
           <w:rFonts w:ascii="Arial" w:hAnsi="Arial" w:cs="Arial"/>
@@ -1235,16 +1251,14 @@
         </w:rPr>
         <w:t>Methods</w:t>
       </w:r>
-      <w:commentRangeEnd w:id="7"/>
+      <w:commentRangeEnd w:id="10"/>
       <w:r>
         <w:rPr>
           <w:rStyle w:val="CommentReference"/>
           <w:rFonts w:ascii="Arial" w:eastAsia="Arial" w:hAnsi="Arial" w:cs="Arial"/>
         </w:rPr>
-        <w:commentReference w:id="7"/>
-      </w:r>
-      <w:bookmarkStart w:id="8" w:name="_GoBack"/>
-      <w:bookmarkEnd w:id="8"/>
+        <w:commentReference w:id="10"/>
+      </w:r>
     </w:p>
     <w:p>
       <w:pPr>
@@ -1328,7 +1342,16 @@
           <w:bCs/>
           <w:color w:val="000000" w:themeColor="text1"/>
         </w:rPr>
-        <w:t xml:space="preserve"> cover only in the pre-treatment year data, where relative abundance is the abundance of a species in a plot and year </w:t>
+        <w:t xml:space="preserve"> cover only in the pre-treatment year data, </w:t>
+      </w:r>
+      <w:commentRangeStart w:id="11"/>
+      <w:r>
+        <w:rPr>
+          <w:rFonts w:ascii="Arial" w:hAnsi="Arial" w:cs="Arial"/>
+          <w:bCs/>
+          <w:color w:val="000000" w:themeColor="text1"/>
+        </w:rPr>
+        <w:t xml:space="preserve">where relative abundance is the abundance of a species in a plot and year </w:t>
       </w:r>
       <w:r>
         <w:rPr>
@@ -1395,7 +1418,23 @@
           <w:bCs/>
           <w:color w:val="000000" w:themeColor="text1"/>
         </w:rPr>
-        <w:t xml:space="preserve">.  We then classify each species </w:t>
+        <w:t xml:space="preserve">.  </w:t>
+      </w:r>
+      <w:commentRangeEnd w:id="11"/>
+      <w:r>
+        <w:rPr>
+          <w:rStyle w:val="CommentReference"/>
+          <w:rFonts w:ascii="Arial" w:eastAsia="Arial" w:hAnsi="Arial" w:cs="Arial"/>
+        </w:rPr>
+        <w:commentReference w:id="11"/>
+      </w:r>
+      <w:r>
+        <w:rPr>
+          <w:rFonts w:ascii="Arial" w:hAnsi="Arial" w:cs="Arial"/>
+          <w:bCs/>
+          <w:color w:val="000000" w:themeColor="text1"/>
+        </w:rPr>
+        <w:t xml:space="preserve">We then classify each species </w:t>
       </w:r>
       <w:r>
         <w:rPr>
@@ -1425,7 +1464,7 @@
         </w:rPr>
         <w:t xml:space="preserve">as rare, subordinate, or dominant, based on the cut-offs shown </w:t>
       </w:r>
-      <w:commentRangeStart w:id="9"/>
+      <w:commentRangeStart w:id="12"/>
       <w:r>
         <w:rPr>
           <w:rFonts w:ascii="Arial" w:hAnsi="Arial" w:cs="Arial"/>
@@ -1437,7 +1476,7 @@
         </w:rPr>
         <w:t>Figure SX</w:t>
       </w:r>
-      <w:commentRangeEnd w:id="9"/>
+      <w:commentRangeEnd w:id="12"/>
       <w:r>
         <w:rPr>
           <w:rStyle w:val="CommentReference"/>
@@ -1445,7 +1484,7 @@
           <w:strike/>
           <w:highlight w:val="lightGray"/>
         </w:rPr>
-        <w:commentReference w:id="9"/>
+        <w:commentReference w:id="12"/>
       </w:r>
       <w:r>
         <w:rPr>
@@ -1653,7 +1692,7 @@
         <w:lastRenderedPageBreak/>
         <w:t xml:space="preserve">Figure SXB). </w:t>
       </w:r>
-      <w:commentRangeStart w:id="10"/>
+      <w:commentRangeStart w:id="13"/>
       <w:r>
         <w:rPr>
           <w:rFonts w:ascii="Arial" w:hAnsi="Arial" w:cs="Arial"/>
@@ -1662,13 +1701,13 @@
         </w:rPr>
         <w:t xml:space="preserve">With these groups, we then assess changes in the number of species in each group per plot through time and in response to each nutrient addition treatment, as well as changes in the cover of these groups of species per plot through time and in response to each treatment. </w:t>
       </w:r>
-      <w:commentRangeEnd w:id="10"/>
+      <w:commentRangeEnd w:id="13"/>
       <w:r>
         <w:rPr>
           <w:rStyle w:val="CommentReference"/>
           <w:rFonts w:ascii="Arial" w:eastAsia="Arial" w:hAnsi="Arial" w:cs="Arial"/>
         </w:rPr>
-        <w:commentReference w:id="10"/>
+        <w:commentReference w:id="13"/>
       </w:r>
     </w:p>
     <w:p>
@@ -1702,7 +1741,8 @@
         </w:rPr>
         <w:t xml:space="preserve">Quantifying the probability of a species </w:t>
       </w:r>
-      <w:commentRangeStart w:id="11"/>
+      <w:commentRangeStart w:id="14"/>
+      <w:commentRangeStart w:id="15"/>
       <w:r>
         <w:rPr>
           <w:rFonts w:ascii="Arial" w:hAnsi="Arial" w:cs="Arial"/>
@@ -1713,13 +1753,21 @@
         </w:rPr>
         <w:t>remaining</w:t>
       </w:r>
-      <w:commentRangeEnd w:id="11"/>
+      <w:commentRangeEnd w:id="14"/>
       <w:r>
         <w:rPr>
           <w:rStyle w:val="CommentReference"/>
           <w:rFonts w:ascii="Arial" w:eastAsia="Arial" w:hAnsi="Arial" w:cs="Arial"/>
         </w:rPr>
-        <w:commentReference w:id="11"/>
+        <w:commentReference w:id="14"/>
+      </w:r>
+      <w:commentRangeEnd w:id="15"/>
+      <w:r>
+        <w:rPr>
+          <w:rStyle w:val="CommentReference"/>
+          <w:rFonts w:ascii="Arial" w:eastAsia="Arial" w:hAnsi="Arial" w:cs="Arial"/>
+        </w:rPr>
+        <w:commentReference w:id="15"/>
       </w:r>
       <w:r>
         <w:rPr>
@@ -1985,27 +2033,34 @@
           <w:color w:val="000000" w:themeColor="text1"/>
           <w:highlight w:val="lightGray"/>
         </w:rPr>
-        <w:t xml:space="preserve">and treatment. </w:t>
-      </w:r>
-      <w:proofErr w:type="gramStart"/>
-      <w:r>
-        <w:rPr>
-          <w:rFonts w:ascii="Arial" w:hAnsi="Arial" w:cs="Arial"/>
-          <w:bCs/>
-          <w:color w:val="000000" w:themeColor="text1"/>
-          <w:highlight w:val="lightGray"/>
-        </w:rPr>
-        <w:t>In particular, we</w:t>
-      </w:r>
-      <w:proofErr w:type="gramEnd"/>
-      <w:r>
-        <w:rPr>
-          <w:rFonts w:ascii="Arial" w:hAnsi="Arial" w:cs="Arial"/>
-          <w:bCs/>
-          <w:color w:val="000000" w:themeColor="text1"/>
-          <w:highlight w:val="lightGray"/>
-        </w:rPr>
-        <w:t xml:space="preserve"> represent abundance </w:t>
+        <w:t xml:space="preserve">and </w:t>
+      </w:r>
+      <w:commentRangeStart w:id="16"/>
+      <w:r>
+        <w:rPr>
+          <w:rFonts w:ascii="Arial" w:hAnsi="Arial" w:cs="Arial"/>
+          <w:bCs/>
+          <w:color w:val="000000" w:themeColor="text1"/>
+          <w:highlight w:val="lightGray"/>
+        </w:rPr>
+        <w:t>treatment</w:t>
+      </w:r>
+      <w:commentRangeEnd w:id="16"/>
+      <w:r>
+        <w:rPr>
+          <w:rStyle w:val="CommentReference"/>
+          <w:rFonts w:ascii="Arial" w:eastAsia="Arial" w:hAnsi="Arial" w:cs="Arial"/>
+        </w:rPr>
+        <w:commentReference w:id="16"/>
+      </w:r>
+      <w:r>
+        <w:rPr>
+          <w:rFonts w:ascii="Arial" w:hAnsi="Arial" w:cs="Arial"/>
+          <w:bCs/>
+          <w:color w:val="000000" w:themeColor="text1"/>
+          <w:highlight w:val="lightGray"/>
+        </w:rPr>
+        <w:t xml:space="preserve">. In particular, we represent abundance </w:t>
       </w:r>
       <w:r>
         <w:rPr>
@@ -2113,7 +2168,34 @@
           <w:color w:val="000000" w:themeColor="text1"/>
           <w:highlight w:val="lightGray"/>
         </w:rPr>
-        <w:t>and treatment.</w:t>
+        <w:t xml:space="preserve">and </w:t>
+      </w:r>
+      <w:commentRangeStart w:id="17"/>
+      <w:r>
+        <w:rPr>
+          <w:rFonts w:ascii="Arial" w:hAnsi="Arial" w:cs="Arial"/>
+          <w:bCs/>
+          <w:color w:val="000000" w:themeColor="text1"/>
+          <w:highlight w:val="lightGray"/>
+        </w:rPr>
+        <w:t>treatment</w:t>
+      </w:r>
+      <w:commentRangeEnd w:id="17"/>
+      <w:r>
+        <w:rPr>
+          <w:rStyle w:val="CommentReference"/>
+          <w:rFonts w:ascii="Arial" w:eastAsia="Arial" w:hAnsi="Arial" w:cs="Arial"/>
+        </w:rPr>
+        <w:commentReference w:id="17"/>
+      </w:r>
+      <w:r>
+        <w:rPr>
+          <w:rFonts w:ascii="Arial" w:hAnsi="Arial" w:cs="Arial"/>
+          <w:bCs/>
+          <w:color w:val="000000" w:themeColor="text1"/>
+          <w:highlight w:val="lightGray"/>
+        </w:rPr>
+        <w:t>.</w:t>
       </w:r>
       <w:r>
         <w:rPr>
@@ -2150,6 +2232,15 @@
           <w:highlight w:val="lightGray"/>
         </w:rPr>
         <w:t>, we fit the model</w:t>
+      </w:r>
+      <w:r>
+        <w:rPr>
+          <w:rFonts w:ascii="Arial" w:hAnsi="Arial" w:cs="Arial"/>
+          <w:bCs/>
+          <w:color w:val="000000" w:themeColor="text1"/>
+          <w:highlight w:val="lightGray"/>
+        </w:rPr>
+        <w:t>:</w:t>
       </w:r>
     </w:p>
     <w:p>
@@ -3301,27 +3392,7 @@
           <w:color w:val="000000" w:themeColor="text1"/>
           <w:highlight w:val="lightGray"/>
         </w:rPr>
-        <w:t xml:space="preserve"> i</w:t>
-      </w:r>
-      <w:proofErr w:type="spellStart"/>
-      <w:r>
-        <w:rPr>
-          <w:rFonts w:ascii="Arial" w:hAnsi="Arial" w:cs="Arial"/>
-          <w:bCs/>
-          <w:color w:val="000000" w:themeColor="text1"/>
-          <w:highlight w:val="lightGray"/>
-        </w:rPr>
-        <w:t>ndexes</w:t>
-      </w:r>
-      <w:proofErr w:type="spellEnd"/>
-      <w:r>
-        <w:rPr>
-          <w:rFonts w:ascii="Arial" w:hAnsi="Arial" w:cs="Arial"/>
-          <w:bCs/>
-          <w:color w:val="000000" w:themeColor="text1"/>
-          <w:highlight w:val="lightGray"/>
-        </w:rPr>
-        <w:t xml:space="preserve"> over sites, </w:t>
+        <w:t xml:space="preserve"> indexes over sites, </w:t>
       </w:r>
       <m:oMath>
         <m:r>
@@ -3349,27 +3420,7 @@
           <w:color w:val="000000" w:themeColor="text1"/>
           <w:highlight w:val="lightGray"/>
         </w:rPr>
-        <w:t xml:space="preserve">indexes </w:t>
-      </w:r>
-      <w:proofErr w:type="gramStart"/>
-      <w:r>
-        <w:rPr>
-          <w:rFonts w:ascii="Arial" w:hAnsi="Arial" w:cs="Arial"/>
-          <w:bCs/>
-          <w:color w:val="000000" w:themeColor="text1"/>
-          <w:highlight w:val="lightGray"/>
-        </w:rPr>
-        <w:t>plots</w:t>
-      </w:r>
-      <w:proofErr w:type="gramEnd"/>
-      <w:r>
-        <w:rPr>
-          <w:rFonts w:ascii="Arial" w:hAnsi="Arial" w:cs="Arial"/>
-          <w:bCs/>
-          <w:color w:val="000000" w:themeColor="text1"/>
-          <w:highlight w:val="lightGray"/>
-        </w:rPr>
-        <w:t xml:space="preserve"> within sites, </w:t>
+        <w:t xml:space="preserve">indexes plots within sites, </w:t>
       </w:r>
       <w:r>
         <w:rPr>
@@ -3437,14 +3488,32 @@
           <w:highlight w:val="lightGray"/>
         </w:rPr>
       </w:pPr>
-      <w:r>
-        <w:rPr>
-          <w:rFonts w:ascii="Arial" w:hAnsi="Arial" w:cs="Arial"/>
-          <w:bCs/>
-          <w:color w:val="000000" w:themeColor="text1"/>
-          <w:highlight w:val="lightGray"/>
-        </w:rPr>
-        <w:t xml:space="preserve">On the other hand, we model </w:t>
+      <w:commentRangeStart w:id="18"/>
+      <w:r>
+        <w:rPr>
+          <w:rFonts w:ascii="Arial" w:hAnsi="Arial" w:cs="Arial"/>
+          <w:bCs/>
+          <w:color w:val="000000" w:themeColor="text1"/>
+          <w:highlight w:val="lightGray"/>
+        </w:rPr>
+        <w:t>On the other hand</w:t>
+      </w:r>
+      <w:commentRangeEnd w:id="18"/>
+      <w:r>
+        <w:rPr>
+          <w:rStyle w:val="CommentReference"/>
+          <w:rFonts w:ascii="Arial" w:eastAsia="Arial" w:hAnsi="Arial" w:cs="Arial"/>
+        </w:rPr>
+        <w:commentReference w:id="18"/>
+      </w:r>
+      <w:r>
+        <w:rPr>
+          <w:rFonts w:ascii="Arial" w:hAnsi="Arial" w:cs="Arial"/>
+          <w:bCs/>
+          <w:color w:val="000000" w:themeColor="text1"/>
+          <w:highlight w:val="lightGray"/>
+        </w:rPr>
+        <w:t xml:space="preserve">, we model </w:t>
       </w:r>
       <w:r>
         <w:rPr>
@@ -3462,27 +3531,7 @@
           <w:color w:val="000000" w:themeColor="text1"/>
           <w:highlight w:val="lightGray"/>
         </w:rPr>
-        <w:t xml:space="preserve"> effects by re-scaling loss to be annual; that is, we classify a species as lost </w:t>
-      </w:r>
-      <w:proofErr w:type="gramStart"/>
-      <w:r>
-        <w:rPr>
-          <w:rFonts w:ascii="Arial" w:hAnsi="Arial" w:cs="Arial"/>
-          <w:bCs/>
-          <w:color w:val="000000" w:themeColor="text1"/>
-          <w:highlight w:val="lightGray"/>
-        </w:rPr>
-        <w:t>in a given year</w:t>
-      </w:r>
-      <w:proofErr w:type="gramEnd"/>
-      <w:r>
-        <w:rPr>
-          <w:rFonts w:ascii="Arial" w:hAnsi="Arial" w:cs="Arial"/>
-          <w:bCs/>
-          <w:color w:val="000000" w:themeColor="text1"/>
-          <w:highlight w:val="lightGray"/>
-        </w:rPr>
-        <w:t xml:space="preserve"> if it is present the prior year and absent in the current year.</w:t>
+        <w:t xml:space="preserve"> effects by re-scaling loss to be annual; that is, we classify a species as lost in a given year if it is present the prior year and absent in the current year.</w:t>
       </w:r>
       <w:r>
         <w:rPr>
@@ -3575,15 +3624,7 @@
                           <w:color w:val="000000" w:themeColor="text1"/>
                           <w:highlight w:val="lightGray"/>
                         </w:rPr>
-                        <m:t>loss</m:t>
-                      </m:r>
-                      <m:r>
-                        <w:rPr>
-                          <w:rFonts w:ascii="Cambria Math" w:eastAsiaTheme="minorEastAsia" w:hAnsi="Cambria Math" w:cs="Arial"/>
-                          <w:color w:val="000000" w:themeColor="text1"/>
-                          <w:highlight w:val="lightGray"/>
-                        </w:rPr>
-                        <m:t xml:space="preserve"> at year t </m:t>
+                        <m:t xml:space="preserve">loss at year t </m:t>
                       </m:r>
                     </m:e>
                   </m:d>
@@ -3925,15 +3966,7 @@
                   <w:color w:val="000000" w:themeColor="text1"/>
                   <w:highlight w:val="lightGray"/>
                 </w:rPr>
-                <m:t>k</m:t>
-              </m:r>
-              <m:r>
-                <w:rPr>
-                  <w:rFonts w:ascii="Cambria Math" w:eastAsiaTheme="minorEastAsia" w:hAnsi="Cambria Math" w:cs="Arial"/>
-                  <w:color w:val="000000" w:themeColor="text1"/>
-                  <w:highlight w:val="lightGray"/>
-                </w:rPr>
-                <m:t xml:space="preserve"> at year t-1</m:t>
+                <m:t>k at year t-1</m:t>
               </m:r>
             </m:e>
             <m:sub>
@@ -4142,31 +4175,7 @@
                           <w:color w:val="000000" w:themeColor="text1"/>
                           <w:highlight w:val="lightGray"/>
                         </w:rPr>
-                        <m:t xml:space="preserve">abundance </m:t>
-                      </m:r>
-                      <m:r>
-                        <w:rPr>
-                          <w:rFonts w:ascii="Cambria Math" w:eastAsiaTheme="minorEastAsia" w:hAnsi="Cambria Math" w:cs="Arial"/>
-                          <w:color w:val="000000" w:themeColor="text1"/>
-                          <w:highlight w:val="lightGray"/>
-                        </w:rPr>
-                        <m:t>rank</m:t>
-                      </m:r>
-                      <m:r>
-                        <w:rPr>
-                          <w:rFonts w:ascii="Cambria Math" w:eastAsiaTheme="minorEastAsia" w:hAnsi="Cambria Math" w:cs="Arial"/>
-                          <w:color w:val="000000" w:themeColor="text1"/>
-                          <w:highlight w:val="lightGray"/>
-                        </w:rPr>
-                        <m:t xml:space="preserve"> at time t-1</m:t>
-                      </m:r>
-                      <m:r>
-                        <w:rPr>
-                          <w:rFonts w:ascii="Cambria Math" w:eastAsiaTheme="minorEastAsia" w:hAnsi="Cambria Math" w:cs="Arial"/>
-                          <w:color w:val="000000" w:themeColor="text1"/>
-                          <w:highlight w:val="lightGray"/>
-                        </w:rPr>
-                        <m:t>*treatment</m:t>
+                        <m:t>abundance rank at time t-1*treatment</m:t>
                       </m:r>
                     </m:e>
                   </m:d>
@@ -4672,19 +4681,8 @@
           <w:color w:val="000000" w:themeColor="text1"/>
           <w:highlight w:val="lightGray"/>
         </w:rPr>
-        <w:t xml:space="preserve"> is any treatment year, ranging from 1 to </w:t>
-      </w:r>
-      <w:proofErr w:type="gramStart"/>
-      <w:r>
-        <w:rPr>
-          <w:rFonts w:ascii="Arial" w:eastAsiaTheme="minorEastAsia" w:hAnsi="Arial" w:cs="Arial"/>
-          <w:bCs/>
-          <w:color w:val="000000" w:themeColor="text1"/>
-          <w:highlight w:val="lightGray"/>
-        </w:rPr>
-        <w:t>10.</w:t>
-      </w:r>
-      <w:proofErr w:type="gramEnd"/>
+        <w:t xml:space="preserve"> is any treatment year, ranging from 1 to 10.</w:t>
+      </w:r>
     </w:p>
     <w:p>
       <w:pPr>
@@ -4899,7 +4897,7 @@
                     </pic:cNvPicPr>
                   </pic:nvPicPr>
                   <pic:blipFill>
-                    <a:blip r:embed="rId7">
+                    <a:blip r:embed="rId8">
                       <a:extLst>
                         <a:ext uri="{28A0092B-C50C-407E-A947-70E740481C1C}">
                           <a14:useLocalDpi xmlns:a14="http://schemas.microsoft.com/office/drawing/2010/main" val="0"/>
@@ -5079,7 +5077,7 @@
                     </pic:cNvPicPr>
                   </pic:nvPicPr>
                   <pic:blipFill>
-                    <a:blip r:embed="rId8" r:link="rId9" cstate="print">
+                    <a:blip r:embed="rId9" r:link="rId10" cstate="print">
                       <a:extLst>
                         <a:ext uri="{28A0092B-C50C-407E-A947-70E740481C1C}">
                           <a14:useLocalDpi xmlns:a14="http://schemas.microsoft.com/office/drawing/2010/main" val="0"/>
@@ -5358,7 +5356,7 @@
                     </pic:cNvPicPr>
                   </pic:nvPicPr>
                   <pic:blipFill>
-                    <a:blip r:embed="rId10" cstate="print">
+                    <a:blip r:embed="rId11" cstate="print">
                       <a:extLst>
                         <a:ext uri="{28A0092B-C50C-407E-A947-70E740481C1C}">
                           <a14:useLocalDpi xmlns:a14="http://schemas.microsoft.com/office/drawing/2010/main" val="0"/>
@@ -5461,6 +5459,115 @@
                 <pic:pic xmlns:pic="http://schemas.openxmlformats.org/drawingml/2006/picture">
                   <pic:nvPicPr>
                     <pic:cNvPr id="0" name="Picture 1"/>
+                    <pic:cNvPicPr>
+                      <a:picLocks noChangeAspect="1" noChangeArrowheads="1"/>
+                    </pic:cNvPicPr>
+                  </pic:nvPicPr>
+                  <pic:blipFill>
+                    <a:blip r:embed="rId9">
+                      <a:extLst>
+                        <a:ext uri="{28A0092B-C50C-407E-A947-70E740481C1C}">
+                          <a14:useLocalDpi xmlns:a14="http://schemas.microsoft.com/office/drawing/2010/main" val="0"/>
+                        </a:ext>
+                      </a:extLst>
+                    </a:blip>
+                    <a:srcRect/>
+                    <a:stretch>
+                      <a:fillRect/>
+                    </a:stretch>
+                  </pic:blipFill>
+                  <pic:spPr bwMode="auto">
+                    <a:xfrm>
+                      <a:off x="0" y="0"/>
+                      <a:ext cx="8229600" cy="4198620"/>
+                    </a:xfrm>
+                    <a:prstGeom prst="rect">
+                      <a:avLst/>
+                    </a:prstGeom>
+                    <a:noFill/>
+                    <a:ln>
+                      <a:noFill/>
+                    </a:ln>
+                  </pic:spPr>
+                </pic:pic>
+              </a:graphicData>
+            </a:graphic>
+          </wp:inline>
+        </w:drawing>
+      </w:r>
+      <w:r>
+        <w:rPr>
+          <w:rFonts w:ascii="Arial" w:hAnsi="Arial" w:cs="Arial"/>
+          <w:color w:val="000000"/>
+        </w:rPr>
+        <w:fldChar w:fldCharType="end"/>
+      </w:r>
+    </w:p>
+    <w:p>
+      <w:pPr>
+        <w:rPr>
+          <w:rFonts w:ascii="Arial" w:hAnsi="Arial" w:cs="Arial"/>
+          <w:sz w:val="22"/>
+          <w:szCs w:val="22"/>
+        </w:rPr>
+      </w:pPr>
+    </w:p>
+    <w:p>
+      <w:pPr>
+        <w:rPr>
+          <w:rFonts w:ascii="Arial" w:hAnsi="Arial" w:cs="Arial"/>
+          <w:sz w:val="22"/>
+          <w:szCs w:val="22"/>
+        </w:rPr>
+      </w:pPr>
+    </w:p>
+    <w:p>
+      <w:pPr>
+        <w:rPr>
+          <w:rFonts w:ascii="Arial" w:hAnsi="Arial" w:cs="Arial"/>
+        </w:rPr>
+      </w:pPr>
+      <w:r>
+        <w:rPr>
+          <w:rFonts w:ascii="Arial" w:hAnsi="Arial" w:cs="Arial"/>
+          <w:color w:val="000000"/>
+        </w:rPr>
+        <w:lastRenderedPageBreak/>
+        <w:fldChar w:fldCharType="begin"/>
+      </w:r>
+      <w:r>
+        <w:rPr>
+          <w:rFonts w:ascii="Arial" w:hAnsi="Arial" w:cs="Arial"/>
+          <w:color w:val="000000"/>
+        </w:rPr>
+        <w:instrText xml:space="preserve"> INCLUDEPICTURE "https://lh3.googleusercontent.com/Mf2wFP123L8tAiUOjomQ0p40lXjUkhZuIFX-z7-WjK6ARDZm_UNw6YG5jeroLhzN7H8pr9XN-NAcM0hioeT4lfTqlt3l7-_yl5EtkjTar8rzw55SK7lXZhKrqOlfcNCnXRQkiOGkHYc" \* MERGEFORMATINET </w:instrText>
+      </w:r>
+      <w:r>
+        <w:rPr>
+          <w:rFonts w:ascii="Arial" w:hAnsi="Arial" w:cs="Arial"/>
+          <w:color w:val="000000"/>
+        </w:rPr>
+        <w:fldChar w:fldCharType="separate"/>
+      </w:r>
+      <w:r>
+        <w:rPr>
+          <w:rFonts w:ascii="Arial" w:hAnsi="Arial" w:cs="Arial"/>
+          <w:noProof/>
+          <w:color w:val="000000"/>
+        </w:rPr>
+        <w:drawing>
+          <wp:inline distT="0" distB="0" distL="0" distR="0" wp14:anchorId="33330E57" wp14:editId="48B9F938">
+            <wp:extent cx="8229600" cy="4198620"/>
+            <wp:effectExtent l="0" t="0" r="0" b="5080"/>
+            <wp:docPr id="7" name="Picture 7"/>
+            <wp:cNvGraphicFramePr>
+              <a:graphicFrameLocks xmlns:a="http://schemas.openxmlformats.org/drawingml/2006/main" noChangeAspect="1"/>
+            </wp:cNvGraphicFramePr>
+            <a:graphic xmlns:a="http://schemas.openxmlformats.org/drawingml/2006/main">
+              <a:graphicData uri="http://schemas.openxmlformats.org/drawingml/2006/picture">
+                <pic:pic xmlns:pic="http://schemas.openxmlformats.org/drawingml/2006/picture">
+                  <pic:nvPicPr>
+                    <pic:cNvPr id="0" name="Picture 3"/>
                     <pic:cNvPicPr>
                       <a:picLocks noChangeAspect="1" noChangeArrowheads="1"/>
                     </pic:cNvPicPr>
@@ -5527,115 +5634,6 @@
       <w:pPr>
         <w:rPr>
           <w:rFonts w:ascii="Arial" w:hAnsi="Arial" w:cs="Arial"/>
-        </w:rPr>
-      </w:pPr>
-      <w:r>
-        <w:rPr>
-          <w:rFonts w:ascii="Arial" w:hAnsi="Arial" w:cs="Arial"/>
-          <w:color w:val="000000"/>
-        </w:rPr>
-        <w:lastRenderedPageBreak/>
-        <w:fldChar w:fldCharType="begin"/>
-      </w:r>
-      <w:r>
-        <w:rPr>
-          <w:rFonts w:ascii="Arial" w:hAnsi="Arial" w:cs="Arial"/>
-          <w:color w:val="000000"/>
-        </w:rPr>
-        <w:instrText xml:space="preserve"> INCLUDEPICTURE "https://lh3.googleusercontent.com/Mf2wFP123L8tAiUOjomQ0p40lXjUkhZuIFX-z7-WjK6ARDZm_UNw6YG5jeroLhzN7H8pr9XN-NAcM0hioeT4lfTqlt3l7-_yl5EtkjTar8rzw55SK7lXZhKrqOlfcNCnXRQkiOGkHYc" \* MERGEFORMATINET </w:instrText>
-      </w:r>
-      <w:r>
-        <w:rPr>
-          <w:rFonts w:ascii="Arial" w:hAnsi="Arial" w:cs="Arial"/>
-          <w:color w:val="000000"/>
-        </w:rPr>
-        <w:fldChar w:fldCharType="separate"/>
-      </w:r>
-      <w:r>
-        <w:rPr>
-          <w:rFonts w:ascii="Arial" w:hAnsi="Arial" w:cs="Arial"/>
-          <w:noProof/>
-          <w:color w:val="000000"/>
-        </w:rPr>
-        <w:drawing>
-          <wp:inline distT="0" distB="0" distL="0" distR="0" wp14:anchorId="33330E57" wp14:editId="48B9F938">
-            <wp:extent cx="8229600" cy="4198620"/>
-            <wp:effectExtent l="0" t="0" r="0" b="5080"/>
-            <wp:docPr id="7" name="Picture 7"/>
-            <wp:cNvGraphicFramePr>
-              <a:graphicFrameLocks xmlns:a="http://schemas.openxmlformats.org/drawingml/2006/main" noChangeAspect="1"/>
-            </wp:cNvGraphicFramePr>
-            <a:graphic xmlns:a="http://schemas.openxmlformats.org/drawingml/2006/main">
-              <a:graphicData uri="http://schemas.openxmlformats.org/drawingml/2006/picture">
-                <pic:pic xmlns:pic="http://schemas.openxmlformats.org/drawingml/2006/picture">
-                  <pic:nvPicPr>
-                    <pic:cNvPr id="0" name="Picture 3"/>
-                    <pic:cNvPicPr>
-                      <a:picLocks noChangeAspect="1" noChangeArrowheads="1"/>
-                    </pic:cNvPicPr>
-                  </pic:nvPicPr>
-                  <pic:blipFill>
-                    <a:blip r:embed="rId7">
-                      <a:extLst>
-                        <a:ext uri="{28A0092B-C50C-407E-A947-70E740481C1C}">
-                          <a14:useLocalDpi xmlns:a14="http://schemas.microsoft.com/office/drawing/2010/main" val="0"/>
-                        </a:ext>
-                      </a:extLst>
-                    </a:blip>
-                    <a:srcRect/>
-                    <a:stretch>
-                      <a:fillRect/>
-                    </a:stretch>
-                  </pic:blipFill>
-                  <pic:spPr bwMode="auto">
-                    <a:xfrm>
-                      <a:off x="0" y="0"/>
-                      <a:ext cx="8229600" cy="4198620"/>
-                    </a:xfrm>
-                    <a:prstGeom prst="rect">
-                      <a:avLst/>
-                    </a:prstGeom>
-                    <a:noFill/>
-                    <a:ln>
-                      <a:noFill/>
-                    </a:ln>
-                  </pic:spPr>
-                </pic:pic>
-              </a:graphicData>
-            </a:graphic>
-          </wp:inline>
-        </w:drawing>
-      </w:r>
-      <w:r>
-        <w:rPr>
-          <w:rFonts w:ascii="Arial" w:hAnsi="Arial" w:cs="Arial"/>
-          <w:color w:val="000000"/>
-        </w:rPr>
-        <w:fldChar w:fldCharType="end"/>
-      </w:r>
-    </w:p>
-    <w:p>
-      <w:pPr>
-        <w:rPr>
-          <w:rFonts w:ascii="Arial" w:hAnsi="Arial" w:cs="Arial"/>
-          <w:sz w:val="22"/>
-          <w:szCs w:val="22"/>
-        </w:rPr>
-      </w:pPr>
-    </w:p>
-    <w:p>
-      <w:pPr>
-        <w:rPr>
-          <w:rFonts w:ascii="Arial" w:hAnsi="Arial" w:cs="Arial"/>
-          <w:sz w:val="22"/>
-          <w:szCs w:val="22"/>
-        </w:rPr>
-      </w:pPr>
-    </w:p>
-    <w:p>
-      <w:pPr>
-        <w:rPr>
-          <w:rFonts w:ascii="Arial" w:hAnsi="Arial" w:cs="Arial"/>
           <w:sz w:val="22"/>
           <w:szCs w:val="22"/>
         </w:rPr>
@@ -5726,7 +5724,7 @@
                     </pic:cNvPicPr>
                   </pic:nvPicPr>
                   <pic:blipFill>
-                    <a:blip r:embed="rId11">
+                    <a:blip r:embed="rId12">
                       <a:extLst>
                         <a:ext uri="{28A0092B-C50C-407E-A947-70E740481C1C}">
                           <a14:useLocalDpi xmlns:a14="http://schemas.microsoft.com/office/drawing/2010/main" val="0"/>
@@ -5837,7 +5835,7 @@
                     </pic:cNvPicPr>
                   </pic:nvPicPr>
                   <pic:blipFill>
-                    <a:blip r:embed="rId12" cstate="print">
+                    <a:blip r:embed="rId13" cstate="print">
                       <a:extLst>
                         <a:ext uri="{28A0092B-C50C-407E-A947-70E740481C1C}">
                           <a14:useLocalDpi xmlns:a14="http://schemas.microsoft.com/office/drawing/2010/main" val="0"/>
@@ -5981,7 +5979,7 @@
                     </pic:cNvPicPr>
                   </pic:nvPicPr>
                   <pic:blipFill>
-                    <a:blip r:embed="rId13" cstate="print">
+                    <a:blip r:embed="rId14" cstate="print">
                       <a:extLst>
                         <a:ext uri="{28A0092B-C50C-407E-A947-70E740481C1C}">
                           <a14:useLocalDpi xmlns:a14="http://schemas.microsoft.com/office/drawing/2010/main" val="0"/>
@@ -6064,7 +6062,7 @@
                     </pic:cNvPicPr>
                   </pic:nvPicPr>
                   <pic:blipFill>
-                    <a:blip r:embed="rId14">
+                    <a:blip r:embed="rId15">
                       <a:extLst>
                         <a:ext uri="{28A0092B-C50C-407E-A947-70E740481C1C}">
                           <a14:useLocalDpi xmlns:a14="http://schemas.microsoft.com/office/drawing/2010/main" val="0"/>
@@ -6121,7 +6119,7 @@
 </file>
 
 <file path=word/comments.xml><?xml version="1.0" encoding="utf-8"?>
-<w:comments xmlns:wpc="http://schemas.microsoft.com/office/word/2010/wordprocessingCanvas" xmlns:cx="http://schemas.microsoft.com/office/drawing/2014/chartex" xmlns:cx1="http://schemas.microsoft.com/office/drawing/2015/9/8/chartex" xmlns:cx2="http://schemas.microsoft.com/office/drawing/2015/10/21/chartex" xmlns:cx3="http://schemas.microsoft.com/office/drawing/2016/5/9/chartex" xmlns:cx4="http://schemas.microsoft.com/office/drawing/2016/5/10/chartex" xmlns:cx5="http://schemas.microsoft.com/office/drawing/2016/5/11/chartex" xmlns:cx6="http://schemas.microsoft.com/office/drawing/2016/5/12/chartex" xmlns:cx7="http://schemas.microsoft.com/office/drawing/2016/5/13/chartex" xmlns:cx8="http://schemas.microsoft.com/office/drawing/2016/5/14/chartex" xmlns:mc="http://schemas.openxmlformats.org/markup-compatibility/2006" xmlns:aink="http://schemas.microsoft.com/office/drawing/2016/ink" xmlns:am3d="http://schemas.microsoft.com/office/drawing/2017/model3d" xmlns:o="urn:schemas-microsoft-com:office:office" xmlns:r="http://schemas.openxmlformats.org/officeDocument/2006/relationships" xmlns:m="http://schemas.openxmlformats.org/officeDocument/2006/math" xmlns:v="urn:schemas-microsoft-com:vml" xmlns:wp14="http://schemas.microsoft.com/office/word/2010/wordprocessingDrawing" xmlns:wp="http://schemas.openxmlformats.org/drawingml/2006/wordprocessingDrawing" xmlns:w10="urn:schemas-microsoft-com:office:word" xmlns:w="http://schemas.openxmlformats.org/wordprocessingml/2006/main" xmlns:w14="http://schemas.microsoft.com/office/word/2010/wordml" xmlns:w15="http://schemas.microsoft.com/office/word/2012/wordml" xmlns:w16cid="http://schemas.microsoft.com/office/word/2016/wordml/cid" xmlns:w16se="http://schemas.microsoft.com/office/word/2015/wordml/symex" xmlns:wpg="http://schemas.microsoft.com/office/word/2010/wordprocessingGroup" xmlns:wpi="http://schemas.microsoft.com/office/word/2010/wordprocessingInk" xmlns:wne="http://schemas.microsoft.com/office/word/2006/wordml" xmlns:wps="http://schemas.microsoft.com/office/word/2010/wordprocessingShape" mc:Ignorable="w14 w15 w16se w16cid wp14">
+<w:comments xmlns:wpc="http://schemas.microsoft.com/office/word/2010/wordprocessingCanvas" xmlns:cx="http://schemas.microsoft.com/office/drawing/2014/chartex" xmlns:cx1="http://schemas.microsoft.com/office/drawing/2015/9/8/chartex" xmlns:cx2="http://schemas.microsoft.com/office/drawing/2015/10/21/chartex" xmlns:cx3="http://schemas.microsoft.com/office/drawing/2016/5/9/chartex" xmlns:cx4="http://schemas.microsoft.com/office/drawing/2016/5/10/chartex" xmlns:cx5="http://schemas.microsoft.com/office/drawing/2016/5/11/chartex" xmlns:cx6="http://schemas.microsoft.com/office/drawing/2016/5/12/chartex" xmlns:cx7="http://schemas.microsoft.com/office/drawing/2016/5/13/chartex" xmlns:cx8="http://schemas.microsoft.com/office/drawing/2016/5/14/chartex" xmlns:mc="http://schemas.openxmlformats.org/markup-compatibility/2006" xmlns:aink="http://schemas.microsoft.com/office/drawing/2016/ink" xmlns:am3d="http://schemas.microsoft.com/office/drawing/2017/model3d" xmlns:o="urn:schemas-microsoft-com:office:office" xmlns:r="http://schemas.openxmlformats.org/officeDocument/2006/relationships" xmlns:m="http://schemas.openxmlformats.org/officeDocument/2006/math" xmlns:v="urn:schemas-microsoft-com:vml" xmlns:wp14="http://schemas.microsoft.com/office/word/2010/wordprocessingDrawing" xmlns:wp="http://schemas.openxmlformats.org/drawingml/2006/wordprocessingDrawing" xmlns:w10="urn:schemas-microsoft-com:office:word" xmlns:w="http://schemas.openxmlformats.org/wordprocessingml/2006/main" xmlns:w14="http://schemas.microsoft.com/office/word/2010/wordml" xmlns:w15="http://schemas.microsoft.com/office/word/2012/wordml" xmlns:w16cex="http://schemas.microsoft.com/office/word/2018/wordml/cex" xmlns:w16cid="http://schemas.microsoft.com/office/word/2016/wordml/cid" xmlns:w16="http://schemas.microsoft.com/office/word/2018/wordml" xmlns:w16se="http://schemas.microsoft.com/office/word/2015/wordml/symex" xmlns:wpg="http://schemas.microsoft.com/office/word/2010/wordprocessingGroup" xmlns:wpi="http://schemas.microsoft.com/office/word/2010/wordprocessingInk" xmlns:wne="http://schemas.microsoft.com/office/word/2006/wordml" xmlns:wps="http://schemas.microsoft.com/office/word/2010/wordprocessingShape" mc:Ignorable="w14 w15 w16se w16cid w16 w16cex wp14">
   <w:comment w:id="0" w:author="Laura Dee" w:date="2020-07-06T11:30:00Z" w:initials="LD">
     <w:p>
       <w:pPr>
@@ -6168,7 +6166,7 @@
       </w:r>
     </w:p>
   </w:comment>
-  <w:comment w:id="2" w:author="Laura Dee" w:date="2020-07-10T11:47:00Z" w:initials="LD">
+  <w:comment w:id="2" w:author="Laura Dee" w:date="2020-07-21T08:05:00Z" w:initials="LD">
     <w:p>
       <w:pPr>
         <w:pStyle w:val="CommentText"/>
@@ -6180,11 +6178,27 @@
         <w:annotationRef/>
       </w:r>
       <w:r>
+        <w:t>Great thanks</w:t>
+      </w:r>
+    </w:p>
+  </w:comment>
+  <w:comment w:id="3" w:author="Laura Dee" w:date="2020-07-10T11:47:00Z" w:initials="LD">
+    <w:p>
+      <w:pPr>
+        <w:pStyle w:val="CommentText"/>
+      </w:pPr>
+      <w:r>
+        <w:rPr>
+          <w:rStyle w:val="CommentReference"/>
+        </w:rPr>
+        <w:annotationRef/>
+      </w:r>
+      <w:r>
         <w:t>Confirm – Nathan?</w:t>
       </w:r>
     </w:p>
   </w:comment>
-  <w:comment w:id="3" w:author="nathan hwangbo" w:date="2020-07-20T13:05:00Z" w:initials="nh">
+  <w:comment w:id="4" w:author="nathan hwangbo" w:date="2020-07-20T13:05:00Z" w:initials="nh">
     <w:p>
       <w:pPr>
         <w:pStyle w:val="CommentText"/>
@@ -6202,19 +6216,11 @@
         <w:t>Currently</w:t>
       </w:r>
       <w:r>
-        <w:t xml:space="preserve"> this is by plot, not by site. This is in your preprocessing script, </w:t>
-      </w:r>
-      <w:proofErr w:type="spellStart"/>
-      <w:r>
-        <w:t>ProcessCover-FullNutNetData-NonRandomLossPaper.R</w:t>
-      </w:r>
-      <w:proofErr w:type="spellEnd"/>
-      <w:r>
-        <w:t>, lines 108, 116, and 155</w:t>
+        <w:t xml:space="preserve"> this is by plot, not by site. This is in your preprocessing script, ProcessCover-FullNutNetData-NonRandomLossPaper.R, lines 108, 116, and 155</w:t>
       </w:r>
     </w:p>
   </w:comment>
-  <w:comment w:id="4" w:author="nathan hwangbo" w:date="2020-07-20T13:10:00Z" w:initials="nh">
+  <w:comment w:id="5" w:author="nathan hwangbo" w:date="2020-07-20T13:10:00Z" w:initials="nh">
     <w:p>
       <w:pPr>
         <w:pStyle w:val="CommentText"/>
@@ -6227,7 +6233,67 @@
       </w:r>
     </w:p>
   </w:comment>
-  <w:comment w:id="5" w:author="Yann Hautier" w:date="2019-07-03T11:53:00Z" w:initials="YH">
+  <w:comment w:id="6" w:author="Laura Dee" w:date="2020-07-21T08:01:00Z" w:initials="LD">
+    <w:p>
+      <w:pPr>
+        <w:pStyle w:val="CommentText"/>
+        <w:rPr>
+          <w:b/>
+          <w:bCs/>
+        </w:rPr>
+      </w:pPr>
+      <w:r>
+        <w:rPr>
+          <w:rStyle w:val="CommentReference"/>
+          <w:b/>
+          <w:bCs/>
+          <w:highlight w:val="yellow"/>
+        </w:rPr>
+        <w:annotationRef/>
+      </w:r>
+      <w:r>
+        <w:rPr>
+          <w:b/>
+          <w:bCs/>
+          <w:highlight w:val="yellow"/>
+        </w:rPr>
+        <w:t xml:space="preserve">I’m now wondering if we should do the groups based on dominance at the site or plot level. </w:t>
+      </w:r>
+      <w:r>
+        <w:rPr>
+          <w:b/>
+          <w:bCs/>
+          <w:highlight w:val="yellow"/>
+        </w:rPr>
+        <w:t xml:space="preserve"> E.g., average plot level relative abundance at the site. </w:t>
+      </w:r>
+      <w:r>
+        <w:rPr>
+          <w:b/>
+          <w:bCs/>
+          <w:highlight w:val="yellow"/>
+        </w:rPr>
+        <w:t>Thoughts?</w:t>
+      </w:r>
+    </w:p>
+  </w:comment>
+  <w:comment w:id="7" w:author="Laura Dee" w:date="2020-07-21T08:05:00Z" w:initials="LD">
+    <w:p>
+      <w:pPr>
+        <w:pStyle w:val="CommentText"/>
+      </w:pPr>
+      <w:r>
+        <w:rPr>
+          <w:rStyle w:val="CommentReference"/>
+        </w:rPr>
+        <w:annotationRef/>
+      </w:r>
+      <w:r>
+        <w:t>Great additions thanks</w:t>
+      </w:r>
+    </w:p>
+  </w:comment>
+  <w:comment w:id="8" w:author="Yann Hautier" w:date="2019-07-03T11:53:00Z" w:initials="YH">
     <w:p>
       <w:pPr>
         <w:autoSpaceDE w:val="0"/>
@@ -6246,7 +6312,6 @@
         </w:rPr>
         <w:annotationRef/>
       </w:r>
-      <w:proofErr w:type="spellStart"/>
       <w:r>
         <w:rPr>
           <w:rFonts w:ascii="AdvOTc8fb9ce9" w:hAnsi="AdvOTc8fb9ce9" w:cs="AdvOTc8fb9ce9"/>
@@ -6254,9 +6319,21 @@
           <w:szCs w:val="14"/>
           <w:lang w:val="en-GB"/>
         </w:rPr>
-        <w:t>Lauenroth</w:t>
-      </w:r>
-      <w:proofErr w:type="spellEnd"/>
+        <w:t>Lauenroth, W. K., Hunt, H. W.,Swift, D. M.&amp;Singh, J. S. Estimating aboveground net</w:t>
+      </w:r>
+    </w:p>
+    <w:p>
+      <w:pPr>
+        <w:autoSpaceDE w:val="0"/>
+        <w:autoSpaceDN w:val="0"/>
+        <w:adjustRightInd w:val="0"/>
+        <w:rPr>
+          <w:rFonts w:ascii="AdvOTbdfd27ae.B" w:hAnsi="AdvOTbdfd27ae.B" w:cs="AdvOTbdfd27ae.B"/>
+          <w:sz w:val="14"/>
+          <w:szCs w:val="14"/>
+          <w:lang w:val="en-GB"/>
+        </w:rPr>
+      </w:pPr>
       <w:r>
         <w:rPr>
           <w:rFonts w:ascii="AdvOTc8fb9ce9" w:hAnsi="AdvOTc8fb9ce9" w:cs="AdvOTc8fb9ce9"/>
@@ -6264,21 +6341,39 @@
           <w:szCs w:val="14"/>
           <w:lang w:val="en-GB"/>
         </w:rPr>
-        <w:t xml:space="preserve">, W. K., Hunt, H. </w:t>
-      </w:r>
-      <w:proofErr w:type="spellStart"/>
-      <w:proofErr w:type="gramStart"/>
-      <w:r>
+        <w:t xml:space="preserve">primary production in grasslands: a simulation approach. </w:t>
+      </w:r>
+      <w:r>
+        <w:rPr>
+          <w:rFonts w:ascii="AdvOT6f8dc4dc.I" w:hAnsi="AdvOT6f8dc4dc.I" w:cs="AdvOT6f8dc4dc.I"/>
+          <w:sz w:val="14"/>
+          <w:szCs w:val="14"/>
+          <w:lang w:val="en-GB"/>
+        </w:rPr>
+        <w:t xml:space="preserve">Ecol. Modell. </w:t>
+      </w:r>
+      <w:r>
+        <w:rPr>
+          <w:rFonts w:ascii="AdvOTbdfd27ae.B" w:hAnsi="AdvOTbdfd27ae.B" w:cs="AdvOTbdfd27ae.B"/>
+          <w:sz w:val="14"/>
+          <w:szCs w:val="14"/>
+          <w:lang w:val="en-GB"/>
+        </w:rPr>
+        <w:t>33,</w:t>
+      </w:r>
+    </w:p>
+    <w:p>
+      <w:pPr>
+        <w:autoSpaceDE w:val="0"/>
+        <w:autoSpaceDN w:val="0"/>
+        <w:adjustRightInd w:val="0"/>
         <w:rPr>
           <w:rFonts w:ascii="AdvOTc8fb9ce9" w:hAnsi="AdvOTc8fb9ce9" w:cs="AdvOTc8fb9ce9"/>
           <w:sz w:val="14"/>
           <w:szCs w:val="14"/>
           <w:lang w:val="en-GB"/>
         </w:rPr>
-        <w:t>W.,Swift</w:t>
-      </w:r>
-      <w:proofErr w:type="spellEnd"/>
-      <w:proofErr w:type="gramEnd"/>
+      </w:pPr>
       <w:r>
         <w:rPr>
           <w:rFonts w:ascii="AdvOTc8fb9ce9" w:hAnsi="AdvOTc8fb9ce9" w:cs="AdvOTc8fb9ce9"/>
@@ -6286,49 +6381,55 @@
           <w:szCs w:val="14"/>
           <w:lang w:val="en-GB"/>
         </w:rPr>
-        <w:t xml:space="preserve">, D. </w:t>
-      </w:r>
-      <w:proofErr w:type="spellStart"/>
-      <w:r>
+        <w:t>297–314 (1986).</w:t>
+      </w:r>
+    </w:p>
+    <w:p>
+      <w:pPr>
+        <w:autoSpaceDE w:val="0"/>
+        <w:autoSpaceDN w:val="0"/>
+        <w:adjustRightInd w:val="0"/>
         <w:rPr>
           <w:rFonts w:ascii="AdvOTc8fb9ce9" w:hAnsi="AdvOTc8fb9ce9" w:cs="AdvOTc8fb9ce9"/>
           <w:sz w:val="14"/>
           <w:szCs w:val="14"/>
           <w:lang w:val="en-GB"/>
         </w:rPr>
-        <w:t>M.&amp;Singh</w:t>
-      </w:r>
-      <w:proofErr w:type="spellEnd"/>
-      <w:r>
+      </w:pPr>
+    </w:p>
+    <w:p>
+      <w:pPr>
+        <w:autoSpaceDE w:val="0"/>
+        <w:autoSpaceDN w:val="0"/>
+        <w:adjustRightInd w:val="0"/>
         <w:rPr>
           <w:rFonts w:ascii="AdvOTc8fb9ce9" w:hAnsi="AdvOTc8fb9ce9" w:cs="AdvOTc8fb9ce9"/>
           <w:sz w:val="14"/>
           <w:szCs w:val="14"/>
           <w:lang w:val="en-GB"/>
         </w:rPr>
-        <w:t>, J. S. Estimating aboveground net</w:t>
-      </w:r>
+      </w:pPr>
     </w:p>
     <w:p>
       <w:pPr>
         <w:autoSpaceDE w:val="0"/>
         <w:autoSpaceDN w:val="0"/>
         <w:adjustRightInd w:val="0"/>
-        <w:rPr>
-          <w:rFonts w:ascii="AdvOTbdfd27ae.B" w:hAnsi="AdvOTbdfd27ae.B" w:cs="AdvOTbdfd27ae.B"/>
-          <w:sz w:val="14"/>
-          <w:szCs w:val="14"/>
-          <w:lang w:val="en-GB"/>
-        </w:rPr>
-      </w:pPr>
-      <w:r>
         <w:rPr>
           <w:rFonts w:ascii="AdvOTc8fb9ce9" w:hAnsi="AdvOTc8fb9ce9" w:cs="AdvOTc8fb9ce9"/>
           <w:sz w:val="14"/>
           <w:szCs w:val="14"/>
           <w:lang w:val="en-GB"/>
         </w:rPr>
-        <w:t xml:space="preserve">primary production in grasslands: a simulation approach. </w:t>
+      </w:pPr>
+      <w:r>
+        <w:rPr>
+          <w:rFonts w:ascii="AdvOTc8fb9ce9" w:hAnsi="AdvOTc8fb9ce9" w:cs="AdvOTc8fb9ce9"/>
+          <w:sz w:val="14"/>
+          <w:szCs w:val="14"/>
+          <w:lang w:val="en-GB"/>
+        </w:rPr>
+        <w:t>Oesterheld, M.&amp;McNaughton, S. J. in</w:t>
       </w:r>
       <w:r>
         <w:rPr>
@@ -6337,174 +6438,15 @@
           <w:szCs w:val="14"/>
           <w:lang w:val="en-GB"/>
         </w:rPr>
-        <w:t xml:space="preserve">Ecol. Modell. </w:t>
-      </w:r>
-      <w:r>
-        <w:rPr>
-          <w:rFonts w:ascii="AdvOTbdfd27ae.B" w:hAnsi="AdvOTbdfd27ae.B" w:cs="AdvOTbdfd27ae.B"/>
-          <w:sz w:val="14"/>
-          <w:szCs w:val="14"/>
-          <w:lang w:val="en-GB"/>
-        </w:rPr>
-        <w:t>33,</w:t>
-      </w:r>
-    </w:p>
-    <w:p>
-      <w:pPr>
-        <w:autoSpaceDE w:val="0"/>
-        <w:autoSpaceDN w:val="0"/>
-        <w:adjustRightInd w:val="0"/>
+        <w:t xml:space="preserve">Methods in EcosystemScience </w:t>
+      </w:r>
+      <w:r>
         <w:rPr>
           <w:rFonts w:ascii="AdvOTc8fb9ce9" w:hAnsi="AdvOTc8fb9ce9" w:cs="AdvOTc8fb9ce9"/>
           <w:sz w:val="14"/>
           <w:szCs w:val="14"/>
           <w:lang w:val="en-GB"/>
         </w:rPr>
-      </w:pPr>
-      <w:r>
-        <w:rPr>
-          <w:rFonts w:ascii="AdvOTc8fb9ce9" w:hAnsi="AdvOTc8fb9ce9" w:cs="AdvOTc8fb9ce9"/>
-          <w:sz w:val="14"/>
-          <w:szCs w:val="14"/>
-          <w:lang w:val="en-GB"/>
-        </w:rPr>
-        <w:t>297–314 (1986).</w:t>
-      </w:r>
-    </w:p>
-    <w:p>
-      <w:pPr>
-        <w:autoSpaceDE w:val="0"/>
-        <w:autoSpaceDN w:val="0"/>
-        <w:adjustRightInd w:val="0"/>
-        <w:rPr>
-          <w:rFonts w:ascii="AdvOTc8fb9ce9" w:hAnsi="AdvOTc8fb9ce9" w:cs="AdvOTc8fb9ce9"/>
-          <w:sz w:val="14"/>
-          <w:szCs w:val="14"/>
-          <w:lang w:val="en-GB"/>
-        </w:rPr>
-      </w:pPr>
-    </w:p>
-    <w:p>
-      <w:pPr>
-        <w:autoSpaceDE w:val="0"/>
-        <w:autoSpaceDN w:val="0"/>
-        <w:adjustRightInd w:val="0"/>
-        <w:rPr>
-          <w:rFonts w:ascii="AdvOTc8fb9ce9" w:hAnsi="AdvOTc8fb9ce9" w:cs="AdvOTc8fb9ce9"/>
-          <w:sz w:val="14"/>
-          <w:szCs w:val="14"/>
-          <w:lang w:val="en-GB"/>
-        </w:rPr>
-      </w:pPr>
-    </w:p>
-    <w:p>
-      <w:pPr>
-        <w:autoSpaceDE w:val="0"/>
-        <w:autoSpaceDN w:val="0"/>
-        <w:adjustRightInd w:val="0"/>
-        <w:rPr>
-          <w:rFonts w:ascii="AdvOTc8fb9ce9" w:hAnsi="AdvOTc8fb9ce9" w:cs="AdvOTc8fb9ce9"/>
-          <w:sz w:val="14"/>
-          <w:szCs w:val="14"/>
-          <w:lang w:val="en-GB"/>
-        </w:rPr>
-      </w:pPr>
-      <w:proofErr w:type="spellStart"/>
-      <w:r>
-        <w:rPr>
-          <w:rFonts w:ascii="AdvOTc8fb9ce9" w:hAnsi="AdvOTc8fb9ce9" w:cs="AdvOTc8fb9ce9"/>
-          <w:sz w:val="14"/>
-          <w:szCs w:val="14"/>
-          <w:lang w:val="en-GB"/>
-        </w:rPr>
-        <w:t>Oesterheld</w:t>
-      </w:r>
-      <w:proofErr w:type="spellEnd"/>
-      <w:r>
-        <w:rPr>
-          <w:rFonts w:ascii="AdvOTc8fb9ce9" w:hAnsi="AdvOTc8fb9ce9" w:cs="AdvOTc8fb9ce9"/>
-          <w:sz w:val="14"/>
-          <w:szCs w:val="14"/>
-          <w:lang w:val="en-GB"/>
-        </w:rPr>
-        <w:t xml:space="preserve">, </w:t>
-      </w:r>
-      <w:proofErr w:type="spellStart"/>
-      <w:r>
-        <w:rPr>
-          <w:rFonts w:ascii="AdvOTc8fb9ce9" w:hAnsi="AdvOTc8fb9ce9" w:cs="AdvOTc8fb9ce9"/>
-          <w:sz w:val="14"/>
-          <w:szCs w:val="14"/>
-          <w:lang w:val="en-GB"/>
-        </w:rPr>
-        <w:t>M.&amp;McNaughton</w:t>
-      </w:r>
-      <w:proofErr w:type="spellEnd"/>
-      <w:r>
-        <w:rPr>
-          <w:rFonts w:ascii="AdvOTc8fb9ce9" w:hAnsi="AdvOTc8fb9ce9" w:cs="AdvOTc8fb9ce9"/>
-          <w:sz w:val="14"/>
-          <w:szCs w:val="14"/>
-          <w:lang w:val="en-GB"/>
-        </w:rPr>
-        <w:t xml:space="preserve">, S. J. </w:t>
-      </w:r>
-      <w:proofErr w:type="spellStart"/>
-      <w:r>
-        <w:rPr>
-          <w:rFonts w:ascii="AdvOTc8fb9ce9" w:hAnsi="AdvOTc8fb9ce9" w:cs="AdvOTc8fb9ce9"/>
-          <w:sz w:val="14"/>
-          <w:szCs w:val="14"/>
-          <w:lang w:val="en-GB"/>
-        </w:rPr>
-        <w:t>in</w:t>
-      </w:r>
-      <w:r>
-        <w:rPr>
-          <w:rFonts w:ascii="AdvOT6f8dc4dc.I" w:hAnsi="AdvOT6f8dc4dc.I" w:cs="AdvOT6f8dc4dc.I"/>
-          <w:sz w:val="14"/>
-          <w:szCs w:val="14"/>
-          <w:lang w:val="en-GB"/>
-        </w:rPr>
-        <w:t>Methods</w:t>
-      </w:r>
-      <w:proofErr w:type="spellEnd"/>
-      <w:r>
-        <w:rPr>
-          <w:rFonts w:ascii="AdvOT6f8dc4dc.I" w:hAnsi="AdvOT6f8dc4dc.I" w:cs="AdvOT6f8dc4dc.I"/>
-          <w:sz w:val="14"/>
-          <w:szCs w:val="14"/>
-          <w:lang w:val="en-GB"/>
-        </w:rPr>
-        <w:t xml:space="preserve"> in </w:t>
-      </w:r>
-      <w:proofErr w:type="spellStart"/>
-      <w:r>
-        <w:rPr>
-          <w:rFonts w:ascii="AdvOT6f8dc4dc.I" w:hAnsi="AdvOT6f8dc4dc.I" w:cs="AdvOT6f8dc4dc.I"/>
-          <w:sz w:val="14"/>
-          <w:szCs w:val="14"/>
-          <w:lang w:val="en-GB"/>
-        </w:rPr>
-        <w:t>EcosystemScience</w:t>
-      </w:r>
-      <w:proofErr w:type="spellEnd"/>
-      <w:r>
-        <w:rPr>
-          <w:rFonts w:ascii="AdvOT6f8dc4dc.I" w:hAnsi="AdvOT6f8dc4dc.I" w:cs="AdvOT6f8dc4dc.I"/>
-          <w:sz w:val="14"/>
-          <w:szCs w:val="14"/>
-          <w:lang w:val="en-GB"/>
-        </w:rPr>
-        <w:t xml:space="preserve"> </w:t>
-      </w:r>
-      <w:r>
-        <w:rPr>
-          <w:rFonts w:ascii="AdvOTc8fb9ce9" w:hAnsi="AdvOTc8fb9ce9" w:cs="AdvOTc8fb9ce9"/>
-          <w:sz w:val="14"/>
-          <w:szCs w:val="14"/>
-          <w:lang w:val="en-GB"/>
-        </w:rPr>
         <w:t>(eds Sala, O. E.,</w:t>
       </w:r>
     </w:p>
@@ -6523,7 +6465,7 @@
       </w:r>
     </w:p>
   </w:comment>
-  <w:comment w:id="6" w:author="Laura Dee [2]" w:date="2019-10-05T10:16:00Z" w:initials="LD">
+  <w:comment w:id="9" w:author="Laura Dee [2]" w:date="2019-10-05T10:16:00Z" w:initials="LD">
     <w:p>
       <w:pPr>
         <w:pStyle w:val="CommentText"/>
@@ -6539,7 +6481,7 @@
       </w:r>
     </w:p>
   </w:comment>
-  <w:comment w:id="7" w:author="Laura Dee" w:date="2020-07-10T16:14:00Z" w:initials="LD">
+  <w:comment w:id="10" w:author="Laura Dee" w:date="2020-07-10T16:14:00Z" w:initials="LD">
     <w:p>
       <w:pPr>
         <w:pStyle w:val="CommentText"/>
@@ -6554,35 +6496,55 @@
         <w:t xml:space="preserve">Nathan </w:t>
       </w:r>
       <w:r>
-        <w:t xml:space="preserve">to review and write the </w:t>
-      </w:r>
-      <w:proofErr w:type="spellStart"/>
-      <w:r>
-        <w:t>biotime</w:t>
-      </w:r>
-      <w:proofErr w:type="spellEnd"/>
-      <w:r>
-        <w:t xml:space="preserve"> analogous analyses</w:t>
+        <w:t>to review and write the biotime analogous analyses</w:t>
       </w:r>
     </w:p>
   </w:comment>
-  <w:comment w:id="9" w:author="Laura Dee" w:date="2020-07-06T14:22:00Z" w:initials="LD">
+  <w:comment w:id="11" w:author="Laura Dee" w:date="2020-07-21T08:04:00Z" w:initials="LD">
     <w:p>
       <w:pPr>
         <w:pStyle w:val="CommentText"/>
+        <w:rPr>
+          <w:b/>
+          <w:bCs/>
+        </w:rPr>
       </w:pPr>
       <w:r>
         <w:rPr>
           <w:rStyle w:val="CommentReference"/>
+          <w:b/>
+          <w:bCs/>
+          <w:highlight w:val="yellow"/>
         </w:rPr>
         <w:annotationRef/>
       </w:r>
       <w:r>
+        <w:rPr>
+          <w:b/>
+          <w:bCs/>
+          <w:highlight w:val="yellow"/>
+        </w:rPr>
+        <w:t>Didn’t we assign the group names based on the relative abundance in year 0 ? Why did you cross out that?</w:t>
+      </w:r>
+    </w:p>
+  </w:comment>
+  <w:comment w:id="12" w:author="Laura Dee" w:date="2020-07-06T14:22:00Z" w:initials="LD">
+    <w:p>
+      <w:pPr>
+        <w:pStyle w:val="CommentText"/>
+      </w:pPr>
+      <w:r>
+        <w:rPr>
+          <w:rStyle w:val="CommentReference"/>
+        </w:rPr>
+        <w:annotationRef/>
+      </w:r>
+      <w:r>
         <w:t xml:space="preserve">To make </w:t>
       </w:r>
     </w:p>
   </w:comment>
-  <w:comment w:id="10" w:author="Laura Dee" w:date="2020-07-06T14:21:00Z" w:initials="LD">
+  <w:comment w:id="13" w:author="Laura Dee" w:date="2020-07-06T14:21:00Z" w:initials="LD">
     <w:p>
       <w:pPr>
         <w:pStyle w:val="CommentText"/>
@@ -6590,15 +6552,19 @@
       <w:r>
         <w:rPr>
           <w:rStyle w:val="CommentReference"/>
+          <w:highlight w:val="yellow"/>
         </w:rPr>
         <w:annotationRef/>
       </w:r>
       <w:r>
-        <w:t xml:space="preserve">Update </w:t>
+        <w:rPr>
+          <w:highlight w:val="yellow"/>
+        </w:rPr>
+        <w:t>Nathan can you update this to reflect the plots for abundance and richness changes by treatment relative to control and details on how we calculated the treatment effect.</w:t>
       </w:r>
     </w:p>
   </w:comment>
-  <w:comment w:id="11" w:author="Laura Dee" w:date="2020-07-10T16:13:00Z" w:initials="LD">
+  <w:comment w:id="14" w:author="Laura Dee" w:date="2020-07-10T16:13:00Z" w:initials="LD">
     <w:p>
       <w:pPr>
         <w:pStyle w:val="CommentText"/>
@@ -6611,6 +6577,74 @@
       </w:r>
       <w:r>
         <w:t>Nathan</w:t>
+      </w:r>
+    </w:p>
+  </w:comment>
+  <w:comment w:id="15" w:author="Laura Dee" w:date="2020-07-21T08:06:00Z" w:initials="LD">
+    <w:p>
+      <w:pPr>
+        <w:pStyle w:val="CommentText"/>
+      </w:pPr>
+      <w:r>
+        <w:rPr>
+          <w:rStyle w:val="CommentReference"/>
+        </w:rPr>
+        <w:annotationRef/>
+      </w:r>
+      <w:r>
+        <w:t xml:space="preserve">Thisis great! </w:t>
+      </w:r>
+    </w:p>
+  </w:comment>
+  <w:comment w:id="16" w:author="Laura Dee" w:date="2020-07-21T08:02:00Z" w:initials="LD">
+    <w:p>
+      <w:pPr>
+        <w:pStyle w:val="CommentText"/>
+      </w:pPr>
+      <w:r>
+        <w:rPr>
+          <w:rStyle w:val="CommentReference"/>
+          <w:highlight w:val="yellow"/>
+        </w:rPr>
+        <w:annotationRef/>
+      </w:r>
+      <w:r>
+        <w:rPr>
+          <w:highlight w:val="yellow"/>
+        </w:rPr>
+        <w:t>Add the info on the package and reference in R for fitting the model</w:t>
+      </w:r>
+    </w:p>
+  </w:comment>
+  <w:comment w:id="17" w:author="Laura Dee" w:date="2020-07-21T08:07:00Z" w:initials="LD">
+    <w:p>
+      <w:pPr>
+        <w:pStyle w:val="CommentText"/>
+      </w:pPr>
+      <w:r>
+        <w:rPr>
+          <w:rStyle w:val="CommentReference"/>
+        </w:rPr>
+        <w:annotationRef/>
+      </w:r>
+      <w:r>
+        <w:t xml:space="preserve">Provide an interpretation for why/ what this means – e.g. allowing the effect to vary by treatment </w:t>
+      </w:r>
+    </w:p>
+  </w:comment>
+  <w:comment w:id="18" w:author="Laura Dee" w:date="2020-07-21T08:06:00Z" w:initials="LD">
+    <w:p>
+      <w:pPr>
+        <w:pStyle w:val="CommentText"/>
+      </w:pPr>
+      <w:r>
+        <w:rPr>
+          <w:rStyle w:val="CommentReference"/>
+        </w:rPr>
+        <w:annotationRef/>
+      </w:r>
+      <w:r>
+        <w:t>Does this mean “Next”?</w:t>
       </w:r>
     </w:p>
   </w:comment>
@@ -6618,51 +6652,74 @@
 </file>
 
 <file path=word/commentsExtended.xml><?xml version="1.0" encoding="utf-8"?>
-<w15:commentsEx xmlns:wpc="http://schemas.microsoft.com/office/word/2010/wordprocessingCanvas" xmlns:cx="http://schemas.microsoft.com/office/drawing/2014/chartex" xmlns:cx1="http://schemas.microsoft.com/office/drawing/2015/9/8/chartex" xmlns:cx2="http://schemas.microsoft.com/office/drawing/2015/10/21/chartex" xmlns:cx3="http://schemas.microsoft.com/office/drawing/2016/5/9/chartex" xmlns:cx4="http://schemas.microsoft.com/office/drawing/2016/5/10/chartex" xmlns:cx5="http://schemas.microsoft.com/office/drawing/2016/5/11/chartex" xmlns:cx6="http://schemas.microsoft.com/office/drawing/2016/5/12/chartex" xmlns:cx7="http://schemas.microsoft.com/office/drawing/2016/5/13/chartex" xmlns:cx8="http://schemas.microsoft.com/office/drawing/2016/5/14/chartex" xmlns:mc="http://schemas.openxmlformats.org/markup-compatibility/2006" xmlns:aink="http://schemas.microsoft.com/office/drawing/2016/ink" xmlns:am3d="http://schemas.microsoft.com/office/drawing/2017/model3d" xmlns:o="urn:schemas-microsoft-com:office:office" xmlns:r="http://schemas.openxmlformats.org/officeDocument/2006/relationships" xmlns:m="http://schemas.openxmlformats.org/officeDocument/2006/math" xmlns:v="urn:schemas-microsoft-com:vml" xmlns:wp14="http://schemas.microsoft.com/office/word/2010/wordprocessingDrawing" xmlns:wp="http://schemas.openxmlformats.org/drawingml/2006/wordprocessingDrawing" xmlns:w10="urn:schemas-microsoft-com:office:word" xmlns:w="http://schemas.openxmlformats.org/wordprocessingml/2006/main" xmlns:w14="http://schemas.microsoft.com/office/word/2010/wordml" xmlns:w15="http://schemas.microsoft.com/office/word/2012/wordml" xmlns:w16cid="http://schemas.microsoft.com/office/word/2016/wordml/cid" xmlns:w16se="http://schemas.microsoft.com/office/word/2015/wordml/symex" xmlns:wpg="http://schemas.microsoft.com/office/word/2010/wordprocessingGroup" xmlns:wpi="http://schemas.microsoft.com/office/word/2010/wordprocessingInk" xmlns:wne="http://schemas.microsoft.com/office/word/2006/wordml" xmlns:wps="http://schemas.microsoft.com/office/word/2010/wordprocessingShape" mc:Ignorable="w14 w15 w16se w16cid wp14">
+<w15:commentsEx xmlns:wpc="http://schemas.microsoft.com/office/word/2010/wordprocessingCanvas" xmlns:cx="http://schemas.microsoft.com/office/drawing/2014/chartex" xmlns:cx1="http://schemas.microsoft.com/office/drawing/2015/9/8/chartex" xmlns:cx2="http://schemas.microsoft.com/office/drawing/2015/10/21/chartex" xmlns:cx3="http://schemas.microsoft.com/office/drawing/2016/5/9/chartex" xmlns:cx4="http://schemas.microsoft.com/office/drawing/2016/5/10/chartex" xmlns:cx5="http://schemas.microsoft.com/office/drawing/2016/5/11/chartex" xmlns:cx6="http://schemas.microsoft.com/office/drawing/2016/5/12/chartex" xmlns:cx7="http://schemas.microsoft.com/office/drawing/2016/5/13/chartex" xmlns:cx8="http://schemas.microsoft.com/office/drawing/2016/5/14/chartex" xmlns:mc="http://schemas.openxmlformats.org/markup-compatibility/2006" xmlns:aink="http://schemas.microsoft.com/office/drawing/2016/ink" xmlns:am3d="http://schemas.microsoft.com/office/drawing/2017/model3d" xmlns:o="urn:schemas-microsoft-com:office:office" xmlns:r="http://schemas.openxmlformats.org/officeDocument/2006/relationships" xmlns:m="http://schemas.openxmlformats.org/officeDocument/2006/math" xmlns:v="urn:schemas-microsoft-com:vml" xmlns:wp14="http://schemas.microsoft.com/office/word/2010/wordprocessingDrawing" xmlns:wp="http://schemas.openxmlformats.org/drawingml/2006/wordprocessingDrawing" xmlns:w10="urn:schemas-microsoft-com:office:word" xmlns:w="http://schemas.openxmlformats.org/wordprocessingml/2006/main" xmlns:w14="http://schemas.microsoft.com/office/word/2010/wordml" xmlns:w15="http://schemas.microsoft.com/office/word/2012/wordml" xmlns:w16cex="http://schemas.microsoft.com/office/word/2018/wordml/cex" xmlns:w16cid="http://schemas.microsoft.com/office/word/2016/wordml/cid" xmlns:w16="http://schemas.microsoft.com/office/word/2018/wordml" xmlns:w16se="http://schemas.microsoft.com/office/word/2015/wordml/symex" xmlns:wpg="http://schemas.microsoft.com/office/word/2010/wordprocessingGroup" xmlns:wpi="http://schemas.microsoft.com/office/word/2010/wordprocessingInk" xmlns:wne="http://schemas.microsoft.com/office/word/2006/wordml" xmlns:wps="http://schemas.microsoft.com/office/word/2010/wordprocessingShape" mc:Ignorable="w14 w15 w16se w16cid w16 w16cex wp14">
   <w15:commentEx w15:paraId="39AC7DDD" w15:done="0"/>
-  <w15:commentEx w15:paraId="2D1EE536" w15:done="0"/>
+  <w15:commentEx w15:paraId="2D1EE536" w15:done="1"/>
+  <w15:commentEx w15:paraId="22C56C3C" w15:paraIdParent="2D1EE536" w15:done="1"/>
   <w15:commentEx w15:paraId="6A248F7C" w15:done="0"/>
   <w15:commentEx w15:paraId="4A946D74" w15:paraIdParent="6A248F7C" w15:done="0"/>
   <w15:commentEx w15:paraId="0628023E" w15:paraIdParent="6A248F7C" w15:done="0"/>
-  <w15:commentEx w15:paraId="29F11059" w15:done="0"/>
-  <w15:commentEx w15:paraId="200CECB1" w15:paraIdParent="29F11059" w15:done="0"/>
+  <w15:commentEx w15:paraId="6A7D7FD0" w15:paraIdParent="6A248F7C" w15:done="0"/>
+  <w15:commentEx w15:paraId="2469250D" w15:done="0"/>
+  <w15:commentEx w15:paraId="29F11059" w15:done="1"/>
+  <w15:commentEx w15:paraId="200CECB1" w15:paraIdParent="29F11059" w15:done="1"/>
   <w15:commentEx w15:paraId="2111F5C1" w15:done="0"/>
+  <w15:commentEx w15:paraId="1F66B3CD" w15:done="0"/>
   <w15:commentEx w15:paraId="2AE10B48" w15:done="0"/>
   <w15:commentEx w15:paraId="167A9FDA" w15:done="0"/>
-  <w15:commentEx w15:paraId="71604A04" w15:done="0"/>
+  <w15:commentEx w15:paraId="71604A04" w15:done="1"/>
+  <w15:commentEx w15:paraId="2BCDC15B" w15:paraIdParent="71604A04" w15:done="0"/>
+  <w15:commentEx w15:paraId="3A7456EA" w15:done="0"/>
+  <w15:commentEx w15:paraId="2ED563DF" w15:done="0"/>
+  <w15:commentEx w15:paraId="53FE2B65" w15:done="0"/>
 </w15:commentsEx>
 </file>
 
 <file path=word/commentsExtensible.xml><?xml version="1.0" encoding="utf-8"?>
 <w16cex:commentsExtensible xmlns:wpc="http://schemas.microsoft.com/office/word/2010/wordprocessingCanvas" xmlns:cx="http://schemas.microsoft.com/office/drawing/2014/chartex" xmlns:cx1="http://schemas.microsoft.com/office/drawing/2015/9/8/chartex" xmlns:cx2="http://schemas.microsoft.com/office/drawing/2015/10/21/chartex" xmlns:cx3="http://schemas.microsoft.com/office/drawing/2016/5/9/chartex" xmlns:cx4="http://schemas.microsoft.com/office/drawing/2016/5/10/chartex" xmlns:cx5="http://schemas.microsoft.com/office/drawing/2016/5/11/chartex" xmlns:cx6="http://schemas.microsoft.com/office/drawing/2016/5/12/chartex" xmlns:cx7="http://schemas.microsoft.com/office/drawing/2016/5/13/chartex" xmlns:cx8="http://schemas.microsoft.com/office/drawing/2016/5/14/chartex" xmlns:mc="http://schemas.openxmlformats.org/markup-compatibility/2006" xmlns:aink="http://schemas.microsoft.com/office/drawing/2016/ink" xmlns:am3d="http://schemas.microsoft.com/office/drawing/2017/model3d" xmlns:o="urn:schemas-microsoft-com:office:office" xmlns:r="http://schemas.openxmlformats.org/officeDocument/2006/relationships" xmlns:m="http://schemas.openxmlformats.org/officeDocument/2006/math" xmlns:v="urn:schemas-microsoft-com:vml" xmlns:wp14="http://schemas.microsoft.com/office/word/2010/wordprocessingDrawing" xmlns:wp="http://schemas.openxmlformats.org/drawingml/2006/wordprocessingDrawing" xmlns:w10="urn:schemas-microsoft-com:office:word" xmlns:w="http://schemas.openxmlformats.org/wordprocessingml/2006/main" xmlns:w14="http://schemas.microsoft.com/office/word/2010/wordml" xmlns:w15="http://schemas.microsoft.com/office/word/2012/wordml" xmlns:w16cex="http://schemas.microsoft.com/office/word/2018/wordml/cex" xmlns:w16cid="http://schemas.microsoft.com/office/word/2016/wordml/cid" xmlns:w16="http://schemas.microsoft.com/office/word/2018/wordml" xmlns:w16se="http://schemas.microsoft.com/office/word/2015/wordml/symex" xmlns:wpg="http://schemas.microsoft.com/office/word/2010/wordprocessingGroup" xmlns:wpi="http://schemas.microsoft.com/office/word/2010/wordprocessingInk" xmlns:wne="http://schemas.microsoft.com/office/word/2006/wordml" xmlns:wps="http://schemas.microsoft.com/office/word/2010/wordprocessingShape" mc:Ignorable="w14 w15 w16se w16cid w16 w16cex wp14">
   <w16cex:commentExtensible w16cex:durableId="22B2D4C6" w16cex:dateUtc="2020-07-06T17:30:00Z"/>
+  <w16cex:commentExtensible w16cex:durableId="22C12055" w16cex:dateUtc="2020-07-21T14:05:00Z"/>
   <w16cex:commentExtensible w16cex:durableId="22B2D3D1" w16cex:dateUtc="2020-07-10T17:47:00Z"/>
-  <w16cex:commentExtensible w16cex:durableId="22B30F73" w16cex:dateUtc="2020-07-10T22:01:00Z"/>
+  <w16cex:commentExtensible w16cex:durableId="22C11F96" w16cex:dateUtc="2020-07-21T14:01:00Z"/>
+  <w16cex:commentExtensible w16cex:durableId="22C1205B" w16cex:dateUtc="2020-07-21T14:05:00Z"/>
   <w16cex:commentExtensible w16cex:durableId="22B3127F" w16cex:dateUtc="2020-07-10T22:14:00Z"/>
+  <w16cex:commentExtensible w16cex:durableId="22C12003" w16cex:dateUtc="2020-07-21T14:04:00Z"/>
   <w16cex:commentExtensible w16cex:durableId="22ADB228" w16cex:dateUtc="2020-07-06T20:22:00Z"/>
   <w16cex:commentExtensible w16cex:durableId="22ADB206" w16cex:dateUtc="2020-07-06T20:21:00Z"/>
   <w16cex:commentExtensible w16cex:durableId="22B31233" w16cex:dateUtc="2020-07-10T22:13:00Z"/>
+  <w16cex:commentExtensible w16cex:durableId="22C12086" w16cex:dateUtc="2020-07-21T14:06:00Z"/>
+  <w16cex:commentExtensible w16cex:durableId="22C11F9F" w16cex:dateUtc="2020-07-21T14:02:00Z"/>
+  <w16cex:commentExtensible w16cex:durableId="22C120B1" w16cex:dateUtc="2020-07-21T14:07:00Z"/>
+  <w16cex:commentExtensible w16cex:durableId="22C1209A" w16cex:dateUtc="2020-07-21T14:06:00Z"/>
 </w16cex:commentsExtensible>
 </file>
 
 <file path=word/commentsIds.xml><?xml version="1.0" encoding="utf-8"?>
-<w16cid:commentsIds xmlns:wpc="http://schemas.microsoft.com/office/word/2010/wordprocessingCanvas" xmlns:cx="http://schemas.microsoft.com/office/drawing/2014/chartex" xmlns:cx1="http://schemas.microsoft.com/office/drawing/2015/9/8/chartex" xmlns:cx2="http://schemas.microsoft.com/office/drawing/2015/10/21/chartex" xmlns:cx3="http://schemas.microsoft.com/office/drawing/2016/5/9/chartex" xmlns:cx4="http://schemas.microsoft.com/office/drawing/2016/5/10/chartex" xmlns:cx5="http://schemas.microsoft.com/office/drawing/2016/5/11/chartex" xmlns:cx6="http://schemas.microsoft.com/office/drawing/2016/5/12/chartex" xmlns:cx7="http://schemas.microsoft.com/office/drawing/2016/5/13/chartex" xmlns:cx8="http://schemas.microsoft.com/office/drawing/2016/5/14/chartex" xmlns:mc="http://schemas.openxmlformats.org/markup-compatibility/2006" xmlns:aink="http://schemas.microsoft.com/office/drawing/2016/ink" xmlns:am3d="http://schemas.microsoft.com/office/drawing/2017/model3d" xmlns:o="urn:schemas-microsoft-com:office:office" xmlns:r="http://schemas.openxmlformats.org/officeDocument/2006/relationships" xmlns:m="http://schemas.openxmlformats.org/officeDocument/2006/math" xmlns:v="urn:schemas-microsoft-com:vml" xmlns:wp14="http://schemas.microsoft.com/office/word/2010/wordprocessingDrawing" xmlns:wp="http://schemas.openxmlformats.org/drawingml/2006/wordprocessingDrawing" xmlns:w10="urn:schemas-microsoft-com:office:word" xmlns:w="http://schemas.openxmlformats.org/wordprocessingml/2006/main" xmlns:w14="http://schemas.microsoft.com/office/word/2010/wordml" xmlns:w15="http://schemas.microsoft.com/office/word/2012/wordml" xmlns:w16cid="http://schemas.microsoft.com/office/word/2016/wordml/cid" xmlns:w16se="http://schemas.microsoft.com/office/word/2015/wordml/symex" xmlns:wpg="http://schemas.microsoft.com/office/word/2010/wordprocessingGroup" xmlns:wpi="http://schemas.microsoft.com/office/word/2010/wordprocessingInk" xmlns:wne="http://schemas.microsoft.com/office/word/2006/wordml" xmlns:wps="http://schemas.microsoft.com/office/word/2010/wordprocessingShape" mc:Ignorable="w14 w15 w16se w16cid wp14">
+<w16cid:commentsIds xmlns:wpc="http://schemas.microsoft.com/office/word/2010/wordprocessingCanvas" xmlns:cx="http://schemas.microsoft.com/office/drawing/2014/chartex" xmlns:cx1="http://schemas.microsoft.com/office/drawing/2015/9/8/chartex" xmlns:cx2="http://schemas.microsoft.com/office/drawing/2015/10/21/chartex" xmlns:cx3="http://schemas.microsoft.com/office/drawing/2016/5/9/chartex" xmlns:cx4="http://schemas.microsoft.com/office/drawing/2016/5/10/chartex" xmlns:cx5="http://schemas.microsoft.com/office/drawing/2016/5/11/chartex" xmlns:cx6="http://schemas.microsoft.com/office/drawing/2016/5/12/chartex" xmlns:cx7="http://schemas.microsoft.com/office/drawing/2016/5/13/chartex" xmlns:cx8="http://schemas.microsoft.com/office/drawing/2016/5/14/chartex" xmlns:mc="http://schemas.openxmlformats.org/markup-compatibility/2006" xmlns:aink="http://schemas.microsoft.com/office/drawing/2016/ink" xmlns:am3d="http://schemas.microsoft.com/office/drawing/2017/model3d" xmlns:o="urn:schemas-microsoft-com:office:office" xmlns:r="http://schemas.openxmlformats.org/officeDocument/2006/relationships" xmlns:m="http://schemas.openxmlformats.org/officeDocument/2006/math" xmlns:v="urn:schemas-microsoft-com:vml" xmlns:wp14="http://schemas.microsoft.com/office/word/2010/wordprocessingDrawing" xmlns:wp="http://schemas.openxmlformats.org/drawingml/2006/wordprocessingDrawing" xmlns:w10="urn:schemas-microsoft-com:office:word" xmlns:w="http://schemas.openxmlformats.org/wordprocessingml/2006/main" xmlns:w14="http://schemas.microsoft.com/office/word/2010/wordml" xmlns:w15="http://schemas.microsoft.com/office/word/2012/wordml" xmlns:w16cex="http://schemas.microsoft.com/office/word/2018/wordml/cex" xmlns:w16cid="http://schemas.microsoft.com/office/word/2016/wordml/cid" xmlns:w16="http://schemas.microsoft.com/office/word/2018/wordml" xmlns:w16se="http://schemas.microsoft.com/office/word/2015/wordml/symex" xmlns:wpg="http://schemas.microsoft.com/office/word/2010/wordprocessingGroup" xmlns:wpi="http://schemas.microsoft.com/office/word/2010/wordprocessingInk" xmlns:wne="http://schemas.microsoft.com/office/word/2006/wordml" xmlns:wps="http://schemas.microsoft.com/office/word/2010/wordprocessingShape" mc:Ignorable="w14 w15 w16se w16cid w16 w16cex wp14">
   <w16cid:commentId w16cid:paraId="39AC7DDD" w16cid:durableId="22B2D4C6"/>
   <w16cid:commentId w16cid:paraId="2D1EE536" w16cid:durableId="22BFF394"/>
+  <w16cid:commentId w16cid:paraId="22C56C3C" w16cid:durableId="22C12055"/>
   <w16cid:commentId w16cid:paraId="6A248F7C" w16cid:durableId="22B2D3D1"/>
   <w16cid:commentId w16cid:paraId="4A946D74" w16cid:durableId="22C0152A"/>
   <w16cid:commentId w16cid:paraId="0628023E" w16cid:durableId="22C01642"/>
+  <w16cid:commentId w16cid:paraId="6A7D7FD0" w16cid:durableId="22C11F96"/>
+  <w16cid:commentId w16cid:paraId="2469250D" w16cid:durableId="22C1205B"/>
   <w16cid:commentId w16cid:paraId="29F11059" w16cid:durableId="21EF9203"/>
   <w16cid:commentId w16cid:paraId="200CECB1" w16cid:durableId="21EF9202"/>
   <w16cid:commentId w16cid:paraId="2111F5C1" w16cid:durableId="22B3127F"/>
+  <w16cid:commentId w16cid:paraId="1F66B3CD" w16cid:durableId="22C12003"/>
   <w16cid:commentId w16cid:paraId="2AE10B48" w16cid:durableId="22ADB228"/>
   <w16cid:commentId w16cid:paraId="167A9FDA" w16cid:durableId="22ADB206"/>
   <w16cid:commentId w16cid:paraId="71604A04" w16cid:durableId="22B31233"/>
+  <w16cid:commentId w16cid:paraId="2BCDC15B" w16cid:durableId="22C12086"/>
+  <w16cid:commentId w16cid:paraId="3A7456EA" w16cid:durableId="22C11F9F"/>
+  <w16cid:commentId w16cid:paraId="2ED563DF" w16cid:durableId="22C120B1"/>
+  <w16cid:commentId w16cid:paraId="53FE2B65" w16cid:durableId="22C1209A"/>
 </w16cid:commentsIds>
 </file>
 
 <file path=word/people.xml><?xml version="1.0" encoding="utf-8"?>
-<w15:people xmlns:wpc="http://schemas.microsoft.com/office/word/2010/wordprocessingCanvas" xmlns:cx="http://schemas.microsoft.com/office/drawing/2014/chartex" xmlns:cx1="http://schemas.microsoft.com/office/drawing/2015/9/8/chartex" xmlns:cx2="http://schemas.microsoft.com/office/drawing/2015/10/21/chartex" xmlns:cx3="http://schemas.microsoft.com/office/drawing/2016/5/9/chartex" xmlns:cx4="http://schemas.microsoft.com/office/drawing/2016/5/10/chartex" xmlns:cx5="http://schemas.microsoft.com/office/drawing/2016/5/11/chartex" xmlns:cx6="http://schemas.microsoft.com/office/drawing/2016/5/12/chartex" xmlns:cx7="http://schemas.microsoft.com/office/drawing/2016/5/13/chartex" xmlns:cx8="http://schemas.microsoft.com/office/drawing/2016/5/14/chartex" xmlns:mc="http://schemas.openxmlformats.org/markup-compatibility/2006" xmlns:aink="http://schemas.microsoft.com/office/drawing/2016/ink" xmlns:am3d="http://schemas.microsoft.com/office/drawing/2017/model3d" xmlns:o="urn:schemas-microsoft-com:office:office" xmlns:r="http://schemas.openxmlformats.org/officeDocument/2006/relationships" xmlns:m="http://schemas.openxmlformats.org/officeDocument/2006/math" xmlns:v="urn:schemas-microsoft-com:vml" xmlns:wp14="http://schemas.microsoft.com/office/word/2010/wordprocessingDrawing" xmlns:wp="http://schemas.openxmlformats.org/drawingml/2006/wordprocessingDrawing" xmlns:w10="urn:schemas-microsoft-com:office:word" xmlns:w="http://schemas.openxmlformats.org/wordprocessingml/2006/main" xmlns:w14="http://schemas.microsoft.com/office/word/2010/wordml" xmlns:w15="http://schemas.microsoft.com/office/word/2012/wordml" xmlns:w16cid="http://schemas.microsoft.com/office/word/2016/wordml/cid" xmlns:w16se="http://schemas.microsoft.com/office/word/2015/wordml/symex" xmlns:wpg="http://schemas.microsoft.com/office/word/2010/wordprocessingGroup" xmlns:wpi="http://schemas.microsoft.com/office/word/2010/wordprocessingInk" xmlns:wne="http://schemas.microsoft.com/office/word/2006/wordml" xmlns:wps="http://schemas.microsoft.com/office/word/2010/wordprocessingShape" mc:Ignorable="w14 w15 w16se w16cid wp14">
+<w15:people xmlns:wpc="http://schemas.microsoft.com/office/word/2010/wordprocessingCanvas" xmlns:cx="http://schemas.microsoft.com/office/drawing/2014/chartex" xmlns:cx1="http://schemas.microsoft.com/office/drawing/2015/9/8/chartex" xmlns:cx2="http://schemas.microsoft.com/office/drawing/2015/10/21/chartex" xmlns:cx3="http://schemas.microsoft.com/office/drawing/2016/5/9/chartex" xmlns:cx4="http://schemas.microsoft.com/office/drawing/2016/5/10/chartex" xmlns:cx5="http://schemas.microsoft.com/office/drawing/2016/5/11/chartex" xmlns:cx6="http://schemas.microsoft.com/office/drawing/2016/5/12/chartex" xmlns:cx7="http://schemas.microsoft.com/office/drawing/2016/5/13/chartex" xmlns:cx8="http://schemas.microsoft.com/office/drawing/2016/5/14/chartex" xmlns:mc="http://schemas.openxmlformats.org/markup-compatibility/2006" xmlns:aink="http://schemas.microsoft.com/office/drawing/2016/ink" xmlns:am3d="http://schemas.microsoft.com/office/drawing/2017/model3d" xmlns:o="urn:schemas-microsoft-com:office:office" xmlns:r="http://schemas.openxmlformats.org/officeDocument/2006/relationships" xmlns:m="http://schemas.openxmlformats.org/officeDocument/2006/math" xmlns:v="urn:schemas-microsoft-com:vml" xmlns:wp14="http://schemas.microsoft.com/office/word/2010/wordprocessingDrawing" xmlns:wp="http://schemas.openxmlformats.org/drawingml/2006/wordprocessingDrawing" xmlns:w10="urn:schemas-microsoft-com:office:word" xmlns:w="http://schemas.openxmlformats.org/wordprocessingml/2006/main" xmlns:w14="http://schemas.microsoft.com/office/word/2010/wordml" xmlns:w15="http://schemas.microsoft.com/office/word/2012/wordml" xmlns:w16cex="http://schemas.microsoft.com/office/word/2018/wordml/cex" xmlns:w16cid="http://schemas.microsoft.com/office/word/2016/wordml/cid" xmlns:w16="http://schemas.microsoft.com/office/word/2018/wordml" xmlns:w16se="http://schemas.microsoft.com/office/word/2015/wordml/symex" xmlns:wpg="http://schemas.microsoft.com/office/word/2010/wordprocessingGroup" xmlns:wpi="http://schemas.microsoft.com/office/word/2010/wordprocessingInk" xmlns:wne="http://schemas.microsoft.com/office/word/2006/wordml" xmlns:wps="http://schemas.microsoft.com/office/word/2010/wordprocessingShape" mc:Ignorable="w14 w15 w16se w16cid w16 w16cex wp14">
   <w15:person w15:author="Laura Dee">
     <w15:presenceInfo w15:providerId="AD" w15:userId="S::lade8828@colorado.edu::56408c15-faee-4e5d-9e69-ea7ba61b2b59"/>
   </w15:person>
@@ -6679,7 +6736,7 @@
 </file>
 
 <file path=word/styles.xml><?xml version="1.0" encoding="utf-8"?>
-<w:styles xmlns:mc="http://schemas.openxmlformats.org/markup-compatibility/2006" xmlns:r="http://schemas.openxmlformats.org/officeDocument/2006/relationships" xmlns:w="http://schemas.openxmlformats.org/wordprocessingml/2006/main" xmlns:w14="http://schemas.microsoft.com/office/word/2010/wordml" xmlns:w15="http://schemas.microsoft.com/office/word/2012/wordml" xmlns:w16cid="http://schemas.microsoft.com/office/word/2016/wordml/cid" xmlns:w16se="http://schemas.microsoft.com/office/word/2015/wordml/symex" mc:Ignorable="w14 w15 w16se w16cid">
+<w:styles xmlns:mc="http://schemas.openxmlformats.org/markup-compatibility/2006" xmlns:r="http://schemas.openxmlformats.org/officeDocument/2006/relationships" xmlns:w="http://schemas.openxmlformats.org/wordprocessingml/2006/main" xmlns:w14="http://schemas.microsoft.com/office/word/2010/wordml" xmlns:w15="http://schemas.microsoft.com/office/word/2012/wordml" xmlns:w16cex="http://schemas.microsoft.com/office/word/2018/wordml/cex" xmlns:w16cid="http://schemas.microsoft.com/office/word/2016/wordml/cid" xmlns:w16="http://schemas.microsoft.com/office/word/2018/wordml" xmlns:w16se="http://schemas.microsoft.com/office/word/2015/wordml/symex" mc:Ignorable="w14 w15 w16se w16cid w16 w16cex">
   <w:docDefaults>
     <w:rPrDefault>
       <w:rPr>
@@ -6691,7 +6748,7 @@
     </w:rPrDefault>
     <w:pPrDefault/>
   </w:docDefaults>
-  <w:latentStyles w:defLockedState="0" w:defUIPriority="99" w:defSemiHidden="0" w:defUnhideWhenUsed="0" w:defQFormat="0" w:count="377">
+  <w:latentStyles w:defLockedState="0" w:defUIPriority="99" w:defSemiHidden="0" w:defUnhideWhenUsed="0" w:defQFormat="0" w:count="376">
     <w:lsdException w:name="Normal" w:uiPriority="0" w:qFormat="1"/>
     <w:lsdException w:name="heading 1" w:uiPriority="9" w:qFormat="1"/>
     <w:lsdException w:name="heading 2" w:semiHidden="1" w:uiPriority="9" w:unhideWhenUsed="1" w:qFormat="1"/>
@@ -7068,7 +7125,6 @@
     <w:lsdException w:name="Hashtag" w:semiHidden="1" w:unhideWhenUsed="1"/>
     <w:lsdException w:name="Unresolved Mention" w:semiHidden="1" w:unhideWhenUsed="1"/>
     <w:lsdException w:name="Smart Link" w:semiHidden="1" w:unhideWhenUsed="1"/>
-    <w:lsdException w:name="Smart Link Error" w:semiHidden="1" w:unhideWhenUsed="1"/>
   </w:latentStyles>
   <w:style w:type="paragraph" w:default="1" w:styleId="Normal">
     <w:name w:val="Normal"/>

</xml_diff>

<commit_message>
some additional comments by Laura
</commit_message>
<xml_diff>
--- a/Non-Random Loss_NutNet Methods.docx
+++ b/Non-Random Loss_NutNet Methods.docx
@@ -21,24 +21,46 @@
           <w:rFonts w:ascii="Arial" w:hAnsi="Arial" w:cs="Arial"/>
         </w:rPr>
       </w:pPr>
-      <w:r>
-        <w:rPr>
-          <w:rFonts w:ascii="Arial" w:hAnsi="Arial" w:cs="Arial"/>
-        </w:rPr>
-        <w:t>Nutnet portions for Nathan Methods Additions</w:t>
-      </w:r>
-    </w:p>
-    <w:p>
-      <w:pPr>
-        <w:rPr>
-          <w:rFonts w:ascii="Arial" w:hAnsi="Arial" w:cs="Arial"/>
-        </w:rPr>
-      </w:pPr>
-      <w:r>
-        <w:rPr>
-          <w:rFonts w:ascii="Arial" w:hAnsi="Arial" w:cs="Arial"/>
-        </w:rPr>
-        <w:t>July 10 2020</w:t>
+      <w:proofErr w:type="spellStart"/>
+      <w:r>
+        <w:rPr>
+          <w:rFonts w:ascii="Arial" w:hAnsi="Arial" w:cs="Arial"/>
+        </w:rPr>
+        <w:t>Nutnet</w:t>
+      </w:r>
+      <w:proofErr w:type="spellEnd"/>
+      <w:r>
+        <w:rPr>
+          <w:rFonts w:ascii="Arial" w:hAnsi="Arial" w:cs="Arial"/>
+        </w:rPr>
+        <w:t xml:space="preserve"> portions for Nathan Methods Additions</w:t>
+      </w:r>
+    </w:p>
+    <w:p>
+      <w:pPr>
+        <w:rPr>
+          <w:rFonts w:ascii="Arial" w:hAnsi="Arial" w:cs="Arial"/>
+        </w:rPr>
+      </w:pPr>
+      <w:r>
+        <w:rPr>
+          <w:rFonts w:ascii="Arial" w:hAnsi="Arial" w:cs="Arial"/>
+        </w:rPr>
+        <w:t xml:space="preserve">July </w:t>
+      </w:r>
+      <w:proofErr w:type="gramStart"/>
+      <w:r>
+        <w:rPr>
+          <w:rFonts w:ascii="Arial" w:hAnsi="Arial" w:cs="Arial"/>
+        </w:rPr>
+        <w:t>10</w:t>
+      </w:r>
+      <w:proofErr w:type="gramEnd"/>
+      <w:r>
+        <w:rPr>
+          <w:rFonts w:ascii="Arial" w:hAnsi="Arial" w:cs="Arial"/>
+        </w:rPr>
+        <w:t xml:space="preserve"> 2020</w:t>
       </w:r>
     </w:p>
     <w:p>
@@ -430,10 +452,9 @@
           <w:rFonts w:ascii="Arial" w:hAnsi="Arial" w:cs="Arial"/>
           <w:sz w:val="22"/>
           <w:szCs w:val="22"/>
-          <w:highlight w:val="green"/>
           <w:lang w:val="en-GB"/>
         </w:rPr>
-        <w:t>….</w:t>
+        <w:t xml:space="preserve"> (lowest 20% rare and most abundant 20% as dominant)</w:t>
       </w:r>
       <w:r>
         <w:rPr>
@@ -630,7 +651,27 @@
           <w:sz w:val="22"/>
           <w:szCs w:val="22"/>
         </w:rPr>
-        <w:t>As for the BioTime dataset, we used a generalized linear mixed model with a binomial error and logit link to determine the relationship between initial relative abundance or biomass of a species at time 0 of a given time series and whether it was lost by the end</w:t>
+        <w:t xml:space="preserve">As for the </w:t>
+      </w:r>
+      <w:proofErr w:type="spellStart"/>
+      <w:r>
+        <w:rPr>
+          <w:rFonts w:ascii="Arial" w:hAnsi="Arial" w:cs="Arial"/>
+          <w:color w:val="000000"/>
+          <w:sz w:val="22"/>
+          <w:szCs w:val="22"/>
+        </w:rPr>
+        <w:t>BioTime</w:t>
+      </w:r>
+      <w:proofErr w:type="spellEnd"/>
+      <w:r>
+        <w:rPr>
+          <w:rFonts w:ascii="Arial" w:hAnsi="Arial" w:cs="Arial"/>
+          <w:color w:val="000000"/>
+          <w:sz w:val="22"/>
+          <w:szCs w:val="22"/>
+        </w:rPr>
+        <w:t xml:space="preserve"> dataset, we used a generalized linear mixed model with a binomial error and logit link to determine the relationship between initial relative abundance or biomass of a species at time 0 of a given time series and whether it was lost by the end</w:t>
       </w:r>
       <w:r>
         <w:rPr>
@@ -751,8 +792,18 @@
           <w:sz w:val="22"/>
           <w:szCs w:val="22"/>
         </w:rPr>
-        <w:t xml:space="preserve"> – main results at the end of the duc</w:t>
-      </w:r>
+        <w:t xml:space="preserve"> – main results at the end of the </w:t>
+      </w:r>
+      <w:proofErr w:type="spellStart"/>
+      <w:r>
+        <w:rPr>
+          <w:rFonts w:ascii="Arial" w:hAnsi="Arial" w:cs="Arial"/>
+          <w:sz w:val="22"/>
+          <w:szCs w:val="22"/>
+        </w:rPr>
+        <w:t>duc</w:t>
+      </w:r>
+      <w:proofErr w:type="spellEnd"/>
       <w:r>
         <w:rPr>
           <w:rFonts w:ascii="Arial" w:hAnsi="Arial" w:cs="Arial"/>
@@ -1106,6 +1157,7 @@
         </w:rPr>
         <w:t xml:space="preserve"> (</w:t>
       </w:r>
+      <w:proofErr w:type="spellStart"/>
       <w:r>
         <w:rPr>
           <w:rFonts w:ascii="Arial" w:hAnsi="Arial" w:cs="Arial"/>
@@ -1113,8 +1165,9 @@
           <w:szCs w:val="22"/>
           <w:lang w:val="en-GB"/>
         </w:rPr>
-        <w:t>Lauenroth et al 1986</w:t>
-      </w:r>
+        <w:t>Lauenroth</w:t>
+      </w:r>
+      <w:proofErr w:type="spellEnd"/>
       <w:r>
         <w:rPr>
           <w:rFonts w:ascii="Arial" w:hAnsi="Arial" w:cs="Arial"/>
@@ -1122,8 +1175,28 @@
           <w:szCs w:val="22"/>
           <w:lang w:val="en-GB"/>
         </w:rPr>
-        <w:t>; Oesterheld</w:t>
-      </w:r>
+        <w:t xml:space="preserve"> et al 1986</w:t>
+      </w:r>
+      <w:r>
+        <w:rPr>
+          <w:rFonts w:ascii="Arial" w:hAnsi="Arial" w:cs="Arial"/>
+          <w:sz w:val="22"/>
+          <w:szCs w:val="22"/>
+          <w:lang w:val="en-GB"/>
+        </w:rPr>
+        <w:t xml:space="preserve">; </w:t>
+      </w:r>
+      <w:proofErr w:type="spellStart"/>
+      <w:r>
+        <w:rPr>
+          <w:rFonts w:ascii="Arial" w:hAnsi="Arial" w:cs="Arial"/>
+          <w:sz w:val="22"/>
+          <w:szCs w:val="22"/>
+          <w:lang w:val="en-GB"/>
+        </w:rPr>
+        <w:t>Oesterheld</w:t>
+      </w:r>
+      <w:proofErr w:type="spellEnd"/>
       <w:r>
         <w:rPr>
           <w:rFonts w:ascii="Arial" w:hAnsi="Arial" w:cs="Arial"/>
@@ -1979,7 +2052,43 @@
           <w:color w:val="000000" w:themeColor="text1"/>
           <w:highlight w:val="lightGray"/>
         </w:rPr>
-        <w:t xml:space="preserve"> a species as lost if it is present in the pre-treatment year and absent at the end of the study.</w:t>
+        <w:t xml:space="preserve"> a species as </w:t>
+      </w:r>
+      <w:r>
+        <w:rPr>
+          <w:rFonts w:ascii="Arial" w:hAnsi="Arial" w:cs="Arial"/>
+          <w:bCs/>
+          <w:color w:val="000000" w:themeColor="text1"/>
+          <w:highlight w:val="lightGray"/>
+        </w:rPr>
+        <w:t>‘</w:t>
+      </w:r>
+      <w:r>
+        <w:rPr>
+          <w:rFonts w:ascii="Arial" w:hAnsi="Arial" w:cs="Arial"/>
+          <w:bCs/>
+          <w:color w:val="000000" w:themeColor="text1"/>
+          <w:highlight w:val="lightGray"/>
+        </w:rPr>
+        <w:t>lost</w:t>
+      </w:r>
+      <w:r>
+        <w:rPr>
+          <w:rFonts w:ascii="Arial" w:hAnsi="Arial" w:cs="Arial"/>
+          <w:bCs/>
+          <w:color w:val="000000" w:themeColor="text1"/>
+          <w:highlight w:val="lightGray"/>
+        </w:rPr>
+        <w:t>’</w:t>
+      </w:r>
+      <w:r>
+        <w:rPr>
+          <w:rFonts w:ascii="Arial" w:hAnsi="Arial" w:cs="Arial"/>
+          <w:bCs/>
+          <w:color w:val="000000" w:themeColor="text1"/>
+          <w:highlight w:val="lightGray"/>
+        </w:rPr>
+        <w:t xml:space="preserve"> if it is present in the pre-treatment year and absent at the end of the study.</w:t>
       </w:r>
       <w:r>
         <w:rPr>
@@ -3420,7 +3529,27 @@
           <w:color w:val="000000" w:themeColor="text1"/>
           <w:highlight w:val="lightGray"/>
         </w:rPr>
-        <w:t xml:space="preserve">indexes plots within sites, </w:t>
+        <w:t xml:space="preserve">indexes </w:t>
+      </w:r>
+      <w:proofErr w:type="gramStart"/>
+      <w:r>
+        <w:rPr>
+          <w:rFonts w:ascii="Arial" w:hAnsi="Arial" w:cs="Arial"/>
+          <w:bCs/>
+          <w:color w:val="000000" w:themeColor="text1"/>
+          <w:highlight w:val="lightGray"/>
+        </w:rPr>
+        <w:t>plots</w:t>
+      </w:r>
+      <w:proofErr w:type="gramEnd"/>
+      <w:r>
+        <w:rPr>
+          <w:rFonts w:ascii="Arial" w:hAnsi="Arial" w:cs="Arial"/>
+          <w:bCs/>
+          <w:color w:val="000000" w:themeColor="text1"/>
+          <w:highlight w:val="lightGray"/>
+        </w:rPr>
+        <w:t xml:space="preserve"> within sites, </w:t>
       </w:r>
       <w:r>
         <w:rPr>
@@ -3496,9 +3625,20 @@
           <w:color w:val="000000" w:themeColor="text1"/>
           <w:highlight w:val="lightGray"/>
         </w:rPr>
-        <w:t>On the other hand</w:t>
+        <w:t xml:space="preserve">On the other </w:t>
+      </w:r>
+      <w:proofErr w:type="gramStart"/>
+      <w:r>
+        <w:rPr>
+          <w:rFonts w:ascii="Arial" w:hAnsi="Arial" w:cs="Arial"/>
+          <w:bCs/>
+          <w:color w:val="000000" w:themeColor="text1"/>
+          <w:highlight w:val="lightGray"/>
+        </w:rPr>
+        <w:t>hand</w:t>
       </w:r>
       <w:commentRangeEnd w:id="18"/>
+      <w:proofErr w:type="gramEnd"/>
       <w:r>
         <w:rPr>
           <w:rStyle w:val="CommentReference"/>
@@ -4681,8 +4821,19 @@
           <w:color w:val="000000" w:themeColor="text1"/>
           <w:highlight w:val="lightGray"/>
         </w:rPr>
-        <w:t xml:space="preserve"> is any treatment year, ranging from 1 to 10.</w:t>
-      </w:r>
+        <w:t xml:space="preserve"> is any treatment year, ranging from 1 to </w:t>
+      </w:r>
+      <w:proofErr w:type="gramStart"/>
+      <w:r>
+        <w:rPr>
+          <w:rFonts w:ascii="Arial" w:eastAsiaTheme="minorEastAsia" w:hAnsi="Arial" w:cs="Arial"/>
+          <w:bCs/>
+          <w:color w:val="000000" w:themeColor="text1"/>
+          <w:highlight w:val="lightGray"/>
+        </w:rPr>
+        <w:t>10.</w:t>
+      </w:r>
+      <w:proofErr w:type="gramEnd"/>
     </w:p>
     <w:p>
       <w:pPr>
@@ -6216,7 +6367,15 @@
         <w:t>Currently</w:t>
       </w:r>
       <w:r>
-        <w:t xml:space="preserve"> this is by plot, not by site. This is in your preprocessing script, ProcessCover-FullNutNetData-NonRandomLossPaper.R, lines 108, 116, and 155</w:t>
+        <w:t xml:space="preserve"> this is by plot, not by site. This is in your preprocessing script, </w:t>
+      </w:r>
+      <w:proofErr w:type="spellStart"/>
+      <w:r>
+        <w:t>ProcessCover-FullNutNetData-NonRandomLossPaper.R</w:t>
+      </w:r>
+      <w:proofErr w:type="spellEnd"/>
+      <w:r>
+        <w:t>, lines 108, 116, and 155</w:t>
       </w:r>
     </w:p>
   </w:comment>
@@ -6312,6 +6471,7 @@
         </w:rPr>
         <w:annotationRef/>
       </w:r>
+      <w:proofErr w:type="spellStart"/>
       <w:r>
         <w:rPr>
           <w:rFonts w:ascii="AdvOTc8fb9ce9" w:hAnsi="AdvOTc8fb9ce9" w:cs="AdvOTc8fb9ce9"/>
@@ -6319,7 +6479,59 @@
           <w:szCs w:val="14"/>
           <w:lang w:val="en-GB"/>
         </w:rPr>
-        <w:t>Lauenroth, W. K., Hunt, H. W.,Swift, D. M.&amp;Singh, J. S. Estimating aboveground net</w:t>
+        <w:t>Lauenroth</w:t>
+      </w:r>
+      <w:proofErr w:type="spellEnd"/>
+      <w:r>
+        <w:rPr>
+          <w:rFonts w:ascii="AdvOTc8fb9ce9" w:hAnsi="AdvOTc8fb9ce9" w:cs="AdvOTc8fb9ce9"/>
+          <w:sz w:val="14"/>
+          <w:szCs w:val="14"/>
+          <w:lang w:val="en-GB"/>
+        </w:rPr>
+        <w:t xml:space="preserve">, W. K., Hunt, H. </w:t>
+      </w:r>
+      <w:proofErr w:type="spellStart"/>
+      <w:proofErr w:type="gramStart"/>
+      <w:r>
+        <w:rPr>
+          <w:rFonts w:ascii="AdvOTc8fb9ce9" w:hAnsi="AdvOTc8fb9ce9" w:cs="AdvOTc8fb9ce9"/>
+          <w:sz w:val="14"/>
+          <w:szCs w:val="14"/>
+          <w:lang w:val="en-GB"/>
+        </w:rPr>
+        <w:t>W.,Swift</w:t>
+      </w:r>
+      <w:proofErr w:type="spellEnd"/>
+      <w:proofErr w:type="gramEnd"/>
+      <w:r>
+        <w:rPr>
+          <w:rFonts w:ascii="AdvOTc8fb9ce9" w:hAnsi="AdvOTc8fb9ce9" w:cs="AdvOTc8fb9ce9"/>
+          <w:sz w:val="14"/>
+          <w:szCs w:val="14"/>
+          <w:lang w:val="en-GB"/>
+        </w:rPr>
+        <w:t xml:space="preserve">, D. </w:t>
+      </w:r>
+      <w:proofErr w:type="spellStart"/>
+      <w:r>
+        <w:rPr>
+          <w:rFonts w:ascii="AdvOTc8fb9ce9" w:hAnsi="AdvOTc8fb9ce9" w:cs="AdvOTc8fb9ce9"/>
+          <w:sz w:val="14"/>
+          <w:szCs w:val="14"/>
+          <w:lang w:val="en-GB"/>
+        </w:rPr>
+        <w:t>M.&amp;Singh</w:t>
+      </w:r>
+      <w:proofErr w:type="spellEnd"/>
+      <w:r>
+        <w:rPr>
+          <w:rFonts w:ascii="AdvOTc8fb9ce9" w:hAnsi="AdvOTc8fb9ce9" w:cs="AdvOTc8fb9ce9"/>
+          <w:sz w:val="14"/>
+          <w:szCs w:val="14"/>
+          <w:lang w:val="en-GB"/>
+        </w:rPr>
+        <w:t>, J. S. Estimating aboveground net</w:t>
       </w:r>
     </w:p>
     <w:p>
@@ -6422,6 +6634,7 @@
           <w:lang w:val="en-GB"/>
         </w:rPr>
       </w:pPr>
+      <w:proofErr w:type="spellStart"/>
       <w:r>
         <w:rPr>
           <w:rFonts w:ascii="AdvOTc8fb9ce9" w:hAnsi="AdvOTc8fb9ce9" w:cs="AdvOTc8fb9ce9"/>
@@ -6429,7 +6642,47 @@
           <w:szCs w:val="14"/>
           <w:lang w:val="en-GB"/>
         </w:rPr>
-        <w:t>Oesterheld, M.&amp;McNaughton, S. J. in</w:t>
+        <w:t>Oesterheld</w:t>
+      </w:r>
+      <w:proofErr w:type="spellEnd"/>
+      <w:r>
+        <w:rPr>
+          <w:rFonts w:ascii="AdvOTc8fb9ce9" w:hAnsi="AdvOTc8fb9ce9" w:cs="AdvOTc8fb9ce9"/>
+          <w:sz w:val="14"/>
+          <w:szCs w:val="14"/>
+          <w:lang w:val="en-GB"/>
+        </w:rPr>
+        <w:t xml:space="preserve">, </w:t>
+      </w:r>
+      <w:proofErr w:type="spellStart"/>
+      <w:r>
+        <w:rPr>
+          <w:rFonts w:ascii="AdvOTc8fb9ce9" w:hAnsi="AdvOTc8fb9ce9" w:cs="AdvOTc8fb9ce9"/>
+          <w:sz w:val="14"/>
+          <w:szCs w:val="14"/>
+          <w:lang w:val="en-GB"/>
+        </w:rPr>
+        <w:t>M.&amp;McNaughton</w:t>
+      </w:r>
+      <w:proofErr w:type="spellEnd"/>
+      <w:r>
+        <w:rPr>
+          <w:rFonts w:ascii="AdvOTc8fb9ce9" w:hAnsi="AdvOTc8fb9ce9" w:cs="AdvOTc8fb9ce9"/>
+          <w:sz w:val="14"/>
+          <w:szCs w:val="14"/>
+          <w:lang w:val="en-GB"/>
+        </w:rPr>
+        <w:t xml:space="preserve">, S. J. </w:t>
+      </w:r>
+      <w:proofErr w:type="spellStart"/>
+      <w:r>
+        <w:rPr>
+          <w:rFonts w:ascii="AdvOTc8fb9ce9" w:hAnsi="AdvOTc8fb9ce9" w:cs="AdvOTc8fb9ce9"/>
+          <w:sz w:val="14"/>
+          <w:szCs w:val="14"/>
+          <w:lang w:val="en-GB"/>
+        </w:rPr>
+        <w:t>in</w:t>
       </w:r>
       <w:r>
         <w:rPr>
@@ -6438,7 +6691,37 @@
           <w:szCs w:val="14"/>
           <w:lang w:val="en-GB"/>
         </w:rPr>
-        <w:t xml:space="preserve">Methods in EcosystemScience </w:t>
+        <w:t>Methods</w:t>
+      </w:r>
+      <w:proofErr w:type="spellEnd"/>
+      <w:r>
+        <w:rPr>
+          <w:rFonts w:ascii="AdvOT6f8dc4dc.I" w:hAnsi="AdvOT6f8dc4dc.I" w:cs="AdvOT6f8dc4dc.I"/>
+          <w:sz w:val="14"/>
+          <w:szCs w:val="14"/>
+          <w:lang w:val="en-GB"/>
+        </w:rPr>
+        <w:t xml:space="preserve"> in </w:t>
+      </w:r>
+      <w:proofErr w:type="spellStart"/>
+      <w:r>
+        <w:rPr>
+          <w:rFonts w:ascii="AdvOT6f8dc4dc.I" w:hAnsi="AdvOT6f8dc4dc.I" w:cs="AdvOT6f8dc4dc.I"/>
+          <w:sz w:val="14"/>
+          <w:szCs w:val="14"/>
+          <w:lang w:val="en-GB"/>
+        </w:rPr>
+        <w:t>EcosystemScience</w:t>
+      </w:r>
+      <w:proofErr w:type="spellEnd"/>
+      <w:r>
+        <w:rPr>
+          <w:rFonts w:ascii="AdvOT6f8dc4dc.I" w:hAnsi="AdvOT6f8dc4dc.I" w:cs="AdvOT6f8dc4dc.I"/>
+          <w:sz w:val="14"/>
+          <w:szCs w:val="14"/>
+          <w:lang w:val="en-GB"/>
+        </w:rPr>
+        <w:t xml:space="preserve"> </w:t>
       </w:r>
       <w:r>
         <w:rPr>
@@ -6496,7 +6779,15 @@
         <w:t xml:space="preserve">Nathan </w:t>
       </w:r>
       <w:r>
-        <w:t>to review and write the biotime analogous analyses</w:t>
+        <w:t xml:space="preserve">to review and write the </w:t>
+      </w:r>
+      <w:proofErr w:type="spellStart"/>
+      <w:r>
+        <w:t>biotime</w:t>
+      </w:r>
+      <w:proofErr w:type="spellEnd"/>
+      <w:r>
+        <w:t xml:space="preserve"> analogous analyses</w:t>
       </w:r>
     </w:p>
   </w:comment>
@@ -6524,7 +6815,25 @@
           <w:bCs/>
           <w:highlight w:val="yellow"/>
         </w:rPr>
-        <w:t>Didn’t we assign the group names based on the relative abundance in year 0 ? Why did you cross out that?</w:t>
+        <w:t xml:space="preserve">Didn’t we assign the group names based on the relative abundance in year </w:t>
+      </w:r>
+      <w:proofErr w:type="gramStart"/>
+      <w:r>
+        <w:rPr>
+          <w:b/>
+          <w:bCs/>
+          <w:highlight w:val="yellow"/>
+        </w:rPr>
+        <w:t>0 ?</w:t>
+      </w:r>
+      <w:proofErr w:type="gramEnd"/>
+      <w:r>
+        <w:rPr>
+          <w:b/>
+          <w:bCs/>
+          <w:highlight w:val="yellow"/>
+        </w:rPr>
+        <w:t xml:space="preserve"> Why did you cross out that?</w:t>
       </w:r>
     </w:p>
   </w:comment>
@@ -6591,8 +6900,13 @@
         </w:rPr>
         <w:annotationRef/>
       </w:r>
-      <w:r>
-        <w:t xml:space="preserve">Thisis great! </w:t>
+      <w:proofErr w:type="spellStart"/>
+      <w:r>
+        <w:t>Thisis</w:t>
+      </w:r>
+      <w:proofErr w:type="spellEnd"/>
+      <w:r>
+        <w:t xml:space="preserve"> great! </w:t>
       </w:r>
     </w:p>
   </w:comment>
@@ -6646,6 +6960,17 @@
       <w:r>
         <w:t>Does this mean “Next”?</w:t>
       </w:r>
+      <w:r>
+        <w:t xml:space="preserve"> Or “for the second set of models</w:t>
+      </w:r>
+      <w:proofErr w:type="gramStart"/>
+      <w:r>
+        <w:t xml:space="preserve">” </w:t>
+      </w:r>
+      <w:r>
+        <w:t>?</w:t>
+      </w:r>
+      <w:proofErr w:type="gramEnd"/>
     </w:p>
   </w:comment>
 </w:comments>

</xml_diff>

<commit_message>
More comments from Laura . on methods writeup
</commit_message>
<xml_diff>
--- a/Non-Random Loss_NutNet Methods.docx
+++ b/Non-Random Loss_NutNet Methods.docx
@@ -21,46 +21,24 @@
           <w:rFonts w:ascii="Arial" w:hAnsi="Arial" w:cs="Arial"/>
         </w:rPr>
       </w:pPr>
-      <w:proofErr w:type="spellStart"/>
-      <w:r>
-        <w:rPr>
-          <w:rFonts w:ascii="Arial" w:hAnsi="Arial" w:cs="Arial"/>
-        </w:rPr>
-        <w:t>Nutnet</w:t>
-      </w:r>
-      <w:proofErr w:type="spellEnd"/>
-      <w:r>
-        <w:rPr>
-          <w:rFonts w:ascii="Arial" w:hAnsi="Arial" w:cs="Arial"/>
-        </w:rPr>
-        <w:t xml:space="preserve"> portions for Nathan Methods Additions</w:t>
-      </w:r>
-    </w:p>
-    <w:p>
-      <w:pPr>
-        <w:rPr>
-          <w:rFonts w:ascii="Arial" w:hAnsi="Arial" w:cs="Arial"/>
-        </w:rPr>
-      </w:pPr>
-      <w:r>
-        <w:rPr>
-          <w:rFonts w:ascii="Arial" w:hAnsi="Arial" w:cs="Arial"/>
-        </w:rPr>
-        <w:t xml:space="preserve">July </w:t>
-      </w:r>
-      <w:proofErr w:type="gramStart"/>
-      <w:r>
-        <w:rPr>
-          <w:rFonts w:ascii="Arial" w:hAnsi="Arial" w:cs="Arial"/>
-        </w:rPr>
-        <w:t>10</w:t>
-      </w:r>
-      <w:proofErr w:type="gramEnd"/>
-      <w:r>
-        <w:rPr>
-          <w:rFonts w:ascii="Arial" w:hAnsi="Arial" w:cs="Arial"/>
-        </w:rPr>
-        <w:t xml:space="preserve"> 2020</w:t>
+      <w:r>
+        <w:rPr>
+          <w:rFonts w:ascii="Arial" w:hAnsi="Arial" w:cs="Arial"/>
+        </w:rPr>
+        <w:t>Nutnet portions for Nathan Methods Additions</w:t>
+      </w:r>
+    </w:p>
+    <w:p>
+      <w:pPr>
+        <w:rPr>
+          <w:rFonts w:ascii="Arial" w:hAnsi="Arial" w:cs="Arial"/>
+        </w:rPr>
+      </w:pPr>
+      <w:r>
+        <w:rPr>
+          <w:rFonts w:ascii="Arial" w:hAnsi="Arial" w:cs="Arial"/>
+        </w:rPr>
+        <w:t>July 10 2020</w:t>
       </w:r>
     </w:p>
     <w:p>
@@ -651,27 +629,7 @@
           <w:sz w:val="22"/>
           <w:szCs w:val="22"/>
         </w:rPr>
-        <w:t xml:space="preserve">As for the </w:t>
-      </w:r>
-      <w:proofErr w:type="spellStart"/>
-      <w:r>
-        <w:rPr>
-          <w:rFonts w:ascii="Arial" w:hAnsi="Arial" w:cs="Arial"/>
-          <w:color w:val="000000"/>
-          <w:sz w:val="22"/>
-          <w:szCs w:val="22"/>
-        </w:rPr>
-        <w:t>BioTime</w:t>
-      </w:r>
-      <w:proofErr w:type="spellEnd"/>
-      <w:r>
-        <w:rPr>
-          <w:rFonts w:ascii="Arial" w:hAnsi="Arial" w:cs="Arial"/>
-          <w:color w:val="000000"/>
-          <w:sz w:val="22"/>
-          <w:szCs w:val="22"/>
-        </w:rPr>
-        <w:t xml:space="preserve"> dataset, we used a generalized linear mixed model with a binomial error and logit link to determine the relationship between initial relative abundance or biomass of a species at time 0 of a given time series and whether it was lost by the end</w:t>
+        <w:t>As for the BioTime dataset, we used a generalized linear mixed model with a binomial error and logit link to determine the relationship between initial relative abundance or biomass of a species at time 0 of a given time series and whether it was lost by the end</w:t>
       </w:r>
       <w:r>
         <w:rPr>
@@ -792,18 +750,8 @@
           <w:sz w:val="22"/>
           <w:szCs w:val="22"/>
         </w:rPr>
-        <w:t xml:space="preserve"> – main results at the end of the </w:t>
-      </w:r>
-      <w:proofErr w:type="spellStart"/>
-      <w:r>
-        <w:rPr>
-          <w:rFonts w:ascii="Arial" w:hAnsi="Arial" w:cs="Arial"/>
-          <w:sz w:val="22"/>
-          <w:szCs w:val="22"/>
-        </w:rPr>
-        <w:t>duc</w:t>
-      </w:r>
-      <w:proofErr w:type="spellEnd"/>
+        <w:t xml:space="preserve"> – main results at the end of the duc</w:t>
+      </w:r>
       <w:r>
         <w:rPr>
           <w:rFonts w:ascii="Arial" w:hAnsi="Arial" w:cs="Arial"/>
@@ -1157,7 +1105,6 @@
         </w:rPr>
         <w:t xml:space="preserve"> (</w:t>
       </w:r>
-      <w:proofErr w:type="spellStart"/>
       <w:r>
         <w:rPr>
           <w:rFonts w:ascii="Arial" w:hAnsi="Arial" w:cs="Arial"/>
@@ -1165,9 +1112,8 @@
           <w:szCs w:val="22"/>
           <w:lang w:val="en-GB"/>
         </w:rPr>
-        <w:t>Lauenroth</w:t>
-      </w:r>
-      <w:proofErr w:type="spellEnd"/>
+        <w:t>Lauenroth et al 1986</w:t>
+      </w:r>
       <w:r>
         <w:rPr>
           <w:rFonts w:ascii="Arial" w:hAnsi="Arial" w:cs="Arial"/>
@@ -1175,28 +1121,8 @@
           <w:szCs w:val="22"/>
           <w:lang w:val="en-GB"/>
         </w:rPr>
-        <w:t xml:space="preserve"> et al 1986</w:t>
-      </w:r>
-      <w:r>
-        <w:rPr>
-          <w:rFonts w:ascii="Arial" w:hAnsi="Arial" w:cs="Arial"/>
-          <w:sz w:val="22"/>
-          <w:szCs w:val="22"/>
-          <w:lang w:val="en-GB"/>
-        </w:rPr>
-        <w:t xml:space="preserve">; </w:t>
-      </w:r>
-      <w:proofErr w:type="spellStart"/>
-      <w:r>
-        <w:rPr>
-          <w:rFonts w:ascii="Arial" w:hAnsi="Arial" w:cs="Arial"/>
-          <w:sz w:val="22"/>
-          <w:szCs w:val="22"/>
-          <w:lang w:val="en-GB"/>
-        </w:rPr>
-        <w:t>Oesterheld</w:t>
-      </w:r>
-      <w:proofErr w:type="spellEnd"/>
+        <w:t>; Oesterheld</w:t>
+      </w:r>
       <w:r>
         <w:rPr>
           <w:rFonts w:ascii="Arial" w:hAnsi="Arial" w:cs="Arial"/>
@@ -1872,14 +1798,72 @@
           <w:highlight w:val="lightGray"/>
         </w:rPr>
       </w:pPr>
-      <w:r>
-        <w:rPr>
-          <w:rFonts w:ascii="Arial" w:hAnsi="Arial" w:cs="Arial"/>
-          <w:bCs/>
-          <w:color w:val="000000" w:themeColor="text1"/>
-          <w:highlight w:val="lightGray"/>
-        </w:rPr>
-        <w:t xml:space="preserve">Two models are formed: one for modeling the probability of loss </w:t>
+      <w:ins w:id="16" w:author="Laura Dee" w:date="2020-07-21T15:37:00Z">
+        <w:r>
+          <w:rPr>
+            <w:rFonts w:ascii="Arial" w:hAnsi="Arial" w:cs="Arial"/>
+            <w:bCs/>
+            <w:color w:val="000000" w:themeColor="text1"/>
+            <w:highlight w:val="lightGray"/>
+          </w:rPr>
+          <w:t>We use t</w:t>
+        </w:r>
+        <w:r>
+          <w:rPr>
+            <w:rFonts w:ascii="Arial" w:hAnsi="Arial" w:cs="Arial"/>
+            <w:bCs/>
+            <w:color w:val="000000" w:themeColor="text1"/>
+            <w:highlight w:val="lightGray"/>
+          </w:rPr>
+          <w:t>wo models</w:t>
+        </w:r>
+        <w:r>
+          <w:rPr>
+            <w:rFonts w:ascii="Arial" w:hAnsi="Arial" w:cs="Arial"/>
+            <w:bCs/>
+            <w:color w:val="000000" w:themeColor="text1"/>
+            <w:highlight w:val="lightGray"/>
+          </w:rPr>
+          <w:t xml:space="preserve"> to quantify the </w:t>
+        </w:r>
+        <w:r>
+          <w:rPr>
+            <w:rFonts w:ascii="Arial" w:hAnsi="Arial" w:cs="Arial"/>
+            <w:bCs/>
+            <w:color w:val="000000" w:themeColor="text1"/>
+            <w:highlight w:val="lightGray"/>
+          </w:rPr>
+          <w:t>likelihood</w:t>
+        </w:r>
+        <w:r>
+          <w:rPr>
+            <w:rFonts w:ascii="Arial" w:hAnsi="Arial" w:cs="Arial"/>
+            <w:bCs/>
+            <w:color w:val="000000" w:themeColor="text1"/>
+            <w:highlight w:val="lightGray"/>
+          </w:rPr>
+          <w:t xml:space="preserve"> of species losses through time</w:t>
+        </w:r>
+      </w:ins>
+      <w:del w:id="17" w:author="Laura Dee" w:date="2020-07-21T15:37:00Z">
+        <w:r>
+          <w:rPr>
+            <w:rFonts w:ascii="Arial" w:hAnsi="Arial" w:cs="Arial"/>
+            <w:bCs/>
+            <w:color w:val="000000" w:themeColor="text1"/>
+            <w:highlight w:val="lightGray"/>
+          </w:rPr>
+          <w:delText>Two models are formed</w:delText>
+        </w:r>
+      </w:del>
+      <w:r>
+        <w:rPr>
+          <w:rFonts w:ascii="Arial" w:hAnsi="Arial" w:cs="Arial"/>
+          <w:bCs/>
+          <w:color w:val="000000" w:themeColor="text1"/>
+          <w:highlight w:val="lightGray"/>
+        </w:rPr>
+        <w:t xml:space="preserve">: one for modeling the probability of loss </w:t>
       </w:r>
       <w:r>
         <w:rPr>
@@ -2144,7 +2128,7 @@
         </w:rPr>
         <w:t xml:space="preserve">and </w:t>
       </w:r>
-      <w:commentRangeStart w:id="16"/>
+      <w:commentRangeStart w:id="18"/>
       <w:r>
         <w:rPr>
           <w:rFonts w:ascii="Arial" w:hAnsi="Arial" w:cs="Arial"/>
@@ -2154,13 +2138,13 @@
         </w:rPr>
         <w:t>treatment</w:t>
       </w:r>
-      <w:commentRangeEnd w:id="16"/>
+      <w:commentRangeEnd w:id="18"/>
       <w:r>
         <w:rPr>
           <w:rStyle w:val="CommentReference"/>
           <w:rFonts w:ascii="Arial" w:eastAsia="Arial" w:hAnsi="Arial" w:cs="Arial"/>
         </w:rPr>
-        <w:commentReference w:id="16"/>
+        <w:commentReference w:id="18"/>
       </w:r>
       <w:r>
         <w:rPr>
@@ -2279,7 +2263,7 @@
         </w:rPr>
         <w:t xml:space="preserve">and </w:t>
       </w:r>
-      <w:commentRangeStart w:id="17"/>
+      <w:commentRangeStart w:id="19"/>
       <w:r>
         <w:rPr>
           <w:rFonts w:ascii="Arial" w:hAnsi="Arial" w:cs="Arial"/>
@@ -2289,13 +2273,13 @@
         </w:rPr>
         <w:t>treatment</w:t>
       </w:r>
-      <w:commentRangeEnd w:id="17"/>
+      <w:commentRangeEnd w:id="19"/>
       <w:r>
         <w:rPr>
           <w:rStyle w:val="CommentReference"/>
           <w:rFonts w:ascii="Arial" w:eastAsia="Arial" w:hAnsi="Arial" w:cs="Arial"/>
         </w:rPr>
-        <w:commentReference w:id="17"/>
+        <w:commentReference w:id="19"/>
       </w:r>
       <w:r>
         <w:rPr>
@@ -3529,27 +3513,7 @@
           <w:color w:val="000000" w:themeColor="text1"/>
           <w:highlight w:val="lightGray"/>
         </w:rPr>
-        <w:t xml:space="preserve">indexes </w:t>
-      </w:r>
-      <w:proofErr w:type="gramStart"/>
-      <w:r>
-        <w:rPr>
-          <w:rFonts w:ascii="Arial" w:hAnsi="Arial" w:cs="Arial"/>
-          <w:bCs/>
-          <w:color w:val="000000" w:themeColor="text1"/>
-          <w:highlight w:val="lightGray"/>
-        </w:rPr>
-        <w:t>plots</w:t>
-      </w:r>
-      <w:proofErr w:type="gramEnd"/>
-      <w:r>
-        <w:rPr>
-          <w:rFonts w:ascii="Arial" w:hAnsi="Arial" w:cs="Arial"/>
-          <w:bCs/>
-          <w:color w:val="000000" w:themeColor="text1"/>
-          <w:highlight w:val="lightGray"/>
-        </w:rPr>
-        <w:t xml:space="preserve"> within sites, </w:t>
+        <w:t xml:space="preserve">indexes plots within sites, </w:t>
       </w:r>
       <w:r>
         <w:rPr>
@@ -3617,34 +3581,23 @@
           <w:highlight w:val="lightGray"/>
         </w:rPr>
       </w:pPr>
-      <w:commentRangeStart w:id="18"/>
-      <w:r>
-        <w:rPr>
-          <w:rFonts w:ascii="Arial" w:hAnsi="Arial" w:cs="Arial"/>
-          <w:bCs/>
-          <w:color w:val="000000" w:themeColor="text1"/>
-          <w:highlight w:val="lightGray"/>
-        </w:rPr>
-        <w:t xml:space="preserve">On the other </w:t>
-      </w:r>
-      <w:proofErr w:type="gramStart"/>
-      <w:r>
-        <w:rPr>
-          <w:rFonts w:ascii="Arial" w:hAnsi="Arial" w:cs="Arial"/>
-          <w:bCs/>
-          <w:color w:val="000000" w:themeColor="text1"/>
-          <w:highlight w:val="lightGray"/>
-        </w:rPr>
-        <w:t>hand</w:t>
-      </w:r>
-      <w:commentRangeEnd w:id="18"/>
-      <w:proofErr w:type="gramEnd"/>
+      <w:commentRangeStart w:id="20"/>
+      <w:r>
+        <w:rPr>
+          <w:rFonts w:ascii="Arial" w:hAnsi="Arial" w:cs="Arial"/>
+          <w:bCs/>
+          <w:color w:val="000000" w:themeColor="text1"/>
+          <w:highlight w:val="lightGray"/>
+        </w:rPr>
+        <w:t>On the other hand</w:t>
+      </w:r>
+      <w:commentRangeEnd w:id="20"/>
       <w:r>
         <w:rPr>
           <w:rStyle w:val="CommentReference"/>
           <w:rFonts w:ascii="Arial" w:eastAsia="Arial" w:hAnsi="Arial" w:cs="Arial"/>
         </w:rPr>
-        <w:commentReference w:id="18"/>
+        <w:commentReference w:id="20"/>
       </w:r>
       <w:r>
         <w:rPr>
@@ -4821,19 +4774,8 @@
           <w:color w:val="000000" w:themeColor="text1"/>
           <w:highlight w:val="lightGray"/>
         </w:rPr>
-        <w:t xml:space="preserve"> is any treatment year, ranging from 1 to </w:t>
-      </w:r>
-      <w:proofErr w:type="gramStart"/>
-      <w:r>
-        <w:rPr>
-          <w:rFonts w:ascii="Arial" w:eastAsiaTheme="minorEastAsia" w:hAnsi="Arial" w:cs="Arial"/>
-          <w:bCs/>
-          <w:color w:val="000000" w:themeColor="text1"/>
-          <w:highlight w:val="lightGray"/>
-        </w:rPr>
-        <w:t>10.</w:t>
-      </w:r>
-      <w:proofErr w:type="gramEnd"/>
+        <w:t xml:space="preserve"> is any treatment year, ranging from 1 to 10.</w:t>
+      </w:r>
     </w:p>
     <w:p>
       <w:pPr>
@@ -6367,15 +6309,7 @@
         <w:t>Currently</w:t>
       </w:r>
       <w:r>
-        <w:t xml:space="preserve"> this is by plot, not by site. This is in your preprocessing script, </w:t>
-      </w:r>
-      <w:proofErr w:type="spellStart"/>
-      <w:r>
-        <w:t>ProcessCover-FullNutNetData-NonRandomLossPaper.R</w:t>
-      </w:r>
-      <w:proofErr w:type="spellEnd"/>
-      <w:r>
-        <w:t>, lines 108, 116, and 155</w:t>
+        <w:t xml:space="preserve"> this is by plot, not by site. This is in your preprocessing script, ProcessCover-FullNutNetData-NonRandomLossPaper.R, lines 108, 116, and 155</w:t>
       </w:r>
     </w:p>
   </w:comment>
@@ -6471,7 +6405,6 @@
         </w:rPr>
         <w:annotationRef/>
       </w:r>
-      <w:proofErr w:type="spellStart"/>
       <w:r>
         <w:rPr>
           <w:rFonts w:ascii="AdvOTc8fb9ce9" w:hAnsi="AdvOTc8fb9ce9" w:cs="AdvOTc8fb9ce9"/>
@@ -6479,9 +6412,21 @@
           <w:szCs w:val="14"/>
           <w:lang w:val="en-GB"/>
         </w:rPr>
-        <w:t>Lauenroth</w:t>
-      </w:r>
-      <w:proofErr w:type="spellEnd"/>
+        <w:t>Lauenroth, W. K., Hunt, H. W.,Swift, D. M.&amp;Singh, J. S. Estimating aboveground net</w:t>
+      </w:r>
+    </w:p>
+    <w:p>
+      <w:pPr>
+        <w:autoSpaceDE w:val="0"/>
+        <w:autoSpaceDN w:val="0"/>
+        <w:adjustRightInd w:val="0"/>
+        <w:rPr>
+          <w:rFonts w:ascii="AdvOTbdfd27ae.B" w:hAnsi="AdvOTbdfd27ae.B" w:cs="AdvOTbdfd27ae.B"/>
+          <w:sz w:val="14"/>
+          <w:szCs w:val="14"/>
+          <w:lang w:val="en-GB"/>
+        </w:rPr>
+      </w:pPr>
       <w:r>
         <w:rPr>
           <w:rFonts w:ascii="AdvOTc8fb9ce9" w:hAnsi="AdvOTc8fb9ce9" w:cs="AdvOTc8fb9ce9"/>
@@ -6489,21 +6434,39 @@
           <w:szCs w:val="14"/>
           <w:lang w:val="en-GB"/>
         </w:rPr>
-        <w:t xml:space="preserve">, W. K., Hunt, H. </w:t>
-      </w:r>
-      <w:proofErr w:type="spellStart"/>
-      <w:proofErr w:type="gramStart"/>
-      <w:r>
+        <w:t xml:space="preserve">primary production in grasslands: a simulation approach. </w:t>
+      </w:r>
+      <w:r>
+        <w:rPr>
+          <w:rFonts w:ascii="AdvOT6f8dc4dc.I" w:hAnsi="AdvOT6f8dc4dc.I" w:cs="AdvOT6f8dc4dc.I"/>
+          <w:sz w:val="14"/>
+          <w:szCs w:val="14"/>
+          <w:lang w:val="en-GB"/>
+        </w:rPr>
+        <w:t xml:space="preserve">Ecol. Modell. </w:t>
+      </w:r>
+      <w:r>
+        <w:rPr>
+          <w:rFonts w:ascii="AdvOTbdfd27ae.B" w:hAnsi="AdvOTbdfd27ae.B" w:cs="AdvOTbdfd27ae.B"/>
+          <w:sz w:val="14"/>
+          <w:szCs w:val="14"/>
+          <w:lang w:val="en-GB"/>
+        </w:rPr>
+        <w:t>33,</w:t>
+      </w:r>
+    </w:p>
+    <w:p>
+      <w:pPr>
+        <w:autoSpaceDE w:val="0"/>
+        <w:autoSpaceDN w:val="0"/>
+        <w:adjustRightInd w:val="0"/>
         <w:rPr>
           <w:rFonts w:ascii="AdvOTc8fb9ce9" w:hAnsi="AdvOTc8fb9ce9" w:cs="AdvOTc8fb9ce9"/>
           <w:sz w:val="14"/>
           <w:szCs w:val="14"/>
           <w:lang w:val="en-GB"/>
         </w:rPr>
-        <w:t>W.,Swift</w:t>
-      </w:r>
-      <w:proofErr w:type="spellEnd"/>
-      <w:proofErr w:type="gramEnd"/>
+      </w:pPr>
       <w:r>
         <w:rPr>
           <w:rFonts w:ascii="AdvOTc8fb9ce9" w:hAnsi="AdvOTc8fb9ce9" w:cs="AdvOTc8fb9ce9"/>
@@ -6511,49 +6474,55 @@
           <w:szCs w:val="14"/>
           <w:lang w:val="en-GB"/>
         </w:rPr>
-        <w:t xml:space="preserve">, D. </w:t>
-      </w:r>
-      <w:proofErr w:type="spellStart"/>
-      <w:r>
+        <w:t>297–314 (1986).</w:t>
+      </w:r>
+    </w:p>
+    <w:p>
+      <w:pPr>
+        <w:autoSpaceDE w:val="0"/>
+        <w:autoSpaceDN w:val="0"/>
+        <w:adjustRightInd w:val="0"/>
         <w:rPr>
           <w:rFonts w:ascii="AdvOTc8fb9ce9" w:hAnsi="AdvOTc8fb9ce9" w:cs="AdvOTc8fb9ce9"/>
           <w:sz w:val="14"/>
           <w:szCs w:val="14"/>
           <w:lang w:val="en-GB"/>
         </w:rPr>
-        <w:t>M.&amp;Singh</w:t>
-      </w:r>
-      <w:proofErr w:type="spellEnd"/>
-      <w:r>
+      </w:pPr>
+    </w:p>
+    <w:p>
+      <w:pPr>
+        <w:autoSpaceDE w:val="0"/>
+        <w:autoSpaceDN w:val="0"/>
+        <w:adjustRightInd w:val="0"/>
         <w:rPr>
           <w:rFonts w:ascii="AdvOTc8fb9ce9" w:hAnsi="AdvOTc8fb9ce9" w:cs="AdvOTc8fb9ce9"/>
           <w:sz w:val="14"/>
           <w:szCs w:val="14"/>
           <w:lang w:val="en-GB"/>
         </w:rPr>
-        <w:t>, J. S. Estimating aboveground net</w:t>
-      </w:r>
+      </w:pPr>
     </w:p>
     <w:p>
       <w:pPr>
         <w:autoSpaceDE w:val="0"/>
         <w:autoSpaceDN w:val="0"/>
         <w:adjustRightInd w:val="0"/>
-        <w:rPr>
-          <w:rFonts w:ascii="AdvOTbdfd27ae.B" w:hAnsi="AdvOTbdfd27ae.B" w:cs="AdvOTbdfd27ae.B"/>
-          <w:sz w:val="14"/>
-          <w:szCs w:val="14"/>
-          <w:lang w:val="en-GB"/>
-        </w:rPr>
-      </w:pPr>
-      <w:r>
         <w:rPr>
           <w:rFonts w:ascii="AdvOTc8fb9ce9" w:hAnsi="AdvOTc8fb9ce9" w:cs="AdvOTc8fb9ce9"/>
           <w:sz w:val="14"/>
           <w:szCs w:val="14"/>
           <w:lang w:val="en-GB"/>
         </w:rPr>
-        <w:t xml:space="preserve">primary production in grasslands: a simulation approach. </w:t>
+      </w:pPr>
+      <w:r>
+        <w:rPr>
+          <w:rFonts w:ascii="AdvOTc8fb9ce9" w:hAnsi="AdvOTc8fb9ce9" w:cs="AdvOTc8fb9ce9"/>
+          <w:sz w:val="14"/>
+          <w:szCs w:val="14"/>
+          <w:lang w:val="en-GB"/>
+        </w:rPr>
+        <w:t>Oesterheld, M.&amp;McNaughton, S. J. in</w:t>
       </w:r>
       <w:r>
         <w:rPr>
@@ -6562,174 +6531,15 @@
           <w:szCs w:val="14"/>
           <w:lang w:val="en-GB"/>
         </w:rPr>
-        <w:t xml:space="preserve">Ecol. Modell. </w:t>
-      </w:r>
-      <w:r>
-        <w:rPr>
-          <w:rFonts w:ascii="AdvOTbdfd27ae.B" w:hAnsi="AdvOTbdfd27ae.B" w:cs="AdvOTbdfd27ae.B"/>
-          <w:sz w:val="14"/>
-          <w:szCs w:val="14"/>
-          <w:lang w:val="en-GB"/>
-        </w:rPr>
-        <w:t>33,</w:t>
-      </w:r>
-    </w:p>
-    <w:p>
-      <w:pPr>
-        <w:autoSpaceDE w:val="0"/>
-        <w:autoSpaceDN w:val="0"/>
-        <w:adjustRightInd w:val="0"/>
+        <w:t xml:space="preserve">Methods in EcosystemScience </w:t>
+      </w:r>
+      <w:r>
         <w:rPr>
           <w:rFonts w:ascii="AdvOTc8fb9ce9" w:hAnsi="AdvOTc8fb9ce9" w:cs="AdvOTc8fb9ce9"/>
           <w:sz w:val="14"/>
           <w:szCs w:val="14"/>
           <w:lang w:val="en-GB"/>
         </w:rPr>
-      </w:pPr>
-      <w:r>
-        <w:rPr>
-          <w:rFonts w:ascii="AdvOTc8fb9ce9" w:hAnsi="AdvOTc8fb9ce9" w:cs="AdvOTc8fb9ce9"/>
-          <w:sz w:val="14"/>
-          <w:szCs w:val="14"/>
-          <w:lang w:val="en-GB"/>
-        </w:rPr>
-        <w:t>297–314 (1986).</w:t>
-      </w:r>
-    </w:p>
-    <w:p>
-      <w:pPr>
-        <w:autoSpaceDE w:val="0"/>
-        <w:autoSpaceDN w:val="0"/>
-        <w:adjustRightInd w:val="0"/>
-        <w:rPr>
-          <w:rFonts w:ascii="AdvOTc8fb9ce9" w:hAnsi="AdvOTc8fb9ce9" w:cs="AdvOTc8fb9ce9"/>
-          <w:sz w:val="14"/>
-          <w:szCs w:val="14"/>
-          <w:lang w:val="en-GB"/>
-        </w:rPr>
-      </w:pPr>
-    </w:p>
-    <w:p>
-      <w:pPr>
-        <w:autoSpaceDE w:val="0"/>
-        <w:autoSpaceDN w:val="0"/>
-        <w:adjustRightInd w:val="0"/>
-        <w:rPr>
-          <w:rFonts w:ascii="AdvOTc8fb9ce9" w:hAnsi="AdvOTc8fb9ce9" w:cs="AdvOTc8fb9ce9"/>
-          <w:sz w:val="14"/>
-          <w:szCs w:val="14"/>
-          <w:lang w:val="en-GB"/>
-        </w:rPr>
-      </w:pPr>
-    </w:p>
-    <w:p>
-      <w:pPr>
-        <w:autoSpaceDE w:val="0"/>
-        <w:autoSpaceDN w:val="0"/>
-        <w:adjustRightInd w:val="0"/>
-        <w:rPr>
-          <w:rFonts w:ascii="AdvOTc8fb9ce9" w:hAnsi="AdvOTc8fb9ce9" w:cs="AdvOTc8fb9ce9"/>
-          <w:sz w:val="14"/>
-          <w:szCs w:val="14"/>
-          <w:lang w:val="en-GB"/>
-        </w:rPr>
-      </w:pPr>
-      <w:proofErr w:type="spellStart"/>
-      <w:r>
-        <w:rPr>
-          <w:rFonts w:ascii="AdvOTc8fb9ce9" w:hAnsi="AdvOTc8fb9ce9" w:cs="AdvOTc8fb9ce9"/>
-          <w:sz w:val="14"/>
-          <w:szCs w:val="14"/>
-          <w:lang w:val="en-GB"/>
-        </w:rPr>
-        <w:t>Oesterheld</w:t>
-      </w:r>
-      <w:proofErr w:type="spellEnd"/>
-      <w:r>
-        <w:rPr>
-          <w:rFonts w:ascii="AdvOTc8fb9ce9" w:hAnsi="AdvOTc8fb9ce9" w:cs="AdvOTc8fb9ce9"/>
-          <w:sz w:val="14"/>
-          <w:szCs w:val="14"/>
-          <w:lang w:val="en-GB"/>
-        </w:rPr>
-        <w:t xml:space="preserve">, </w:t>
-      </w:r>
-      <w:proofErr w:type="spellStart"/>
-      <w:r>
-        <w:rPr>
-          <w:rFonts w:ascii="AdvOTc8fb9ce9" w:hAnsi="AdvOTc8fb9ce9" w:cs="AdvOTc8fb9ce9"/>
-          <w:sz w:val="14"/>
-          <w:szCs w:val="14"/>
-          <w:lang w:val="en-GB"/>
-        </w:rPr>
-        <w:t>M.&amp;McNaughton</w:t>
-      </w:r>
-      <w:proofErr w:type="spellEnd"/>
-      <w:r>
-        <w:rPr>
-          <w:rFonts w:ascii="AdvOTc8fb9ce9" w:hAnsi="AdvOTc8fb9ce9" w:cs="AdvOTc8fb9ce9"/>
-          <w:sz w:val="14"/>
-          <w:szCs w:val="14"/>
-          <w:lang w:val="en-GB"/>
-        </w:rPr>
-        <w:t xml:space="preserve">, S. J. </w:t>
-      </w:r>
-      <w:proofErr w:type="spellStart"/>
-      <w:r>
-        <w:rPr>
-          <w:rFonts w:ascii="AdvOTc8fb9ce9" w:hAnsi="AdvOTc8fb9ce9" w:cs="AdvOTc8fb9ce9"/>
-          <w:sz w:val="14"/>
-          <w:szCs w:val="14"/>
-          <w:lang w:val="en-GB"/>
-        </w:rPr>
-        <w:t>in</w:t>
-      </w:r>
-      <w:r>
-        <w:rPr>
-          <w:rFonts w:ascii="AdvOT6f8dc4dc.I" w:hAnsi="AdvOT6f8dc4dc.I" w:cs="AdvOT6f8dc4dc.I"/>
-          <w:sz w:val="14"/>
-          <w:szCs w:val="14"/>
-          <w:lang w:val="en-GB"/>
-        </w:rPr>
-        <w:t>Methods</w:t>
-      </w:r>
-      <w:proofErr w:type="spellEnd"/>
-      <w:r>
-        <w:rPr>
-          <w:rFonts w:ascii="AdvOT6f8dc4dc.I" w:hAnsi="AdvOT6f8dc4dc.I" w:cs="AdvOT6f8dc4dc.I"/>
-          <w:sz w:val="14"/>
-          <w:szCs w:val="14"/>
-          <w:lang w:val="en-GB"/>
-        </w:rPr>
-        <w:t xml:space="preserve"> in </w:t>
-      </w:r>
-      <w:proofErr w:type="spellStart"/>
-      <w:r>
-        <w:rPr>
-          <w:rFonts w:ascii="AdvOT6f8dc4dc.I" w:hAnsi="AdvOT6f8dc4dc.I" w:cs="AdvOT6f8dc4dc.I"/>
-          <w:sz w:val="14"/>
-          <w:szCs w:val="14"/>
-          <w:lang w:val="en-GB"/>
-        </w:rPr>
-        <w:t>EcosystemScience</w:t>
-      </w:r>
-      <w:proofErr w:type="spellEnd"/>
-      <w:r>
-        <w:rPr>
-          <w:rFonts w:ascii="AdvOT6f8dc4dc.I" w:hAnsi="AdvOT6f8dc4dc.I" w:cs="AdvOT6f8dc4dc.I"/>
-          <w:sz w:val="14"/>
-          <w:szCs w:val="14"/>
-          <w:lang w:val="en-GB"/>
-        </w:rPr>
-        <w:t xml:space="preserve"> </w:t>
-      </w:r>
-      <w:r>
-        <w:rPr>
-          <w:rFonts w:ascii="AdvOTc8fb9ce9" w:hAnsi="AdvOTc8fb9ce9" w:cs="AdvOTc8fb9ce9"/>
-          <w:sz w:val="14"/>
-          <w:szCs w:val="14"/>
-          <w:lang w:val="en-GB"/>
-        </w:rPr>
         <w:t>(eds Sala, O. E.,</w:t>
       </w:r>
     </w:p>
@@ -6779,15 +6589,7 @@
         <w:t xml:space="preserve">Nathan </w:t>
       </w:r>
       <w:r>
-        <w:t xml:space="preserve">to review and write the </w:t>
-      </w:r>
-      <w:proofErr w:type="spellStart"/>
-      <w:r>
-        <w:t>biotime</w:t>
-      </w:r>
-      <w:proofErr w:type="spellEnd"/>
-      <w:r>
-        <w:t xml:space="preserve"> analogous analyses</w:t>
+        <w:t>to review and write the biotime analogous analyses</w:t>
       </w:r>
     </w:p>
   </w:comment>
@@ -6815,25 +6617,7 @@
           <w:bCs/>
           <w:highlight w:val="yellow"/>
         </w:rPr>
-        <w:t xml:space="preserve">Didn’t we assign the group names based on the relative abundance in year </w:t>
-      </w:r>
-      <w:proofErr w:type="gramStart"/>
-      <w:r>
-        <w:rPr>
-          <w:b/>
-          <w:bCs/>
-          <w:highlight w:val="yellow"/>
-        </w:rPr>
-        <w:t>0 ?</w:t>
-      </w:r>
-      <w:proofErr w:type="gramEnd"/>
-      <w:r>
-        <w:rPr>
-          <w:b/>
-          <w:bCs/>
-          <w:highlight w:val="yellow"/>
-        </w:rPr>
-        <w:t xml:space="preserve"> Why did you cross out that?</w:t>
+        <w:t>Didn’t we assign the group names based on the relative abundance in year 0 ? Why did you cross out that?</w:t>
       </w:r>
     </w:p>
   </w:comment>
@@ -6900,17 +6684,12 @@
         </w:rPr>
         <w:annotationRef/>
       </w:r>
-      <w:proofErr w:type="spellStart"/>
-      <w:r>
-        <w:t>Thisis</w:t>
-      </w:r>
-      <w:proofErr w:type="spellEnd"/>
-      <w:r>
-        <w:t xml:space="preserve"> great! </w:t>
+      <w:r>
+        <w:t xml:space="preserve">Thisis great! </w:t>
       </w:r>
     </w:p>
   </w:comment>
-  <w:comment w:id="16" w:author="Laura Dee" w:date="2020-07-21T08:02:00Z" w:initials="LD">
+  <w:comment w:id="18" w:author="Laura Dee" w:date="2020-07-21T08:02:00Z" w:initials="LD">
     <w:p>
       <w:pPr>
         <w:pStyle w:val="CommentText"/>
@@ -6930,7 +6709,7 @@
       </w:r>
     </w:p>
   </w:comment>
-  <w:comment w:id="17" w:author="Laura Dee" w:date="2020-07-21T08:07:00Z" w:initials="LD">
+  <w:comment w:id="19" w:author="Laura Dee" w:date="2020-07-21T08:07:00Z" w:initials="LD">
     <w:p>
       <w:pPr>
         <w:pStyle w:val="CommentText"/>
@@ -6946,7 +6725,7 @@
       </w:r>
     </w:p>
   </w:comment>
-  <w:comment w:id="18" w:author="Laura Dee" w:date="2020-07-21T08:06:00Z" w:initials="LD">
+  <w:comment w:id="20" w:author="Laura Dee" w:date="2020-07-21T08:06:00Z" w:initials="LD">
     <w:p>
       <w:pPr>
         <w:pStyle w:val="CommentText"/>
@@ -6961,16 +6740,11 @@
         <w:t>Does this mean “Next”?</w:t>
       </w:r>
       <w:r>
-        <w:t xml:space="preserve"> Or “for the second set of models</w:t>
-      </w:r>
-      <w:proofErr w:type="gramStart"/>
-      <w:r>
-        <w:t xml:space="preserve">” </w:t>
+        <w:t xml:space="preserve"> Or “for the second set of models” </w:t>
       </w:r>
       <w:r>
         <w:t>?</w:t>
       </w:r>
-      <w:proofErr w:type="gramEnd"/>
     </w:p>
   </w:comment>
 </w:comments>

</xml_diff>

<commit_message>
Add methods for relative difference figures
</commit_message>
<xml_diff>
--- a/Non-Random Loss_NutNet Methods.docx
+++ b/Non-Random Loss_NutNet Methods.docx
@@ -1,6 +1,6 @@
 
 <file path=word/document.xml><?xml version="1.0" encoding="utf-8"?>
-<w:document xmlns:wpc="http://schemas.microsoft.com/office/word/2010/wordprocessingCanvas" xmlns:cx="http://schemas.microsoft.com/office/drawing/2014/chartex" xmlns:cx1="http://schemas.microsoft.com/office/drawing/2015/9/8/chartex" xmlns:cx2="http://schemas.microsoft.com/office/drawing/2015/10/21/chartex" xmlns:cx3="http://schemas.microsoft.com/office/drawing/2016/5/9/chartex" xmlns:cx4="http://schemas.microsoft.com/office/drawing/2016/5/10/chartex" xmlns:cx5="http://schemas.microsoft.com/office/drawing/2016/5/11/chartex" xmlns:cx6="http://schemas.microsoft.com/office/drawing/2016/5/12/chartex" xmlns:cx7="http://schemas.microsoft.com/office/drawing/2016/5/13/chartex" xmlns:cx8="http://schemas.microsoft.com/office/drawing/2016/5/14/chartex" xmlns:mc="http://schemas.openxmlformats.org/markup-compatibility/2006" xmlns:aink="http://schemas.microsoft.com/office/drawing/2016/ink" xmlns:am3d="http://schemas.microsoft.com/office/drawing/2017/model3d" xmlns:o="urn:schemas-microsoft-com:office:office" xmlns:r="http://schemas.openxmlformats.org/officeDocument/2006/relationships" xmlns:m="http://schemas.openxmlformats.org/officeDocument/2006/math" xmlns:v="urn:schemas-microsoft-com:vml" xmlns:wp14="http://schemas.microsoft.com/office/word/2010/wordprocessingDrawing" xmlns:wp="http://schemas.openxmlformats.org/drawingml/2006/wordprocessingDrawing" xmlns:w10="urn:schemas-microsoft-com:office:word" xmlns:w="http://schemas.openxmlformats.org/wordprocessingml/2006/main" xmlns:w14="http://schemas.microsoft.com/office/word/2010/wordml" xmlns:w15="http://schemas.microsoft.com/office/word/2012/wordml" xmlns:w16cex="http://schemas.microsoft.com/office/word/2018/wordml/cex" xmlns:w16cid="http://schemas.microsoft.com/office/word/2016/wordml/cid" xmlns:w16="http://schemas.microsoft.com/office/word/2018/wordml" xmlns:w16se="http://schemas.microsoft.com/office/word/2015/wordml/symex" xmlns:wpg="http://schemas.microsoft.com/office/word/2010/wordprocessingGroup" xmlns:wpi="http://schemas.microsoft.com/office/word/2010/wordprocessingInk" xmlns:wne="http://schemas.microsoft.com/office/word/2006/wordml" xmlns:wps="http://schemas.microsoft.com/office/word/2010/wordprocessingShape" mc:Ignorable="w14 w15 w16se w16cid w16 w16cex wp14">
+<w:document xmlns:wpc="http://schemas.microsoft.com/office/word/2010/wordprocessingCanvas" xmlns:cx="http://schemas.microsoft.com/office/drawing/2014/chartex" xmlns:cx1="http://schemas.microsoft.com/office/drawing/2015/9/8/chartex" xmlns:cx2="http://schemas.microsoft.com/office/drawing/2015/10/21/chartex" xmlns:cx3="http://schemas.microsoft.com/office/drawing/2016/5/9/chartex" xmlns:cx4="http://schemas.microsoft.com/office/drawing/2016/5/10/chartex" xmlns:cx5="http://schemas.microsoft.com/office/drawing/2016/5/11/chartex" xmlns:cx6="http://schemas.microsoft.com/office/drawing/2016/5/12/chartex" xmlns:cx7="http://schemas.microsoft.com/office/drawing/2016/5/13/chartex" xmlns:cx8="http://schemas.microsoft.com/office/drawing/2016/5/14/chartex" xmlns:mc="http://schemas.openxmlformats.org/markup-compatibility/2006" xmlns:aink="http://schemas.microsoft.com/office/drawing/2016/ink" xmlns:am3d="http://schemas.microsoft.com/office/drawing/2017/model3d" xmlns:o="urn:schemas-microsoft-com:office:office" xmlns:r="http://schemas.openxmlformats.org/officeDocument/2006/relationships" xmlns:m="http://schemas.openxmlformats.org/officeDocument/2006/math" xmlns:v="urn:schemas-microsoft-com:vml" xmlns:wp14="http://schemas.microsoft.com/office/word/2010/wordprocessingDrawing" xmlns:wp="http://schemas.openxmlformats.org/drawingml/2006/wordprocessingDrawing" xmlns:w10="urn:schemas-microsoft-com:office:word" xmlns:w="http://schemas.openxmlformats.org/wordprocessingml/2006/main" xmlns:w14="http://schemas.microsoft.com/office/word/2010/wordml" xmlns:w15="http://schemas.microsoft.com/office/word/2012/wordml" xmlns:w16cid="http://schemas.microsoft.com/office/word/2016/wordml/cid" xmlns:w16se="http://schemas.microsoft.com/office/word/2015/wordml/symex" xmlns:wpg="http://schemas.microsoft.com/office/word/2010/wordprocessingGroup" xmlns:wpi="http://schemas.microsoft.com/office/word/2010/wordprocessingInk" xmlns:wne="http://schemas.microsoft.com/office/word/2006/wordml" xmlns:wps="http://schemas.microsoft.com/office/word/2010/wordprocessingShape" mc:Ignorable="w14 w15 w16se w16cid wp14">
   <w:body>
     <w:p>
       <w:pPr>
@@ -21,24 +21,46 @@
           <w:rFonts w:ascii="Arial" w:hAnsi="Arial" w:cs="Arial"/>
         </w:rPr>
       </w:pPr>
-      <w:r>
-        <w:rPr>
-          <w:rFonts w:ascii="Arial" w:hAnsi="Arial" w:cs="Arial"/>
-        </w:rPr>
-        <w:t>Nutnet portions for Nathan Methods Additions</w:t>
-      </w:r>
-    </w:p>
-    <w:p>
-      <w:pPr>
-        <w:rPr>
-          <w:rFonts w:ascii="Arial" w:hAnsi="Arial" w:cs="Arial"/>
-        </w:rPr>
-      </w:pPr>
-      <w:r>
-        <w:rPr>
-          <w:rFonts w:ascii="Arial" w:hAnsi="Arial" w:cs="Arial"/>
-        </w:rPr>
-        <w:t>July 10 2020</w:t>
+      <w:proofErr w:type="spellStart"/>
+      <w:r>
+        <w:rPr>
+          <w:rFonts w:ascii="Arial" w:hAnsi="Arial" w:cs="Arial"/>
+        </w:rPr>
+        <w:t>Nutnet</w:t>
+      </w:r>
+      <w:proofErr w:type="spellEnd"/>
+      <w:r>
+        <w:rPr>
+          <w:rFonts w:ascii="Arial" w:hAnsi="Arial" w:cs="Arial"/>
+        </w:rPr>
+        <w:t xml:space="preserve"> portions for Nathan Methods Additions</w:t>
+      </w:r>
+    </w:p>
+    <w:p>
+      <w:pPr>
+        <w:rPr>
+          <w:rFonts w:ascii="Arial" w:hAnsi="Arial" w:cs="Arial"/>
+        </w:rPr>
+      </w:pPr>
+      <w:r>
+        <w:rPr>
+          <w:rFonts w:ascii="Arial" w:hAnsi="Arial" w:cs="Arial"/>
+        </w:rPr>
+        <w:t xml:space="preserve">July </w:t>
+      </w:r>
+      <w:proofErr w:type="gramStart"/>
+      <w:r>
+        <w:rPr>
+          <w:rFonts w:ascii="Arial" w:hAnsi="Arial" w:cs="Arial"/>
+        </w:rPr>
+        <w:t>10</w:t>
+      </w:r>
+      <w:proofErr w:type="gramEnd"/>
+      <w:r>
+        <w:rPr>
+          <w:rFonts w:ascii="Arial" w:hAnsi="Arial" w:cs="Arial"/>
+        </w:rPr>
+        <w:t xml:space="preserve"> 2020</w:t>
       </w:r>
     </w:p>
     <w:p>
@@ -322,6 +344,7 @@
       <w:commentRangeStart w:id="4"/>
       <w:commentRangeStart w:id="5"/>
       <w:commentRangeStart w:id="6"/>
+      <w:commentRangeStart w:id="7"/>
       <w:r>
         <w:rPr>
           <w:rFonts w:ascii="Arial" w:hAnsi="Arial" w:cs="Arial"/>
@@ -386,133 +409,6 @@
         </w:rPr>
         <w:commentReference w:id="6"/>
       </w:r>
-      <w:r>
-        <w:rPr>
-          <w:rFonts w:ascii="Arial" w:hAnsi="Arial" w:cs="Arial"/>
-          <w:sz w:val="22"/>
-          <w:szCs w:val="22"/>
-          <w:lang w:val="en-GB"/>
-        </w:rPr>
-        <w:t xml:space="preserve">in the pre-treatment year </w:t>
-      </w:r>
-      <w:r>
-        <w:rPr>
-          <w:rFonts w:ascii="Arial" w:hAnsi="Arial" w:cs="Arial"/>
-          <w:strike/>
-          <w:sz w:val="22"/>
-          <w:szCs w:val="22"/>
-          <w:highlight w:val="lightGray"/>
-          <w:lang w:val="en-GB"/>
-        </w:rPr>
-        <w:t>for each site</w:t>
-      </w:r>
-      <w:r>
-        <w:rPr>
-          <w:rFonts w:ascii="Arial" w:hAnsi="Arial" w:cs="Arial"/>
-          <w:strike/>
-          <w:sz w:val="22"/>
-          <w:szCs w:val="22"/>
-          <w:lang w:val="en-GB"/>
-        </w:rPr>
-        <w:t xml:space="preserve"> </w:t>
-      </w:r>
-      <w:r>
-        <w:rPr>
-          <w:rFonts w:ascii="Arial" w:hAnsi="Arial" w:cs="Arial"/>
-          <w:sz w:val="22"/>
-          <w:szCs w:val="22"/>
-          <w:lang w:val="en-GB"/>
-        </w:rPr>
-        <w:t>(see SI); we use cut-offs consistent with those for PREDICTS</w:t>
-      </w:r>
-      <w:r>
-        <w:rPr>
-          <w:rFonts w:ascii="Arial" w:hAnsi="Arial" w:cs="Arial"/>
-          <w:sz w:val="22"/>
-          <w:szCs w:val="22"/>
-          <w:lang w:val="en-GB"/>
-        </w:rPr>
-        <w:t xml:space="preserve"> (lowest 20% rare and most abundant 20% as dominant)</w:t>
-      </w:r>
-      <w:r>
-        <w:rPr>
-          <w:rFonts w:ascii="Arial" w:hAnsi="Arial" w:cs="Arial"/>
-          <w:sz w:val="22"/>
-          <w:szCs w:val="22"/>
-          <w:lang w:val="en-GB"/>
-        </w:rPr>
-        <w:t>, a</w:t>
-      </w:r>
-      <w:r>
-        <w:rPr>
-          <w:rFonts w:ascii="Arial" w:hAnsi="Arial" w:cs="Arial"/>
-          <w:sz w:val="22"/>
-          <w:szCs w:val="22"/>
-          <w:lang w:val="en-GB"/>
-        </w:rPr>
-        <w:t xml:space="preserve">nd demonstrate the robustness of results to this choice of cut-off in the SI (Figs. SX &amp; SX). For (2), we consider the probability of loss in two ways: </w:t>
-      </w:r>
-      <w:r>
-        <w:rPr>
-          <w:rFonts w:ascii="Arial" w:hAnsi="Arial" w:cs="Arial"/>
-          <w:sz w:val="22"/>
-          <w:szCs w:val="22"/>
-          <w:highlight w:val="lightGray"/>
-          <w:lang w:val="en-GB"/>
-        </w:rPr>
-        <w:t>First, w</w:t>
-      </w:r>
-      <w:r>
-        <w:rPr>
-          <w:rFonts w:ascii="Arial" w:hAnsi="Arial" w:cs="Arial"/>
-          <w:sz w:val="22"/>
-          <w:szCs w:val="22"/>
-          <w:highlight w:val="lightGray"/>
-          <w:lang w:val="en-GB"/>
-        </w:rPr>
-        <w:t xml:space="preserve">e </w:t>
-      </w:r>
-      <w:r>
-        <w:rPr>
-          <w:rFonts w:ascii="Arial" w:hAnsi="Arial" w:cs="Arial"/>
-          <w:sz w:val="22"/>
-          <w:szCs w:val="22"/>
-          <w:highlight w:val="lightGray"/>
-          <w:lang w:val="en-GB"/>
-        </w:rPr>
-        <w:t>model effects over the full length of the study by classifying a species as lost if it is present prior to treatment and is absent at the end of the experiment</w:t>
-      </w:r>
-      <w:r>
-        <w:rPr>
-          <w:rFonts w:ascii="Arial" w:hAnsi="Arial" w:cs="Arial"/>
-          <w:sz w:val="22"/>
-          <w:szCs w:val="22"/>
-          <w:highlight w:val="lightGray"/>
-          <w:lang w:val="en-GB"/>
-        </w:rPr>
-        <w:t xml:space="preserve">. </w:t>
-      </w:r>
-      <w:r>
-        <w:rPr>
-          <w:rFonts w:ascii="Arial" w:hAnsi="Arial" w:cs="Arial"/>
-          <w:sz w:val="22"/>
-          <w:szCs w:val="22"/>
-          <w:highlight w:val="lightGray"/>
-          <w:lang w:val="en-GB"/>
-        </w:rPr>
-        <w:t xml:space="preserve">Second, we quantify </w:t>
-      </w:r>
-      <w:commentRangeStart w:id="7"/>
-      <w:r>
-        <w:rPr>
-          <w:rFonts w:ascii="Arial" w:hAnsi="Arial" w:cs="Arial"/>
-          <w:sz w:val="22"/>
-          <w:szCs w:val="22"/>
-          <w:highlight w:val="lightGray"/>
-          <w:lang w:val="en-GB"/>
-        </w:rPr>
-        <w:t>yearly</w:t>
-      </w:r>
       <w:commentRangeEnd w:id="7"/>
       <w:r>
         <w:rPr>
@@ -526,6 +422,141 @@
           <w:rFonts w:ascii="Arial" w:hAnsi="Arial" w:cs="Arial"/>
           <w:sz w:val="22"/>
           <w:szCs w:val="22"/>
+          <w:lang w:val="en-GB"/>
+        </w:rPr>
+        <w:t xml:space="preserve">in the pre-treatment year </w:t>
+      </w:r>
+      <w:r>
+        <w:rPr>
+          <w:rFonts w:ascii="Arial" w:hAnsi="Arial" w:cs="Arial"/>
+          <w:strike/>
+          <w:sz w:val="22"/>
+          <w:szCs w:val="22"/>
+          <w:highlight w:val="lightGray"/>
+          <w:lang w:val="en-GB"/>
+        </w:rPr>
+        <w:t>for each site</w:t>
+      </w:r>
+      <w:r>
+        <w:rPr>
+          <w:rFonts w:ascii="Arial" w:hAnsi="Arial" w:cs="Arial"/>
+          <w:strike/>
+          <w:sz w:val="22"/>
+          <w:szCs w:val="22"/>
+          <w:lang w:val="en-GB"/>
+        </w:rPr>
+        <w:t xml:space="preserve"> </w:t>
+      </w:r>
+      <w:r>
+        <w:rPr>
+          <w:rFonts w:ascii="Arial" w:hAnsi="Arial" w:cs="Arial"/>
+          <w:sz w:val="22"/>
+          <w:szCs w:val="22"/>
+          <w:lang w:val="en-GB"/>
+        </w:rPr>
+        <w:t>(see SI); we use cut-offs consistent with those for PREDICTS</w:t>
+      </w:r>
+      <w:r>
+        <w:rPr>
+          <w:rFonts w:ascii="Arial" w:hAnsi="Arial" w:cs="Arial"/>
+          <w:sz w:val="22"/>
+          <w:szCs w:val="22"/>
+          <w:lang w:val="en-GB"/>
+        </w:rPr>
+        <w:t xml:space="preserve"> (lowest 20% rare and most abundant 20% as dominant)</w:t>
+      </w:r>
+      <w:r>
+        <w:rPr>
+          <w:rFonts w:ascii="Arial" w:hAnsi="Arial" w:cs="Arial"/>
+          <w:sz w:val="22"/>
+          <w:szCs w:val="22"/>
+          <w:lang w:val="en-GB"/>
+        </w:rPr>
+        <w:t>, a</w:t>
+      </w:r>
+      <w:r>
+        <w:rPr>
+          <w:rFonts w:ascii="Arial" w:hAnsi="Arial" w:cs="Arial"/>
+          <w:sz w:val="22"/>
+          <w:szCs w:val="22"/>
+          <w:lang w:val="en-GB"/>
+        </w:rPr>
+        <w:t xml:space="preserve">nd demonstrate the robustness of results to this choice of cut-off in the SI (Figs. SX &amp; SX). For (2), we consider the probability of loss in two ways: </w:t>
+      </w:r>
+      <w:r>
+        <w:rPr>
+          <w:rFonts w:ascii="Arial" w:hAnsi="Arial" w:cs="Arial"/>
+          <w:sz w:val="22"/>
+          <w:szCs w:val="22"/>
+          <w:highlight w:val="lightGray"/>
+          <w:lang w:val="en-GB"/>
+        </w:rPr>
+        <w:t>First, w</w:t>
+      </w:r>
+      <w:r>
+        <w:rPr>
+          <w:rFonts w:ascii="Arial" w:hAnsi="Arial" w:cs="Arial"/>
+          <w:sz w:val="22"/>
+          <w:szCs w:val="22"/>
+          <w:highlight w:val="lightGray"/>
+          <w:lang w:val="en-GB"/>
+        </w:rPr>
+        <w:t xml:space="preserve">e </w:t>
+      </w:r>
+      <w:r>
+        <w:rPr>
+          <w:rFonts w:ascii="Arial" w:hAnsi="Arial" w:cs="Arial"/>
+          <w:sz w:val="22"/>
+          <w:szCs w:val="22"/>
+          <w:highlight w:val="lightGray"/>
+          <w:lang w:val="en-GB"/>
+        </w:rPr>
+        <w:t>model effects over the full length of the study by classifying a species as lost if it is present prior to treatment and is absent at the end of the experiment</w:t>
+      </w:r>
+      <w:r>
+        <w:rPr>
+          <w:rFonts w:ascii="Arial" w:hAnsi="Arial" w:cs="Arial"/>
+          <w:sz w:val="22"/>
+          <w:szCs w:val="22"/>
+          <w:highlight w:val="lightGray"/>
+          <w:lang w:val="en-GB"/>
+        </w:rPr>
+        <w:t xml:space="preserve">. </w:t>
+      </w:r>
+      <w:r>
+        <w:rPr>
+          <w:rFonts w:ascii="Arial" w:hAnsi="Arial" w:cs="Arial"/>
+          <w:sz w:val="22"/>
+          <w:szCs w:val="22"/>
+          <w:highlight w:val="lightGray"/>
+          <w:lang w:val="en-GB"/>
+        </w:rPr>
+        <w:t xml:space="preserve">Second, we quantify </w:t>
+      </w:r>
+      <w:commentRangeStart w:id="8"/>
+      <w:r>
+        <w:rPr>
+          <w:rFonts w:ascii="Arial" w:hAnsi="Arial" w:cs="Arial"/>
+          <w:sz w:val="22"/>
+          <w:szCs w:val="22"/>
+          <w:highlight w:val="lightGray"/>
+          <w:lang w:val="en-GB"/>
+        </w:rPr>
+        <w:t>yearly</w:t>
+      </w:r>
+      <w:commentRangeEnd w:id="8"/>
+      <w:r>
+        <w:rPr>
+          <w:rStyle w:val="CommentReference"/>
+          <w:rFonts w:ascii="Arial" w:eastAsia="Arial" w:hAnsi="Arial" w:cs="Arial"/>
+        </w:rPr>
+        <w:commentReference w:id="8"/>
+      </w:r>
+      <w:r>
+        <w:rPr>
+          <w:rFonts w:ascii="Arial" w:hAnsi="Arial" w:cs="Arial"/>
+          <w:sz w:val="22"/>
+          <w:szCs w:val="22"/>
           <w:highlight w:val="lightGray"/>
           <w:lang w:val="en-GB"/>
         </w:rPr>
@@ -629,7 +660,27 @@
           <w:sz w:val="22"/>
           <w:szCs w:val="22"/>
         </w:rPr>
-        <w:t>As for the BioTime dataset, we used a generalized linear mixed model with a binomial error and logit link to determine the relationship between initial relative abundance or biomass of a species at time 0 of a given time series and whether it was lost by the end</w:t>
+        <w:t xml:space="preserve">As for the </w:t>
+      </w:r>
+      <w:proofErr w:type="spellStart"/>
+      <w:r>
+        <w:rPr>
+          <w:rFonts w:ascii="Arial" w:hAnsi="Arial" w:cs="Arial"/>
+          <w:color w:val="000000"/>
+          <w:sz w:val="22"/>
+          <w:szCs w:val="22"/>
+        </w:rPr>
+        <w:t>BioTime</w:t>
+      </w:r>
+      <w:proofErr w:type="spellEnd"/>
+      <w:r>
+        <w:rPr>
+          <w:rFonts w:ascii="Arial" w:hAnsi="Arial" w:cs="Arial"/>
+          <w:color w:val="000000"/>
+          <w:sz w:val="22"/>
+          <w:szCs w:val="22"/>
+        </w:rPr>
+        <w:t xml:space="preserve"> dataset, we used a generalized linear mixed model with a binomial error and logit link to determine the relationship between initial relative abundance or biomass of a species at time 0 of a given time series and whether it was lost by the end</w:t>
       </w:r>
       <w:r>
         <w:rPr>
@@ -750,8 +801,18 @@
           <w:sz w:val="22"/>
           <w:szCs w:val="22"/>
         </w:rPr>
-        <w:t xml:space="preserve"> – main results at the end of the duc</w:t>
-      </w:r>
+        <w:t xml:space="preserve"> – main results at the end of the </w:t>
+      </w:r>
+      <w:proofErr w:type="spellStart"/>
+      <w:r>
+        <w:rPr>
+          <w:rFonts w:ascii="Arial" w:hAnsi="Arial" w:cs="Arial"/>
+          <w:sz w:val="22"/>
+          <w:szCs w:val="22"/>
+        </w:rPr>
+        <w:t>duc</w:t>
+      </w:r>
+      <w:proofErr w:type="spellEnd"/>
       <w:r>
         <w:rPr>
           <w:rFonts w:ascii="Arial" w:hAnsi="Arial" w:cs="Arial"/>
@@ -1076,8 +1137,8 @@
         </w:rPr>
         <w:t xml:space="preserve"> plots. Aboveground live biomass was estimated by clipping at ground level all individual plants rooted within two 0.1 m2 (10 x 100 cm) strips, followed by drying to constant mass at 60⁰C and weighing to the nearest 0.01 g. Above-ground live biomass is a good estimator of primary productivity in herbaceous </w:t>
       </w:r>
-      <w:commentRangeStart w:id="8"/>
       <w:commentRangeStart w:id="9"/>
+      <w:commentRangeStart w:id="10"/>
       <w:r>
         <w:rPr>
           <w:rFonts w:ascii="Arial" w:hAnsi="Arial" w:cs="Arial"/>
@@ -1086,7 +1147,7 @@
         </w:rPr>
         <w:t>vegetation</w:t>
       </w:r>
-      <w:commentRangeEnd w:id="8"/>
+      <w:commentRangeEnd w:id="9"/>
       <w:r>
         <w:rPr>
           <w:rStyle w:val="CommentReference"/>
@@ -1094,9 +1155,9 @@
           <w:sz w:val="22"/>
           <w:szCs w:val="22"/>
         </w:rPr>
-        <w:commentReference w:id="8"/>
-      </w:r>
-      <w:commentRangeEnd w:id="9"/>
+        <w:commentReference w:id="9"/>
+      </w:r>
+      <w:commentRangeEnd w:id="10"/>
       <w:r>
         <w:rPr>
           <w:rFonts w:ascii="Arial" w:hAnsi="Arial" w:cs="Arial"/>
@@ -1105,6 +1166,7 @@
         </w:rPr>
         <w:t xml:space="preserve"> (</w:t>
       </w:r>
+      <w:proofErr w:type="spellStart"/>
       <w:r>
         <w:rPr>
           <w:rFonts w:ascii="Arial" w:hAnsi="Arial" w:cs="Arial"/>
@@ -1112,8 +1174,9 @@
           <w:szCs w:val="22"/>
           <w:lang w:val="en-GB"/>
         </w:rPr>
-        <w:t>Lauenroth et al 1986</w:t>
-      </w:r>
+        <w:t>Lauenroth</w:t>
+      </w:r>
+      <w:proofErr w:type="spellEnd"/>
       <w:r>
         <w:rPr>
           <w:rFonts w:ascii="Arial" w:hAnsi="Arial" w:cs="Arial"/>
@@ -1121,7 +1184,7 @@
           <w:szCs w:val="22"/>
           <w:lang w:val="en-GB"/>
         </w:rPr>
-        <w:t>; Oesterheld</w:t>
+        <w:t xml:space="preserve"> et al 1986</w:t>
       </w:r>
       <w:r>
         <w:rPr>
@@ -1130,6 +1193,26 @@
           <w:szCs w:val="22"/>
           <w:lang w:val="en-GB"/>
         </w:rPr>
+        <w:t xml:space="preserve">; </w:t>
+      </w:r>
+      <w:proofErr w:type="spellStart"/>
+      <w:r>
+        <w:rPr>
+          <w:rFonts w:ascii="Arial" w:hAnsi="Arial" w:cs="Arial"/>
+          <w:sz w:val="22"/>
+          <w:szCs w:val="22"/>
+          <w:lang w:val="en-GB"/>
+        </w:rPr>
+        <w:t>Oesterheld</w:t>
+      </w:r>
+      <w:proofErr w:type="spellEnd"/>
+      <w:r>
+        <w:rPr>
+          <w:rFonts w:ascii="Arial" w:hAnsi="Arial" w:cs="Arial"/>
+          <w:sz w:val="22"/>
+          <w:szCs w:val="22"/>
+          <w:lang w:val="en-GB"/>
+        </w:rPr>
         <w:t xml:space="preserve"> </w:t>
       </w:r>
       <w:r>
@@ -1201,7 +1284,7 @@
           <w:sz w:val="22"/>
           <w:szCs w:val="22"/>
         </w:rPr>
-        <w:commentReference w:id="9"/>
+        <w:commentReference w:id="10"/>
       </w:r>
       <w:r>
         <w:rPr>
@@ -1240,7 +1323,7 @@
         </w:rPr>
         <w:t xml:space="preserve">SI </w:t>
       </w:r>
-      <w:commentRangeStart w:id="10"/>
+      <w:commentRangeStart w:id="11"/>
       <w:r>
         <w:rPr>
           <w:rFonts w:ascii="Arial" w:hAnsi="Arial" w:cs="Arial"/>
@@ -1250,13 +1333,13 @@
         </w:rPr>
         <w:t>Methods</w:t>
       </w:r>
-      <w:commentRangeEnd w:id="10"/>
+      <w:commentRangeEnd w:id="11"/>
       <w:r>
         <w:rPr>
           <w:rStyle w:val="CommentReference"/>
           <w:rFonts w:ascii="Arial" w:eastAsia="Arial" w:hAnsi="Arial" w:cs="Arial"/>
         </w:rPr>
-        <w:commentReference w:id="10"/>
+        <w:commentReference w:id="11"/>
       </w:r>
     </w:p>
     <w:p>
@@ -1343,7 +1426,8 @@
         </w:rPr>
         <w:t xml:space="preserve"> cover only in the pre-treatment year data, </w:t>
       </w:r>
-      <w:commentRangeStart w:id="11"/>
+      <w:commentRangeStart w:id="12"/>
+      <w:commentRangeStart w:id="13"/>
       <w:r>
         <w:rPr>
           <w:rFonts w:ascii="Arial" w:hAnsi="Arial" w:cs="Arial"/>
@@ -1392,25 +1476,27 @@
         </w:rPr>
         <w:t>year</w:t>
       </w:r>
-      <w:r>
-        <w:rPr>
-          <w:rFonts w:ascii="Arial" w:hAnsi="Arial" w:cs="Arial"/>
-          <w:bCs/>
-          <w:strike/>
-          <w:color w:val="000000" w:themeColor="text1"/>
-        </w:rPr>
-        <w:t xml:space="preserve"> </w:t>
-      </w:r>
-      <w:r>
-        <w:rPr>
-          <w:rFonts w:ascii="Arial" w:hAnsi="Arial" w:cs="Arial"/>
-          <w:bCs/>
-          <w:strike/>
-          <w:color w:val="000000" w:themeColor="text1"/>
-          <w:highlight w:val="lightGray"/>
-        </w:rPr>
-        <w:t>(here in the pre-treatment year)</w:t>
-      </w:r>
+      <w:del w:id="14" w:author="nathan hwangbo" w:date="2020-07-22T13:34:00Z">
+        <w:r>
+          <w:rPr>
+            <w:rFonts w:ascii="Arial" w:hAnsi="Arial" w:cs="Arial"/>
+            <w:bCs/>
+            <w:strike/>
+            <w:color w:val="000000" w:themeColor="text1"/>
+          </w:rPr>
+          <w:delText xml:space="preserve"> </w:delText>
+        </w:r>
+        <w:r>
+          <w:rPr>
+            <w:rFonts w:ascii="Arial" w:hAnsi="Arial" w:cs="Arial"/>
+            <w:bCs/>
+            <w:strike/>
+            <w:color w:val="000000" w:themeColor="text1"/>
+            <w:highlight w:val="lightGray"/>
+          </w:rPr>
+          <w:delText>(here in the pre-treatment year)</w:delText>
+        </w:r>
+      </w:del>
       <w:r>
         <w:rPr>
           <w:rFonts w:ascii="Arial" w:hAnsi="Arial" w:cs="Arial"/>
@@ -1419,13 +1505,21 @@
         </w:rPr>
         <w:t xml:space="preserve">.  </w:t>
       </w:r>
-      <w:commentRangeEnd w:id="11"/>
+      <w:commentRangeEnd w:id="12"/>
       <w:r>
         <w:rPr>
           <w:rStyle w:val="CommentReference"/>
           <w:rFonts w:ascii="Arial" w:eastAsia="Arial" w:hAnsi="Arial" w:cs="Arial"/>
         </w:rPr>
-        <w:commentReference w:id="11"/>
+        <w:commentReference w:id="12"/>
+      </w:r>
+      <w:commentRangeEnd w:id="13"/>
+      <w:r>
+        <w:rPr>
+          <w:rStyle w:val="CommentReference"/>
+          <w:rFonts w:ascii="Arial" w:eastAsia="Arial" w:hAnsi="Arial" w:cs="Arial"/>
+        </w:rPr>
+        <w:commentReference w:id="13"/>
       </w:r>
       <w:r>
         <w:rPr>
@@ -1463,7 +1557,7 @@
         </w:rPr>
         <w:t xml:space="preserve">as rare, subordinate, or dominant, based on the cut-offs shown </w:t>
       </w:r>
-      <w:commentRangeStart w:id="12"/>
+      <w:commentRangeStart w:id="15"/>
       <w:r>
         <w:rPr>
           <w:rFonts w:ascii="Arial" w:hAnsi="Arial" w:cs="Arial"/>
@@ -1475,7 +1569,7 @@
         </w:rPr>
         <w:t>Figure SX</w:t>
       </w:r>
-      <w:commentRangeEnd w:id="12"/>
+      <w:commentRangeEnd w:id="15"/>
       <w:r>
         <w:rPr>
           <w:rStyle w:val="CommentReference"/>
@@ -1483,7 +1577,7 @@
           <w:strike/>
           <w:highlight w:val="lightGray"/>
         </w:rPr>
-        <w:commentReference w:id="12"/>
+        <w:commentReference w:id="15"/>
       </w:r>
       <w:r>
         <w:rPr>
@@ -1509,9 +1603,19 @@
       <w:pPr>
         <w:ind w:firstLine="720"/>
         <w:rPr>
-          <w:rFonts w:ascii="Arial" w:hAnsi="Arial" w:cs="Arial"/>
-          <w:bCs/>
-          <w:color w:val="000000" w:themeColor="text1"/>
+          <w:ins w:id="16" w:author="nathan hwangbo" w:date="2020-07-22T17:01:00Z"/>
+          <w:rFonts w:ascii="Arial" w:hAnsi="Arial" w:cs="Arial"/>
+          <w:bCs/>
+          <w:color w:val="000000" w:themeColor="text1"/>
+          <w:highlight w:val="lightGray"/>
+          <w:rPrChange w:id="17" w:author="nathan hwangbo" w:date="2020-07-22T17:17:00Z">
+            <w:rPr>
+              <w:ins w:id="18" w:author="nathan hwangbo" w:date="2020-07-22T17:01:00Z"/>
+              <w:rFonts w:ascii="Arial" w:hAnsi="Arial" w:cs="Arial"/>
+              <w:bCs/>
+              <w:color w:val="000000" w:themeColor="text1"/>
+            </w:rPr>
+          </w:rPrChange>
         </w:rPr>
       </w:pPr>
       <w:r>
@@ -1691,23 +1795,968 @@
         <w:lastRenderedPageBreak/>
         <w:t xml:space="preserve">Figure SXB). </w:t>
       </w:r>
-      <w:commentRangeStart w:id="13"/>
-      <w:r>
-        <w:rPr>
-          <w:rFonts w:ascii="Arial" w:hAnsi="Arial" w:cs="Arial"/>
-          <w:bCs/>
-          <w:color w:val="000000" w:themeColor="text1"/>
-        </w:rPr>
-        <w:t xml:space="preserve">With these groups, we then assess changes in the number of species in each group per plot through time and in response to each nutrient addition treatment, as well as changes in the cover of these groups of species per plot through time and in response to each treatment. </w:t>
-      </w:r>
-      <w:commentRangeEnd w:id="13"/>
+      <w:commentRangeStart w:id="19"/>
+      <w:commentRangeStart w:id="20"/>
+      <w:r>
+        <w:rPr>
+          <w:rFonts w:ascii="Arial" w:hAnsi="Arial" w:cs="Arial"/>
+          <w:bCs/>
+          <w:color w:val="000000" w:themeColor="text1"/>
+        </w:rPr>
+        <w:t xml:space="preserve">With these groups, we then assess changes in the number of species in each group per </w:t>
+      </w:r>
+      <w:r>
+        <w:rPr>
+          <w:rFonts w:ascii="Arial" w:hAnsi="Arial" w:cs="Arial"/>
+          <w:bCs/>
+          <w:strike/>
+          <w:highlight w:val="lightGray"/>
+          <w:rPrChange w:id="21" w:author="nathan hwangbo" w:date="2020-07-22T16:02:00Z">
+            <w:rPr>
+              <w:rFonts w:ascii="Arial" w:hAnsi="Arial" w:cs="Arial"/>
+              <w:bCs/>
+              <w:color w:val="000000" w:themeColor="text1"/>
+            </w:rPr>
+          </w:rPrChange>
+        </w:rPr>
+        <w:t>plot</w:t>
+      </w:r>
+      <w:ins w:id="22" w:author="nathan hwangbo" w:date="2020-07-22T16:01:00Z">
+        <w:r>
+          <w:rPr>
+            <w:rFonts w:ascii="Arial" w:hAnsi="Arial" w:cs="Arial"/>
+            <w:bCs/>
+            <w:highlight w:val="lightGray"/>
+            <w:rPrChange w:id="23" w:author="nathan hwangbo" w:date="2020-07-22T16:02:00Z">
+              <w:rPr>
+                <w:rFonts w:ascii="Arial" w:hAnsi="Arial" w:cs="Arial"/>
+                <w:bCs/>
+                <w:color w:val="000000" w:themeColor="text1"/>
+              </w:rPr>
+            </w:rPrChange>
+          </w:rPr>
+          <w:t xml:space="preserve"> site</w:t>
+        </w:r>
+      </w:ins>
+      <w:r>
+        <w:rPr>
+          <w:rFonts w:ascii="Arial" w:hAnsi="Arial" w:cs="Arial"/>
+          <w:bCs/>
+          <w:rPrChange w:id="24" w:author="nathan hwangbo" w:date="2020-07-22T16:01:00Z">
+            <w:rPr>
+              <w:rFonts w:ascii="Arial" w:hAnsi="Arial" w:cs="Arial"/>
+              <w:bCs/>
+              <w:color w:val="000000" w:themeColor="text1"/>
+            </w:rPr>
+          </w:rPrChange>
+        </w:rPr>
+        <w:t xml:space="preserve"> </w:t>
+      </w:r>
+      <w:r>
+        <w:rPr>
+          <w:rFonts w:ascii="Arial" w:hAnsi="Arial" w:cs="Arial"/>
+          <w:bCs/>
+          <w:color w:val="000000" w:themeColor="text1"/>
+        </w:rPr>
+        <w:t xml:space="preserve">through time and in response to each nutrient addition treatment, as well as changes in the cover of these groups of species per </w:t>
+      </w:r>
+      <w:r>
+        <w:rPr>
+          <w:rFonts w:ascii="Arial" w:hAnsi="Arial" w:cs="Arial"/>
+          <w:bCs/>
+          <w:strike/>
+          <w:color w:val="000000" w:themeColor="text1"/>
+          <w:highlight w:val="lightGray"/>
+          <w:rPrChange w:id="25" w:author="nathan hwangbo" w:date="2020-07-22T16:02:00Z">
+            <w:rPr>
+              <w:rFonts w:ascii="Arial" w:hAnsi="Arial" w:cs="Arial"/>
+              <w:bCs/>
+              <w:color w:val="000000" w:themeColor="text1"/>
+            </w:rPr>
+          </w:rPrChange>
+        </w:rPr>
+        <w:t>plot</w:t>
+      </w:r>
+      <w:r>
+        <w:rPr>
+          <w:rFonts w:ascii="Arial" w:hAnsi="Arial" w:cs="Arial"/>
+          <w:bCs/>
+          <w:color w:val="000000" w:themeColor="text1"/>
+          <w:highlight w:val="lightGray"/>
+          <w:rPrChange w:id="26" w:author="nathan hwangbo" w:date="2020-07-22T16:02:00Z">
+            <w:rPr>
+              <w:rFonts w:ascii="Arial" w:hAnsi="Arial" w:cs="Arial"/>
+              <w:bCs/>
+              <w:color w:val="000000" w:themeColor="text1"/>
+            </w:rPr>
+          </w:rPrChange>
+        </w:rPr>
+        <w:t xml:space="preserve"> </w:t>
+      </w:r>
+      <w:ins w:id="27" w:author="nathan hwangbo" w:date="2020-07-22T16:02:00Z">
+        <w:r>
+          <w:rPr>
+            <w:rFonts w:ascii="Arial" w:hAnsi="Arial" w:cs="Arial"/>
+            <w:bCs/>
+            <w:color w:val="000000" w:themeColor="text1"/>
+            <w:highlight w:val="lightGray"/>
+            <w:rPrChange w:id="28" w:author="nathan hwangbo" w:date="2020-07-22T16:02:00Z">
+              <w:rPr>
+                <w:rFonts w:ascii="Arial" w:hAnsi="Arial" w:cs="Arial"/>
+                <w:bCs/>
+                <w:color w:val="000000" w:themeColor="text1"/>
+              </w:rPr>
+            </w:rPrChange>
+          </w:rPr>
+          <w:t>site</w:t>
+        </w:r>
+        <w:r>
+          <w:rPr>
+            <w:rFonts w:ascii="Arial" w:hAnsi="Arial" w:cs="Arial"/>
+            <w:bCs/>
+            <w:color w:val="000000" w:themeColor="text1"/>
+          </w:rPr>
+          <w:t xml:space="preserve"> </w:t>
+        </w:r>
+      </w:ins>
+      <w:r>
+        <w:rPr>
+          <w:rFonts w:ascii="Arial" w:hAnsi="Arial" w:cs="Arial"/>
+          <w:bCs/>
+          <w:color w:val="000000" w:themeColor="text1"/>
+        </w:rPr>
+        <w:t xml:space="preserve">through time and in response to each treatment. </w:t>
+      </w:r>
+      <w:commentRangeEnd w:id="19"/>
       <w:r>
         <w:rPr>
           <w:rStyle w:val="CommentReference"/>
           <w:rFonts w:ascii="Arial" w:eastAsia="Arial" w:hAnsi="Arial" w:cs="Arial"/>
-        </w:rPr>
-        <w:commentReference w:id="13"/>
-      </w:r>
+          <w:highlight w:val="lightGray"/>
+          <w:rPrChange w:id="29" w:author="nathan hwangbo" w:date="2020-07-22T17:17:00Z">
+            <w:rPr>
+              <w:rStyle w:val="CommentReference"/>
+              <w:rFonts w:ascii="Arial" w:eastAsia="Arial" w:hAnsi="Arial" w:cs="Arial"/>
+            </w:rPr>
+          </w:rPrChange>
+        </w:rPr>
+        <w:commentReference w:id="19"/>
+      </w:r>
+      <w:commentRangeEnd w:id="20"/>
+      <w:r>
+        <w:rPr>
+          <w:rStyle w:val="CommentReference"/>
+          <w:rFonts w:ascii="Arial" w:eastAsia="Arial" w:hAnsi="Arial" w:cs="Arial"/>
+          <w:highlight w:val="lightGray"/>
+          <w:rPrChange w:id="30" w:author="nathan hwangbo" w:date="2020-07-22T17:17:00Z">
+            <w:rPr>
+              <w:rStyle w:val="CommentReference"/>
+              <w:rFonts w:ascii="Arial" w:eastAsia="Arial" w:hAnsi="Arial" w:cs="Arial"/>
+            </w:rPr>
+          </w:rPrChange>
+        </w:rPr>
+        <w:commentReference w:id="20"/>
+      </w:r>
+      <w:ins w:id="31" w:author="nathan hwangbo" w:date="2020-07-22T17:00:00Z">
+        <w:r>
+          <w:rPr>
+            <w:rFonts w:ascii="Arial" w:hAnsi="Arial" w:cs="Arial"/>
+            <w:bCs/>
+            <w:color w:val="000000" w:themeColor="text1"/>
+            <w:highlight w:val="lightGray"/>
+            <w:rPrChange w:id="32" w:author="nathan hwangbo" w:date="2020-07-22T17:17:00Z">
+              <w:rPr>
+                <w:rFonts w:ascii="Arial" w:hAnsi="Arial" w:cs="Arial"/>
+                <w:bCs/>
+                <w:color w:val="000000" w:themeColor="text1"/>
+              </w:rPr>
+            </w:rPrChange>
+          </w:rPr>
+          <w:t xml:space="preserve">To capture </w:t>
+        </w:r>
+      </w:ins>
+      <w:ins w:id="33" w:author="nathan hwangbo" w:date="2020-07-22T17:06:00Z">
+        <w:r>
+          <w:rPr>
+            <w:rFonts w:ascii="Arial" w:hAnsi="Arial" w:cs="Arial"/>
+            <w:bCs/>
+            <w:color w:val="000000" w:themeColor="text1"/>
+            <w:highlight w:val="lightGray"/>
+            <w:rPrChange w:id="34" w:author="nathan hwangbo" w:date="2020-07-22T17:17:00Z">
+              <w:rPr>
+                <w:rFonts w:ascii="Arial" w:hAnsi="Arial" w:cs="Arial"/>
+                <w:bCs/>
+                <w:color w:val="000000" w:themeColor="text1"/>
+              </w:rPr>
+            </w:rPrChange>
+          </w:rPr>
+          <w:t xml:space="preserve">the </w:t>
+        </w:r>
+      </w:ins>
+      <w:ins w:id="35" w:author="nathan hwangbo" w:date="2020-07-22T17:05:00Z">
+        <w:r>
+          <w:rPr>
+            <w:rFonts w:ascii="Arial" w:hAnsi="Arial" w:cs="Arial"/>
+            <w:bCs/>
+            <w:color w:val="000000" w:themeColor="text1"/>
+            <w:highlight w:val="lightGray"/>
+            <w:rPrChange w:id="36" w:author="nathan hwangbo" w:date="2020-07-22T17:17:00Z">
+              <w:rPr>
+                <w:rFonts w:ascii="Arial" w:hAnsi="Arial" w:cs="Arial"/>
+                <w:bCs/>
+                <w:color w:val="000000" w:themeColor="text1"/>
+              </w:rPr>
+            </w:rPrChange>
+          </w:rPr>
+          <w:t xml:space="preserve">interaction between </w:t>
+        </w:r>
+      </w:ins>
+      <w:ins w:id="37" w:author="nathan hwangbo" w:date="2020-07-22T17:00:00Z">
+        <w:r>
+          <w:rPr>
+            <w:rFonts w:ascii="Arial" w:hAnsi="Arial" w:cs="Arial"/>
+            <w:bCs/>
+            <w:color w:val="000000" w:themeColor="text1"/>
+            <w:highlight w:val="lightGray"/>
+            <w:rPrChange w:id="38" w:author="nathan hwangbo" w:date="2020-07-22T17:17:00Z">
+              <w:rPr>
+                <w:rFonts w:ascii="Arial" w:hAnsi="Arial" w:cs="Arial"/>
+                <w:bCs/>
+                <w:color w:val="000000" w:themeColor="text1"/>
+              </w:rPr>
+            </w:rPrChange>
+          </w:rPr>
+          <w:t>treatment effect</w:t>
+        </w:r>
+      </w:ins>
+      <w:ins w:id="39" w:author="nathan hwangbo" w:date="2020-07-22T17:05:00Z">
+        <w:r>
+          <w:rPr>
+            <w:rFonts w:ascii="Arial" w:hAnsi="Arial" w:cs="Arial"/>
+            <w:bCs/>
+            <w:color w:val="000000" w:themeColor="text1"/>
+            <w:highlight w:val="lightGray"/>
+            <w:rPrChange w:id="40" w:author="nathan hwangbo" w:date="2020-07-22T17:17:00Z">
+              <w:rPr>
+                <w:rFonts w:ascii="Arial" w:hAnsi="Arial" w:cs="Arial"/>
+                <w:bCs/>
+                <w:color w:val="000000" w:themeColor="text1"/>
+              </w:rPr>
+            </w:rPrChange>
+          </w:rPr>
+          <w:t xml:space="preserve"> and our </w:t>
+        </w:r>
+      </w:ins>
+      <w:ins w:id="41" w:author="nathan hwangbo" w:date="2020-07-22T17:07:00Z">
+        <w:r>
+          <w:rPr>
+            <w:rFonts w:ascii="Arial" w:hAnsi="Arial" w:cs="Arial"/>
+            <w:bCs/>
+            <w:color w:val="000000" w:themeColor="text1"/>
+            <w:highlight w:val="lightGray"/>
+            <w:rPrChange w:id="42" w:author="nathan hwangbo" w:date="2020-07-22T17:17:00Z">
+              <w:rPr>
+                <w:rFonts w:ascii="Arial" w:hAnsi="Arial" w:cs="Arial"/>
+                <w:bCs/>
+                <w:color w:val="000000" w:themeColor="text1"/>
+              </w:rPr>
+            </w:rPrChange>
+          </w:rPr>
+          <w:t>species classifications</w:t>
+        </w:r>
+      </w:ins>
+      <w:ins w:id="43" w:author="nathan hwangbo" w:date="2020-07-22T17:00:00Z">
+        <w:r>
+          <w:rPr>
+            <w:rFonts w:ascii="Arial" w:hAnsi="Arial" w:cs="Arial"/>
+            <w:bCs/>
+            <w:color w:val="000000" w:themeColor="text1"/>
+            <w:highlight w:val="lightGray"/>
+            <w:rPrChange w:id="44" w:author="nathan hwangbo" w:date="2020-07-22T17:17:00Z">
+              <w:rPr>
+                <w:rFonts w:ascii="Arial" w:hAnsi="Arial" w:cs="Arial"/>
+                <w:bCs/>
+                <w:color w:val="000000" w:themeColor="text1"/>
+              </w:rPr>
+            </w:rPrChange>
+          </w:rPr>
+          <w:t>,</w:t>
+        </w:r>
+      </w:ins>
+      <w:ins w:id="45" w:author="nathan hwangbo" w:date="2020-07-22T15:57:00Z">
+        <w:r>
+          <w:rPr>
+            <w:rFonts w:ascii="Arial" w:hAnsi="Arial" w:cs="Arial"/>
+            <w:bCs/>
+            <w:color w:val="000000" w:themeColor="text1"/>
+            <w:highlight w:val="lightGray"/>
+            <w:rPrChange w:id="46" w:author="nathan hwangbo" w:date="2020-07-22T17:17:00Z">
+              <w:rPr>
+                <w:rFonts w:ascii="Arial" w:hAnsi="Arial" w:cs="Arial"/>
+                <w:bCs/>
+                <w:color w:val="000000" w:themeColor="text1"/>
+              </w:rPr>
+            </w:rPrChange>
+          </w:rPr>
+          <w:t xml:space="preserve"> we </w:t>
+        </w:r>
+      </w:ins>
+      <w:ins w:id="47" w:author="nathan hwangbo" w:date="2020-07-22T16:25:00Z">
+        <w:r>
+          <w:rPr>
+            <w:rFonts w:ascii="Arial" w:hAnsi="Arial" w:cs="Arial"/>
+            <w:bCs/>
+            <w:color w:val="000000" w:themeColor="text1"/>
+            <w:highlight w:val="lightGray"/>
+            <w:rPrChange w:id="48" w:author="nathan hwangbo" w:date="2020-07-22T17:17:00Z">
+              <w:rPr>
+                <w:rFonts w:ascii="Arial" w:hAnsi="Arial" w:cs="Arial"/>
+                <w:bCs/>
+                <w:color w:val="000000" w:themeColor="text1"/>
+              </w:rPr>
+            </w:rPrChange>
+          </w:rPr>
+          <w:t xml:space="preserve">average </w:t>
+        </w:r>
+      </w:ins>
+      <w:ins w:id="49" w:author="nathan hwangbo" w:date="2020-07-22T16:32:00Z">
+        <w:r>
+          <w:rPr>
+            <w:rFonts w:ascii="Arial" w:hAnsi="Arial" w:cs="Arial"/>
+            <w:bCs/>
+            <w:color w:val="000000" w:themeColor="text1"/>
+            <w:highlight w:val="lightGray"/>
+            <w:rPrChange w:id="50" w:author="nathan hwangbo" w:date="2020-07-22T17:17:00Z">
+              <w:rPr>
+                <w:rFonts w:ascii="Arial" w:hAnsi="Arial" w:cs="Arial"/>
+                <w:bCs/>
+                <w:color w:val="000000" w:themeColor="text1"/>
+              </w:rPr>
+            </w:rPrChange>
+          </w:rPr>
+          <w:t xml:space="preserve">relative </w:t>
+        </w:r>
+      </w:ins>
+      <w:ins w:id="51" w:author="nathan hwangbo" w:date="2020-07-22T16:25:00Z">
+        <w:r>
+          <w:rPr>
+            <w:rFonts w:ascii="Arial" w:hAnsi="Arial" w:cs="Arial"/>
+            <w:bCs/>
+            <w:color w:val="000000" w:themeColor="text1"/>
+            <w:highlight w:val="lightGray"/>
+            <w:rPrChange w:id="52" w:author="nathan hwangbo" w:date="2020-07-22T17:17:00Z">
+              <w:rPr>
+                <w:rFonts w:ascii="Arial" w:hAnsi="Arial" w:cs="Arial"/>
+                <w:bCs/>
+                <w:color w:val="000000" w:themeColor="text1"/>
+              </w:rPr>
+            </w:rPrChange>
+          </w:rPr>
+          <w:t xml:space="preserve">abundance and cover </w:t>
+        </w:r>
+      </w:ins>
+      <w:ins w:id="53" w:author="nathan hwangbo" w:date="2020-07-22T16:26:00Z">
+        <w:r>
+          <w:rPr>
+            <w:rFonts w:ascii="Arial" w:hAnsi="Arial" w:cs="Arial"/>
+            <w:bCs/>
+            <w:color w:val="000000" w:themeColor="text1"/>
+            <w:highlight w:val="lightGray"/>
+            <w:rPrChange w:id="54" w:author="nathan hwangbo" w:date="2020-07-22T17:17:00Z">
+              <w:rPr>
+                <w:rFonts w:ascii="Arial" w:hAnsi="Arial" w:cs="Arial"/>
+                <w:bCs/>
+                <w:color w:val="000000" w:themeColor="text1"/>
+              </w:rPr>
+            </w:rPrChange>
+          </w:rPr>
+          <w:t xml:space="preserve">over all species </w:t>
+        </w:r>
+      </w:ins>
+      <w:ins w:id="55" w:author="nathan hwangbo" w:date="2020-07-22T16:27:00Z">
+        <w:r>
+          <w:rPr>
+            <w:rFonts w:ascii="Arial" w:hAnsi="Arial" w:cs="Arial"/>
+            <w:bCs/>
+            <w:color w:val="000000" w:themeColor="text1"/>
+            <w:highlight w:val="lightGray"/>
+            <w:rPrChange w:id="56" w:author="nathan hwangbo" w:date="2020-07-22T17:17:00Z">
+              <w:rPr>
+                <w:rFonts w:ascii="Arial" w:hAnsi="Arial" w:cs="Arial"/>
+                <w:bCs/>
+                <w:color w:val="000000" w:themeColor="text1"/>
+              </w:rPr>
+            </w:rPrChange>
+          </w:rPr>
+          <w:t xml:space="preserve">within a site which </w:t>
+        </w:r>
+      </w:ins>
+      <w:ins w:id="57" w:author="nathan hwangbo" w:date="2020-07-22T16:29:00Z">
+        <w:r>
+          <w:rPr>
+            <w:rFonts w:ascii="Arial" w:hAnsi="Arial" w:cs="Arial"/>
+            <w:bCs/>
+            <w:color w:val="000000" w:themeColor="text1"/>
+            <w:highlight w:val="lightGray"/>
+            <w:rPrChange w:id="58" w:author="nathan hwangbo" w:date="2020-07-22T17:17:00Z">
+              <w:rPr>
+                <w:rFonts w:ascii="Arial" w:hAnsi="Arial" w:cs="Arial"/>
+                <w:bCs/>
+                <w:color w:val="000000" w:themeColor="text1"/>
+              </w:rPr>
+            </w:rPrChange>
+          </w:rPr>
+          <w:t xml:space="preserve">belong to the same </w:t>
+        </w:r>
+      </w:ins>
+      <w:ins w:id="59" w:author="nathan hwangbo" w:date="2020-07-22T17:01:00Z">
+        <w:r>
+          <w:rPr>
+            <w:rFonts w:ascii="Arial" w:hAnsi="Arial" w:cs="Arial"/>
+            <w:bCs/>
+            <w:color w:val="000000" w:themeColor="text1"/>
+            <w:highlight w:val="lightGray"/>
+            <w:rPrChange w:id="60" w:author="nathan hwangbo" w:date="2020-07-22T17:17:00Z">
+              <w:rPr>
+                <w:rFonts w:ascii="Arial" w:hAnsi="Arial" w:cs="Arial"/>
+                <w:bCs/>
+                <w:color w:val="000000" w:themeColor="text1"/>
+              </w:rPr>
+            </w:rPrChange>
+          </w:rPr>
+          <w:t xml:space="preserve">treatment group and </w:t>
+        </w:r>
+      </w:ins>
+      <w:ins w:id="61" w:author="nathan hwangbo" w:date="2020-07-22T16:36:00Z">
+        <w:r>
+          <w:rPr>
+            <w:rFonts w:ascii="Arial" w:hAnsi="Arial" w:cs="Arial"/>
+            <w:bCs/>
+            <w:color w:val="000000" w:themeColor="text1"/>
+            <w:highlight w:val="lightGray"/>
+            <w:rPrChange w:id="62" w:author="nathan hwangbo" w:date="2020-07-22T17:17:00Z">
+              <w:rPr>
+                <w:rFonts w:ascii="Arial" w:hAnsi="Arial" w:cs="Arial"/>
+                <w:bCs/>
+                <w:color w:val="000000" w:themeColor="text1"/>
+              </w:rPr>
+            </w:rPrChange>
+          </w:rPr>
+          <w:t xml:space="preserve">pre-treatment </w:t>
+        </w:r>
+      </w:ins>
+      <w:ins w:id="63" w:author="nathan hwangbo" w:date="2020-07-22T16:29:00Z">
+        <w:r>
+          <w:rPr>
+            <w:rFonts w:ascii="Arial" w:hAnsi="Arial" w:cs="Arial"/>
+            <w:bCs/>
+            <w:color w:val="000000" w:themeColor="text1"/>
+            <w:highlight w:val="lightGray"/>
+            <w:rPrChange w:id="64" w:author="nathan hwangbo" w:date="2020-07-22T17:17:00Z">
+              <w:rPr>
+                <w:rFonts w:ascii="Arial" w:hAnsi="Arial" w:cs="Arial"/>
+                <w:bCs/>
+                <w:color w:val="000000" w:themeColor="text1"/>
+              </w:rPr>
+            </w:rPrChange>
+          </w:rPr>
+          <w:t>abundance classification.</w:t>
+        </w:r>
+      </w:ins>
+      <w:ins w:id="65" w:author="nathan hwangbo" w:date="2020-07-22T16:32:00Z">
+        <w:r>
+          <w:rPr>
+            <w:rFonts w:ascii="Arial" w:hAnsi="Arial" w:cs="Arial"/>
+            <w:bCs/>
+            <w:color w:val="000000" w:themeColor="text1"/>
+            <w:highlight w:val="lightGray"/>
+            <w:rPrChange w:id="66" w:author="nathan hwangbo" w:date="2020-07-22T17:17:00Z">
+              <w:rPr>
+                <w:rFonts w:ascii="Arial" w:hAnsi="Arial" w:cs="Arial"/>
+                <w:bCs/>
+                <w:color w:val="000000" w:themeColor="text1"/>
+              </w:rPr>
+            </w:rPrChange>
+          </w:rPr>
+          <w:t xml:space="preserve"> </w:t>
+        </w:r>
+      </w:ins>
+      <w:ins w:id="67" w:author="nathan hwangbo" w:date="2020-07-22T16:50:00Z">
+        <w:r>
+          <w:rPr>
+            <w:rFonts w:ascii="Arial" w:hAnsi="Arial" w:cs="Arial"/>
+            <w:bCs/>
+            <w:color w:val="000000" w:themeColor="text1"/>
+            <w:highlight w:val="lightGray"/>
+            <w:rPrChange w:id="68" w:author="nathan hwangbo" w:date="2020-07-22T17:17:00Z">
+              <w:rPr>
+                <w:rFonts w:ascii="Arial" w:hAnsi="Arial" w:cs="Arial"/>
+                <w:bCs/>
+                <w:color w:val="000000" w:themeColor="text1"/>
+              </w:rPr>
+            </w:rPrChange>
+          </w:rPr>
+          <w:t>Percentage differences were</w:t>
+        </w:r>
+      </w:ins>
+      <w:ins w:id="69" w:author="nathan hwangbo" w:date="2020-07-22T16:51:00Z">
+        <w:r>
+          <w:rPr>
+            <w:rFonts w:ascii="Arial" w:hAnsi="Arial" w:cs="Arial"/>
+            <w:bCs/>
+            <w:color w:val="000000" w:themeColor="text1"/>
+            <w:highlight w:val="lightGray"/>
+            <w:rPrChange w:id="70" w:author="nathan hwangbo" w:date="2020-07-22T17:17:00Z">
+              <w:rPr>
+                <w:rFonts w:ascii="Arial" w:hAnsi="Arial" w:cs="Arial"/>
+                <w:bCs/>
+                <w:color w:val="000000" w:themeColor="text1"/>
+              </w:rPr>
+            </w:rPrChange>
+          </w:rPr>
+          <w:t xml:space="preserve"> </w:t>
+        </w:r>
+      </w:ins>
+      <w:ins w:id="71" w:author="nathan hwangbo" w:date="2020-07-22T17:07:00Z">
+        <w:r>
+          <w:rPr>
+            <w:rFonts w:ascii="Arial" w:hAnsi="Arial" w:cs="Arial"/>
+            <w:bCs/>
+            <w:color w:val="000000" w:themeColor="text1"/>
+            <w:highlight w:val="lightGray"/>
+            <w:rPrChange w:id="72" w:author="nathan hwangbo" w:date="2020-07-22T17:17:00Z">
+              <w:rPr>
+                <w:rFonts w:ascii="Arial" w:hAnsi="Arial" w:cs="Arial"/>
+                <w:bCs/>
+                <w:color w:val="000000" w:themeColor="text1"/>
+              </w:rPr>
+            </w:rPrChange>
+          </w:rPr>
+          <w:t xml:space="preserve">then </w:t>
+        </w:r>
+      </w:ins>
+      <w:ins w:id="73" w:author="nathan hwangbo" w:date="2020-07-22T16:51:00Z">
+        <w:r>
+          <w:rPr>
+            <w:rFonts w:ascii="Arial" w:hAnsi="Arial" w:cs="Arial"/>
+            <w:bCs/>
+            <w:color w:val="000000" w:themeColor="text1"/>
+            <w:highlight w:val="lightGray"/>
+            <w:rPrChange w:id="74" w:author="nathan hwangbo" w:date="2020-07-22T17:17:00Z">
+              <w:rPr>
+                <w:rFonts w:ascii="Arial" w:hAnsi="Arial" w:cs="Arial"/>
+                <w:bCs/>
+                <w:color w:val="000000" w:themeColor="text1"/>
+              </w:rPr>
+            </w:rPrChange>
+          </w:rPr>
+          <w:t xml:space="preserve">computed to compare </w:t>
+        </w:r>
+      </w:ins>
+      <w:ins w:id="75" w:author="nathan hwangbo" w:date="2020-07-22T16:49:00Z">
+        <w:r>
+          <w:rPr>
+            <w:rFonts w:ascii="Arial" w:hAnsi="Arial" w:cs="Arial"/>
+            <w:bCs/>
+            <w:color w:val="000000" w:themeColor="text1"/>
+            <w:highlight w:val="lightGray"/>
+            <w:rPrChange w:id="76" w:author="nathan hwangbo" w:date="2020-07-22T17:17:00Z">
+              <w:rPr>
+                <w:rFonts w:ascii="Arial" w:hAnsi="Arial" w:cs="Arial"/>
+                <w:bCs/>
+                <w:color w:val="000000" w:themeColor="text1"/>
+              </w:rPr>
+            </w:rPrChange>
+          </w:rPr>
+          <w:t>t</w:t>
+        </w:r>
+      </w:ins>
+      <w:ins w:id="77" w:author="nathan hwangbo" w:date="2020-07-22T16:33:00Z">
+        <w:r>
+          <w:rPr>
+            <w:rFonts w:ascii="Arial" w:hAnsi="Arial" w:cs="Arial"/>
+            <w:bCs/>
+            <w:color w:val="000000" w:themeColor="text1"/>
+            <w:highlight w:val="lightGray"/>
+            <w:rPrChange w:id="78" w:author="nathan hwangbo" w:date="2020-07-22T17:17:00Z">
+              <w:rPr>
+                <w:rFonts w:ascii="Arial" w:hAnsi="Arial" w:cs="Arial"/>
+                <w:bCs/>
+                <w:color w:val="000000" w:themeColor="text1"/>
+              </w:rPr>
+            </w:rPrChange>
+          </w:rPr>
+          <w:t>hese averages to the</w:t>
+        </w:r>
+      </w:ins>
+      <w:ins w:id="79" w:author="nathan hwangbo" w:date="2020-07-22T16:36:00Z">
+        <w:r>
+          <w:rPr>
+            <w:rFonts w:ascii="Arial" w:hAnsi="Arial" w:cs="Arial"/>
+            <w:bCs/>
+            <w:color w:val="000000" w:themeColor="text1"/>
+            <w:highlight w:val="lightGray"/>
+            <w:rPrChange w:id="80" w:author="nathan hwangbo" w:date="2020-07-22T17:17:00Z">
+              <w:rPr>
+                <w:rFonts w:ascii="Arial" w:hAnsi="Arial" w:cs="Arial"/>
+                <w:bCs/>
+                <w:color w:val="000000" w:themeColor="text1"/>
+              </w:rPr>
+            </w:rPrChange>
+          </w:rPr>
+          <w:t xml:space="preserve"> corresponding average for controls with the same classification</w:t>
+        </w:r>
+      </w:ins>
+      <w:ins w:id="81" w:author="nathan hwangbo" w:date="2020-07-22T16:37:00Z">
+        <w:r>
+          <w:rPr>
+            <w:rFonts w:ascii="Arial" w:hAnsi="Arial" w:cs="Arial"/>
+            <w:bCs/>
+            <w:color w:val="000000" w:themeColor="text1"/>
+            <w:highlight w:val="lightGray"/>
+            <w:rPrChange w:id="82" w:author="nathan hwangbo" w:date="2020-07-22T17:17:00Z">
+              <w:rPr>
+                <w:rFonts w:ascii="Arial" w:hAnsi="Arial" w:cs="Arial"/>
+                <w:bCs/>
+                <w:color w:val="000000" w:themeColor="text1"/>
+              </w:rPr>
+            </w:rPrChange>
+          </w:rPr>
+          <w:t xml:space="preserve"> at the site. </w:t>
+        </w:r>
+      </w:ins>
+      <w:ins w:id="83" w:author="nathan hwangbo" w:date="2020-07-22T16:57:00Z">
+        <w:r>
+          <w:rPr>
+            <w:rFonts w:ascii="Arial" w:hAnsi="Arial" w:cs="Arial"/>
+            <w:bCs/>
+            <w:color w:val="000000" w:themeColor="text1"/>
+            <w:highlight w:val="lightGray"/>
+            <w:rPrChange w:id="84" w:author="nathan hwangbo" w:date="2020-07-22T17:17:00Z">
+              <w:rPr>
+                <w:rFonts w:ascii="Arial" w:hAnsi="Arial" w:cs="Arial"/>
+                <w:bCs/>
+                <w:color w:val="000000" w:themeColor="text1"/>
+              </w:rPr>
+            </w:rPrChange>
+          </w:rPr>
+          <w:t>The distribution of</w:t>
+        </w:r>
+      </w:ins>
+      <w:ins w:id="85" w:author="nathan hwangbo" w:date="2020-07-22T16:58:00Z">
+        <w:r>
+          <w:rPr>
+            <w:rFonts w:ascii="Arial" w:hAnsi="Arial" w:cs="Arial"/>
+            <w:bCs/>
+            <w:color w:val="000000" w:themeColor="text1"/>
+            <w:highlight w:val="lightGray"/>
+            <w:rPrChange w:id="86" w:author="nathan hwangbo" w:date="2020-07-22T17:17:00Z">
+              <w:rPr>
+                <w:rFonts w:ascii="Arial" w:hAnsi="Arial" w:cs="Arial"/>
+                <w:bCs/>
+                <w:color w:val="000000" w:themeColor="text1"/>
+              </w:rPr>
+            </w:rPrChange>
+          </w:rPr>
+          <w:t xml:space="preserve"> these percent differences in aggregate are displayed here (Boxplot Figures). </w:t>
+        </w:r>
+      </w:ins>
+    </w:p>
+    <w:p>
+      <w:pPr>
+        <w:ind w:firstLine="720"/>
+        <w:rPr>
+          <w:rFonts w:ascii="Arial" w:hAnsi="Arial" w:cs="Arial"/>
+          <w:bCs/>
+          <w:color w:val="000000" w:themeColor="text1"/>
+        </w:rPr>
+      </w:pPr>
+      <w:ins w:id="87" w:author="nathan hwangbo" w:date="2020-07-22T16:37:00Z">
+        <w:r>
+          <w:rPr>
+            <w:rFonts w:ascii="Arial" w:hAnsi="Arial" w:cs="Arial"/>
+            <w:bCs/>
+            <w:color w:val="000000" w:themeColor="text1"/>
+            <w:highlight w:val="lightGray"/>
+            <w:rPrChange w:id="88" w:author="nathan hwangbo" w:date="2020-07-22T17:17:00Z">
+              <w:rPr>
+                <w:rFonts w:ascii="Arial" w:hAnsi="Arial" w:cs="Arial"/>
+                <w:bCs/>
+                <w:color w:val="000000" w:themeColor="text1"/>
+              </w:rPr>
+            </w:rPrChange>
+          </w:rPr>
+          <w:t>T</w:t>
+        </w:r>
+      </w:ins>
+      <w:ins w:id="89" w:author="nathan hwangbo" w:date="2020-07-22T16:57:00Z">
+        <w:r>
+          <w:rPr>
+            <w:rFonts w:ascii="Arial" w:hAnsi="Arial" w:cs="Arial"/>
+            <w:bCs/>
+            <w:color w:val="000000" w:themeColor="text1"/>
+            <w:highlight w:val="lightGray"/>
+            <w:rPrChange w:id="90" w:author="nathan hwangbo" w:date="2020-07-22T17:17:00Z">
+              <w:rPr>
+                <w:rFonts w:ascii="Arial" w:hAnsi="Arial" w:cs="Arial"/>
+                <w:bCs/>
+                <w:color w:val="000000" w:themeColor="text1"/>
+              </w:rPr>
+            </w:rPrChange>
+          </w:rPr>
+          <w:t>o capture temporal</w:t>
+        </w:r>
+      </w:ins>
+      <w:ins w:id="91" w:author="nathan hwangbo" w:date="2020-07-22T16:58:00Z">
+        <w:r>
+          <w:rPr>
+            <w:rFonts w:ascii="Arial" w:hAnsi="Arial" w:cs="Arial"/>
+            <w:bCs/>
+            <w:color w:val="000000" w:themeColor="text1"/>
+            <w:highlight w:val="lightGray"/>
+            <w:rPrChange w:id="92" w:author="nathan hwangbo" w:date="2020-07-22T17:17:00Z">
+              <w:rPr>
+                <w:rFonts w:ascii="Arial" w:hAnsi="Arial" w:cs="Arial"/>
+                <w:bCs/>
+                <w:color w:val="000000" w:themeColor="text1"/>
+              </w:rPr>
+            </w:rPrChange>
+          </w:rPr>
+          <w:t xml:space="preserve"> variation</w:t>
+        </w:r>
+      </w:ins>
+      <w:ins w:id="93" w:author="nathan hwangbo" w:date="2020-07-22T17:04:00Z">
+        <w:r>
+          <w:rPr>
+            <w:rFonts w:ascii="Arial" w:hAnsi="Arial" w:cs="Arial"/>
+            <w:bCs/>
+            <w:color w:val="000000" w:themeColor="text1"/>
+            <w:highlight w:val="lightGray"/>
+            <w:rPrChange w:id="94" w:author="nathan hwangbo" w:date="2020-07-22T17:17:00Z">
+              <w:rPr>
+                <w:rFonts w:ascii="Arial" w:hAnsi="Arial" w:cs="Arial"/>
+                <w:bCs/>
+                <w:color w:val="000000" w:themeColor="text1"/>
+              </w:rPr>
+            </w:rPrChange>
+          </w:rPr>
+          <w:t xml:space="preserve"> in treatment effect</w:t>
+        </w:r>
+      </w:ins>
+      <w:ins w:id="95" w:author="nathan hwangbo" w:date="2020-07-22T16:57:00Z">
+        <w:r>
+          <w:rPr>
+            <w:rFonts w:ascii="Arial" w:hAnsi="Arial" w:cs="Arial"/>
+            <w:bCs/>
+            <w:color w:val="000000" w:themeColor="text1"/>
+            <w:highlight w:val="lightGray"/>
+            <w:rPrChange w:id="96" w:author="nathan hwangbo" w:date="2020-07-22T17:17:00Z">
+              <w:rPr>
+                <w:rFonts w:ascii="Arial" w:hAnsi="Arial" w:cs="Arial"/>
+                <w:bCs/>
+                <w:color w:val="000000" w:themeColor="text1"/>
+              </w:rPr>
+            </w:rPrChange>
+          </w:rPr>
+          <w:t xml:space="preserve">, </w:t>
+        </w:r>
+      </w:ins>
+      <w:ins w:id="97" w:author="nathan hwangbo" w:date="2020-07-22T16:58:00Z">
+        <w:r>
+          <w:rPr>
+            <w:rFonts w:ascii="Arial" w:hAnsi="Arial" w:cs="Arial"/>
+            <w:bCs/>
+            <w:color w:val="000000" w:themeColor="text1"/>
+            <w:highlight w:val="lightGray"/>
+            <w:rPrChange w:id="98" w:author="nathan hwangbo" w:date="2020-07-22T17:17:00Z">
+              <w:rPr>
+                <w:rFonts w:ascii="Arial" w:hAnsi="Arial" w:cs="Arial"/>
+                <w:bCs/>
+                <w:color w:val="000000" w:themeColor="text1"/>
+              </w:rPr>
+            </w:rPrChange>
+          </w:rPr>
+          <w:t xml:space="preserve">we </w:t>
+        </w:r>
+      </w:ins>
+      <w:ins w:id="99" w:author="nathan hwangbo" w:date="2020-07-22T17:03:00Z">
+        <w:r>
+          <w:rPr>
+            <w:rFonts w:ascii="Arial" w:hAnsi="Arial" w:cs="Arial"/>
+            <w:bCs/>
+            <w:color w:val="000000" w:themeColor="text1"/>
+            <w:highlight w:val="lightGray"/>
+            <w:rPrChange w:id="100" w:author="nathan hwangbo" w:date="2020-07-22T17:17:00Z">
+              <w:rPr>
+                <w:rFonts w:ascii="Arial" w:hAnsi="Arial" w:cs="Arial"/>
+                <w:bCs/>
+                <w:color w:val="000000" w:themeColor="text1"/>
+              </w:rPr>
+            </w:rPrChange>
+          </w:rPr>
+          <w:t xml:space="preserve">instead average relative abundance and cover over all species within a </w:t>
+        </w:r>
+      </w:ins>
+      <w:ins w:id="101" w:author="nathan hwangbo" w:date="2020-07-22T17:08:00Z">
+        <w:r>
+          <w:rPr>
+            <w:rFonts w:ascii="Arial" w:hAnsi="Arial" w:cs="Arial"/>
+            <w:bCs/>
+            <w:color w:val="000000" w:themeColor="text1"/>
+            <w:highlight w:val="lightGray"/>
+            <w:rPrChange w:id="102" w:author="nathan hwangbo" w:date="2020-07-22T17:17:00Z">
+              <w:rPr>
+                <w:rFonts w:ascii="Arial" w:hAnsi="Arial" w:cs="Arial"/>
+                <w:bCs/>
+                <w:color w:val="000000" w:themeColor="text1"/>
+              </w:rPr>
+            </w:rPrChange>
+          </w:rPr>
+          <w:t xml:space="preserve">shared treatment </w:t>
+        </w:r>
+      </w:ins>
+      <w:ins w:id="103" w:author="nathan hwangbo" w:date="2020-07-22T17:14:00Z">
+        <w:r>
+          <w:rPr>
+            <w:rFonts w:ascii="Arial" w:hAnsi="Arial" w:cs="Arial"/>
+            <w:bCs/>
+            <w:color w:val="000000" w:themeColor="text1"/>
+            <w:highlight w:val="lightGray"/>
+            <w:rPrChange w:id="104" w:author="nathan hwangbo" w:date="2020-07-22T17:17:00Z">
+              <w:rPr>
+                <w:rFonts w:ascii="Arial" w:hAnsi="Arial" w:cs="Arial"/>
+                <w:bCs/>
+                <w:color w:val="000000" w:themeColor="text1"/>
+              </w:rPr>
+            </w:rPrChange>
+          </w:rPr>
+          <w:t xml:space="preserve">and site at each </w:t>
+        </w:r>
+      </w:ins>
+      <w:ins w:id="105" w:author="nathan hwangbo" w:date="2020-07-22T17:16:00Z">
+        <w:r>
+          <w:rPr>
+            <w:rFonts w:ascii="Arial" w:hAnsi="Arial" w:cs="Arial"/>
+            <w:bCs/>
+            <w:color w:val="000000" w:themeColor="text1"/>
+            <w:highlight w:val="lightGray"/>
+            <w:rPrChange w:id="106" w:author="nathan hwangbo" w:date="2020-07-22T17:17:00Z">
+              <w:rPr>
+                <w:rFonts w:ascii="Arial" w:hAnsi="Arial" w:cs="Arial"/>
+                <w:bCs/>
+                <w:color w:val="000000" w:themeColor="text1"/>
+              </w:rPr>
+            </w:rPrChange>
+          </w:rPr>
+          <w:t xml:space="preserve">treatment </w:t>
+        </w:r>
+      </w:ins>
+      <w:ins w:id="107" w:author="nathan hwangbo" w:date="2020-07-22T17:14:00Z">
+        <w:r>
+          <w:rPr>
+            <w:rFonts w:ascii="Arial" w:hAnsi="Arial" w:cs="Arial"/>
+            <w:bCs/>
+            <w:color w:val="000000" w:themeColor="text1"/>
+            <w:highlight w:val="lightGray"/>
+            <w:rPrChange w:id="108" w:author="nathan hwangbo" w:date="2020-07-22T17:17:00Z">
+              <w:rPr>
+                <w:rFonts w:ascii="Arial" w:hAnsi="Arial" w:cs="Arial"/>
+                <w:bCs/>
+                <w:color w:val="000000" w:themeColor="text1"/>
+              </w:rPr>
+            </w:rPrChange>
+          </w:rPr>
+          <w:t>year.</w:t>
+        </w:r>
+      </w:ins>
+      <w:ins w:id="109" w:author="nathan hwangbo" w:date="2020-07-22T17:15:00Z">
+        <w:r>
+          <w:rPr>
+            <w:rFonts w:ascii="Arial" w:hAnsi="Arial" w:cs="Arial"/>
+            <w:bCs/>
+            <w:color w:val="000000" w:themeColor="text1"/>
+            <w:highlight w:val="lightGray"/>
+            <w:rPrChange w:id="110" w:author="nathan hwangbo" w:date="2020-07-22T17:17:00Z">
+              <w:rPr>
+                <w:rFonts w:ascii="Arial" w:hAnsi="Arial" w:cs="Arial"/>
+                <w:bCs/>
+                <w:color w:val="000000" w:themeColor="text1"/>
+              </w:rPr>
+            </w:rPrChange>
+          </w:rPr>
+          <w:t xml:space="preserve"> Comparisons with controls are made using yearly percentage differences, and these differences are then averaged over all sites at each </w:t>
+        </w:r>
+      </w:ins>
+      <w:ins w:id="111" w:author="nathan hwangbo" w:date="2020-07-22T17:17:00Z">
+        <w:r>
+          <w:rPr>
+            <w:rFonts w:ascii="Arial" w:hAnsi="Arial" w:cs="Arial"/>
+            <w:bCs/>
+            <w:color w:val="000000" w:themeColor="text1"/>
+            <w:highlight w:val="lightGray"/>
+            <w:rPrChange w:id="112" w:author="nathan hwangbo" w:date="2020-07-22T17:17:00Z">
+              <w:rPr>
+                <w:rFonts w:ascii="Arial" w:hAnsi="Arial" w:cs="Arial"/>
+                <w:bCs/>
+                <w:color w:val="000000" w:themeColor="text1"/>
+              </w:rPr>
+            </w:rPrChange>
+          </w:rPr>
+          <w:t xml:space="preserve">treatment and </w:t>
+        </w:r>
+      </w:ins>
+      <w:ins w:id="113" w:author="nathan hwangbo" w:date="2020-07-22T17:16:00Z">
+        <w:r>
+          <w:rPr>
+            <w:rFonts w:ascii="Arial" w:hAnsi="Arial" w:cs="Arial"/>
+            <w:bCs/>
+            <w:color w:val="000000" w:themeColor="text1"/>
+            <w:highlight w:val="lightGray"/>
+            <w:rPrChange w:id="114" w:author="nathan hwangbo" w:date="2020-07-22T17:17:00Z">
+              <w:rPr>
+                <w:rFonts w:ascii="Arial" w:hAnsi="Arial" w:cs="Arial"/>
+                <w:bCs/>
+                <w:color w:val="000000" w:themeColor="text1"/>
+              </w:rPr>
+            </w:rPrChange>
+          </w:rPr>
+          <w:t>treatment year.</w:t>
+        </w:r>
+        <w:r>
+          <w:rPr>
+            <w:rFonts w:ascii="Arial" w:hAnsi="Arial" w:cs="Arial"/>
+            <w:bCs/>
+            <w:color w:val="000000" w:themeColor="text1"/>
+            <w:highlight w:val="lightGray"/>
+            <w:rPrChange w:id="115" w:author="nathan hwangbo" w:date="2020-07-22T17:17:00Z">
+              <w:rPr>
+                <w:rFonts w:ascii="Arial" w:hAnsi="Arial" w:cs="Arial"/>
+                <w:bCs/>
+                <w:color w:val="000000" w:themeColor="text1"/>
+              </w:rPr>
+            </w:rPrChange>
+          </w:rPr>
+          <w:t xml:space="preserve"> </w:t>
+        </w:r>
+      </w:ins>
+      <w:ins w:id="116" w:author="nathan hwangbo" w:date="2020-07-22T17:17:00Z">
+        <w:r>
+          <w:rPr>
+            <w:rFonts w:ascii="Arial" w:hAnsi="Arial" w:cs="Arial"/>
+            <w:bCs/>
+            <w:color w:val="000000" w:themeColor="text1"/>
+            <w:highlight w:val="lightGray"/>
+            <w:rPrChange w:id="117" w:author="nathan hwangbo" w:date="2020-07-22T17:17:00Z">
+              <w:rPr>
+                <w:rFonts w:ascii="Arial" w:hAnsi="Arial" w:cs="Arial"/>
+                <w:bCs/>
+                <w:color w:val="000000" w:themeColor="text1"/>
+              </w:rPr>
+            </w:rPrChange>
+          </w:rPr>
+          <w:t>(Line graph figures at the very bottom of the page)</w:t>
+        </w:r>
+      </w:ins>
     </w:p>
     <w:p>
       <w:pPr>
@@ -1740,8 +2789,8 @@
         </w:rPr>
         <w:t xml:space="preserve">Quantifying the probability of a species </w:t>
       </w:r>
-      <w:commentRangeStart w:id="14"/>
-      <w:commentRangeStart w:id="15"/>
+      <w:commentRangeStart w:id="118"/>
+      <w:commentRangeStart w:id="119"/>
       <w:r>
         <w:rPr>
           <w:rFonts w:ascii="Arial" w:hAnsi="Arial" w:cs="Arial"/>
@@ -1752,21 +2801,21 @@
         </w:rPr>
         <w:t>remaining</w:t>
       </w:r>
-      <w:commentRangeEnd w:id="14"/>
+      <w:commentRangeEnd w:id="118"/>
       <w:r>
         <w:rPr>
           <w:rStyle w:val="CommentReference"/>
           <w:rFonts w:ascii="Arial" w:eastAsia="Arial" w:hAnsi="Arial" w:cs="Arial"/>
         </w:rPr>
-        <w:commentReference w:id="14"/>
-      </w:r>
-      <w:commentRangeEnd w:id="15"/>
+        <w:commentReference w:id="118"/>
+      </w:r>
+      <w:commentRangeEnd w:id="119"/>
       <w:r>
         <w:rPr>
           <w:rStyle w:val="CommentReference"/>
           <w:rFonts w:ascii="Arial" w:eastAsia="Arial" w:hAnsi="Arial" w:cs="Arial"/>
         </w:rPr>
-        <w:commentReference w:id="15"/>
+        <w:commentReference w:id="119"/>
       </w:r>
       <w:r>
         <w:rPr>
@@ -1798,7 +2847,7 @@
           <w:highlight w:val="lightGray"/>
         </w:rPr>
       </w:pPr>
-      <w:ins w:id="16" w:author="Laura Dee" w:date="2020-07-21T15:37:00Z">
+      <w:ins w:id="120" w:author="Laura Dee" w:date="2020-07-21T15:37:00Z">
         <w:r>
           <w:rPr>
             <w:rFonts w:ascii="Arial" w:hAnsi="Arial" w:cs="Arial"/>
@@ -1824,28 +2873,10 @@
             <w:color w:val="000000" w:themeColor="text1"/>
             <w:highlight w:val="lightGray"/>
           </w:rPr>
-          <w:t xml:space="preserve"> to quantify the </w:t>
-        </w:r>
-        <w:r>
-          <w:rPr>
-            <w:rFonts w:ascii="Arial" w:hAnsi="Arial" w:cs="Arial"/>
-            <w:bCs/>
-            <w:color w:val="000000" w:themeColor="text1"/>
-            <w:highlight w:val="lightGray"/>
-          </w:rPr>
-          <w:t>likelihood</w:t>
-        </w:r>
-        <w:r>
-          <w:rPr>
-            <w:rFonts w:ascii="Arial" w:hAnsi="Arial" w:cs="Arial"/>
-            <w:bCs/>
-            <w:color w:val="000000" w:themeColor="text1"/>
-            <w:highlight w:val="lightGray"/>
-          </w:rPr>
-          <w:t xml:space="preserve"> of species losses through time</w:t>
+          <w:t xml:space="preserve"> to quantify the likelihood of species losses through time</w:t>
         </w:r>
       </w:ins>
-      <w:del w:id="17" w:author="Laura Dee" w:date="2020-07-21T15:37:00Z">
+      <w:del w:id="121" w:author="Laura Dee" w:date="2020-07-21T15:37:00Z">
         <w:r>
           <w:rPr>
             <w:rFonts w:ascii="Arial" w:hAnsi="Arial" w:cs="Arial"/>
@@ -2101,6 +3132,17 @@
         </w:rPr>
         <w:t xml:space="preserve"> then</w:t>
       </w:r>
+      <w:ins w:id="122" w:author="nathan hwangbo" w:date="2020-07-22T11:27:00Z">
+        <w:r>
+          <w:rPr>
+            <w:rFonts w:ascii="Arial" w:hAnsi="Arial" w:cs="Arial"/>
+            <w:bCs/>
+            <w:color w:val="000000" w:themeColor="text1"/>
+            <w:highlight w:val="lightGray"/>
+          </w:rPr>
+          <w:t xml:space="preserve"> use the `lme4` package in `R` to</w:t>
+        </w:r>
+      </w:ins>
       <w:r>
         <w:rPr>
           <w:rFonts w:ascii="Arial" w:hAnsi="Arial" w:cs="Arial"/>
@@ -2128,7 +3170,8 @@
         </w:rPr>
         <w:t xml:space="preserve">and </w:t>
       </w:r>
-      <w:commentRangeStart w:id="18"/>
+      <w:commentRangeStart w:id="123"/>
+      <w:commentRangeStart w:id="124"/>
       <w:r>
         <w:rPr>
           <w:rFonts w:ascii="Arial" w:hAnsi="Arial" w:cs="Arial"/>
@@ -2138,149 +3181,326 @@
         </w:rPr>
         <w:t>treatment</w:t>
       </w:r>
-      <w:commentRangeEnd w:id="18"/>
+      <w:commentRangeEnd w:id="123"/>
       <w:r>
         <w:rPr>
           <w:rStyle w:val="CommentReference"/>
           <w:rFonts w:ascii="Arial" w:eastAsia="Arial" w:hAnsi="Arial" w:cs="Arial"/>
         </w:rPr>
-        <w:commentReference w:id="18"/>
-      </w:r>
-      <w:r>
-        <w:rPr>
-          <w:rFonts w:ascii="Arial" w:hAnsi="Arial" w:cs="Arial"/>
-          <w:bCs/>
-          <w:color w:val="000000" w:themeColor="text1"/>
-          <w:highlight w:val="lightGray"/>
-        </w:rPr>
-        <w:t xml:space="preserve">. In particular, we represent abundance </w:t>
-      </w:r>
-      <w:r>
-        <w:rPr>
-          <w:rFonts w:ascii="Arial" w:hAnsi="Arial" w:cs="Arial"/>
-          <w:bCs/>
-          <w:color w:val="000000" w:themeColor="text1"/>
-          <w:highlight w:val="lightGray"/>
-        </w:rPr>
-        <w:t>using a rank of pre-treatment</w:t>
-      </w:r>
-      <w:r>
-        <w:rPr>
-          <w:rFonts w:ascii="Arial" w:hAnsi="Arial" w:cs="Arial"/>
-          <w:bCs/>
-          <w:color w:val="000000" w:themeColor="text1"/>
-          <w:highlight w:val="lightGray"/>
-        </w:rPr>
-        <w:t xml:space="preserve"> species abundance within </w:t>
-      </w:r>
-      <w:r>
-        <w:rPr>
-          <w:rFonts w:ascii="Arial" w:hAnsi="Arial" w:cs="Arial"/>
-          <w:bCs/>
-          <w:color w:val="000000" w:themeColor="text1"/>
-          <w:highlight w:val="lightGray"/>
-        </w:rPr>
-        <w:t xml:space="preserve">a </w:t>
-      </w:r>
-      <w:r>
-        <w:rPr>
-          <w:rFonts w:ascii="Arial" w:hAnsi="Arial" w:cs="Arial"/>
-          <w:bCs/>
-          <w:color w:val="000000" w:themeColor="text1"/>
-          <w:highlight w:val="lightGray"/>
-        </w:rPr>
-        <w:t>plot</w:t>
-      </w:r>
-      <w:r>
-        <w:rPr>
-          <w:rFonts w:ascii="Arial" w:hAnsi="Arial" w:cs="Arial"/>
-          <w:bCs/>
-          <w:color w:val="000000" w:themeColor="text1"/>
-          <w:highlight w:val="lightGray"/>
-        </w:rPr>
-        <w:t>. We also</w:t>
-      </w:r>
-      <w:r>
-        <w:rPr>
-          <w:rFonts w:ascii="Arial" w:hAnsi="Arial" w:cs="Arial"/>
-          <w:bCs/>
-          <w:color w:val="000000" w:themeColor="text1"/>
-          <w:highlight w:val="lightGray"/>
-        </w:rPr>
-        <w:t xml:space="preserve"> include </w:t>
-      </w:r>
-      <w:r>
-        <w:rPr>
-          <w:rFonts w:ascii="Arial" w:hAnsi="Arial" w:cs="Arial"/>
-          <w:bCs/>
-          <w:color w:val="000000" w:themeColor="text1"/>
-          <w:highlight w:val="lightGray"/>
-        </w:rPr>
-        <w:t xml:space="preserve">an </w:t>
-      </w:r>
-      <w:r>
-        <w:rPr>
-          <w:rFonts w:ascii="Arial" w:hAnsi="Arial" w:cs="Arial"/>
-          <w:bCs/>
-          <w:color w:val="000000" w:themeColor="text1"/>
-          <w:highlight w:val="lightGray"/>
-        </w:rPr>
-        <w:t xml:space="preserve">interaction </w:t>
-      </w:r>
-      <w:r>
-        <w:rPr>
-          <w:rFonts w:ascii="Arial" w:hAnsi="Arial" w:cs="Arial"/>
-          <w:bCs/>
-          <w:color w:val="000000" w:themeColor="text1"/>
-          <w:highlight w:val="lightGray"/>
-        </w:rPr>
-        <w:t xml:space="preserve">term </w:t>
-      </w:r>
-      <w:r>
-        <w:rPr>
-          <w:rFonts w:ascii="Arial" w:hAnsi="Arial" w:cs="Arial"/>
-          <w:bCs/>
-          <w:color w:val="000000" w:themeColor="text1"/>
-          <w:highlight w:val="lightGray"/>
-        </w:rPr>
-        <w:t xml:space="preserve">between abundance </w:t>
-      </w:r>
-      <w:r>
-        <w:rPr>
-          <w:rFonts w:ascii="Arial" w:hAnsi="Arial" w:cs="Arial"/>
-          <w:bCs/>
-          <w:color w:val="000000" w:themeColor="text1"/>
-          <w:highlight w:val="lightGray"/>
-        </w:rPr>
-        <w:t xml:space="preserve">rank </w:t>
-      </w:r>
-      <w:r>
-        <w:rPr>
-          <w:rFonts w:ascii="Arial" w:hAnsi="Arial" w:cs="Arial"/>
-          <w:bCs/>
-          <w:color w:val="000000" w:themeColor="text1"/>
-          <w:highlight w:val="lightGray"/>
-        </w:rPr>
-        <w:t xml:space="preserve">and </w:t>
-      </w:r>
-      <w:commentRangeStart w:id="19"/>
-      <w:r>
-        <w:rPr>
-          <w:rFonts w:ascii="Arial" w:hAnsi="Arial" w:cs="Arial"/>
-          <w:bCs/>
-          <w:color w:val="000000" w:themeColor="text1"/>
-          <w:highlight w:val="lightGray"/>
-        </w:rPr>
-        <w:t>treatment</w:t>
-      </w:r>
-      <w:commentRangeEnd w:id="19"/>
+        <w:commentReference w:id="123"/>
+      </w:r>
+      <w:commentRangeEnd w:id="124"/>
       <w:r>
         <w:rPr>
           <w:rStyle w:val="CommentReference"/>
           <w:rFonts w:ascii="Arial" w:eastAsia="Arial" w:hAnsi="Arial" w:cs="Arial"/>
         </w:rPr>
-        <w:commentReference w:id="19"/>
-      </w:r>
+        <w:commentReference w:id="124"/>
+      </w:r>
+      <w:ins w:id="125" w:author="nathan hwangbo" w:date="2020-07-22T11:27:00Z">
+        <w:r>
+          <w:rPr>
+            <w:rFonts w:ascii="Arial" w:hAnsi="Arial" w:cs="Arial"/>
+            <w:bCs/>
+            <w:color w:val="000000" w:themeColor="text1"/>
+            <w:highlight w:val="lightGray"/>
+          </w:rPr>
+          <w:t xml:space="preserve"> (</w:t>
+        </w:r>
+      </w:ins>
+      <w:ins w:id="126" w:author="nathan hwangbo" w:date="2020-07-22T11:28:00Z">
+        <w:r>
+          <w:rPr>
+            <w:rFonts w:ascii="Arial" w:hAnsi="Arial" w:cs="Arial"/>
+            <w:bCs/>
+            <w:color w:val="000000" w:themeColor="text1"/>
+            <w:highlight w:val="lightGray"/>
+          </w:rPr>
+          <w:t>Bates</w:t>
+        </w:r>
+      </w:ins>
+      <w:ins w:id="127" w:author="nathan hwangbo" w:date="2020-07-22T11:29:00Z">
+        <w:r>
+          <w:rPr>
+            <w:rFonts w:ascii="Arial" w:hAnsi="Arial" w:cs="Arial"/>
+            <w:bCs/>
+            <w:color w:val="000000" w:themeColor="text1"/>
+            <w:highlight w:val="lightGray"/>
+          </w:rPr>
+          <w:t xml:space="preserve"> </w:t>
+        </w:r>
+        <w:r>
+          <w:rPr>
+            <w:rFonts w:ascii="Arial" w:hAnsi="Arial" w:cs="Arial"/>
+            <w:bCs/>
+            <w:i/>
+            <w:iCs/>
+            <w:color w:val="000000" w:themeColor="text1"/>
+            <w:highlight w:val="lightGray"/>
+            <w:rPrChange w:id="128" w:author="nathan hwangbo" w:date="2020-07-22T11:29:00Z">
+              <w:rPr>
+                <w:rFonts w:ascii="Arial" w:hAnsi="Arial" w:cs="Arial"/>
+                <w:bCs/>
+                <w:color w:val="000000" w:themeColor="text1"/>
+                <w:highlight w:val="lightGray"/>
+              </w:rPr>
+            </w:rPrChange>
+          </w:rPr>
+          <w:t>et al</w:t>
+        </w:r>
+        <w:r>
+          <w:rPr>
+            <w:rFonts w:ascii="Arial" w:hAnsi="Arial" w:cs="Arial"/>
+            <w:bCs/>
+            <w:color w:val="000000" w:themeColor="text1"/>
+            <w:highlight w:val="lightGray"/>
+          </w:rPr>
+          <w:t xml:space="preserve"> 2015</w:t>
+        </w:r>
+      </w:ins>
+      <w:ins w:id="129" w:author="nathan hwangbo" w:date="2020-07-22T11:27:00Z">
+        <w:r>
+          <w:rPr>
+            <w:rFonts w:ascii="Arial" w:hAnsi="Arial" w:cs="Arial"/>
+            <w:bCs/>
+            <w:color w:val="000000" w:themeColor="text1"/>
+            <w:highlight w:val="lightGray"/>
+          </w:rPr>
+          <w:t>)</w:t>
+        </w:r>
+      </w:ins>
+      <w:r>
+        <w:rPr>
+          <w:rFonts w:ascii="Arial" w:hAnsi="Arial" w:cs="Arial"/>
+          <w:bCs/>
+          <w:color w:val="000000" w:themeColor="text1"/>
+          <w:highlight w:val="lightGray"/>
+        </w:rPr>
+        <w:t xml:space="preserve">. </w:t>
+      </w:r>
+      <w:proofErr w:type="gramStart"/>
+      <w:r>
+        <w:rPr>
+          <w:rFonts w:ascii="Arial" w:hAnsi="Arial" w:cs="Arial"/>
+          <w:bCs/>
+          <w:color w:val="000000" w:themeColor="text1"/>
+          <w:highlight w:val="lightGray"/>
+        </w:rPr>
+        <w:t>In particular, we</w:t>
+      </w:r>
+      <w:proofErr w:type="gramEnd"/>
+      <w:r>
+        <w:rPr>
+          <w:rFonts w:ascii="Arial" w:hAnsi="Arial" w:cs="Arial"/>
+          <w:bCs/>
+          <w:color w:val="000000" w:themeColor="text1"/>
+          <w:highlight w:val="lightGray"/>
+        </w:rPr>
+        <w:t xml:space="preserve"> represent abundance </w:t>
+      </w:r>
+      <w:r>
+        <w:rPr>
+          <w:rFonts w:ascii="Arial" w:hAnsi="Arial" w:cs="Arial"/>
+          <w:bCs/>
+          <w:color w:val="000000" w:themeColor="text1"/>
+          <w:highlight w:val="lightGray"/>
+        </w:rPr>
+        <w:t>using a rank of pre-treatment</w:t>
+      </w:r>
+      <w:r>
+        <w:rPr>
+          <w:rFonts w:ascii="Arial" w:hAnsi="Arial" w:cs="Arial"/>
+          <w:bCs/>
+          <w:color w:val="000000" w:themeColor="text1"/>
+          <w:highlight w:val="lightGray"/>
+        </w:rPr>
+        <w:t xml:space="preserve"> species abundance within </w:t>
+      </w:r>
+      <w:r>
+        <w:rPr>
+          <w:rFonts w:ascii="Arial" w:hAnsi="Arial" w:cs="Arial"/>
+          <w:bCs/>
+          <w:color w:val="000000" w:themeColor="text1"/>
+          <w:highlight w:val="lightGray"/>
+        </w:rPr>
+        <w:t xml:space="preserve">a </w:t>
+      </w:r>
+      <w:r>
+        <w:rPr>
+          <w:rFonts w:ascii="Arial" w:hAnsi="Arial" w:cs="Arial"/>
+          <w:bCs/>
+          <w:color w:val="000000" w:themeColor="text1"/>
+          <w:highlight w:val="lightGray"/>
+        </w:rPr>
+        <w:t>plot</w:t>
+      </w:r>
+      <w:r>
+        <w:rPr>
+          <w:rFonts w:ascii="Arial" w:hAnsi="Arial" w:cs="Arial"/>
+          <w:bCs/>
+          <w:color w:val="000000" w:themeColor="text1"/>
+          <w:highlight w:val="lightGray"/>
+        </w:rPr>
+        <w:t>. We also</w:t>
+      </w:r>
+      <w:r>
+        <w:rPr>
+          <w:rFonts w:ascii="Arial" w:hAnsi="Arial" w:cs="Arial"/>
+          <w:bCs/>
+          <w:color w:val="000000" w:themeColor="text1"/>
+          <w:highlight w:val="lightGray"/>
+        </w:rPr>
+        <w:t xml:space="preserve"> include </w:t>
+      </w:r>
+      <w:r>
+        <w:rPr>
+          <w:rFonts w:ascii="Arial" w:hAnsi="Arial" w:cs="Arial"/>
+          <w:bCs/>
+          <w:color w:val="000000" w:themeColor="text1"/>
+          <w:highlight w:val="lightGray"/>
+        </w:rPr>
+        <w:t xml:space="preserve">an </w:t>
+      </w:r>
+      <w:r>
+        <w:rPr>
+          <w:rFonts w:ascii="Arial" w:hAnsi="Arial" w:cs="Arial"/>
+          <w:bCs/>
+          <w:color w:val="000000" w:themeColor="text1"/>
+          <w:highlight w:val="lightGray"/>
+        </w:rPr>
+        <w:t xml:space="preserve">interaction </w:t>
+      </w:r>
+      <w:r>
+        <w:rPr>
+          <w:rFonts w:ascii="Arial" w:hAnsi="Arial" w:cs="Arial"/>
+          <w:bCs/>
+          <w:color w:val="000000" w:themeColor="text1"/>
+          <w:highlight w:val="lightGray"/>
+        </w:rPr>
+        <w:t xml:space="preserve">term </w:t>
+      </w:r>
+      <w:r>
+        <w:rPr>
+          <w:rFonts w:ascii="Arial" w:hAnsi="Arial" w:cs="Arial"/>
+          <w:bCs/>
+          <w:color w:val="000000" w:themeColor="text1"/>
+          <w:highlight w:val="lightGray"/>
+        </w:rPr>
+        <w:t xml:space="preserve">between abundance </w:t>
+      </w:r>
+      <w:r>
+        <w:rPr>
+          <w:rFonts w:ascii="Arial" w:hAnsi="Arial" w:cs="Arial"/>
+          <w:bCs/>
+          <w:color w:val="000000" w:themeColor="text1"/>
+          <w:highlight w:val="lightGray"/>
+        </w:rPr>
+        <w:t xml:space="preserve">rank </w:t>
+      </w:r>
+      <w:r>
+        <w:rPr>
+          <w:rFonts w:ascii="Arial" w:hAnsi="Arial" w:cs="Arial"/>
+          <w:bCs/>
+          <w:color w:val="000000" w:themeColor="text1"/>
+          <w:highlight w:val="lightGray"/>
+        </w:rPr>
+        <w:t xml:space="preserve">and </w:t>
+      </w:r>
+      <w:commentRangeStart w:id="130"/>
+      <w:r>
+        <w:rPr>
+          <w:rFonts w:ascii="Arial" w:hAnsi="Arial" w:cs="Arial"/>
+          <w:bCs/>
+          <w:color w:val="000000" w:themeColor="text1"/>
+          <w:highlight w:val="lightGray"/>
+        </w:rPr>
+        <w:t>treatment</w:t>
+      </w:r>
+      <w:commentRangeEnd w:id="130"/>
+      <w:r>
+        <w:rPr>
+          <w:rStyle w:val="CommentReference"/>
+          <w:rFonts w:ascii="Arial" w:eastAsia="Arial" w:hAnsi="Arial" w:cs="Arial"/>
+        </w:rPr>
+        <w:commentReference w:id="130"/>
+      </w:r>
+      <w:ins w:id="132" w:author="nathan hwangbo" w:date="2020-07-22T13:33:00Z">
+        <w:r>
+          <w:rPr>
+            <w:rFonts w:ascii="Arial" w:hAnsi="Arial" w:cs="Arial"/>
+            <w:bCs/>
+            <w:color w:val="000000" w:themeColor="text1"/>
+            <w:highlight w:val="lightGray"/>
+          </w:rPr>
+          <w:t xml:space="preserve">, which </w:t>
+        </w:r>
+      </w:ins>
+      <w:ins w:id="133" w:author="nathan hwangbo" w:date="2020-07-22T13:28:00Z">
+        <w:r>
+          <w:rPr>
+            <w:rFonts w:ascii="Arial" w:hAnsi="Arial" w:cs="Arial"/>
+            <w:bCs/>
+            <w:color w:val="000000" w:themeColor="text1"/>
+            <w:highlight w:val="lightGray"/>
+          </w:rPr>
+          <w:t>allow</w:t>
+        </w:r>
+      </w:ins>
+      <w:ins w:id="134" w:author="nathan hwangbo" w:date="2020-07-22T13:33:00Z">
+        <w:r>
+          <w:rPr>
+            <w:rFonts w:ascii="Arial" w:hAnsi="Arial" w:cs="Arial"/>
+            <w:bCs/>
+            <w:color w:val="000000" w:themeColor="text1"/>
+            <w:highlight w:val="lightGray"/>
+          </w:rPr>
+          <w:t>s</w:t>
+        </w:r>
+      </w:ins>
+      <w:ins w:id="135" w:author="nathan hwangbo" w:date="2020-07-22T13:26:00Z">
+        <w:r>
+          <w:rPr>
+            <w:rFonts w:ascii="Arial" w:hAnsi="Arial" w:cs="Arial"/>
+            <w:bCs/>
+            <w:color w:val="000000" w:themeColor="text1"/>
+            <w:highlight w:val="lightGray"/>
+          </w:rPr>
+          <w:t xml:space="preserve"> the</w:t>
+        </w:r>
+      </w:ins>
+      <w:ins w:id="136" w:author="nathan hwangbo" w:date="2020-07-22T13:27:00Z">
+        <w:r>
+          <w:rPr>
+            <w:rFonts w:ascii="Arial" w:hAnsi="Arial" w:cs="Arial"/>
+            <w:bCs/>
+            <w:color w:val="000000" w:themeColor="text1"/>
+            <w:highlight w:val="lightGray"/>
+          </w:rPr>
+          <w:t xml:space="preserve"> </w:t>
+        </w:r>
+      </w:ins>
+      <w:ins w:id="137" w:author="nathan hwangbo" w:date="2020-07-22T13:26:00Z">
+        <w:r>
+          <w:rPr>
+            <w:rFonts w:ascii="Arial" w:hAnsi="Arial" w:cs="Arial"/>
+            <w:bCs/>
+            <w:color w:val="000000" w:themeColor="text1"/>
+            <w:highlight w:val="lightGray"/>
+          </w:rPr>
+          <w:t>relationship between abundance and species loss to vary by treatment</w:t>
+        </w:r>
+      </w:ins>
+      <w:ins w:id="138" w:author="nathan hwangbo" w:date="2020-07-22T13:30:00Z">
+        <w:r>
+          <w:rPr>
+            <w:rFonts w:ascii="Arial" w:hAnsi="Arial" w:cs="Arial"/>
+            <w:bCs/>
+            <w:color w:val="000000" w:themeColor="text1"/>
+            <w:highlight w:val="lightGray"/>
+          </w:rPr>
+          <w:t xml:space="preserve"> in our model</w:t>
+        </w:r>
+      </w:ins>
       <w:r>
         <w:rPr>
           <w:rFonts w:ascii="Arial" w:hAnsi="Arial" w:cs="Arial"/>
@@ -3513,7 +4733,27 @@
           <w:color w:val="000000" w:themeColor="text1"/>
           <w:highlight w:val="lightGray"/>
         </w:rPr>
-        <w:t xml:space="preserve">indexes plots within sites, </w:t>
+        <w:t xml:space="preserve">indexes </w:t>
+      </w:r>
+      <w:proofErr w:type="gramStart"/>
+      <w:r>
+        <w:rPr>
+          <w:rFonts w:ascii="Arial" w:hAnsi="Arial" w:cs="Arial"/>
+          <w:bCs/>
+          <w:color w:val="000000" w:themeColor="text1"/>
+          <w:highlight w:val="lightGray"/>
+        </w:rPr>
+        <w:t>plots</w:t>
+      </w:r>
+      <w:proofErr w:type="gramEnd"/>
+      <w:r>
+        <w:rPr>
+          <w:rFonts w:ascii="Arial" w:hAnsi="Arial" w:cs="Arial"/>
+          <w:bCs/>
+          <w:color w:val="000000" w:themeColor="text1"/>
+          <w:highlight w:val="lightGray"/>
+        </w:rPr>
+        <w:t xml:space="preserve"> within sites, </w:t>
       </w:r>
       <w:r>
         <w:rPr>
@@ -3581,23 +4821,67 @@
           <w:highlight w:val="lightGray"/>
         </w:rPr>
       </w:pPr>
-      <w:commentRangeStart w:id="20"/>
-      <w:r>
-        <w:rPr>
-          <w:rFonts w:ascii="Arial" w:hAnsi="Arial" w:cs="Arial"/>
-          <w:bCs/>
-          <w:color w:val="000000" w:themeColor="text1"/>
-          <w:highlight w:val="lightGray"/>
-        </w:rPr>
-        <w:t>On the other hand</w:t>
-      </w:r>
-      <w:commentRangeEnd w:id="20"/>
+      <w:commentRangeStart w:id="139"/>
+      <w:del w:id="140" w:author="nathan hwangbo" w:date="2020-07-22T11:31:00Z">
+        <w:r>
+          <w:rPr>
+            <w:rFonts w:ascii="Arial" w:hAnsi="Arial" w:cs="Arial"/>
+            <w:bCs/>
+            <w:color w:val="000000" w:themeColor="text1"/>
+            <w:highlight w:val="lightGray"/>
+          </w:rPr>
+          <w:delText xml:space="preserve">On the </w:delText>
+        </w:r>
+      </w:del>
+      <w:ins w:id="141" w:author="nathan hwangbo" w:date="2020-07-22T11:31:00Z">
+        <w:r>
+          <w:rPr>
+            <w:rFonts w:ascii="Arial" w:hAnsi="Arial" w:cs="Arial"/>
+            <w:bCs/>
+            <w:color w:val="000000" w:themeColor="text1"/>
+            <w:highlight w:val="lightGray"/>
+          </w:rPr>
+          <w:t>F</w:t>
+        </w:r>
+      </w:ins>
+      <w:r>
+        <w:rPr>
+          <w:rFonts w:ascii="Arial" w:hAnsi="Arial" w:cs="Arial"/>
+          <w:bCs/>
+          <w:color w:val="000000" w:themeColor="text1"/>
+          <w:highlight w:val="lightGray"/>
+        </w:rPr>
+        <w:t>o</w:t>
+      </w:r>
+      <w:ins w:id="142" w:author="nathan hwangbo" w:date="2020-07-22T11:31:00Z">
+        <w:r>
+          <w:rPr>
+            <w:rFonts w:ascii="Arial" w:hAnsi="Arial" w:cs="Arial"/>
+            <w:bCs/>
+            <w:color w:val="000000" w:themeColor="text1"/>
+            <w:highlight w:val="lightGray"/>
+          </w:rPr>
+          <w:t>r the second set of models</w:t>
+        </w:r>
+      </w:ins>
+      <w:del w:id="143" w:author="nathan hwangbo" w:date="2020-07-22T11:31:00Z">
+        <w:r>
+          <w:rPr>
+            <w:rFonts w:ascii="Arial" w:hAnsi="Arial" w:cs="Arial"/>
+            <w:bCs/>
+            <w:color w:val="000000" w:themeColor="text1"/>
+            <w:highlight w:val="lightGray"/>
+          </w:rPr>
+          <w:delText>ther hand</w:delText>
+        </w:r>
+      </w:del>
+      <w:commentRangeEnd w:id="139"/>
       <w:r>
         <w:rPr>
           <w:rStyle w:val="CommentReference"/>
           <w:rFonts w:ascii="Arial" w:eastAsia="Arial" w:hAnsi="Arial" w:cs="Arial"/>
         </w:rPr>
-        <w:commentReference w:id="20"/>
+        <w:commentReference w:id="139"/>
       </w:r>
       <w:r>
         <w:rPr>
@@ -3624,7 +4908,17 @@
           <w:color w:val="000000" w:themeColor="text1"/>
           <w:highlight w:val="lightGray"/>
         </w:rPr>
-        <w:t xml:space="preserve"> effects by re-scaling loss to be annual; that is, we classify a species as lost in a given year if it is present the prior year and absent in the current year.</w:t>
+        <w:t xml:space="preserve"> effects by re-scaling loss to be annual; that is, we classify a species as lost in a given year if it is present the prior year and </w:t>
+      </w:r>
+      <w:r>
+        <w:rPr>
+          <w:rFonts w:ascii="Arial" w:hAnsi="Arial" w:cs="Arial"/>
+          <w:bCs/>
+          <w:color w:val="000000" w:themeColor="text1"/>
+          <w:highlight w:val="lightGray"/>
+        </w:rPr>
+        <w:lastRenderedPageBreak/>
+        <w:t>absent in the current year.</w:t>
       </w:r>
       <w:r>
         <w:rPr>
@@ -4774,8 +6068,19 @@
           <w:color w:val="000000" w:themeColor="text1"/>
           <w:highlight w:val="lightGray"/>
         </w:rPr>
-        <w:t xml:space="preserve"> is any treatment year, ranging from 1 to 10.</w:t>
-      </w:r>
+        <w:t xml:space="preserve"> is any treatment year, ranging from 1 to </w:t>
+      </w:r>
+      <w:proofErr w:type="gramStart"/>
+      <w:r>
+        <w:rPr>
+          <w:rFonts w:ascii="Arial" w:eastAsiaTheme="minorEastAsia" w:hAnsi="Arial" w:cs="Arial"/>
+          <w:bCs/>
+          <w:color w:val="000000" w:themeColor="text1"/>
+          <w:highlight w:val="lightGray"/>
+        </w:rPr>
+        <w:t>10.</w:t>
+      </w:r>
+      <w:proofErr w:type="gramEnd"/>
     </w:p>
     <w:p>
       <w:pPr>
@@ -4990,7 +6295,7 @@
                     </pic:cNvPicPr>
                   </pic:nvPicPr>
                   <pic:blipFill>
-                    <a:blip r:embed="rId8">
+                    <a:blip r:embed="rId7">
                       <a:extLst>
                         <a:ext uri="{28A0092B-C50C-407E-A947-70E740481C1C}">
                           <a14:useLocalDpi xmlns:a14="http://schemas.microsoft.com/office/drawing/2010/main" val="0"/>
@@ -5139,7 +6444,6 @@
           <w:sz w:val="22"/>
           <w:szCs w:val="22"/>
         </w:rPr>
-        <w:lastRenderedPageBreak/>
         <w:drawing>
           <wp:inline distT="0" distB="0" distL="0" distR="0" wp14:anchorId="6624C24F" wp14:editId="2B3F2DD6">
             <wp:extent cx="5943600" cy="3035935"/>
@@ -5170,7 +6474,7 @@
                     </pic:cNvPicPr>
                   </pic:nvPicPr>
                   <pic:blipFill>
-                    <a:blip r:embed="rId9" r:link="rId10" cstate="print">
+                    <a:blip r:embed="rId8" r:link="rId9" cstate="print">
                       <a:extLst>
                         <a:ext uri="{28A0092B-C50C-407E-A947-70E740481C1C}">
                           <a14:useLocalDpi xmlns:a14="http://schemas.microsoft.com/office/drawing/2010/main" val="0"/>
@@ -5449,7 +6753,7 @@
                     </pic:cNvPicPr>
                   </pic:nvPicPr>
                   <pic:blipFill>
-                    <a:blip r:embed="rId11" cstate="print">
+                    <a:blip r:embed="rId10" cstate="print">
                       <a:extLst>
                         <a:ext uri="{28A0092B-C50C-407E-A947-70E740481C1C}">
                           <a14:useLocalDpi xmlns:a14="http://schemas.microsoft.com/office/drawing/2010/main" val="0"/>
@@ -5552,115 +6856,6 @@
                 <pic:pic xmlns:pic="http://schemas.openxmlformats.org/drawingml/2006/picture">
                   <pic:nvPicPr>
                     <pic:cNvPr id="0" name="Picture 1"/>
-                    <pic:cNvPicPr>
-                      <a:picLocks noChangeAspect="1" noChangeArrowheads="1"/>
-                    </pic:cNvPicPr>
-                  </pic:nvPicPr>
-                  <pic:blipFill>
-                    <a:blip r:embed="rId9">
-                      <a:extLst>
-                        <a:ext uri="{28A0092B-C50C-407E-A947-70E740481C1C}">
-                          <a14:useLocalDpi xmlns:a14="http://schemas.microsoft.com/office/drawing/2010/main" val="0"/>
-                        </a:ext>
-                      </a:extLst>
-                    </a:blip>
-                    <a:srcRect/>
-                    <a:stretch>
-                      <a:fillRect/>
-                    </a:stretch>
-                  </pic:blipFill>
-                  <pic:spPr bwMode="auto">
-                    <a:xfrm>
-                      <a:off x="0" y="0"/>
-                      <a:ext cx="8229600" cy="4198620"/>
-                    </a:xfrm>
-                    <a:prstGeom prst="rect">
-                      <a:avLst/>
-                    </a:prstGeom>
-                    <a:noFill/>
-                    <a:ln>
-                      <a:noFill/>
-                    </a:ln>
-                  </pic:spPr>
-                </pic:pic>
-              </a:graphicData>
-            </a:graphic>
-          </wp:inline>
-        </w:drawing>
-      </w:r>
-      <w:r>
-        <w:rPr>
-          <w:rFonts w:ascii="Arial" w:hAnsi="Arial" w:cs="Arial"/>
-          <w:color w:val="000000"/>
-        </w:rPr>
-        <w:fldChar w:fldCharType="end"/>
-      </w:r>
-    </w:p>
-    <w:p>
-      <w:pPr>
-        <w:rPr>
-          <w:rFonts w:ascii="Arial" w:hAnsi="Arial" w:cs="Arial"/>
-          <w:sz w:val="22"/>
-          <w:szCs w:val="22"/>
-        </w:rPr>
-      </w:pPr>
-    </w:p>
-    <w:p>
-      <w:pPr>
-        <w:rPr>
-          <w:rFonts w:ascii="Arial" w:hAnsi="Arial" w:cs="Arial"/>
-          <w:sz w:val="22"/>
-          <w:szCs w:val="22"/>
-        </w:rPr>
-      </w:pPr>
-    </w:p>
-    <w:p>
-      <w:pPr>
-        <w:rPr>
-          <w:rFonts w:ascii="Arial" w:hAnsi="Arial" w:cs="Arial"/>
-        </w:rPr>
-      </w:pPr>
-      <w:r>
-        <w:rPr>
-          <w:rFonts w:ascii="Arial" w:hAnsi="Arial" w:cs="Arial"/>
-          <w:color w:val="000000"/>
-        </w:rPr>
-        <w:lastRenderedPageBreak/>
-        <w:fldChar w:fldCharType="begin"/>
-      </w:r>
-      <w:r>
-        <w:rPr>
-          <w:rFonts w:ascii="Arial" w:hAnsi="Arial" w:cs="Arial"/>
-          <w:color w:val="000000"/>
-        </w:rPr>
-        <w:instrText xml:space="preserve"> INCLUDEPICTURE "https://lh3.googleusercontent.com/Mf2wFP123L8tAiUOjomQ0p40lXjUkhZuIFX-z7-WjK6ARDZm_UNw6YG5jeroLhzN7H8pr9XN-NAcM0hioeT4lfTqlt3l7-_yl5EtkjTar8rzw55SK7lXZhKrqOlfcNCnXRQkiOGkHYc" \* MERGEFORMATINET </w:instrText>
-      </w:r>
-      <w:r>
-        <w:rPr>
-          <w:rFonts w:ascii="Arial" w:hAnsi="Arial" w:cs="Arial"/>
-          <w:color w:val="000000"/>
-        </w:rPr>
-        <w:fldChar w:fldCharType="separate"/>
-      </w:r>
-      <w:r>
-        <w:rPr>
-          <w:rFonts w:ascii="Arial" w:hAnsi="Arial" w:cs="Arial"/>
-          <w:noProof/>
-          <w:color w:val="000000"/>
-        </w:rPr>
-        <w:drawing>
-          <wp:inline distT="0" distB="0" distL="0" distR="0" wp14:anchorId="33330E57" wp14:editId="48B9F938">
-            <wp:extent cx="8229600" cy="4198620"/>
-            <wp:effectExtent l="0" t="0" r="0" b="5080"/>
-            <wp:docPr id="7" name="Picture 7"/>
-            <wp:cNvGraphicFramePr>
-              <a:graphicFrameLocks xmlns:a="http://schemas.openxmlformats.org/drawingml/2006/main" noChangeAspect="1"/>
-            </wp:cNvGraphicFramePr>
-            <a:graphic xmlns:a="http://schemas.openxmlformats.org/drawingml/2006/main">
-              <a:graphicData uri="http://schemas.openxmlformats.org/drawingml/2006/picture">
-                <pic:pic xmlns:pic="http://schemas.openxmlformats.org/drawingml/2006/picture">
-                  <pic:nvPicPr>
-                    <pic:cNvPr id="0" name="Picture 3"/>
                     <pic:cNvPicPr>
                       <a:picLocks noChangeAspect="1" noChangeArrowheads="1"/>
                     </pic:cNvPicPr>
@@ -5727,6 +6922,115 @@
       <w:pPr>
         <w:rPr>
           <w:rFonts w:ascii="Arial" w:hAnsi="Arial" w:cs="Arial"/>
+        </w:rPr>
+      </w:pPr>
+      <w:r>
+        <w:rPr>
+          <w:rFonts w:ascii="Arial" w:hAnsi="Arial" w:cs="Arial"/>
+          <w:color w:val="000000"/>
+        </w:rPr>
+        <w:lastRenderedPageBreak/>
+        <w:fldChar w:fldCharType="begin"/>
+      </w:r>
+      <w:r>
+        <w:rPr>
+          <w:rFonts w:ascii="Arial" w:hAnsi="Arial" w:cs="Arial"/>
+          <w:color w:val="000000"/>
+        </w:rPr>
+        <w:instrText xml:space="preserve"> INCLUDEPICTURE "https://lh3.googleusercontent.com/Mf2wFP123L8tAiUOjomQ0p40lXjUkhZuIFX-z7-WjK6ARDZm_UNw6YG5jeroLhzN7H8pr9XN-NAcM0hioeT4lfTqlt3l7-_yl5EtkjTar8rzw55SK7lXZhKrqOlfcNCnXRQkiOGkHYc" \* MERGEFORMATINET </w:instrText>
+      </w:r>
+      <w:r>
+        <w:rPr>
+          <w:rFonts w:ascii="Arial" w:hAnsi="Arial" w:cs="Arial"/>
+          <w:color w:val="000000"/>
+        </w:rPr>
+        <w:fldChar w:fldCharType="separate"/>
+      </w:r>
+      <w:r>
+        <w:rPr>
+          <w:rFonts w:ascii="Arial" w:hAnsi="Arial" w:cs="Arial"/>
+          <w:noProof/>
+          <w:color w:val="000000"/>
+        </w:rPr>
+        <w:drawing>
+          <wp:inline distT="0" distB="0" distL="0" distR="0" wp14:anchorId="33330E57" wp14:editId="48B9F938">
+            <wp:extent cx="8229600" cy="4198620"/>
+            <wp:effectExtent l="0" t="0" r="0" b="5080"/>
+            <wp:docPr id="7" name="Picture 7"/>
+            <wp:cNvGraphicFramePr>
+              <a:graphicFrameLocks xmlns:a="http://schemas.openxmlformats.org/drawingml/2006/main" noChangeAspect="1"/>
+            </wp:cNvGraphicFramePr>
+            <a:graphic xmlns:a="http://schemas.openxmlformats.org/drawingml/2006/main">
+              <a:graphicData uri="http://schemas.openxmlformats.org/drawingml/2006/picture">
+                <pic:pic xmlns:pic="http://schemas.openxmlformats.org/drawingml/2006/picture">
+                  <pic:nvPicPr>
+                    <pic:cNvPr id="0" name="Picture 3"/>
+                    <pic:cNvPicPr>
+                      <a:picLocks noChangeAspect="1" noChangeArrowheads="1"/>
+                    </pic:cNvPicPr>
+                  </pic:nvPicPr>
+                  <pic:blipFill>
+                    <a:blip r:embed="rId7">
+                      <a:extLst>
+                        <a:ext uri="{28A0092B-C50C-407E-A947-70E740481C1C}">
+                          <a14:useLocalDpi xmlns:a14="http://schemas.microsoft.com/office/drawing/2010/main" val="0"/>
+                        </a:ext>
+                      </a:extLst>
+                    </a:blip>
+                    <a:srcRect/>
+                    <a:stretch>
+                      <a:fillRect/>
+                    </a:stretch>
+                  </pic:blipFill>
+                  <pic:spPr bwMode="auto">
+                    <a:xfrm>
+                      <a:off x="0" y="0"/>
+                      <a:ext cx="8229600" cy="4198620"/>
+                    </a:xfrm>
+                    <a:prstGeom prst="rect">
+                      <a:avLst/>
+                    </a:prstGeom>
+                    <a:noFill/>
+                    <a:ln>
+                      <a:noFill/>
+                    </a:ln>
+                  </pic:spPr>
+                </pic:pic>
+              </a:graphicData>
+            </a:graphic>
+          </wp:inline>
+        </w:drawing>
+      </w:r>
+      <w:r>
+        <w:rPr>
+          <w:rFonts w:ascii="Arial" w:hAnsi="Arial" w:cs="Arial"/>
+          <w:color w:val="000000"/>
+        </w:rPr>
+        <w:fldChar w:fldCharType="end"/>
+      </w:r>
+    </w:p>
+    <w:p>
+      <w:pPr>
+        <w:rPr>
+          <w:rFonts w:ascii="Arial" w:hAnsi="Arial" w:cs="Arial"/>
+          <w:sz w:val="22"/>
+          <w:szCs w:val="22"/>
+        </w:rPr>
+      </w:pPr>
+    </w:p>
+    <w:p>
+      <w:pPr>
+        <w:rPr>
+          <w:rFonts w:ascii="Arial" w:hAnsi="Arial" w:cs="Arial"/>
+          <w:sz w:val="22"/>
+          <w:szCs w:val="22"/>
+        </w:rPr>
+      </w:pPr>
+    </w:p>
+    <w:p>
+      <w:pPr>
+        <w:rPr>
+          <w:rFonts w:ascii="Arial" w:hAnsi="Arial" w:cs="Arial"/>
           <w:sz w:val="22"/>
           <w:szCs w:val="22"/>
         </w:rPr>
@@ -5817,7 +7121,7 @@
                     </pic:cNvPicPr>
                   </pic:nvPicPr>
                   <pic:blipFill>
-                    <a:blip r:embed="rId12">
+                    <a:blip r:embed="rId11">
                       <a:extLst>
                         <a:ext uri="{28A0092B-C50C-407E-A947-70E740481C1C}">
                           <a14:useLocalDpi xmlns:a14="http://schemas.microsoft.com/office/drawing/2010/main" val="0"/>
@@ -5928,7 +7232,7 @@
                     </pic:cNvPicPr>
                   </pic:nvPicPr>
                   <pic:blipFill>
-                    <a:blip r:embed="rId13" cstate="print">
+                    <a:blip r:embed="rId12" cstate="print">
                       <a:extLst>
                         <a:ext uri="{28A0092B-C50C-407E-A947-70E740481C1C}">
                           <a14:useLocalDpi xmlns:a14="http://schemas.microsoft.com/office/drawing/2010/main" val="0"/>
@@ -6072,7 +7376,7 @@
                     </pic:cNvPicPr>
                   </pic:nvPicPr>
                   <pic:blipFill>
-                    <a:blip r:embed="rId14" cstate="print">
+                    <a:blip r:embed="rId13" cstate="print">
                       <a:extLst>
                         <a:ext uri="{28A0092B-C50C-407E-A947-70E740481C1C}">
                           <a14:useLocalDpi xmlns:a14="http://schemas.microsoft.com/office/drawing/2010/main" val="0"/>
@@ -6155,7 +7459,7 @@
                     </pic:cNvPicPr>
                   </pic:nvPicPr>
                   <pic:blipFill>
-                    <a:blip r:embed="rId15">
+                    <a:blip r:embed="rId14">
                       <a:extLst>
                         <a:ext uri="{28A0092B-C50C-407E-A947-70E740481C1C}">
                           <a14:useLocalDpi xmlns:a14="http://schemas.microsoft.com/office/drawing/2010/main" val="0"/>
@@ -6212,7 +7516,7 @@
 </file>
 
 <file path=word/comments.xml><?xml version="1.0" encoding="utf-8"?>
-<w:comments xmlns:wpc="http://schemas.microsoft.com/office/word/2010/wordprocessingCanvas" xmlns:cx="http://schemas.microsoft.com/office/drawing/2014/chartex" xmlns:cx1="http://schemas.microsoft.com/office/drawing/2015/9/8/chartex" xmlns:cx2="http://schemas.microsoft.com/office/drawing/2015/10/21/chartex" xmlns:cx3="http://schemas.microsoft.com/office/drawing/2016/5/9/chartex" xmlns:cx4="http://schemas.microsoft.com/office/drawing/2016/5/10/chartex" xmlns:cx5="http://schemas.microsoft.com/office/drawing/2016/5/11/chartex" xmlns:cx6="http://schemas.microsoft.com/office/drawing/2016/5/12/chartex" xmlns:cx7="http://schemas.microsoft.com/office/drawing/2016/5/13/chartex" xmlns:cx8="http://schemas.microsoft.com/office/drawing/2016/5/14/chartex" xmlns:mc="http://schemas.openxmlformats.org/markup-compatibility/2006" xmlns:aink="http://schemas.microsoft.com/office/drawing/2016/ink" xmlns:am3d="http://schemas.microsoft.com/office/drawing/2017/model3d" xmlns:o="urn:schemas-microsoft-com:office:office" xmlns:r="http://schemas.openxmlformats.org/officeDocument/2006/relationships" xmlns:m="http://schemas.openxmlformats.org/officeDocument/2006/math" xmlns:v="urn:schemas-microsoft-com:vml" xmlns:wp14="http://schemas.microsoft.com/office/word/2010/wordprocessingDrawing" xmlns:wp="http://schemas.openxmlformats.org/drawingml/2006/wordprocessingDrawing" xmlns:w10="urn:schemas-microsoft-com:office:word" xmlns:w="http://schemas.openxmlformats.org/wordprocessingml/2006/main" xmlns:w14="http://schemas.microsoft.com/office/word/2010/wordml" xmlns:w15="http://schemas.microsoft.com/office/word/2012/wordml" xmlns:w16cex="http://schemas.microsoft.com/office/word/2018/wordml/cex" xmlns:w16cid="http://schemas.microsoft.com/office/word/2016/wordml/cid" xmlns:w16="http://schemas.microsoft.com/office/word/2018/wordml" xmlns:w16se="http://schemas.microsoft.com/office/word/2015/wordml/symex" xmlns:wpg="http://schemas.microsoft.com/office/word/2010/wordprocessingGroup" xmlns:wpi="http://schemas.microsoft.com/office/word/2010/wordprocessingInk" xmlns:wne="http://schemas.microsoft.com/office/word/2006/wordml" xmlns:wps="http://schemas.microsoft.com/office/word/2010/wordprocessingShape" mc:Ignorable="w14 w15 w16se w16cid w16 w16cex wp14">
+<w:comments xmlns:wpc="http://schemas.microsoft.com/office/word/2010/wordprocessingCanvas" xmlns:cx="http://schemas.microsoft.com/office/drawing/2014/chartex" xmlns:cx1="http://schemas.microsoft.com/office/drawing/2015/9/8/chartex" xmlns:cx2="http://schemas.microsoft.com/office/drawing/2015/10/21/chartex" xmlns:cx3="http://schemas.microsoft.com/office/drawing/2016/5/9/chartex" xmlns:cx4="http://schemas.microsoft.com/office/drawing/2016/5/10/chartex" xmlns:cx5="http://schemas.microsoft.com/office/drawing/2016/5/11/chartex" xmlns:cx6="http://schemas.microsoft.com/office/drawing/2016/5/12/chartex" xmlns:cx7="http://schemas.microsoft.com/office/drawing/2016/5/13/chartex" xmlns:cx8="http://schemas.microsoft.com/office/drawing/2016/5/14/chartex" xmlns:mc="http://schemas.openxmlformats.org/markup-compatibility/2006" xmlns:aink="http://schemas.microsoft.com/office/drawing/2016/ink" xmlns:am3d="http://schemas.microsoft.com/office/drawing/2017/model3d" xmlns:o="urn:schemas-microsoft-com:office:office" xmlns:r="http://schemas.openxmlformats.org/officeDocument/2006/relationships" xmlns:m="http://schemas.openxmlformats.org/officeDocument/2006/math" xmlns:v="urn:schemas-microsoft-com:vml" xmlns:wp14="http://schemas.microsoft.com/office/word/2010/wordprocessingDrawing" xmlns:wp="http://schemas.openxmlformats.org/drawingml/2006/wordprocessingDrawing" xmlns:w10="urn:schemas-microsoft-com:office:word" xmlns:w="http://schemas.openxmlformats.org/wordprocessingml/2006/main" xmlns:w14="http://schemas.microsoft.com/office/word/2010/wordml" xmlns:w15="http://schemas.microsoft.com/office/word/2012/wordml" xmlns:w16cid="http://schemas.microsoft.com/office/word/2016/wordml/cid" xmlns:w16se="http://schemas.microsoft.com/office/word/2015/wordml/symex" xmlns:wpg="http://schemas.microsoft.com/office/word/2010/wordprocessingGroup" xmlns:wpi="http://schemas.microsoft.com/office/word/2010/wordprocessingInk" xmlns:wne="http://schemas.microsoft.com/office/word/2006/wordml" xmlns:wps="http://schemas.microsoft.com/office/word/2010/wordprocessingShape" mc:Ignorable="w14 w15 w16se w16cid wp14">
   <w:comment w:id="0" w:author="Laura Dee" w:date="2020-07-06T11:30:00Z" w:initials="LD">
     <w:p>
       <w:pPr>
@@ -6309,7 +7613,15 @@
         <w:t>Currently</w:t>
       </w:r>
       <w:r>
-        <w:t xml:space="preserve"> this is by plot, not by site. This is in your preprocessing script, ProcessCover-FullNutNetData-NonRandomLossPaper.R, lines 108, 116, and 155</w:t>
+        <w:t xml:space="preserve"> this is by plot, not by site. This is in your preprocessing script, </w:t>
+      </w:r>
+      <w:proofErr w:type="spellStart"/>
+      <w:r>
+        <w:t>ProcessCover-FullNutNetData-NonRandomLossPaper.R</w:t>
+      </w:r>
+      <w:proofErr w:type="spellEnd"/>
+      <w:r>
+        <w:t>, lines 108, 116, and 155</w:t>
       </w:r>
     </w:p>
   </w:comment>
@@ -6370,23 +7682,104 @@
       </w:r>
     </w:p>
   </w:comment>
-  <w:comment w:id="7" w:author="Laura Dee" w:date="2020-07-21T08:05:00Z" w:initials="LD">
+  <w:comment w:id="7" w:author="nathan hwangbo" w:date="2020-07-22T11:03:00Z" w:initials="nh">
     <w:p>
       <w:pPr>
         <w:pStyle w:val="CommentText"/>
       </w:pPr>
       <w:r>
+        <w:t xml:space="preserve">I think </w:t>
+      </w:r>
+      <w:r>
         <w:rPr>
           <w:rStyle w:val="CommentReference"/>
         </w:rPr>
         <w:annotationRef/>
       </w:r>
       <w:r>
+        <w:t>g</w:t>
+      </w:r>
+      <w:r>
+        <w:t>rouping at the site level might make interpretation trickier, because the treatments are applied at the plot level.</w:t>
+      </w:r>
+    </w:p>
+    <w:p>
+      <w:pPr>
+        <w:pStyle w:val="CommentText"/>
+      </w:pPr>
+    </w:p>
+    <w:p>
+      <w:pPr>
+        <w:pStyle w:val="CommentText"/>
+      </w:pPr>
+      <w:proofErr w:type="spellStart"/>
+      <w:r>
+        <w:t>Eg</w:t>
+      </w:r>
+      <w:proofErr w:type="spellEnd"/>
+      <w:r>
+        <w:t xml:space="preserve"> a dominant species at the site level</w:t>
+      </w:r>
+      <w:r>
+        <w:t xml:space="preserve"> might look like it does not respond to a treatment well because it is not dominant in the plots where that treatment was applied.</w:t>
+      </w:r>
+    </w:p>
+    <w:p>
+      <w:pPr>
+        <w:pStyle w:val="CommentText"/>
+      </w:pPr>
+    </w:p>
+    <w:p>
+      <w:pPr>
+        <w:pStyle w:val="CommentText"/>
+      </w:pPr>
+    </w:p>
+    <w:p>
+      <w:pPr>
+        <w:pStyle w:val="CommentText"/>
+      </w:pPr>
+      <w:r>
+        <w:t>To get around this, maybe we</w:t>
+      </w:r>
+      <w:r>
+        <w:t xml:space="preserve"> could do the groups based on dominance at the </w:t>
+      </w:r>
+      <w:r>
+        <w:t xml:space="preserve">(site, treatment) </w:t>
+      </w:r>
+      <w:r>
+        <w:t xml:space="preserve">level? </w:t>
+      </w:r>
+      <w:proofErr w:type="spellStart"/>
+      <w:r>
+        <w:t>Eg</w:t>
+      </w:r>
+      <w:proofErr w:type="spellEnd"/>
+      <w:r>
+        <w:t xml:space="preserve"> average plot level abundance</w:t>
+      </w:r>
+      <w:r>
+        <w:t xml:space="preserve"> for all the plots at the site with a given treatment</w:t>
+      </w:r>
+    </w:p>
+  </w:comment>
+  <w:comment w:id="8" w:author="Laura Dee" w:date="2020-07-21T08:05:00Z" w:initials="LD">
+    <w:p>
+      <w:pPr>
+        <w:pStyle w:val="CommentText"/>
+      </w:pPr>
+      <w:r>
+        <w:rPr>
+          <w:rStyle w:val="CommentReference"/>
+        </w:rPr>
+        <w:annotationRef/>
+      </w:r>
+      <w:r>
         <w:t>Great additions thanks</w:t>
       </w:r>
     </w:p>
   </w:comment>
-  <w:comment w:id="8" w:author="Yann Hautier" w:date="2019-07-03T11:53:00Z" w:initials="YH">
+  <w:comment w:id="9" w:author="Yann Hautier" w:date="2019-07-03T11:53:00Z" w:initials="YH">
     <w:p>
       <w:pPr>
         <w:autoSpaceDE w:val="0"/>
@@ -6405,6 +7798,7 @@
         </w:rPr>
         <w:annotationRef/>
       </w:r>
+      <w:proofErr w:type="spellStart"/>
       <w:r>
         <w:rPr>
           <w:rFonts w:ascii="AdvOTc8fb9ce9" w:hAnsi="AdvOTc8fb9ce9" w:cs="AdvOTc8fb9ce9"/>
@@ -6412,7 +7806,59 @@
           <w:szCs w:val="14"/>
           <w:lang w:val="en-GB"/>
         </w:rPr>
-        <w:t>Lauenroth, W. K., Hunt, H. W.,Swift, D. M.&amp;Singh, J. S. Estimating aboveground net</w:t>
+        <w:t>Lauenroth</w:t>
+      </w:r>
+      <w:proofErr w:type="spellEnd"/>
+      <w:r>
+        <w:rPr>
+          <w:rFonts w:ascii="AdvOTc8fb9ce9" w:hAnsi="AdvOTc8fb9ce9" w:cs="AdvOTc8fb9ce9"/>
+          <w:sz w:val="14"/>
+          <w:szCs w:val="14"/>
+          <w:lang w:val="en-GB"/>
+        </w:rPr>
+        <w:t xml:space="preserve">, W. K., Hunt, H. </w:t>
+      </w:r>
+      <w:proofErr w:type="spellStart"/>
+      <w:proofErr w:type="gramStart"/>
+      <w:r>
+        <w:rPr>
+          <w:rFonts w:ascii="AdvOTc8fb9ce9" w:hAnsi="AdvOTc8fb9ce9" w:cs="AdvOTc8fb9ce9"/>
+          <w:sz w:val="14"/>
+          <w:szCs w:val="14"/>
+          <w:lang w:val="en-GB"/>
+        </w:rPr>
+        <w:t>W.,Swift</w:t>
+      </w:r>
+      <w:proofErr w:type="spellEnd"/>
+      <w:proofErr w:type="gramEnd"/>
+      <w:r>
+        <w:rPr>
+          <w:rFonts w:ascii="AdvOTc8fb9ce9" w:hAnsi="AdvOTc8fb9ce9" w:cs="AdvOTc8fb9ce9"/>
+          <w:sz w:val="14"/>
+          <w:szCs w:val="14"/>
+          <w:lang w:val="en-GB"/>
+        </w:rPr>
+        <w:t xml:space="preserve">, D. </w:t>
+      </w:r>
+      <w:proofErr w:type="spellStart"/>
+      <w:r>
+        <w:rPr>
+          <w:rFonts w:ascii="AdvOTc8fb9ce9" w:hAnsi="AdvOTc8fb9ce9" w:cs="AdvOTc8fb9ce9"/>
+          <w:sz w:val="14"/>
+          <w:szCs w:val="14"/>
+          <w:lang w:val="en-GB"/>
+        </w:rPr>
+        <w:t>M.&amp;Singh</w:t>
+      </w:r>
+      <w:proofErr w:type="spellEnd"/>
+      <w:r>
+        <w:rPr>
+          <w:rFonts w:ascii="AdvOTc8fb9ce9" w:hAnsi="AdvOTc8fb9ce9" w:cs="AdvOTc8fb9ce9"/>
+          <w:sz w:val="14"/>
+          <w:szCs w:val="14"/>
+          <w:lang w:val="en-GB"/>
+        </w:rPr>
+        <w:t>, J. S. Estimating aboveground net</w:t>
       </w:r>
     </w:p>
     <w:p>
@@ -6515,6 +7961,7 @@
           <w:lang w:val="en-GB"/>
         </w:rPr>
       </w:pPr>
+      <w:proofErr w:type="spellStart"/>
       <w:r>
         <w:rPr>
           <w:rFonts w:ascii="AdvOTc8fb9ce9" w:hAnsi="AdvOTc8fb9ce9" w:cs="AdvOTc8fb9ce9"/>
@@ -6522,7 +7969,47 @@
           <w:szCs w:val="14"/>
           <w:lang w:val="en-GB"/>
         </w:rPr>
-        <w:t>Oesterheld, M.&amp;McNaughton, S. J. in</w:t>
+        <w:t>Oesterheld</w:t>
+      </w:r>
+      <w:proofErr w:type="spellEnd"/>
+      <w:r>
+        <w:rPr>
+          <w:rFonts w:ascii="AdvOTc8fb9ce9" w:hAnsi="AdvOTc8fb9ce9" w:cs="AdvOTc8fb9ce9"/>
+          <w:sz w:val="14"/>
+          <w:szCs w:val="14"/>
+          <w:lang w:val="en-GB"/>
+        </w:rPr>
+        <w:t xml:space="preserve">, </w:t>
+      </w:r>
+      <w:proofErr w:type="spellStart"/>
+      <w:r>
+        <w:rPr>
+          <w:rFonts w:ascii="AdvOTc8fb9ce9" w:hAnsi="AdvOTc8fb9ce9" w:cs="AdvOTc8fb9ce9"/>
+          <w:sz w:val="14"/>
+          <w:szCs w:val="14"/>
+          <w:lang w:val="en-GB"/>
+        </w:rPr>
+        <w:t>M.&amp;McNaughton</w:t>
+      </w:r>
+      <w:proofErr w:type="spellEnd"/>
+      <w:r>
+        <w:rPr>
+          <w:rFonts w:ascii="AdvOTc8fb9ce9" w:hAnsi="AdvOTc8fb9ce9" w:cs="AdvOTc8fb9ce9"/>
+          <w:sz w:val="14"/>
+          <w:szCs w:val="14"/>
+          <w:lang w:val="en-GB"/>
+        </w:rPr>
+        <w:t xml:space="preserve">, S. J. </w:t>
+      </w:r>
+      <w:proofErr w:type="spellStart"/>
+      <w:r>
+        <w:rPr>
+          <w:rFonts w:ascii="AdvOTc8fb9ce9" w:hAnsi="AdvOTc8fb9ce9" w:cs="AdvOTc8fb9ce9"/>
+          <w:sz w:val="14"/>
+          <w:szCs w:val="14"/>
+          <w:lang w:val="en-GB"/>
+        </w:rPr>
+        <w:t>in</w:t>
       </w:r>
       <w:r>
         <w:rPr>
@@ -6531,7 +8018,37 @@
           <w:szCs w:val="14"/>
           <w:lang w:val="en-GB"/>
         </w:rPr>
-        <w:t xml:space="preserve">Methods in EcosystemScience </w:t>
+        <w:t>Methods</w:t>
+      </w:r>
+      <w:proofErr w:type="spellEnd"/>
+      <w:r>
+        <w:rPr>
+          <w:rFonts w:ascii="AdvOT6f8dc4dc.I" w:hAnsi="AdvOT6f8dc4dc.I" w:cs="AdvOT6f8dc4dc.I"/>
+          <w:sz w:val="14"/>
+          <w:szCs w:val="14"/>
+          <w:lang w:val="en-GB"/>
+        </w:rPr>
+        <w:t xml:space="preserve"> in </w:t>
+      </w:r>
+      <w:proofErr w:type="spellStart"/>
+      <w:r>
+        <w:rPr>
+          <w:rFonts w:ascii="AdvOT6f8dc4dc.I" w:hAnsi="AdvOT6f8dc4dc.I" w:cs="AdvOT6f8dc4dc.I"/>
+          <w:sz w:val="14"/>
+          <w:szCs w:val="14"/>
+          <w:lang w:val="en-GB"/>
+        </w:rPr>
+        <w:t>EcosystemScience</w:t>
+      </w:r>
+      <w:proofErr w:type="spellEnd"/>
+      <w:r>
+        <w:rPr>
+          <w:rFonts w:ascii="AdvOT6f8dc4dc.I" w:hAnsi="AdvOT6f8dc4dc.I" w:cs="AdvOT6f8dc4dc.I"/>
+          <w:sz w:val="14"/>
+          <w:szCs w:val="14"/>
+          <w:lang w:val="en-GB"/>
+        </w:rPr>
+        <w:t xml:space="preserve"> </w:t>
       </w:r>
       <w:r>
         <w:rPr>
@@ -6558,7 +8075,7 @@
       </w:r>
     </w:p>
   </w:comment>
-  <w:comment w:id="9" w:author="Laura Dee [2]" w:date="2019-10-05T10:16:00Z" w:initials="LD">
+  <w:comment w:id="10" w:author="Laura Dee [2]" w:date="2019-10-05T10:16:00Z" w:initials="LD">
     <w:p>
       <w:pPr>
         <w:pStyle w:val="CommentText"/>
@@ -6574,7 +8091,7 @@
       </w:r>
     </w:p>
   </w:comment>
-  <w:comment w:id="10" w:author="Laura Dee" w:date="2020-07-10T16:14:00Z" w:initials="LD">
+  <w:comment w:id="11" w:author="Laura Dee" w:date="2020-07-10T16:14:00Z" w:initials="LD">
     <w:p>
       <w:pPr>
         <w:pStyle w:val="CommentText"/>
@@ -6589,11 +8106,19 @@
         <w:t xml:space="preserve">Nathan </w:t>
       </w:r>
       <w:r>
-        <w:t>to review and write the biotime analogous analyses</w:t>
+        <w:t xml:space="preserve">to review and write the </w:t>
+      </w:r>
+      <w:proofErr w:type="spellStart"/>
+      <w:r>
+        <w:t>biotime</w:t>
+      </w:r>
+      <w:proofErr w:type="spellEnd"/>
+      <w:r>
+        <w:t xml:space="preserve"> analogous analyses</w:t>
       </w:r>
     </w:p>
   </w:comment>
-  <w:comment w:id="11" w:author="Laura Dee" w:date="2020-07-21T08:04:00Z" w:initials="LD">
+  <w:comment w:id="12" w:author="Laura Dee" w:date="2020-07-21T08:04:00Z" w:initials="LD">
     <w:p>
       <w:pPr>
         <w:pStyle w:val="CommentText"/>
@@ -6617,11 +8142,29 @@
           <w:bCs/>
           <w:highlight w:val="yellow"/>
         </w:rPr>
-        <w:t>Didn’t we assign the group names based on the relative abundance in year 0 ? Why did you cross out that?</w:t>
+        <w:t xml:space="preserve">Didn’t we assign the group names based on the relative abundance in year </w:t>
+      </w:r>
+      <w:proofErr w:type="gramStart"/>
+      <w:r>
+        <w:rPr>
+          <w:b/>
+          <w:bCs/>
+          <w:highlight w:val="yellow"/>
+        </w:rPr>
+        <w:t>0 ?</w:t>
+      </w:r>
+      <w:proofErr w:type="gramEnd"/>
+      <w:r>
+        <w:rPr>
+          <w:b/>
+          <w:bCs/>
+          <w:highlight w:val="yellow"/>
+        </w:rPr>
+        <w:t xml:space="preserve"> Why did you cross out that?</w:t>
       </w:r>
     </w:p>
   </w:comment>
-  <w:comment w:id="12" w:author="Laura Dee" w:date="2020-07-06T14:22:00Z" w:initials="LD">
+  <w:comment w:id="13" w:author="nathan hwangbo" w:date="2020-07-22T13:46:00Z" w:initials="nh">
     <w:p>
       <w:pPr>
         <w:pStyle w:val="CommentText"/>
@@ -6633,11 +8176,30 @@
         <w:annotationRef/>
       </w:r>
       <w:r>
+        <w:rPr>
+          <w:rStyle w:val="CommentReference"/>
+        </w:rPr>
+        <w:t>Sorry for the confusion, you’re correct. it was just crossed out because I rearranged the sentence</w:t>
+      </w:r>
+    </w:p>
+  </w:comment>
+  <w:comment w:id="15" w:author="Laura Dee" w:date="2020-07-06T14:22:00Z" w:initials="LD">
+    <w:p>
+      <w:pPr>
+        <w:pStyle w:val="CommentText"/>
+      </w:pPr>
+      <w:r>
+        <w:rPr>
+          <w:rStyle w:val="CommentReference"/>
+        </w:rPr>
+        <w:annotationRef/>
+      </w:r>
+      <w:r>
         <w:t xml:space="preserve">To make </w:t>
       </w:r>
     </w:p>
   </w:comment>
-  <w:comment w:id="13" w:author="Laura Dee" w:date="2020-07-06T14:21:00Z" w:initials="LD">
+  <w:comment w:id="19" w:author="Laura Dee" w:date="2020-07-06T14:21:00Z" w:initials="LD">
     <w:p>
       <w:pPr>
         <w:pStyle w:val="CommentText"/>
@@ -6657,11 +8219,16 @@
       </w:r>
     </w:p>
   </w:comment>
-  <w:comment w:id="14" w:author="Laura Dee" w:date="2020-07-10T16:13:00Z" w:initials="LD">
+  <w:comment w:id="20" w:author="nathan hwangbo" w:date="2020-07-22T17:08:00Z" w:initials="nh">
     <w:p>
       <w:pPr>
         <w:pStyle w:val="CommentText"/>
       </w:pPr>
+    </w:p>
+    <w:p>
+      <w:pPr>
+        <w:pStyle w:val="CommentText"/>
+      </w:pPr>
       <w:r>
         <w:rPr>
           <w:rStyle w:val="CommentReference"/>
@@ -6669,11 +8236,54 @@
         <w:annotationRef/>
       </w:r>
       <w:r>
+        <w:t xml:space="preserve">Right </w:t>
+      </w:r>
+      <w:proofErr w:type="gramStart"/>
+      <w:r>
+        <w:t>now</w:t>
+      </w:r>
+      <w:proofErr w:type="gramEnd"/>
+      <w:r>
+        <w:t xml:space="preserve"> we have Grouping * Treatment figures (the boxplots), and Time * Treatment figures (the figures at the very bottom of this doc). </w:t>
+      </w:r>
+      <w:r>
+        <w:t xml:space="preserve">Do we also want a Time * Treatment * Grouping figure? </w:t>
+      </w:r>
+      <w:r>
+        <w:t xml:space="preserve">Maybe something like the very last figure on this doc, but each panel would have 3 lines for the groupings. </w:t>
+      </w:r>
+    </w:p>
+    <w:p>
+      <w:pPr>
+        <w:pStyle w:val="CommentText"/>
+      </w:pPr>
+    </w:p>
+    <w:p>
+      <w:pPr>
+        <w:pStyle w:val="CommentText"/>
+      </w:pPr>
+      <w:r>
+        <w:t>I’m not sure if that would be too much for one figure, or if it’ll be particularly interesting</w:t>
+      </w:r>
+    </w:p>
+  </w:comment>
+  <w:comment w:id="118" w:author="Laura Dee" w:date="2020-07-10T16:13:00Z" w:initials="LD">
+    <w:p>
+      <w:pPr>
+        <w:pStyle w:val="CommentText"/>
+      </w:pPr>
+      <w:r>
+        <w:rPr>
+          <w:rStyle w:val="CommentReference"/>
+        </w:rPr>
+        <w:annotationRef/>
+      </w:r>
+      <w:r>
         <w:t>Nathan</w:t>
       </w:r>
     </w:p>
   </w:comment>
-  <w:comment w:id="15" w:author="Laura Dee" w:date="2020-07-21T08:06:00Z" w:initials="LD">
+  <w:comment w:id="119" w:author="Laura Dee" w:date="2020-07-21T08:06:00Z" w:initials="LD">
     <w:p>
       <w:pPr>
         <w:pStyle w:val="CommentText"/>
@@ -6684,12 +8294,17 @@
         </w:rPr>
         <w:annotationRef/>
       </w:r>
-      <w:r>
-        <w:t xml:space="preserve">Thisis great! </w:t>
+      <w:proofErr w:type="spellStart"/>
+      <w:r>
+        <w:t>Thisis</w:t>
+      </w:r>
+      <w:proofErr w:type="spellEnd"/>
+      <w:r>
+        <w:t xml:space="preserve"> great! </w:t>
       </w:r>
     </w:p>
   </w:comment>
-  <w:comment w:id="18" w:author="Laura Dee" w:date="2020-07-21T08:02:00Z" w:initials="LD">
+  <w:comment w:id="123" w:author="Laura Dee" w:date="2020-07-21T08:02:00Z" w:initials="LD">
     <w:p>
       <w:pPr>
         <w:pStyle w:val="CommentText"/>
@@ -6709,23 +8324,101 @@
       </w:r>
     </w:p>
   </w:comment>
-  <w:comment w:id="19" w:author="Laura Dee" w:date="2020-07-21T08:07:00Z" w:initials="LD">
+  <w:comment w:id="124" w:author="nathan hwangbo" w:date="2020-07-22T11:29:00Z" w:initials="nh">
     <w:p>
       <w:pPr>
         <w:pStyle w:val="CommentText"/>
       </w:pPr>
       <w:r>
+        <w:t xml:space="preserve">Reference for the package used to </w:t>
+      </w:r>
+      <w:r>
+        <w:t>fit</w:t>
+      </w:r>
+      <w:r>
+        <w:t xml:space="preserve"> </w:t>
+      </w:r>
+      <w:r>
+        <w:t>linear</w:t>
+      </w:r>
+      <w:r>
+        <w:t xml:space="preserve"> mixed effects models:</w:t>
+      </w:r>
+    </w:p>
+    <w:p>
+      <w:pPr>
+        <w:pStyle w:val="CommentText"/>
+      </w:pPr>
+      <w:r>
+        <w:t xml:space="preserve"> </w:t>
+      </w:r>
+    </w:p>
+    <w:p>
+      <w:pPr>
+        <w:pStyle w:val="CommentText"/>
+      </w:pPr>
+      <w:r>
         <w:rPr>
           <w:rStyle w:val="CommentReference"/>
         </w:rPr>
         <w:annotationRef/>
       </w:r>
       <w:r>
+        <w:t xml:space="preserve">Douglas Bates, Martin </w:t>
+      </w:r>
+      <w:proofErr w:type="spellStart"/>
+      <w:r>
+        <w:t>Maechler</w:t>
+      </w:r>
+      <w:proofErr w:type="spellEnd"/>
+      <w:r>
+        <w:t xml:space="preserve">, Ben </w:t>
+      </w:r>
+      <w:proofErr w:type="spellStart"/>
+      <w:r>
+        <w:t>Bolker</w:t>
+      </w:r>
+      <w:proofErr w:type="spellEnd"/>
+      <w:r>
+        <w:t>, Steve Walker (2015). Fitting Linear Mixed-Effects Models Using lme4.</w:t>
+      </w:r>
+    </w:p>
+    <w:p>
+      <w:pPr>
+        <w:pStyle w:val="CommentText"/>
+      </w:pPr>
+      <w:r>
+        <w:t xml:space="preserve">  Journal of Statistical Software, 67(1), 1-48. doi:10.18637/</w:t>
+      </w:r>
+      <w:proofErr w:type="gramStart"/>
+      <w:r>
+        <w:t>jss.v067.i</w:t>
+      </w:r>
+      <w:proofErr w:type="gramEnd"/>
+      <w:r>
+        <w:t>01.</w:t>
+      </w:r>
+    </w:p>
+  </w:comment>
+  <w:comment w:id="130" w:author="Laura Dee" w:date="2020-07-21T08:07:00Z" w:initials="LD">
+    <w:p>
+      <w:pPr>
+        <w:pStyle w:val="CommentText"/>
+      </w:pPr>
+      <w:bookmarkStart w:id="131" w:name="_GoBack"/>
+      <w:r>
+        <w:rPr>
+          <w:rStyle w:val="CommentReference"/>
+        </w:rPr>
+        <w:annotationRef/>
+      </w:r>
+      <w:r>
         <w:t xml:space="preserve">Provide an interpretation for why/ what this means – e.g. allowing the effect to vary by treatment </w:t>
       </w:r>
+      <w:bookmarkEnd w:id="131"/>
     </w:p>
   </w:comment>
-  <w:comment w:id="20" w:author="Laura Dee" w:date="2020-07-21T08:06:00Z" w:initials="LD">
+  <w:comment w:id="139" w:author="Laura Dee" w:date="2020-07-21T08:06:00Z" w:initials="LD">
     <w:p>
       <w:pPr>
         <w:pStyle w:val="CommentText"/>
@@ -6740,18 +8433,23 @@
         <w:t>Does this mean “Next”?</w:t>
       </w:r>
       <w:r>
-        <w:t xml:space="preserve"> Or “for the second set of models” </w:t>
+        <w:t xml:space="preserve"> Or “for the second set of models</w:t>
+      </w:r>
+      <w:proofErr w:type="gramStart"/>
+      <w:r>
+        <w:t xml:space="preserve">” </w:t>
       </w:r>
       <w:r>
         <w:t>?</w:t>
       </w:r>
+      <w:proofErr w:type="gramEnd"/>
     </w:p>
   </w:comment>
 </w:comments>
 </file>
 
 <file path=word/commentsExtended.xml><?xml version="1.0" encoding="utf-8"?>
-<w15:commentsEx xmlns:wpc="http://schemas.microsoft.com/office/word/2010/wordprocessingCanvas" xmlns:cx="http://schemas.microsoft.com/office/drawing/2014/chartex" xmlns:cx1="http://schemas.microsoft.com/office/drawing/2015/9/8/chartex" xmlns:cx2="http://schemas.microsoft.com/office/drawing/2015/10/21/chartex" xmlns:cx3="http://schemas.microsoft.com/office/drawing/2016/5/9/chartex" xmlns:cx4="http://schemas.microsoft.com/office/drawing/2016/5/10/chartex" xmlns:cx5="http://schemas.microsoft.com/office/drawing/2016/5/11/chartex" xmlns:cx6="http://schemas.microsoft.com/office/drawing/2016/5/12/chartex" xmlns:cx7="http://schemas.microsoft.com/office/drawing/2016/5/13/chartex" xmlns:cx8="http://schemas.microsoft.com/office/drawing/2016/5/14/chartex" xmlns:mc="http://schemas.openxmlformats.org/markup-compatibility/2006" xmlns:aink="http://schemas.microsoft.com/office/drawing/2016/ink" xmlns:am3d="http://schemas.microsoft.com/office/drawing/2017/model3d" xmlns:o="urn:schemas-microsoft-com:office:office" xmlns:r="http://schemas.openxmlformats.org/officeDocument/2006/relationships" xmlns:m="http://schemas.openxmlformats.org/officeDocument/2006/math" xmlns:v="urn:schemas-microsoft-com:vml" xmlns:wp14="http://schemas.microsoft.com/office/word/2010/wordprocessingDrawing" xmlns:wp="http://schemas.openxmlformats.org/drawingml/2006/wordprocessingDrawing" xmlns:w10="urn:schemas-microsoft-com:office:word" xmlns:w="http://schemas.openxmlformats.org/wordprocessingml/2006/main" xmlns:w14="http://schemas.microsoft.com/office/word/2010/wordml" xmlns:w15="http://schemas.microsoft.com/office/word/2012/wordml" xmlns:w16cex="http://schemas.microsoft.com/office/word/2018/wordml/cex" xmlns:w16cid="http://schemas.microsoft.com/office/word/2016/wordml/cid" xmlns:w16="http://schemas.microsoft.com/office/word/2018/wordml" xmlns:w16se="http://schemas.microsoft.com/office/word/2015/wordml/symex" xmlns:wpg="http://schemas.microsoft.com/office/word/2010/wordprocessingGroup" xmlns:wpi="http://schemas.microsoft.com/office/word/2010/wordprocessingInk" xmlns:wne="http://schemas.microsoft.com/office/word/2006/wordml" xmlns:wps="http://schemas.microsoft.com/office/word/2010/wordprocessingShape" mc:Ignorable="w14 w15 w16se w16cid w16 w16cex wp14">
+<w15:commentsEx xmlns:wpc="http://schemas.microsoft.com/office/word/2010/wordprocessingCanvas" xmlns:cx="http://schemas.microsoft.com/office/drawing/2014/chartex" xmlns:cx1="http://schemas.microsoft.com/office/drawing/2015/9/8/chartex" xmlns:cx2="http://schemas.microsoft.com/office/drawing/2015/10/21/chartex" xmlns:cx3="http://schemas.microsoft.com/office/drawing/2016/5/9/chartex" xmlns:cx4="http://schemas.microsoft.com/office/drawing/2016/5/10/chartex" xmlns:cx5="http://schemas.microsoft.com/office/drawing/2016/5/11/chartex" xmlns:cx6="http://schemas.microsoft.com/office/drawing/2016/5/12/chartex" xmlns:cx7="http://schemas.microsoft.com/office/drawing/2016/5/13/chartex" xmlns:cx8="http://schemas.microsoft.com/office/drawing/2016/5/14/chartex" xmlns:mc="http://schemas.openxmlformats.org/markup-compatibility/2006" xmlns:aink="http://schemas.microsoft.com/office/drawing/2016/ink" xmlns:am3d="http://schemas.microsoft.com/office/drawing/2017/model3d" xmlns:o="urn:schemas-microsoft-com:office:office" xmlns:r="http://schemas.openxmlformats.org/officeDocument/2006/relationships" xmlns:m="http://schemas.openxmlformats.org/officeDocument/2006/math" xmlns:v="urn:schemas-microsoft-com:vml" xmlns:wp14="http://schemas.microsoft.com/office/word/2010/wordprocessingDrawing" xmlns:wp="http://schemas.openxmlformats.org/drawingml/2006/wordprocessingDrawing" xmlns:w10="urn:schemas-microsoft-com:office:word" xmlns:w="http://schemas.openxmlformats.org/wordprocessingml/2006/main" xmlns:w14="http://schemas.microsoft.com/office/word/2010/wordml" xmlns:w15="http://schemas.microsoft.com/office/word/2012/wordml" xmlns:w16cid="http://schemas.microsoft.com/office/word/2016/wordml/cid" xmlns:w16se="http://schemas.microsoft.com/office/word/2015/wordml/symex" xmlns:wpg="http://schemas.microsoft.com/office/word/2010/wordprocessingGroup" xmlns:wpi="http://schemas.microsoft.com/office/word/2010/wordprocessingInk" xmlns:wne="http://schemas.microsoft.com/office/word/2006/wordml" xmlns:wps="http://schemas.microsoft.com/office/word/2010/wordprocessingShape" mc:Ignorable="w14 w15 w16se w16cid wp14">
   <w15:commentEx w15:paraId="39AC7DDD" w15:done="0"/>
   <w15:commentEx w15:paraId="2D1EE536" w15:done="1"/>
   <w15:commentEx w15:paraId="22C56C3C" w15:paraIdParent="2D1EE536" w15:done="1"/>
@@ -6759,18 +8457,22 @@
   <w15:commentEx w15:paraId="4A946D74" w15:paraIdParent="6A248F7C" w15:done="0"/>
   <w15:commentEx w15:paraId="0628023E" w15:paraIdParent="6A248F7C" w15:done="0"/>
   <w15:commentEx w15:paraId="6A7D7FD0" w15:paraIdParent="6A248F7C" w15:done="0"/>
+  <w15:commentEx w15:paraId="12B0D406" w15:paraIdParent="6A248F7C" w15:done="0"/>
   <w15:commentEx w15:paraId="2469250D" w15:done="0"/>
   <w15:commentEx w15:paraId="29F11059" w15:done="1"/>
   <w15:commentEx w15:paraId="200CECB1" w15:paraIdParent="29F11059" w15:done="1"/>
   <w15:commentEx w15:paraId="2111F5C1" w15:done="0"/>
   <w15:commentEx w15:paraId="1F66B3CD" w15:done="0"/>
+  <w15:commentEx w15:paraId="4EB0E747" w15:paraIdParent="1F66B3CD" w15:done="0"/>
   <w15:commentEx w15:paraId="2AE10B48" w15:done="0"/>
   <w15:commentEx w15:paraId="167A9FDA" w15:done="0"/>
+  <w15:commentEx w15:paraId="39FBEE9F" w15:paraIdParent="167A9FDA" w15:done="0"/>
   <w15:commentEx w15:paraId="71604A04" w15:done="1"/>
   <w15:commentEx w15:paraId="2BCDC15B" w15:paraIdParent="71604A04" w15:done="0"/>
   <w15:commentEx w15:paraId="3A7456EA" w15:done="0"/>
-  <w15:commentEx w15:paraId="2ED563DF" w15:done="0"/>
-  <w15:commentEx w15:paraId="53FE2B65" w15:done="0"/>
+  <w15:commentEx w15:paraId="024A50E1" w15:paraIdParent="3A7456EA" w15:done="0"/>
+  <w15:commentEx w15:paraId="2ED563DF" w15:done="1"/>
+  <w15:commentEx w15:paraId="53FE2B65" w15:done="1"/>
 </w15:commentsEx>
 </file>
 
@@ -6794,7 +8496,7 @@
 </file>
 
 <file path=word/commentsIds.xml><?xml version="1.0" encoding="utf-8"?>
-<w16cid:commentsIds xmlns:wpc="http://schemas.microsoft.com/office/word/2010/wordprocessingCanvas" xmlns:cx="http://schemas.microsoft.com/office/drawing/2014/chartex" xmlns:cx1="http://schemas.microsoft.com/office/drawing/2015/9/8/chartex" xmlns:cx2="http://schemas.microsoft.com/office/drawing/2015/10/21/chartex" xmlns:cx3="http://schemas.microsoft.com/office/drawing/2016/5/9/chartex" xmlns:cx4="http://schemas.microsoft.com/office/drawing/2016/5/10/chartex" xmlns:cx5="http://schemas.microsoft.com/office/drawing/2016/5/11/chartex" xmlns:cx6="http://schemas.microsoft.com/office/drawing/2016/5/12/chartex" xmlns:cx7="http://schemas.microsoft.com/office/drawing/2016/5/13/chartex" xmlns:cx8="http://schemas.microsoft.com/office/drawing/2016/5/14/chartex" xmlns:mc="http://schemas.openxmlformats.org/markup-compatibility/2006" xmlns:aink="http://schemas.microsoft.com/office/drawing/2016/ink" xmlns:am3d="http://schemas.microsoft.com/office/drawing/2017/model3d" xmlns:o="urn:schemas-microsoft-com:office:office" xmlns:r="http://schemas.openxmlformats.org/officeDocument/2006/relationships" xmlns:m="http://schemas.openxmlformats.org/officeDocument/2006/math" xmlns:v="urn:schemas-microsoft-com:vml" xmlns:wp14="http://schemas.microsoft.com/office/word/2010/wordprocessingDrawing" xmlns:wp="http://schemas.openxmlformats.org/drawingml/2006/wordprocessingDrawing" xmlns:w10="urn:schemas-microsoft-com:office:word" xmlns:w="http://schemas.openxmlformats.org/wordprocessingml/2006/main" xmlns:w14="http://schemas.microsoft.com/office/word/2010/wordml" xmlns:w15="http://schemas.microsoft.com/office/word/2012/wordml" xmlns:w16cex="http://schemas.microsoft.com/office/word/2018/wordml/cex" xmlns:w16cid="http://schemas.microsoft.com/office/word/2016/wordml/cid" xmlns:w16="http://schemas.microsoft.com/office/word/2018/wordml" xmlns:w16se="http://schemas.microsoft.com/office/word/2015/wordml/symex" xmlns:wpg="http://schemas.microsoft.com/office/word/2010/wordprocessingGroup" xmlns:wpi="http://schemas.microsoft.com/office/word/2010/wordprocessingInk" xmlns:wne="http://schemas.microsoft.com/office/word/2006/wordml" xmlns:wps="http://schemas.microsoft.com/office/word/2010/wordprocessingShape" mc:Ignorable="w14 w15 w16se w16cid w16 w16cex wp14">
+<w16cid:commentsIds xmlns:wpc="http://schemas.microsoft.com/office/word/2010/wordprocessingCanvas" xmlns:cx="http://schemas.microsoft.com/office/drawing/2014/chartex" xmlns:cx1="http://schemas.microsoft.com/office/drawing/2015/9/8/chartex" xmlns:cx2="http://schemas.microsoft.com/office/drawing/2015/10/21/chartex" xmlns:cx3="http://schemas.microsoft.com/office/drawing/2016/5/9/chartex" xmlns:cx4="http://schemas.microsoft.com/office/drawing/2016/5/10/chartex" xmlns:cx5="http://schemas.microsoft.com/office/drawing/2016/5/11/chartex" xmlns:cx6="http://schemas.microsoft.com/office/drawing/2016/5/12/chartex" xmlns:cx7="http://schemas.microsoft.com/office/drawing/2016/5/13/chartex" xmlns:cx8="http://schemas.microsoft.com/office/drawing/2016/5/14/chartex" xmlns:mc="http://schemas.openxmlformats.org/markup-compatibility/2006" xmlns:aink="http://schemas.microsoft.com/office/drawing/2016/ink" xmlns:am3d="http://schemas.microsoft.com/office/drawing/2017/model3d" xmlns:o="urn:schemas-microsoft-com:office:office" xmlns:r="http://schemas.openxmlformats.org/officeDocument/2006/relationships" xmlns:m="http://schemas.openxmlformats.org/officeDocument/2006/math" xmlns:v="urn:schemas-microsoft-com:vml" xmlns:wp14="http://schemas.microsoft.com/office/word/2010/wordprocessingDrawing" xmlns:wp="http://schemas.openxmlformats.org/drawingml/2006/wordprocessingDrawing" xmlns:w10="urn:schemas-microsoft-com:office:word" xmlns:w="http://schemas.openxmlformats.org/wordprocessingml/2006/main" xmlns:w14="http://schemas.microsoft.com/office/word/2010/wordml" xmlns:w15="http://schemas.microsoft.com/office/word/2012/wordml" xmlns:w16cid="http://schemas.microsoft.com/office/word/2016/wordml/cid" xmlns:w16se="http://schemas.microsoft.com/office/word/2015/wordml/symex" xmlns:wpg="http://schemas.microsoft.com/office/word/2010/wordprocessingGroup" xmlns:wpi="http://schemas.microsoft.com/office/word/2010/wordprocessingInk" xmlns:wne="http://schemas.microsoft.com/office/word/2006/wordml" xmlns:wps="http://schemas.microsoft.com/office/word/2010/wordprocessingShape" mc:Ignorable="w14 w15 w16se w16cid wp14">
   <w16cid:commentId w16cid:paraId="39AC7DDD" w16cid:durableId="22B2D4C6"/>
   <w16cid:commentId w16cid:paraId="2D1EE536" w16cid:durableId="22BFF394"/>
   <w16cid:commentId w16cid:paraId="22C56C3C" w16cid:durableId="22C12055"/>
@@ -6802,23 +8504,27 @@
   <w16cid:commentId w16cid:paraId="4A946D74" w16cid:durableId="22C0152A"/>
   <w16cid:commentId w16cid:paraId="0628023E" w16cid:durableId="22C01642"/>
   <w16cid:commentId w16cid:paraId="6A7D7FD0" w16cid:durableId="22C11F96"/>
+  <w16cid:commentId w16cid:paraId="12B0D406" w16cid:durableId="22C29B9E"/>
   <w16cid:commentId w16cid:paraId="2469250D" w16cid:durableId="22C1205B"/>
   <w16cid:commentId w16cid:paraId="29F11059" w16cid:durableId="21EF9203"/>
   <w16cid:commentId w16cid:paraId="200CECB1" w16cid:durableId="21EF9202"/>
   <w16cid:commentId w16cid:paraId="2111F5C1" w16cid:durableId="22B3127F"/>
   <w16cid:commentId w16cid:paraId="1F66B3CD" w16cid:durableId="22C12003"/>
+  <w16cid:commentId w16cid:paraId="4EB0E747" w16cid:durableId="22C2C1C1"/>
   <w16cid:commentId w16cid:paraId="2AE10B48" w16cid:durableId="22ADB228"/>
   <w16cid:commentId w16cid:paraId="167A9FDA" w16cid:durableId="22ADB206"/>
+  <w16cid:commentId w16cid:paraId="39FBEE9F" w16cid:durableId="22C2F124"/>
   <w16cid:commentId w16cid:paraId="71604A04" w16cid:durableId="22B31233"/>
   <w16cid:commentId w16cid:paraId="2BCDC15B" w16cid:durableId="22C12086"/>
   <w16cid:commentId w16cid:paraId="3A7456EA" w16cid:durableId="22C11F9F"/>
+  <w16cid:commentId w16cid:paraId="024A50E1" w16cid:durableId="22C2A19A"/>
   <w16cid:commentId w16cid:paraId="2ED563DF" w16cid:durableId="22C120B1"/>
   <w16cid:commentId w16cid:paraId="53FE2B65" w16cid:durableId="22C1209A"/>
 </w16cid:commentsIds>
 </file>
 
 <file path=word/people.xml><?xml version="1.0" encoding="utf-8"?>
-<w15:people xmlns:wpc="http://schemas.microsoft.com/office/word/2010/wordprocessingCanvas" xmlns:cx="http://schemas.microsoft.com/office/drawing/2014/chartex" xmlns:cx1="http://schemas.microsoft.com/office/drawing/2015/9/8/chartex" xmlns:cx2="http://schemas.microsoft.com/office/drawing/2015/10/21/chartex" xmlns:cx3="http://schemas.microsoft.com/office/drawing/2016/5/9/chartex" xmlns:cx4="http://schemas.microsoft.com/office/drawing/2016/5/10/chartex" xmlns:cx5="http://schemas.microsoft.com/office/drawing/2016/5/11/chartex" xmlns:cx6="http://schemas.microsoft.com/office/drawing/2016/5/12/chartex" xmlns:cx7="http://schemas.microsoft.com/office/drawing/2016/5/13/chartex" xmlns:cx8="http://schemas.microsoft.com/office/drawing/2016/5/14/chartex" xmlns:mc="http://schemas.openxmlformats.org/markup-compatibility/2006" xmlns:aink="http://schemas.microsoft.com/office/drawing/2016/ink" xmlns:am3d="http://schemas.microsoft.com/office/drawing/2017/model3d" xmlns:o="urn:schemas-microsoft-com:office:office" xmlns:r="http://schemas.openxmlformats.org/officeDocument/2006/relationships" xmlns:m="http://schemas.openxmlformats.org/officeDocument/2006/math" xmlns:v="urn:schemas-microsoft-com:vml" xmlns:wp14="http://schemas.microsoft.com/office/word/2010/wordprocessingDrawing" xmlns:wp="http://schemas.openxmlformats.org/drawingml/2006/wordprocessingDrawing" xmlns:w10="urn:schemas-microsoft-com:office:word" xmlns:w="http://schemas.openxmlformats.org/wordprocessingml/2006/main" xmlns:w14="http://schemas.microsoft.com/office/word/2010/wordml" xmlns:w15="http://schemas.microsoft.com/office/word/2012/wordml" xmlns:w16cex="http://schemas.microsoft.com/office/word/2018/wordml/cex" xmlns:w16cid="http://schemas.microsoft.com/office/word/2016/wordml/cid" xmlns:w16="http://schemas.microsoft.com/office/word/2018/wordml" xmlns:w16se="http://schemas.microsoft.com/office/word/2015/wordml/symex" xmlns:wpg="http://schemas.microsoft.com/office/word/2010/wordprocessingGroup" xmlns:wpi="http://schemas.microsoft.com/office/word/2010/wordprocessingInk" xmlns:wne="http://schemas.microsoft.com/office/word/2006/wordml" xmlns:wps="http://schemas.microsoft.com/office/word/2010/wordprocessingShape" mc:Ignorable="w14 w15 w16se w16cid w16 w16cex wp14">
+<w15:people xmlns:wpc="http://schemas.microsoft.com/office/word/2010/wordprocessingCanvas" xmlns:cx="http://schemas.microsoft.com/office/drawing/2014/chartex" xmlns:cx1="http://schemas.microsoft.com/office/drawing/2015/9/8/chartex" xmlns:cx2="http://schemas.microsoft.com/office/drawing/2015/10/21/chartex" xmlns:cx3="http://schemas.microsoft.com/office/drawing/2016/5/9/chartex" xmlns:cx4="http://schemas.microsoft.com/office/drawing/2016/5/10/chartex" xmlns:cx5="http://schemas.microsoft.com/office/drawing/2016/5/11/chartex" xmlns:cx6="http://schemas.microsoft.com/office/drawing/2016/5/12/chartex" xmlns:cx7="http://schemas.microsoft.com/office/drawing/2016/5/13/chartex" xmlns:cx8="http://schemas.microsoft.com/office/drawing/2016/5/14/chartex" xmlns:mc="http://schemas.openxmlformats.org/markup-compatibility/2006" xmlns:aink="http://schemas.microsoft.com/office/drawing/2016/ink" xmlns:am3d="http://schemas.microsoft.com/office/drawing/2017/model3d" xmlns:o="urn:schemas-microsoft-com:office:office" xmlns:r="http://schemas.openxmlformats.org/officeDocument/2006/relationships" xmlns:m="http://schemas.openxmlformats.org/officeDocument/2006/math" xmlns:v="urn:schemas-microsoft-com:vml" xmlns:wp14="http://schemas.microsoft.com/office/word/2010/wordprocessingDrawing" xmlns:wp="http://schemas.openxmlformats.org/drawingml/2006/wordprocessingDrawing" xmlns:w10="urn:schemas-microsoft-com:office:word" xmlns:w="http://schemas.openxmlformats.org/wordprocessingml/2006/main" xmlns:w14="http://schemas.microsoft.com/office/word/2010/wordml" xmlns:w15="http://schemas.microsoft.com/office/word/2012/wordml" xmlns:w16cid="http://schemas.microsoft.com/office/word/2016/wordml/cid" xmlns:w16se="http://schemas.microsoft.com/office/word/2015/wordml/symex" xmlns:wpg="http://schemas.microsoft.com/office/word/2010/wordprocessingGroup" xmlns:wpi="http://schemas.microsoft.com/office/word/2010/wordprocessingInk" xmlns:wne="http://schemas.microsoft.com/office/word/2006/wordml" xmlns:wps="http://schemas.microsoft.com/office/word/2010/wordprocessingShape" mc:Ignorable="w14 w15 w16se w16cid wp14">
   <w15:person w15:author="Laura Dee">
     <w15:presenceInfo w15:providerId="AD" w15:userId="S::lade8828@colorado.edu::56408c15-faee-4e5d-9e69-ea7ba61b2b59"/>
   </w15:person>
@@ -6835,7 +8541,7 @@
 </file>
 
 <file path=word/styles.xml><?xml version="1.0" encoding="utf-8"?>
-<w:styles xmlns:mc="http://schemas.openxmlformats.org/markup-compatibility/2006" xmlns:r="http://schemas.openxmlformats.org/officeDocument/2006/relationships" xmlns:w="http://schemas.openxmlformats.org/wordprocessingml/2006/main" xmlns:w14="http://schemas.microsoft.com/office/word/2010/wordml" xmlns:w15="http://schemas.microsoft.com/office/word/2012/wordml" xmlns:w16cex="http://schemas.microsoft.com/office/word/2018/wordml/cex" xmlns:w16cid="http://schemas.microsoft.com/office/word/2016/wordml/cid" xmlns:w16="http://schemas.microsoft.com/office/word/2018/wordml" xmlns:w16se="http://schemas.microsoft.com/office/word/2015/wordml/symex" mc:Ignorable="w14 w15 w16se w16cid w16 w16cex">
+<w:styles xmlns:mc="http://schemas.openxmlformats.org/markup-compatibility/2006" xmlns:r="http://schemas.openxmlformats.org/officeDocument/2006/relationships" xmlns:w="http://schemas.openxmlformats.org/wordprocessingml/2006/main" xmlns:w14="http://schemas.microsoft.com/office/word/2010/wordml" xmlns:w15="http://schemas.microsoft.com/office/word/2012/wordml" xmlns:w16cid="http://schemas.microsoft.com/office/word/2016/wordml/cid" xmlns:w16se="http://schemas.microsoft.com/office/word/2015/wordml/symex" mc:Ignorable="w14 w15 w16se w16cid">
   <w:docDefaults>
     <w:rPrDefault>
       <w:rPr>
@@ -6847,7 +8553,7 @@
     </w:rPrDefault>
     <w:pPrDefault/>
   </w:docDefaults>
-  <w:latentStyles w:defLockedState="0" w:defUIPriority="99" w:defSemiHidden="0" w:defUnhideWhenUsed="0" w:defQFormat="0" w:count="376">
+  <w:latentStyles w:defLockedState="0" w:defUIPriority="99" w:defSemiHidden="0" w:defUnhideWhenUsed="0" w:defQFormat="0" w:count="377">
     <w:lsdException w:name="Normal" w:uiPriority="0" w:qFormat="1"/>
     <w:lsdException w:name="heading 1" w:uiPriority="9" w:qFormat="1"/>
     <w:lsdException w:name="heading 2" w:semiHidden="1" w:uiPriority="9" w:unhideWhenUsed="1" w:qFormat="1"/>
@@ -6953,7 +8659,6 @@
     <w:lsdException w:name="HTML Sample" w:semiHidden="1" w:unhideWhenUsed="1"/>
     <w:lsdException w:name="HTML Typewriter" w:semiHidden="1" w:unhideWhenUsed="1"/>
     <w:lsdException w:name="HTML Variable" w:semiHidden="1" w:unhideWhenUsed="1"/>
-    <w:lsdException w:name="Normal Table" w:semiHidden="1" w:unhideWhenUsed="1"/>
     <w:lsdException w:name="annotation subject" w:semiHidden="1" w:unhideWhenUsed="1"/>
     <w:lsdException w:name="No List" w:semiHidden="1" w:unhideWhenUsed="1"/>
     <w:lsdException w:name="Outline List 1" w:semiHidden="1" w:unhideWhenUsed="1"/>
@@ -7000,10 +8705,8 @@
     <w:lsdException w:name="Table Subtle 2" w:semiHidden="1" w:unhideWhenUsed="1"/>
     <w:lsdException w:name="Table Web 1" w:semiHidden="1" w:unhideWhenUsed="1"/>
     <w:lsdException w:name="Table Web 2" w:semiHidden="1" w:unhideWhenUsed="1"/>
-    <w:lsdException w:name="Table Web 3" w:semiHidden="1" w:unhideWhenUsed="1"/>
     <w:lsdException w:name="Balloon Text" w:semiHidden="1" w:unhideWhenUsed="1"/>
     <w:lsdException w:name="Table Grid" w:uiPriority="39"/>
-    <w:lsdException w:name="Table Theme" w:semiHidden="1" w:unhideWhenUsed="1"/>
     <w:lsdException w:name="Placeholder Text" w:semiHidden="1"/>
     <w:lsdException w:name="No Spacing" w:uiPriority="1" w:qFormat="1"/>
     <w:lsdException w:name="Light Shading" w:uiPriority="60"/>
@@ -7224,6 +8927,7 @@
     <w:lsdException w:name="Hashtag" w:semiHidden="1" w:unhideWhenUsed="1"/>
     <w:lsdException w:name="Unresolved Mention" w:semiHidden="1" w:unhideWhenUsed="1"/>
     <w:lsdException w:name="Smart Link" w:semiHidden="1" w:unhideWhenUsed="1"/>
+    <w:lsdException w:name="Smart Link Error" w:semiHidden="1" w:unhideWhenUsed="1"/>
   </w:latentStyles>
   <w:style w:type="paragraph" w:default="1" w:styleId="Normal">
     <w:name w:val="Normal"/>
@@ -7232,7 +8936,6 @@
   <w:style w:type="character" w:default="1" w:styleId="DefaultParagraphFont">
     <w:name w:val="Default Paragraph Font"/>
     <w:uiPriority w:val="1"/>
-    <w:semiHidden/>
     <w:unhideWhenUsed/>
   </w:style>
   <w:style w:type="table" w:default="1" w:styleId="TableNormal">

</xml_diff>

<commit_message>
Looks like merge messed things up. Reverting Methods.docx to aa56eb7
</commit_message>
<xml_diff>
--- a/Non-Random Loss_NutNet Methods.docx
+++ b/Non-Random Loss_NutNet Methods.docx
@@ -1,6 +1,6 @@
 
 <file path=word/document.xml><?xml version="1.0" encoding="utf-8"?>
-<w:document xmlns:wpc="http://schemas.microsoft.com/office/word/2010/wordprocessingCanvas" xmlns:cx="http://schemas.microsoft.com/office/drawing/2014/chartex" xmlns:cx1="http://schemas.microsoft.com/office/drawing/2015/9/8/chartex" xmlns:cx2="http://schemas.microsoft.com/office/drawing/2015/10/21/chartex" xmlns:cx3="http://schemas.microsoft.com/office/drawing/2016/5/9/chartex" xmlns:cx4="http://schemas.microsoft.com/office/drawing/2016/5/10/chartex" xmlns:cx5="http://schemas.microsoft.com/office/drawing/2016/5/11/chartex" xmlns:cx6="http://schemas.microsoft.com/office/drawing/2016/5/12/chartex" xmlns:cx7="http://schemas.microsoft.com/office/drawing/2016/5/13/chartex" xmlns:cx8="http://schemas.microsoft.com/office/drawing/2016/5/14/chartex" xmlns:mc="http://schemas.openxmlformats.org/markup-compatibility/2006" xmlns:aink="http://schemas.microsoft.com/office/drawing/2016/ink" xmlns:am3d="http://schemas.microsoft.com/office/drawing/2017/model3d" xmlns:o="urn:schemas-microsoft-com:office:office" xmlns:r="http://schemas.openxmlformats.org/officeDocument/2006/relationships" xmlns:m="http://schemas.openxmlformats.org/officeDocument/2006/math" xmlns:v="urn:schemas-microsoft-com:vml" xmlns:wp14="http://schemas.microsoft.com/office/word/2010/wordprocessingDrawing" xmlns:wp="http://schemas.openxmlformats.org/drawingml/2006/wordprocessingDrawing" xmlns:w10="urn:schemas-microsoft-com:office:word" xmlns:w="http://schemas.openxmlformats.org/wordprocessingml/2006/main" xmlns:w14="http://schemas.microsoft.com/office/word/2010/wordml" xmlns:w15="http://schemas.microsoft.com/office/word/2012/wordml" xmlns:w16cex="http://schemas.microsoft.com/office/word/2018/wordml/cex" xmlns:w16cid="http://schemas.microsoft.com/office/word/2016/wordml/cid" xmlns:w16="http://schemas.microsoft.com/office/word/2018/wordml" xmlns:w16se="http://schemas.microsoft.com/office/word/2015/wordml/symex" xmlns:wpg="http://schemas.microsoft.com/office/word/2010/wordprocessingGroup" xmlns:wpi="http://schemas.microsoft.com/office/word/2010/wordprocessingInk" xmlns:wne="http://schemas.microsoft.com/office/word/2006/wordml" xmlns:wps="http://schemas.microsoft.com/office/word/2010/wordprocessingShape" mc:Ignorable="w14 w15 w16se w16cid w16 w16cex wp14">
+<w:document xmlns:wpc="http://schemas.microsoft.com/office/word/2010/wordprocessingCanvas" xmlns:cx="http://schemas.microsoft.com/office/drawing/2014/chartex" xmlns:cx1="http://schemas.microsoft.com/office/drawing/2015/9/8/chartex" xmlns:cx2="http://schemas.microsoft.com/office/drawing/2015/10/21/chartex" xmlns:cx3="http://schemas.microsoft.com/office/drawing/2016/5/9/chartex" xmlns:cx4="http://schemas.microsoft.com/office/drawing/2016/5/10/chartex" xmlns:cx5="http://schemas.microsoft.com/office/drawing/2016/5/11/chartex" xmlns:cx6="http://schemas.microsoft.com/office/drawing/2016/5/12/chartex" xmlns:cx7="http://schemas.microsoft.com/office/drawing/2016/5/13/chartex" xmlns:cx8="http://schemas.microsoft.com/office/drawing/2016/5/14/chartex" xmlns:mc="http://schemas.openxmlformats.org/markup-compatibility/2006" xmlns:aink="http://schemas.microsoft.com/office/drawing/2016/ink" xmlns:am3d="http://schemas.microsoft.com/office/drawing/2017/model3d" xmlns:o="urn:schemas-microsoft-com:office:office" xmlns:r="http://schemas.openxmlformats.org/officeDocument/2006/relationships" xmlns:m="http://schemas.openxmlformats.org/officeDocument/2006/math" xmlns:v="urn:schemas-microsoft-com:vml" xmlns:wp14="http://schemas.microsoft.com/office/word/2010/wordprocessingDrawing" xmlns:wp="http://schemas.openxmlformats.org/drawingml/2006/wordprocessingDrawing" xmlns:w10="urn:schemas-microsoft-com:office:word" xmlns:w="http://schemas.openxmlformats.org/wordprocessingml/2006/main" xmlns:w14="http://schemas.microsoft.com/office/word/2010/wordml" xmlns:w15="http://schemas.microsoft.com/office/word/2012/wordml" xmlns:w16cid="http://schemas.microsoft.com/office/word/2016/wordml/cid" xmlns:w16se="http://schemas.microsoft.com/office/word/2015/wordml/symex" xmlns:wpg="http://schemas.microsoft.com/office/word/2010/wordprocessingGroup" xmlns:wpi="http://schemas.microsoft.com/office/word/2010/wordprocessingInk" xmlns:wne="http://schemas.microsoft.com/office/word/2006/wordml" xmlns:wps="http://schemas.microsoft.com/office/word/2010/wordprocessingShape" mc:Ignorable="w14 w15 w16se w16cid wp14">
   <w:body>
     <w:p>
       <w:pPr>
@@ -344,6 +344,7 @@
       <w:commentRangeStart w:id="4"/>
       <w:commentRangeStart w:id="5"/>
       <w:commentRangeStart w:id="6"/>
+      <w:commentRangeStart w:id="7"/>
       <w:r>
         <w:rPr>
           <w:rFonts w:ascii="Arial" w:hAnsi="Arial" w:cs="Arial"/>
@@ -408,133 +409,6 @@
         </w:rPr>
         <w:commentReference w:id="6"/>
       </w:r>
-      <w:r>
-        <w:rPr>
-          <w:rFonts w:ascii="Arial" w:hAnsi="Arial" w:cs="Arial"/>
-          <w:sz w:val="22"/>
-          <w:szCs w:val="22"/>
-          <w:lang w:val="en-GB"/>
-        </w:rPr>
-        <w:t xml:space="preserve">in the pre-treatment year </w:t>
-      </w:r>
-      <w:r>
-        <w:rPr>
-          <w:rFonts w:ascii="Arial" w:hAnsi="Arial" w:cs="Arial"/>
-          <w:strike/>
-          <w:sz w:val="22"/>
-          <w:szCs w:val="22"/>
-          <w:highlight w:val="lightGray"/>
-          <w:lang w:val="en-GB"/>
-        </w:rPr>
-        <w:t>for each site</w:t>
-      </w:r>
-      <w:r>
-        <w:rPr>
-          <w:rFonts w:ascii="Arial" w:hAnsi="Arial" w:cs="Arial"/>
-          <w:strike/>
-          <w:sz w:val="22"/>
-          <w:szCs w:val="22"/>
-          <w:lang w:val="en-GB"/>
-        </w:rPr>
-        <w:t xml:space="preserve"> </w:t>
-      </w:r>
-      <w:r>
-        <w:rPr>
-          <w:rFonts w:ascii="Arial" w:hAnsi="Arial" w:cs="Arial"/>
-          <w:sz w:val="22"/>
-          <w:szCs w:val="22"/>
-          <w:lang w:val="en-GB"/>
-        </w:rPr>
-        <w:t>(see SI); we use cut-offs consistent with those for PREDICTS</w:t>
-      </w:r>
-      <w:r>
-        <w:rPr>
-          <w:rFonts w:ascii="Arial" w:hAnsi="Arial" w:cs="Arial"/>
-          <w:sz w:val="22"/>
-          <w:szCs w:val="22"/>
-          <w:lang w:val="en-GB"/>
-        </w:rPr>
-        <w:t xml:space="preserve"> (lowest 20% rare and most abundant 20% as dominant)</w:t>
-      </w:r>
-      <w:r>
-        <w:rPr>
-          <w:rFonts w:ascii="Arial" w:hAnsi="Arial" w:cs="Arial"/>
-          <w:sz w:val="22"/>
-          <w:szCs w:val="22"/>
-          <w:lang w:val="en-GB"/>
-        </w:rPr>
-        <w:t>, a</w:t>
-      </w:r>
-      <w:r>
-        <w:rPr>
-          <w:rFonts w:ascii="Arial" w:hAnsi="Arial" w:cs="Arial"/>
-          <w:sz w:val="22"/>
-          <w:szCs w:val="22"/>
-          <w:lang w:val="en-GB"/>
-        </w:rPr>
-        <w:t xml:space="preserve">nd demonstrate the robustness of results to this choice of cut-off in the SI (Figs. SX &amp; SX). For (2), we consider the probability of loss in two ways: </w:t>
-      </w:r>
-      <w:r>
-        <w:rPr>
-          <w:rFonts w:ascii="Arial" w:hAnsi="Arial" w:cs="Arial"/>
-          <w:sz w:val="22"/>
-          <w:szCs w:val="22"/>
-          <w:highlight w:val="lightGray"/>
-          <w:lang w:val="en-GB"/>
-        </w:rPr>
-        <w:t>First, w</w:t>
-      </w:r>
-      <w:r>
-        <w:rPr>
-          <w:rFonts w:ascii="Arial" w:hAnsi="Arial" w:cs="Arial"/>
-          <w:sz w:val="22"/>
-          <w:szCs w:val="22"/>
-          <w:highlight w:val="lightGray"/>
-          <w:lang w:val="en-GB"/>
-        </w:rPr>
-        <w:t xml:space="preserve">e </w:t>
-      </w:r>
-      <w:r>
-        <w:rPr>
-          <w:rFonts w:ascii="Arial" w:hAnsi="Arial" w:cs="Arial"/>
-          <w:sz w:val="22"/>
-          <w:szCs w:val="22"/>
-          <w:highlight w:val="lightGray"/>
-          <w:lang w:val="en-GB"/>
-        </w:rPr>
-        <w:t>model effects over the full length of the study by classifying a species as lost if it is present prior to treatment and is absent at the end of the experiment</w:t>
-      </w:r>
-      <w:r>
-        <w:rPr>
-          <w:rFonts w:ascii="Arial" w:hAnsi="Arial" w:cs="Arial"/>
-          <w:sz w:val="22"/>
-          <w:szCs w:val="22"/>
-          <w:highlight w:val="lightGray"/>
-          <w:lang w:val="en-GB"/>
-        </w:rPr>
-        <w:t xml:space="preserve">. </w:t>
-      </w:r>
-      <w:r>
-        <w:rPr>
-          <w:rFonts w:ascii="Arial" w:hAnsi="Arial" w:cs="Arial"/>
-          <w:sz w:val="22"/>
-          <w:szCs w:val="22"/>
-          <w:highlight w:val="lightGray"/>
-          <w:lang w:val="en-GB"/>
-        </w:rPr>
-        <w:t xml:space="preserve">Second, we quantify </w:t>
-      </w:r>
-      <w:commentRangeStart w:id="7"/>
-      <w:r>
-        <w:rPr>
-          <w:rFonts w:ascii="Arial" w:hAnsi="Arial" w:cs="Arial"/>
-          <w:sz w:val="22"/>
-          <w:szCs w:val="22"/>
-          <w:highlight w:val="lightGray"/>
-          <w:lang w:val="en-GB"/>
-        </w:rPr>
-        <w:t>yearly</w:t>
-      </w:r>
       <w:commentRangeEnd w:id="7"/>
       <w:r>
         <w:rPr>
@@ -548,6 +422,141 @@
           <w:rFonts w:ascii="Arial" w:hAnsi="Arial" w:cs="Arial"/>
           <w:sz w:val="22"/>
           <w:szCs w:val="22"/>
+          <w:lang w:val="en-GB"/>
+        </w:rPr>
+        <w:t xml:space="preserve">in the pre-treatment year </w:t>
+      </w:r>
+      <w:r>
+        <w:rPr>
+          <w:rFonts w:ascii="Arial" w:hAnsi="Arial" w:cs="Arial"/>
+          <w:strike/>
+          <w:sz w:val="22"/>
+          <w:szCs w:val="22"/>
+          <w:highlight w:val="lightGray"/>
+          <w:lang w:val="en-GB"/>
+        </w:rPr>
+        <w:t>for each site</w:t>
+      </w:r>
+      <w:r>
+        <w:rPr>
+          <w:rFonts w:ascii="Arial" w:hAnsi="Arial" w:cs="Arial"/>
+          <w:strike/>
+          <w:sz w:val="22"/>
+          <w:szCs w:val="22"/>
+          <w:lang w:val="en-GB"/>
+        </w:rPr>
+        <w:t xml:space="preserve"> </w:t>
+      </w:r>
+      <w:r>
+        <w:rPr>
+          <w:rFonts w:ascii="Arial" w:hAnsi="Arial" w:cs="Arial"/>
+          <w:sz w:val="22"/>
+          <w:szCs w:val="22"/>
+          <w:lang w:val="en-GB"/>
+        </w:rPr>
+        <w:t>(see SI); we use cut-offs consistent with those for PREDICTS</w:t>
+      </w:r>
+      <w:r>
+        <w:rPr>
+          <w:rFonts w:ascii="Arial" w:hAnsi="Arial" w:cs="Arial"/>
+          <w:sz w:val="22"/>
+          <w:szCs w:val="22"/>
+          <w:lang w:val="en-GB"/>
+        </w:rPr>
+        <w:t xml:space="preserve"> (lowest 20% rare and most abundant 20% as dominant)</w:t>
+      </w:r>
+      <w:r>
+        <w:rPr>
+          <w:rFonts w:ascii="Arial" w:hAnsi="Arial" w:cs="Arial"/>
+          <w:sz w:val="22"/>
+          <w:szCs w:val="22"/>
+          <w:lang w:val="en-GB"/>
+        </w:rPr>
+        <w:t>, a</w:t>
+      </w:r>
+      <w:r>
+        <w:rPr>
+          <w:rFonts w:ascii="Arial" w:hAnsi="Arial" w:cs="Arial"/>
+          <w:sz w:val="22"/>
+          <w:szCs w:val="22"/>
+          <w:lang w:val="en-GB"/>
+        </w:rPr>
+        <w:t xml:space="preserve">nd demonstrate the robustness of results to this choice of cut-off in the SI (Figs. SX &amp; SX). For (2), we consider the probability of loss in two ways: </w:t>
+      </w:r>
+      <w:r>
+        <w:rPr>
+          <w:rFonts w:ascii="Arial" w:hAnsi="Arial" w:cs="Arial"/>
+          <w:sz w:val="22"/>
+          <w:szCs w:val="22"/>
+          <w:highlight w:val="lightGray"/>
+          <w:lang w:val="en-GB"/>
+        </w:rPr>
+        <w:t>First, w</w:t>
+      </w:r>
+      <w:r>
+        <w:rPr>
+          <w:rFonts w:ascii="Arial" w:hAnsi="Arial" w:cs="Arial"/>
+          <w:sz w:val="22"/>
+          <w:szCs w:val="22"/>
+          <w:highlight w:val="lightGray"/>
+          <w:lang w:val="en-GB"/>
+        </w:rPr>
+        <w:t xml:space="preserve">e </w:t>
+      </w:r>
+      <w:r>
+        <w:rPr>
+          <w:rFonts w:ascii="Arial" w:hAnsi="Arial" w:cs="Arial"/>
+          <w:sz w:val="22"/>
+          <w:szCs w:val="22"/>
+          <w:highlight w:val="lightGray"/>
+          <w:lang w:val="en-GB"/>
+        </w:rPr>
+        <w:t>model effects over the full length of the study by classifying a species as lost if it is present prior to treatment and is absent at the end of the experiment</w:t>
+      </w:r>
+      <w:r>
+        <w:rPr>
+          <w:rFonts w:ascii="Arial" w:hAnsi="Arial" w:cs="Arial"/>
+          <w:sz w:val="22"/>
+          <w:szCs w:val="22"/>
+          <w:highlight w:val="lightGray"/>
+          <w:lang w:val="en-GB"/>
+        </w:rPr>
+        <w:t xml:space="preserve">. </w:t>
+      </w:r>
+      <w:r>
+        <w:rPr>
+          <w:rFonts w:ascii="Arial" w:hAnsi="Arial" w:cs="Arial"/>
+          <w:sz w:val="22"/>
+          <w:szCs w:val="22"/>
+          <w:highlight w:val="lightGray"/>
+          <w:lang w:val="en-GB"/>
+        </w:rPr>
+        <w:t xml:space="preserve">Second, we quantify </w:t>
+      </w:r>
+      <w:commentRangeStart w:id="8"/>
+      <w:r>
+        <w:rPr>
+          <w:rFonts w:ascii="Arial" w:hAnsi="Arial" w:cs="Arial"/>
+          <w:sz w:val="22"/>
+          <w:szCs w:val="22"/>
+          <w:highlight w:val="lightGray"/>
+          <w:lang w:val="en-GB"/>
+        </w:rPr>
+        <w:t>yearly</w:t>
+      </w:r>
+      <w:commentRangeEnd w:id="8"/>
+      <w:r>
+        <w:rPr>
+          <w:rStyle w:val="CommentReference"/>
+          <w:rFonts w:ascii="Arial" w:eastAsia="Arial" w:hAnsi="Arial" w:cs="Arial"/>
+        </w:rPr>
+        <w:commentReference w:id="8"/>
+      </w:r>
+      <w:r>
+        <w:rPr>
+          <w:rFonts w:ascii="Arial" w:hAnsi="Arial" w:cs="Arial"/>
+          <w:sz w:val="22"/>
+          <w:szCs w:val="22"/>
           <w:highlight w:val="lightGray"/>
           <w:lang w:val="en-GB"/>
         </w:rPr>
@@ -1128,8 +1137,8 @@
         </w:rPr>
         <w:t xml:space="preserve"> plots. Aboveground live biomass was estimated by clipping at ground level all individual plants rooted within two 0.1 m2 (10 x 100 cm) strips, followed by drying to constant mass at 60⁰C and weighing to the nearest 0.01 g. Above-ground live biomass is a good estimator of primary productivity in herbaceous </w:t>
       </w:r>
-      <w:commentRangeStart w:id="8"/>
       <w:commentRangeStart w:id="9"/>
+      <w:commentRangeStart w:id="10"/>
       <w:r>
         <w:rPr>
           <w:rFonts w:ascii="Arial" w:hAnsi="Arial" w:cs="Arial"/>
@@ -1138,7 +1147,7 @@
         </w:rPr>
         <w:t>vegetation</w:t>
       </w:r>
-      <w:commentRangeEnd w:id="8"/>
+      <w:commentRangeEnd w:id="9"/>
       <w:r>
         <w:rPr>
           <w:rStyle w:val="CommentReference"/>
@@ -1146,9 +1155,9 @@
           <w:sz w:val="22"/>
           <w:szCs w:val="22"/>
         </w:rPr>
-        <w:commentReference w:id="8"/>
-      </w:r>
-      <w:commentRangeEnd w:id="9"/>
+        <w:commentReference w:id="9"/>
+      </w:r>
+      <w:commentRangeEnd w:id="10"/>
       <w:r>
         <w:rPr>
           <w:rFonts w:ascii="Arial" w:hAnsi="Arial" w:cs="Arial"/>
@@ -1275,7 +1284,7 @@
           <w:sz w:val="22"/>
           <w:szCs w:val="22"/>
         </w:rPr>
-        <w:commentReference w:id="9"/>
+        <w:commentReference w:id="10"/>
       </w:r>
       <w:r>
         <w:rPr>
@@ -1314,7 +1323,7 @@
         </w:rPr>
         <w:t xml:space="preserve">SI </w:t>
       </w:r>
-      <w:commentRangeStart w:id="10"/>
+      <w:commentRangeStart w:id="11"/>
       <w:r>
         <w:rPr>
           <w:rFonts w:ascii="Arial" w:hAnsi="Arial" w:cs="Arial"/>
@@ -1324,13 +1333,13 @@
         </w:rPr>
         <w:t>Methods</w:t>
       </w:r>
-      <w:commentRangeEnd w:id="10"/>
+      <w:commentRangeEnd w:id="11"/>
       <w:r>
         <w:rPr>
           <w:rStyle w:val="CommentReference"/>
           <w:rFonts w:ascii="Arial" w:eastAsia="Arial" w:hAnsi="Arial" w:cs="Arial"/>
         </w:rPr>
-        <w:commentReference w:id="10"/>
+        <w:commentReference w:id="11"/>
       </w:r>
     </w:p>
     <w:p>
@@ -1417,7 +1426,8 @@
         </w:rPr>
         <w:t xml:space="preserve"> cover only in the pre-treatment year data, </w:t>
       </w:r>
-      <w:commentRangeStart w:id="11"/>
+      <w:commentRangeStart w:id="12"/>
+      <w:commentRangeStart w:id="13"/>
       <w:r>
         <w:rPr>
           <w:rFonts w:ascii="Arial" w:hAnsi="Arial" w:cs="Arial"/>
@@ -1466,25 +1476,27 @@
         </w:rPr>
         <w:t>year</w:t>
       </w:r>
-      <w:r>
-        <w:rPr>
-          <w:rFonts w:ascii="Arial" w:hAnsi="Arial" w:cs="Arial"/>
-          <w:bCs/>
-          <w:strike/>
-          <w:color w:val="000000" w:themeColor="text1"/>
-        </w:rPr>
-        <w:t xml:space="preserve"> </w:t>
-      </w:r>
-      <w:r>
-        <w:rPr>
-          <w:rFonts w:ascii="Arial" w:hAnsi="Arial" w:cs="Arial"/>
-          <w:bCs/>
-          <w:strike/>
-          <w:color w:val="000000" w:themeColor="text1"/>
-          <w:highlight w:val="lightGray"/>
-        </w:rPr>
-        <w:t>(here in the pre-treatment year)</w:t>
-      </w:r>
+      <w:del w:id="14" w:author="nathan hwangbo" w:date="2020-07-22T13:34:00Z">
+        <w:r>
+          <w:rPr>
+            <w:rFonts w:ascii="Arial" w:hAnsi="Arial" w:cs="Arial"/>
+            <w:bCs/>
+            <w:strike/>
+            <w:color w:val="000000" w:themeColor="text1"/>
+          </w:rPr>
+          <w:delText xml:space="preserve"> </w:delText>
+        </w:r>
+        <w:r>
+          <w:rPr>
+            <w:rFonts w:ascii="Arial" w:hAnsi="Arial" w:cs="Arial"/>
+            <w:bCs/>
+            <w:strike/>
+            <w:color w:val="000000" w:themeColor="text1"/>
+            <w:highlight w:val="lightGray"/>
+          </w:rPr>
+          <w:delText>(here in the pre-treatment year)</w:delText>
+        </w:r>
+      </w:del>
       <w:r>
         <w:rPr>
           <w:rFonts w:ascii="Arial" w:hAnsi="Arial" w:cs="Arial"/>
@@ -1493,13 +1505,21 @@
         </w:rPr>
         <w:t xml:space="preserve">.  </w:t>
       </w:r>
-      <w:commentRangeEnd w:id="11"/>
+      <w:commentRangeEnd w:id="12"/>
       <w:r>
         <w:rPr>
           <w:rStyle w:val="CommentReference"/>
           <w:rFonts w:ascii="Arial" w:eastAsia="Arial" w:hAnsi="Arial" w:cs="Arial"/>
         </w:rPr>
-        <w:commentReference w:id="11"/>
+        <w:commentReference w:id="12"/>
+      </w:r>
+      <w:commentRangeEnd w:id="13"/>
+      <w:r>
+        <w:rPr>
+          <w:rStyle w:val="CommentReference"/>
+          <w:rFonts w:ascii="Arial" w:eastAsia="Arial" w:hAnsi="Arial" w:cs="Arial"/>
+        </w:rPr>
+        <w:commentReference w:id="13"/>
       </w:r>
       <w:r>
         <w:rPr>
@@ -1537,7 +1557,7 @@
         </w:rPr>
         <w:t xml:space="preserve">as rare, subordinate, or dominant, based on the cut-offs shown </w:t>
       </w:r>
-      <w:commentRangeStart w:id="12"/>
+      <w:commentRangeStart w:id="15"/>
       <w:r>
         <w:rPr>
           <w:rFonts w:ascii="Arial" w:hAnsi="Arial" w:cs="Arial"/>
@@ -1549,7 +1569,7 @@
         </w:rPr>
         <w:t>Figure SX</w:t>
       </w:r>
-      <w:commentRangeEnd w:id="12"/>
+      <w:commentRangeEnd w:id="15"/>
       <w:r>
         <w:rPr>
           <w:rStyle w:val="CommentReference"/>
@@ -1557,7 +1577,7 @@
           <w:strike/>
           <w:highlight w:val="lightGray"/>
         </w:rPr>
-        <w:commentReference w:id="12"/>
+        <w:commentReference w:id="15"/>
       </w:r>
       <w:r>
         <w:rPr>
@@ -1583,9 +1603,19 @@
       <w:pPr>
         <w:ind w:firstLine="720"/>
         <w:rPr>
-          <w:rFonts w:ascii="Arial" w:hAnsi="Arial" w:cs="Arial"/>
-          <w:bCs/>
-          <w:color w:val="000000" w:themeColor="text1"/>
+          <w:ins w:id="16" w:author="nathan hwangbo" w:date="2020-07-22T17:01:00Z"/>
+          <w:rFonts w:ascii="Arial" w:hAnsi="Arial" w:cs="Arial"/>
+          <w:bCs/>
+          <w:color w:val="000000" w:themeColor="text1"/>
+          <w:highlight w:val="lightGray"/>
+          <w:rPrChange w:id="17" w:author="nathan hwangbo" w:date="2020-07-22T17:17:00Z">
+            <w:rPr>
+              <w:ins w:id="18" w:author="nathan hwangbo" w:date="2020-07-22T17:01:00Z"/>
+              <w:rFonts w:ascii="Arial" w:hAnsi="Arial" w:cs="Arial"/>
+              <w:bCs/>
+              <w:color w:val="000000" w:themeColor="text1"/>
+            </w:rPr>
+          </w:rPrChange>
         </w:rPr>
       </w:pPr>
       <w:r>
@@ -1765,23 +1795,968 @@
         <w:lastRenderedPageBreak/>
         <w:t xml:space="preserve">Figure SXB). </w:t>
       </w:r>
-      <w:commentRangeStart w:id="13"/>
-      <w:r>
-        <w:rPr>
-          <w:rFonts w:ascii="Arial" w:hAnsi="Arial" w:cs="Arial"/>
-          <w:bCs/>
-          <w:color w:val="000000" w:themeColor="text1"/>
-        </w:rPr>
-        <w:t xml:space="preserve">With these groups, we then assess changes in the number of species in each group per plot through time and in response to each nutrient addition treatment, as well as changes in the cover of these groups of species per plot through time and in response to each treatment. </w:t>
-      </w:r>
-      <w:commentRangeEnd w:id="13"/>
+      <w:commentRangeStart w:id="19"/>
+      <w:commentRangeStart w:id="20"/>
+      <w:r>
+        <w:rPr>
+          <w:rFonts w:ascii="Arial" w:hAnsi="Arial" w:cs="Arial"/>
+          <w:bCs/>
+          <w:color w:val="000000" w:themeColor="text1"/>
+        </w:rPr>
+        <w:t xml:space="preserve">With these groups, we then assess changes in the number of species in each group per </w:t>
+      </w:r>
+      <w:r>
+        <w:rPr>
+          <w:rFonts w:ascii="Arial" w:hAnsi="Arial" w:cs="Arial"/>
+          <w:bCs/>
+          <w:strike/>
+          <w:highlight w:val="lightGray"/>
+          <w:rPrChange w:id="21" w:author="nathan hwangbo" w:date="2020-07-22T16:02:00Z">
+            <w:rPr>
+              <w:rFonts w:ascii="Arial" w:hAnsi="Arial" w:cs="Arial"/>
+              <w:bCs/>
+              <w:color w:val="000000" w:themeColor="text1"/>
+            </w:rPr>
+          </w:rPrChange>
+        </w:rPr>
+        <w:t>plot</w:t>
+      </w:r>
+      <w:ins w:id="22" w:author="nathan hwangbo" w:date="2020-07-22T16:01:00Z">
+        <w:r>
+          <w:rPr>
+            <w:rFonts w:ascii="Arial" w:hAnsi="Arial" w:cs="Arial"/>
+            <w:bCs/>
+            <w:highlight w:val="lightGray"/>
+            <w:rPrChange w:id="23" w:author="nathan hwangbo" w:date="2020-07-22T16:02:00Z">
+              <w:rPr>
+                <w:rFonts w:ascii="Arial" w:hAnsi="Arial" w:cs="Arial"/>
+                <w:bCs/>
+                <w:color w:val="000000" w:themeColor="text1"/>
+              </w:rPr>
+            </w:rPrChange>
+          </w:rPr>
+          <w:t xml:space="preserve"> site</w:t>
+        </w:r>
+      </w:ins>
+      <w:r>
+        <w:rPr>
+          <w:rFonts w:ascii="Arial" w:hAnsi="Arial" w:cs="Arial"/>
+          <w:bCs/>
+          <w:rPrChange w:id="24" w:author="nathan hwangbo" w:date="2020-07-22T16:01:00Z">
+            <w:rPr>
+              <w:rFonts w:ascii="Arial" w:hAnsi="Arial" w:cs="Arial"/>
+              <w:bCs/>
+              <w:color w:val="000000" w:themeColor="text1"/>
+            </w:rPr>
+          </w:rPrChange>
+        </w:rPr>
+        <w:t xml:space="preserve"> </w:t>
+      </w:r>
+      <w:r>
+        <w:rPr>
+          <w:rFonts w:ascii="Arial" w:hAnsi="Arial" w:cs="Arial"/>
+          <w:bCs/>
+          <w:color w:val="000000" w:themeColor="text1"/>
+        </w:rPr>
+        <w:t xml:space="preserve">through time and in response to each nutrient addition treatment, as well as changes in the cover of these groups of species per </w:t>
+      </w:r>
+      <w:r>
+        <w:rPr>
+          <w:rFonts w:ascii="Arial" w:hAnsi="Arial" w:cs="Arial"/>
+          <w:bCs/>
+          <w:strike/>
+          <w:color w:val="000000" w:themeColor="text1"/>
+          <w:highlight w:val="lightGray"/>
+          <w:rPrChange w:id="25" w:author="nathan hwangbo" w:date="2020-07-22T16:02:00Z">
+            <w:rPr>
+              <w:rFonts w:ascii="Arial" w:hAnsi="Arial" w:cs="Arial"/>
+              <w:bCs/>
+              <w:color w:val="000000" w:themeColor="text1"/>
+            </w:rPr>
+          </w:rPrChange>
+        </w:rPr>
+        <w:t>plot</w:t>
+      </w:r>
+      <w:r>
+        <w:rPr>
+          <w:rFonts w:ascii="Arial" w:hAnsi="Arial" w:cs="Arial"/>
+          <w:bCs/>
+          <w:color w:val="000000" w:themeColor="text1"/>
+          <w:highlight w:val="lightGray"/>
+          <w:rPrChange w:id="26" w:author="nathan hwangbo" w:date="2020-07-22T16:02:00Z">
+            <w:rPr>
+              <w:rFonts w:ascii="Arial" w:hAnsi="Arial" w:cs="Arial"/>
+              <w:bCs/>
+              <w:color w:val="000000" w:themeColor="text1"/>
+            </w:rPr>
+          </w:rPrChange>
+        </w:rPr>
+        <w:t xml:space="preserve"> </w:t>
+      </w:r>
+      <w:ins w:id="27" w:author="nathan hwangbo" w:date="2020-07-22T16:02:00Z">
+        <w:r>
+          <w:rPr>
+            <w:rFonts w:ascii="Arial" w:hAnsi="Arial" w:cs="Arial"/>
+            <w:bCs/>
+            <w:color w:val="000000" w:themeColor="text1"/>
+            <w:highlight w:val="lightGray"/>
+            <w:rPrChange w:id="28" w:author="nathan hwangbo" w:date="2020-07-22T16:02:00Z">
+              <w:rPr>
+                <w:rFonts w:ascii="Arial" w:hAnsi="Arial" w:cs="Arial"/>
+                <w:bCs/>
+                <w:color w:val="000000" w:themeColor="text1"/>
+              </w:rPr>
+            </w:rPrChange>
+          </w:rPr>
+          <w:t>site</w:t>
+        </w:r>
+        <w:r>
+          <w:rPr>
+            <w:rFonts w:ascii="Arial" w:hAnsi="Arial" w:cs="Arial"/>
+            <w:bCs/>
+            <w:color w:val="000000" w:themeColor="text1"/>
+          </w:rPr>
+          <w:t xml:space="preserve"> </w:t>
+        </w:r>
+      </w:ins>
+      <w:r>
+        <w:rPr>
+          <w:rFonts w:ascii="Arial" w:hAnsi="Arial" w:cs="Arial"/>
+          <w:bCs/>
+          <w:color w:val="000000" w:themeColor="text1"/>
+        </w:rPr>
+        <w:t xml:space="preserve">through time and in response to each treatment. </w:t>
+      </w:r>
+      <w:commentRangeEnd w:id="19"/>
       <w:r>
         <w:rPr>
           <w:rStyle w:val="CommentReference"/>
           <w:rFonts w:ascii="Arial" w:eastAsia="Arial" w:hAnsi="Arial" w:cs="Arial"/>
-        </w:rPr>
-        <w:commentReference w:id="13"/>
-      </w:r>
+          <w:highlight w:val="lightGray"/>
+          <w:rPrChange w:id="29" w:author="nathan hwangbo" w:date="2020-07-22T17:17:00Z">
+            <w:rPr>
+              <w:rStyle w:val="CommentReference"/>
+              <w:rFonts w:ascii="Arial" w:eastAsia="Arial" w:hAnsi="Arial" w:cs="Arial"/>
+            </w:rPr>
+          </w:rPrChange>
+        </w:rPr>
+        <w:commentReference w:id="19"/>
+      </w:r>
+      <w:commentRangeEnd w:id="20"/>
+      <w:r>
+        <w:rPr>
+          <w:rStyle w:val="CommentReference"/>
+          <w:rFonts w:ascii="Arial" w:eastAsia="Arial" w:hAnsi="Arial" w:cs="Arial"/>
+          <w:highlight w:val="lightGray"/>
+          <w:rPrChange w:id="30" w:author="nathan hwangbo" w:date="2020-07-22T17:17:00Z">
+            <w:rPr>
+              <w:rStyle w:val="CommentReference"/>
+              <w:rFonts w:ascii="Arial" w:eastAsia="Arial" w:hAnsi="Arial" w:cs="Arial"/>
+            </w:rPr>
+          </w:rPrChange>
+        </w:rPr>
+        <w:commentReference w:id="20"/>
+      </w:r>
+      <w:ins w:id="31" w:author="nathan hwangbo" w:date="2020-07-22T17:00:00Z">
+        <w:r>
+          <w:rPr>
+            <w:rFonts w:ascii="Arial" w:hAnsi="Arial" w:cs="Arial"/>
+            <w:bCs/>
+            <w:color w:val="000000" w:themeColor="text1"/>
+            <w:highlight w:val="lightGray"/>
+            <w:rPrChange w:id="32" w:author="nathan hwangbo" w:date="2020-07-22T17:17:00Z">
+              <w:rPr>
+                <w:rFonts w:ascii="Arial" w:hAnsi="Arial" w:cs="Arial"/>
+                <w:bCs/>
+                <w:color w:val="000000" w:themeColor="text1"/>
+              </w:rPr>
+            </w:rPrChange>
+          </w:rPr>
+          <w:t xml:space="preserve">To capture </w:t>
+        </w:r>
+      </w:ins>
+      <w:ins w:id="33" w:author="nathan hwangbo" w:date="2020-07-22T17:06:00Z">
+        <w:r>
+          <w:rPr>
+            <w:rFonts w:ascii="Arial" w:hAnsi="Arial" w:cs="Arial"/>
+            <w:bCs/>
+            <w:color w:val="000000" w:themeColor="text1"/>
+            <w:highlight w:val="lightGray"/>
+            <w:rPrChange w:id="34" w:author="nathan hwangbo" w:date="2020-07-22T17:17:00Z">
+              <w:rPr>
+                <w:rFonts w:ascii="Arial" w:hAnsi="Arial" w:cs="Arial"/>
+                <w:bCs/>
+                <w:color w:val="000000" w:themeColor="text1"/>
+              </w:rPr>
+            </w:rPrChange>
+          </w:rPr>
+          <w:t xml:space="preserve">the </w:t>
+        </w:r>
+      </w:ins>
+      <w:ins w:id="35" w:author="nathan hwangbo" w:date="2020-07-22T17:05:00Z">
+        <w:r>
+          <w:rPr>
+            <w:rFonts w:ascii="Arial" w:hAnsi="Arial" w:cs="Arial"/>
+            <w:bCs/>
+            <w:color w:val="000000" w:themeColor="text1"/>
+            <w:highlight w:val="lightGray"/>
+            <w:rPrChange w:id="36" w:author="nathan hwangbo" w:date="2020-07-22T17:17:00Z">
+              <w:rPr>
+                <w:rFonts w:ascii="Arial" w:hAnsi="Arial" w:cs="Arial"/>
+                <w:bCs/>
+                <w:color w:val="000000" w:themeColor="text1"/>
+              </w:rPr>
+            </w:rPrChange>
+          </w:rPr>
+          <w:t xml:space="preserve">interaction between </w:t>
+        </w:r>
+      </w:ins>
+      <w:ins w:id="37" w:author="nathan hwangbo" w:date="2020-07-22T17:00:00Z">
+        <w:r>
+          <w:rPr>
+            <w:rFonts w:ascii="Arial" w:hAnsi="Arial" w:cs="Arial"/>
+            <w:bCs/>
+            <w:color w:val="000000" w:themeColor="text1"/>
+            <w:highlight w:val="lightGray"/>
+            <w:rPrChange w:id="38" w:author="nathan hwangbo" w:date="2020-07-22T17:17:00Z">
+              <w:rPr>
+                <w:rFonts w:ascii="Arial" w:hAnsi="Arial" w:cs="Arial"/>
+                <w:bCs/>
+                <w:color w:val="000000" w:themeColor="text1"/>
+              </w:rPr>
+            </w:rPrChange>
+          </w:rPr>
+          <w:t>treatment effect</w:t>
+        </w:r>
+      </w:ins>
+      <w:ins w:id="39" w:author="nathan hwangbo" w:date="2020-07-22T17:05:00Z">
+        <w:r>
+          <w:rPr>
+            <w:rFonts w:ascii="Arial" w:hAnsi="Arial" w:cs="Arial"/>
+            <w:bCs/>
+            <w:color w:val="000000" w:themeColor="text1"/>
+            <w:highlight w:val="lightGray"/>
+            <w:rPrChange w:id="40" w:author="nathan hwangbo" w:date="2020-07-22T17:17:00Z">
+              <w:rPr>
+                <w:rFonts w:ascii="Arial" w:hAnsi="Arial" w:cs="Arial"/>
+                <w:bCs/>
+                <w:color w:val="000000" w:themeColor="text1"/>
+              </w:rPr>
+            </w:rPrChange>
+          </w:rPr>
+          <w:t xml:space="preserve"> and our </w:t>
+        </w:r>
+      </w:ins>
+      <w:ins w:id="41" w:author="nathan hwangbo" w:date="2020-07-22T17:07:00Z">
+        <w:r>
+          <w:rPr>
+            <w:rFonts w:ascii="Arial" w:hAnsi="Arial" w:cs="Arial"/>
+            <w:bCs/>
+            <w:color w:val="000000" w:themeColor="text1"/>
+            <w:highlight w:val="lightGray"/>
+            <w:rPrChange w:id="42" w:author="nathan hwangbo" w:date="2020-07-22T17:17:00Z">
+              <w:rPr>
+                <w:rFonts w:ascii="Arial" w:hAnsi="Arial" w:cs="Arial"/>
+                <w:bCs/>
+                <w:color w:val="000000" w:themeColor="text1"/>
+              </w:rPr>
+            </w:rPrChange>
+          </w:rPr>
+          <w:t>species classifications</w:t>
+        </w:r>
+      </w:ins>
+      <w:ins w:id="43" w:author="nathan hwangbo" w:date="2020-07-22T17:00:00Z">
+        <w:r>
+          <w:rPr>
+            <w:rFonts w:ascii="Arial" w:hAnsi="Arial" w:cs="Arial"/>
+            <w:bCs/>
+            <w:color w:val="000000" w:themeColor="text1"/>
+            <w:highlight w:val="lightGray"/>
+            <w:rPrChange w:id="44" w:author="nathan hwangbo" w:date="2020-07-22T17:17:00Z">
+              <w:rPr>
+                <w:rFonts w:ascii="Arial" w:hAnsi="Arial" w:cs="Arial"/>
+                <w:bCs/>
+                <w:color w:val="000000" w:themeColor="text1"/>
+              </w:rPr>
+            </w:rPrChange>
+          </w:rPr>
+          <w:t>,</w:t>
+        </w:r>
+      </w:ins>
+      <w:ins w:id="45" w:author="nathan hwangbo" w:date="2020-07-22T15:57:00Z">
+        <w:r>
+          <w:rPr>
+            <w:rFonts w:ascii="Arial" w:hAnsi="Arial" w:cs="Arial"/>
+            <w:bCs/>
+            <w:color w:val="000000" w:themeColor="text1"/>
+            <w:highlight w:val="lightGray"/>
+            <w:rPrChange w:id="46" w:author="nathan hwangbo" w:date="2020-07-22T17:17:00Z">
+              <w:rPr>
+                <w:rFonts w:ascii="Arial" w:hAnsi="Arial" w:cs="Arial"/>
+                <w:bCs/>
+                <w:color w:val="000000" w:themeColor="text1"/>
+              </w:rPr>
+            </w:rPrChange>
+          </w:rPr>
+          <w:t xml:space="preserve"> we </w:t>
+        </w:r>
+      </w:ins>
+      <w:ins w:id="47" w:author="nathan hwangbo" w:date="2020-07-22T16:25:00Z">
+        <w:r>
+          <w:rPr>
+            <w:rFonts w:ascii="Arial" w:hAnsi="Arial" w:cs="Arial"/>
+            <w:bCs/>
+            <w:color w:val="000000" w:themeColor="text1"/>
+            <w:highlight w:val="lightGray"/>
+            <w:rPrChange w:id="48" w:author="nathan hwangbo" w:date="2020-07-22T17:17:00Z">
+              <w:rPr>
+                <w:rFonts w:ascii="Arial" w:hAnsi="Arial" w:cs="Arial"/>
+                <w:bCs/>
+                <w:color w:val="000000" w:themeColor="text1"/>
+              </w:rPr>
+            </w:rPrChange>
+          </w:rPr>
+          <w:t xml:space="preserve">average </w:t>
+        </w:r>
+      </w:ins>
+      <w:ins w:id="49" w:author="nathan hwangbo" w:date="2020-07-22T16:32:00Z">
+        <w:r>
+          <w:rPr>
+            <w:rFonts w:ascii="Arial" w:hAnsi="Arial" w:cs="Arial"/>
+            <w:bCs/>
+            <w:color w:val="000000" w:themeColor="text1"/>
+            <w:highlight w:val="lightGray"/>
+            <w:rPrChange w:id="50" w:author="nathan hwangbo" w:date="2020-07-22T17:17:00Z">
+              <w:rPr>
+                <w:rFonts w:ascii="Arial" w:hAnsi="Arial" w:cs="Arial"/>
+                <w:bCs/>
+                <w:color w:val="000000" w:themeColor="text1"/>
+              </w:rPr>
+            </w:rPrChange>
+          </w:rPr>
+          <w:t xml:space="preserve">relative </w:t>
+        </w:r>
+      </w:ins>
+      <w:ins w:id="51" w:author="nathan hwangbo" w:date="2020-07-22T16:25:00Z">
+        <w:r>
+          <w:rPr>
+            <w:rFonts w:ascii="Arial" w:hAnsi="Arial" w:cs="Arial"/>
+            <w:bCs/>
+            <w:color w:val="000000" w:themeColor="text1"/>
+            <w:highlight w:val="lightGray"/>
+            <w:rPrChange w:id="52" w:author="nathan hwangbo" w:date="2020-07-22T17:17:00Z">
+              <w:rPr>
+                <w:rFonts w:ascii="Arial" w:hAnsi="Arial" w:cs="Arial"/>
+                <w:bCs/>
+                <w:color w:val="000000" w:themeColor="text1"/>
+              </w:rPr>
+            </w:rPrChange>
+          </w:rPr>
+          <w:t xml:space="preserve">abundance and cover </w:t>
+        </w:r>
+      </w:ins>
+      <w:ins w:id="53" w:author="nathan hwangbo" w:date="2020-07-22T16:26:00Z">
+        <w:r>
+          <w:rPr>
+            <w:rFonts w:ascii="Arial" w:hAnsi="Arial" w:cs="Arial"/>
+            <w:bCs/>
+            <w:color w:val="000000" w:themeColor="text1"/>
+            <w:highlight w:val="lightGray"/>
+            <w:rPrChange w:id="54" w:author="nathan hwangbo" w:date="2020-07-22T17:17:00Z">
+              <w:rPr>
+                <w:rFonts w:ascii="Arial" w:hAnsi="Arial" w:cs="Arial"/>
+                <w:bCs/>
+                <w:color w:val="000000" w:themeColor="text1"/>
+              </w:rPr>
+            </w:rPrChange>
+          </w:rPr>
+          <w:t xml:space="preserve">over all species </w:t>
+        </w:r>
+      </w:ins>
+      <w:ins w:id="55" w:author="nathan hwangbo" w:date="2020-07-22T16:27:00Z">
+        <w:r>
+          <w:rPr>
+            <w:rFonts w:ascii="Arial" w:hAnsi="Arial" w:cs="Arial"/>
+            <w:bCs/>
+            <w:color w:val="000000" w:themeColor="text1"/>
+            <w:highlight w:val="lightGray"/>
+            <w:rPrChange w:id="56" w:author="nathan hwangbo" w:date="2020-07-22T17:17:00Z">
+              <w:rPr>
+                <w:rFonts w:ascii="Arial" w:hAnsi="Arial" w:cs="Arial"/>
+                <w:bCs/>
+                <w:color w:val="000000" w:themeColor="text1"/>
+              </w:rPr>
+            </w:rPrChange>
+          </w:rPr>
+          <w:t xml:space="preserve">within a site which </w:t>
+        </w:r>
+      </w:ins>
+      <w:ins w:id="57" w:author="nathan hwangbo" w:date="2020-07-22T16:29:00Z">
+        <w:r>
+          <w:rPr>
+            <w:rFonts w:ascii="Arial" w:hAnsi="Arial" w:cs="Arial"/>
+            <w:bCs/>
+            <w:color w:val="000000" w:themeColor="text1"/>
+            <w:highlight w:val="lightGray"/>
+            <w:rPrChange w:id="58" w:author="nathan hwangbo" w:date="2020-07-22T17:17:00Z">
+              <w:rPr>
+                <w:rFonts w:ascii="Arial" w:hAnsi="Arial" w:cs="Arial"/>
+                <w:bCs/>
+                <w:color w:val="000000" w:themeColor="text1"/>
+              </w:rPr>
+            </w:rPrChange>
+          </w:rPr>
+          <w:t xml:space="preserve">belong to the same </w:t>
+        </w:r>
+      </w:ins>
+      <w:ins w:id="59" w:author="nathan hwangbo" w:date="2020-07-22T17:01:00Z">
+        <w:r>
+          <w:rPr>
+            <w:rFonts w:ascii="Arial" w:hAnsi="Arial" w:cs="Arial"/>
+            <w:bCs/>
+            <w:color w:val="000000" w:themeColor="text1"/>
+            <w:highlight w:val="lightGray"/>
+            <w:rPrChange w:id="60" w:author="nathan hwangbo" w:date="2020-07-22T17:17:00Z">
+              <w:rPr>
+                <w:rFonts w:ascii="Arial" w:hAnsi="Arial" w:cs="Arial"/>
+                <w:bCs/>
+                <w:color w:val="000000" w:themeColor="text1"/>
+              </w:rPr>
+            </w:rPrChange>
+          </w:rPr>
+          <w:t xml:space="preserve">treatment group and </w:t>
+        </w:r>
+      </w:ins>
+      <w:ins w:id="61" w:author="nathan hwangbo" w:date="2020-07-22T16:36:00Z">
+        <w:r>
+          <w:rPr>
+            <w:rFonts w:ascii="Arial" w:hAnsi="Arial" w:cs="Arial"/>
+            <w:bCs/>
+            <w:color w:val="000000" w:themeColor="text1"/>
+            <w:highlight w:val="lightGray"/>
+            <w:rPrChange w:id="62" w:author="nathan hwangbo" w:date="2020-07-22T17:17:00Z">
+              <w:rPr>
+                <w:rFonts w:ascii="Arial" w:hAnsi="Arial" w:cs="Arial"/>
+                <w:bCs/>
+                <w:color w:val="000000" w:themeColor="text1"/>
+              </w:rPr>
+            </w:rPrChange>
+          </w:rPr>
+          <w:t xml:space="preserve">pre-treatment </w:t>
+        </w:r>
+      </w:ins>
+      <w:ins w:id="63" w:author="nathan hwangbo" w:date="2020-07-22T16:29:00Z">
+        <w:r>
+          <w:rPr>
+            <w:rFonts w:ascii="Arial" w:hAnsi="Arial" w:cs="Arial"/>
+            <w:bCs/>
+            <w:color w:val="000000" w:themeColor="text1"/>
+            <w:highlight w:val="lightGray"/>
+            <w:rPrChange w:id="64" w:author="nathan hwangbo" w:date="2020-07-22T17:17:00Z">
+              <w:rPr>
+                <w:rFonts w:ascii="Arial" w:hAnsi="Arial" w:cs="Arial"/>
+                <w:bCs/>
+                <w:color w:val="000000" w:themeColor="text1"/>
+              </w:rPr>
+            </w:rPrChange>
+          </w:rPr>
+          <w:t>abundance classification.</w:t>
+        </w:r>
+      </w:ins>
+      <w:ins w:id="65" w:author="nathan hwangbo" w:date="2020-07-22T16:32:00Z">
+        <w:r>
+          <w:rPr>
+            <w:rFonts w:ascii="Arial" w:hAnsi="Arial" w:cs="Arial"/>
+            <w:bCs/>
+            <w:color w:val="000000" w:themeColor="text1"/>
+            <w:highlight w:val="lightGray"/>
+            <w:rPrChange w:id="66" w:author="nathan hwangbo" w:date="2020-07-22T17:17:00Z">
+              <w:rPr>
+                <w:rFonts w:ascii="Arial" w:hAnsi="Arial" w:cs="Arial"/>
+                <w:bCs/>
+                <w:color w:val="000000" w:themeColor="text1"/>
+              </w:rPr>
+            </w:rPrChange>
+          </w:rPr>
+          <w:t xml:space="preserve"> </w:t>
+        </w:r>
+      </w:ins>
+      <w:ins w:id="67" w:author="nathan hwangbo" w:date="2020-07-22T16:50:00Z">
+        <w:r>
+          <w:rPr>
+            <w:rFonts w:ascii="Arial" w:hAnsi="Arial" w:cs="Arial"/>
+            <w:bCs/>
+            <w:color w:val="000000" w:themeColor="text1"/>
+            <w:highlight w:val="lightGray"/>
+            <w:rPrChange w:id="68" w:author="nathan hwangbo" w:date="2020-07-22T17:17:00Z">
+              <w:rPr>
+                <w:rFonts w:ascii="Arial" w:hAnsi="Arial" w:cs="Arial"/>
+                <w:bCs/>
+                <w:color w:val="000000" w:themeColor="text1"/>
+              </w:rPr>
+            </w:rPrChange>
+          </w:rPr>
+          <w:t>Percentage differences were</w:t>
+        </w:r>
+      </w:ins>
+      <w:ins w:id="69" w:author="nathan hwangbo" w:date="2020-07-22T16:51:00Z">
+        <w:r>
+          <w:rPr>
+            <w:rFonts w:ascii="Arial" w:hAnsi="Arial" w:cs="Arial"/>
+            <w:bCs/>
+            <w:color w:val="000000" w:themeColor="text1"/>
+            <w:highlight w:val="lightGray"/>
+            <w:rPrChange w:id="70" w:author="nathan hwangbo" w:date="2020-07-22T17:17:00Z">
+              <w:rPr>
+                <w:rFonts w:ascii="Arial" w:hAnsi="Arial" w:cs="Arial"/>
+                <w:bCs/>
+                <w:color w:val="000000" w:themeColor="text1"/>
+              </w:rPr>
+            </w:rPrChange>
+          </w:rPr>
+          <w:t xml:space="preserve"> </w:t>
+        </w:r>
+      </w:ins>
+      <w:ins w:id="71" w:author="nathan hwangbo" w:date="2020-07-22T17:07:00Z">
+        <w:r>
+          <w:rPr>
+            <w:rFonts w:ascii="Arial" w:hAnsi="Arial" w:cs="Arial"/>
+            <w:bCs/>
+            <w:color w:val="000000" w:themeColor="text1"/>
+            <w:highlight w:val="lightGray"/>
+            <w:rPrChange w:id="72" w:author="nathan hwangbo" w:date="2020-07-22T17:17:00Z">
+              <w:rPr>
+                <w:rFonts w:ascii="Arial" w:hAnsi="Arial" w:cs="Arial"/>
+                <w:bCs/>
+                <w:color w:val="000000" w:themeColor="text1"/>
+              </w:rPr>
+            </w:rPrChange>
+          </w:rPr>
+          <w:t xml:space="preserve">then </w:t>
+        </w:r>
+      </w:ins>
+      <w:ins w:id="73" w:author="nathan hwangbo" w:date="2020-07-22T16:51:00Z">
+        <w:r>
+          <w:rPr>
+            <w:rFonts w:ascii="Arial" w:hAnsi="Arial" w:cs="Arial"/>
+            <w:bCs/>
+            <w:color w:val="000000" w:themeColor="text1"/>
+            <w:highlight w:val="lightGray"/>
+            <w:rPrChange w:id="74" w:author="nathan hwangbo" w:date="2020-07-22T17:17:00Z">
+              <w:rPr>
+                <w:rFonts w:ascii="Arial" w:hAnsi="Arial" w:cs="Arial"/>
+                <w:bCs/>
+                <w:color w:val="000000" w:themeColor="text1"/>
+              </w:rPr>
+            </w:rPrChange>
+          </w:rPr>
+          <w:t xml:space="preserve">computed to compare </w:t>
+        </w:r>
+      </w:ins>
+      <w:ins w:id="75" w:author="nathan hwangbo" w:date="2020-07-22T16:49:00Z">
+        <w:r>
+          <w:rPr>
+            <w:rFonts w:ascii="Arial" w:hAnsi="Arial" w:cs="Arial"/>
+            <w:bCs/>
+            <w:color w:val="000000" w:themeColor="text1"/>
+            <w:highlight w:val="lightGray"/>
+            <w:rPrChange w:id="76" w:author="nathan hwangbo" w:date="2020-07-22T17:17:00Z">
+              <w:rPr>
+                <w:rFonts w:ascii="Arial" w:hAnsi="Arial" w:cs="Arial"/>
+                <w:bCs/>
+                <w:color w:val="000000" w:themeColor="text1"/>
+              </w:rPr>
+            </w:rPrChange>
+          </w:rPr>
+          <w:t>t</w:t>
+        </w:r>
+      </w:ins>
+      <w:ins w:id="77" w:author="nathan hwangbo" w:date="2020-07-22T16:33:00Z">
+        <w:r>
+          <w:rPr>
+            <w:rFonts w:ascii="Arial" w:hAnsi="Arial" w:cs="Arial"/>
+            <w:bCs/>
+            <w:color w:val="000000" w:themeColor="text1"/>
+            <w:highlight w:val="lightGray"/>
+            <w:rPrChange w:id="78" w:author="nathan hwangbo" w:date="2020-07-22T17:17:00Z">
+              <w:rPr>
+                <w:rFonts w:ascii="Arial" w:hAnsi="Arial" w:cs="Arial"/>
+                <w:bCs/>
+                <w:color w:val="000000" w:themeColor="text1"/>
+              </w:rPr>
+            </w:rPrChange>
+          </w:rPr>
+          <w:t>hese averages to the</w:t>
+        </w:r>
+      </w:ins>
+      <w:ins w:id="79" w:author="nathan hwangbo" w:date="2020-07-22T16:36:00Z">
+        <w:r>
+          <w:rPr>
+            <w:rFonts w:ascii="Arial" w:hAnsi="Arial" w:cs="Arial"/>
+            <w:bCs/>
+            <w:color w:val="000000" w:themeColor="text1"/>
+            <w:highlight w:val="lightGray"/>
+            <w:rPrChange w:id="80" w:author="nathan hwangbo" w:date="2020-07-22T17:17:00Z">
+              <w:rPr>
+                <w:rFonts w:ascii="Arial" w:hAnsi="Arial" w:cs="Arial"/>
+                <w:bCs/>
+                <w:color w:val="000000" w:themeColor="text1"/>
+              </w:rPr>
+            </w:rPrChange>
+          </w:rPr>
+          <w:t xml:space="preserve"> corresponding average for controls with the same classification</w:t>
+        </w:r>
+      </w:ins>
+      <w:ins w:id="81" w:author="nathan hwangbo" w:date="2020-07-22T16:37:00Z">
+        <w:r>
+          <w:rPr>
+            <w:rFonts w:ascii="Arial" w:hAnsi="Arial" w:cs="Arial"/>
+            <w:bCs/>
+            <w:color w:val="000000" w:themeColor="text1"/>
+            <w:highlight w:val="lightGray"/>
+            <w:rPrChange w:id="82" w:author="nathan hwangbo" w:date="2020-07-22T17:17:00Z">
+              <w:rPr>
+                <w:rFonts w:ascii="Arial" w:hAnsi="Arial" w:cs="Arial"/>
+                <w:bCs/>
+                <w:color w:val="000000" w:themeColor="text1"/>
+              </w:rPr>
+            </w:rPrChange>
+          </w:rPr>
+          <w:t xml:space="preserve"> at the site. </w:t>
+        </w:r>
+      </w:ins>
+      <w:ins w:id="83" w:author="nathan hwangbo" w:date="2020-07-22T16:57:00Z">
+        <w:r>
+          <w:rPr>
+            <w:rFonts w:ascii="Arial" w:hAnsi="Arial" w:cs="Arial"/>
+            <w:bCs/>
+            <w:color w:val="000000" w:themeColor="text1"/>
+            <w:highlight w:val="lightGray"/>
+            <w:rPrChange w:id="84" w:author="nathan hwangbo" w:date="2020-07-22T17:17:00Z">
+              <w:rPr>
+                <w:rFonts w:ascii="Arial" w:hAnsi="Arial" w:cs="Arial"/>
+                <w:bCs/>
+                <w:color w:val="000000" w:themeColor="text1"/>
+              </w:rPr>
+            </w:rPrChange>
+          </w:rPr>
+          <w:t>The distribution of</w:t>
+        </w:r>
+      </w:ins>
+      <w:ins w:id="85" w:author="nathan hwangbo" w:date="2020-07-22T16:58:00Z">
+        <w:r>
+          <w:rPr>
+            <w:rFonts w:ascii="Arial" w:hAnsi="Arial" w:cs="Arial"/>
+            <w:bCs/>
+            <w:color w:val="000000" w:themeColor="text1"/>
+            <w:highlight w:val="lightGray"/>
+            <w:rPrChange w:id="86" w:author="nathan hwangbo" w:date="2020-07-22T17:17:00Z">
+              <w:rPr>
+                <w:rFonts w:ascii="Arial" w:hAnsi="Arial" w:cs="Arial"/>
+                <w:bCs/>
+                <w:color w:val="000000" w:themeColor="text1"/>
+              </w:rPr>
+            </w:rPrChange>
+          </w:rPr>
+          <w:t xml:space="preserve"> these percent differences in aggregate are displayed here (Boxplot Figures). </w:t>
+        </w:r>
+      </w:ins>
+    </w:p>
+    <w:p>
+      <w:pPr>
+        <w:ind w:firstLine="720"/>
+        <w:rPr>
+          <w:rFonts w:ascii="Arial" w:hAnsi="Arial" w:cs="Arial"/>
+          <w:bCs/>
+          <w:color w:val="000000" w:themeColor="text1"/>
+        </w:rPr>
+      </w:pPr>
+      <w:ins w:id="87" w:author="nathan hwangbo" w:date="2020-07-22T16:37:00Z">
+        <w:r>
+          <w:rPr>
+            <w:rFonts w:ascii="Arial" w:hAnsi="Arial" w:cs="Arial"/>
+            <w:bCs/>
+            <w:color w:val="000000" w:themeColor="text1"/>
+            <w:highlight w:val="lightGray"/>
+            <w:rPrChange w:id="88" w:author="nathan hwangbo" w:date="2020-07-22T17:17:00Z">
+              <w:rPr>
+                <w:rFonts w:ascii="Arial" w:hAnsi="Arial" w:cs="Arial"/>
+                <w:bCs/>
+                <w:color w:val="000000" w:themeColor="text1"/>
+              </w:rPr>
+            </w:rPrChange>
+          </w:rPr>
+          <w:t>T</w:t>
+        </w:r>
+      </w:ins>
+      <w:ins w:id="89" w:author="nathan hwangbo" w:date="2020-07-22T16:57:00Z">
+        <w:r>
+          <w:rPr>
+            <w:rFonts w:ascii="Arial" w:hAnsi="Arial" w:cs="Arial"/>
+            <w:bCs/>
+            <w:color w:val="000000" w:themeColor="text1"/>
+            <w:highlight w:val="lightGray"/>
+            <w:rPrChange w:id="90" w:author="nathan hwangbo" w:date="2020-07-22T17:17:00Z">
+              <w:rPr>
+                <w:rFonts w:ascii="Arial" w:hAnsi="Arial" w:cs="Arial"/>
+                <w:bCs/>
+                <w:color w:val="000000" w:themeColor="text1"/>
+              </w:rPr>
+            </w:rPrChange>
+          </w:rPr>
+          <w:t>o capture temporal</w:t>
+        </w:r>
+      </w:ins>
+      <w:ins w:id="91" w:author="nathan hwangbo" w:date="2020-07-22T16:58:00Z">
+        <w:r>
+          <w:rPr>
+            <w:rFonts w:ascii="Arial" w:hAnsi="Arial" w:cs="Arial"/>
+            <w:bCs/>
+            <w:color w:val="000000" w:themeColor="text1"/>
+            <w:highlight w:val="lightGray"/>
+            <w:rPrChange w:id="92" w:author="nathan hwangbo" w:date="2020-07-22T17:17:00Z">
+              <w:rPr>
+                <w:rFonts w:ascii="Arial" w:hAnsi="Arial" w:cs="Arial"/>
+                <w:bCs/>
+                <w:color w:val="000000" w:themeColor="text1"/>
+              </w:rPr>
+            </w:rPrChange>
+          </w:rPr>
+          <w:t xml:space="preserve"> variation</w:t>
+        </w:r>
+      </w:ins>
+      <w:ins w:id="93" w:author="nathan hwangbo" w:date="2020-07-22T17:04:00Z">
+        <w:r>
+          <w:rPr>
+            <w:rFonts w:ascii="Arial" w:hAnsi="Arial" w:cs="Arial"/>
+            <w:bCs/>
+            <w:color w:val="000000" w:themeColor="text1"/>
+            <w:highlight w:val="lightGray"/>
+            <w:rPrChange w:id="94" w:author="nathan hwangbo" w:date="2020-07-22T17:17:00Z">
+              <w:rPr>
+                <w:rFonts w:ascii="Arial" w:hAnsi="Arial" w:cs="Arial"/>
+                <w:bCs/>
+                <w:color w:val="000000" w:themeColor="text1"/>
+              </w:rPr>
+            </w:rPrChange>
+          </w:rPr>
+          <w:t xml:space="preserve"> in treatment effect</w:t>
+        </w:r>
+      </w:ins>
+      <w:ins w:id="95" w:author="nathan hwangbo" w:date="2020-07-22T16:57:00Z">
+        <w:r>
+          <w:rPr>
+            <w:rFonts w:ascii="Arial" w:hAnsi="Arial" w:cs="Arial"/>
+            <w:bCs/>
+            <w:color w:val="000000" w:themeColor="text1"/>
+            <w:highlight w:val="lightGray"/>
+            <w:rPrChange w:id="96" w:author="nathan hwangbo" w:date="2020-07-22T17:17:00Z">
+              <w:rPr>
+                <w:rFonts w:ascii="Arial" w:hAnsi="Arial" w:cs="Arial"/>
+                <w:bCs/>
+                <w:color w:val="000000" w:themeColor="text1"/>
+              </w:rPr>
+            </w:rPrChange>
+          </w:rPr>
+          <w:t xml:space="preserve">, </w:t>
+        </w:r>
+      </w:ins>
+      <w:ins w:id="97" w:author="nathan hwangbo" w:date="2020-07-22T16:58:00Z">
+        <w:r>
+          <w:rPr>
+            <w:rFonts w:ascii="Arial" w:hAnsi="Arial" w:cs="Arial"/>
+            <w:bCs/>
+            <w:color w:val="000000" w:themeColor="text1"/>
+            <w:highlight w:val="lightGray"/>
+            <w:rPrChange w:id="98" w:author="nathan hwangbo" w:date="2020-07-22T17:17:00Z">
+              <w:rPr>
+                <w:rFonts w:ascii="Arial" w:hAnsi="Arial" w:cs="Arial"/>
+                <w:bCs/>
+                <w:color w:val="000000" w:themeColor="text1"/>
+              </w:rPr>
+            </w:rPrChange>
+          </w:rPr>
+          <w:t xml:space="preserve">we </w:t>
+        </w:r>
+      </w:ins>
+      <w:ins w:id="99" w:author="nathan hwangbo" w:date="2020-07-22T17:03:00Z">
+        <w:r>
+          <w:rPr>
+            <w:rFonts w:ascii="Arial" w:hAnsi="Arial" w:cs="Arial"/>
+            <w:bCs/>
+            <w:color w:val="000000" w:themeColor="text1"/>
+            <w:highlight w:val="lightGray"/>
+            <w:rPrChange w:id="100" w:author="nathan hwangbo" w:date="2020-07-22T17:17:00Z">
+              <w:rPr>
+                <w:rFonts w:ascii="Arial" w:hAnsi="Arial" w:cs="Arial"/>
+                <w:bCs/>
+                <w:color w:val="000000" w:themeColor="text1"/>
+              </w:rPr>
+            </w:rPrChange>
+          </w:rPr>
+          <w:t xml:space="preserve">instead average relative abundance and cover over all species within a </w:t>
+        </w:r>
+      </w:ins>
+      <w:ins w:id="101" w:author="nathan hwangbo" w:date="2020-07-22T17:08:00Z">
+        <w:r>
+          <w:rPr>
+            <w:rFonts w:ascii="Arial" w:hAnsi="Arial" w:cs="Arial"/>
+            <w:bCs/>
+            <w:color w:val="000000" w:themeColor="text1"/>
+            <w:highlight w:val="lightGray"/>
+            <w:rPrChange w:id="102" w:author="nathan hwangbo" w:date="2020-07-22T17:17:00Z">
+              <w:rPr>
+                <w:rFonts w:ascii="Arial" w:hAnsi="Arial" w:cs="Arial"/>
+                <w:bCs/>
+                <w:color w:val="000000" w:themeColor="text1"/>
+              </w:rPr>
+            </w:rPrChange>
+          </w:rPr>
+          <w:t xml:space="preserve">shared treatment </w:t>
+        </w:r>
+      </w:ins>
+      <w:ins w:id="103" w:author="nathan hwangbo" w:date="2020-07-22T17:14:00Z">
+        <w:r>
+          <w:rPr>
+            <w:rFonts w:ascii="Arial" w:hAnsi="Arial" w:cs="Arial"/>
+            <w:bCs/>
+            <w:color w:val="000000" w:themeColor="text1"/>
+            <w:highlight w:val="lightGray"/>
+            <w:rPrChange w:id="104" w:author="nathan hwangbo" w:date="2020-07-22T17:17:00Z">
+              <w:rPr>
+                <w:rFonts w:ascii="Arial" w:hAnsi="Arial" w:cs="Arial"/>
+                <w:bCs/>
+                <w:color w:val="000000" w:themeColor="text1"/>
+              </w:rPr>
+            </w:rPrChange>
+          </w:rPr>
+          <w:t xml:space="preserve">and site at each </w:t>
+        </w:r>
+      </w:ins>
+      <w:ins w:id="105" w:author="nathan hwangbo" w:date="2020-07-22T17:16:00Z">
+        <w:r>
+          <w:rPr>
+            <w:rFonts w:ascii="Arial" w:hAnsi="Arial" w:cs="Arial"/>
+            <w:bCs/>
+            <w:color w:val="000000" w:themeColor="text1"/>
+            <w:highlight w:val="lightGray"/>
+            <w:rPrChange w:id="106" w:author="nathan hwangbo" w:date="2020-07-22T17:17:00Z">
+              <w:rPr>
+                <w:rFonts w:ascii="Arial" w:hAnsi="Arial" w:cs="Arial"/>
+                <w:bCs/>
+                <w:color w:val="000000" w:themeColor="text1"/>
+              </w:rPr>
+            </w:rPrChange>
+          </w:rPr>
+          <w:t xml:space="preserve">treatment </w:t>
+        </w:r>
+      </w:ins>
+      <w:ins w:id="107" w:author="nathan hwangbo" w:date="2020-07-22T17:14:00Z">
+        <w:r>
+          <w:rPr>
+            <w:rFonts w:ascii="Arial" w:hAnsi="Arial" w:cs="Arial"/>
+            <w:bCs/>
+            <w:color w:val="000000" w:themeColor="text1"/>
+            <w:highlight w:val="lightGray"/>
+            <w:rPrChange w:id="108" w:author="nathan hwangbo" w:date="2020-07-22T17:17:00Z">
+              <w:rPr>
+                <w:rFonts w:ascii="Arial" w:hAnsi="Arial" w:cs="Arial"/>
+                <w:bCs/>
+                <w:color w:val="000000" w:themeColor="text1"/>
+              </w:rPr>
+            </w:rPrChange>
+          </w:rPr>
+          <w:t>year.</w:t>
+        </w:r>
+      </w:ins>
+      <w:ins w:id="109" w:author="nathan hwangbo" w:date="2020-07-22T17:15:00Z">
+        <w:r>
+          <w:rPr>
+            <w:rFonts w:ascii="Arial" w:hAnsi="Arial" w:cs="Arial"/>
+            <w:bCs/>
+            <w:color w:val="000000" w:themeColor="text1"/>
+            <w:highlight w:val="lightGray"/>
+            <w:rPrChange w:id="110" w:author="nathan hwangbo" w:date="2020-07-22T17:17:00Z">
+              <w:rPr>
+                <w:rFonts w:ascii="Arial" w:hAnsi="Arial" w:cs="Arial"/>
+                <w:bCs/>
+                <w:color w:val="000000" w:themeColor="text1"/>
+              </w:rPr>
+            </w:rPrChange>
+          </w:rPr>
+          <w:t xml:space="preserve"> Comparisons with controls are made using yearly percentage differences, and these differences are then averaged over all sites at each </w:t>
+        </w:r>
+      </w:ins>
+      <w:ins w:id="111" w:author="nathan hwangbo" w:date="2020-07-22T17:17:00Z">
+        <w:r>
+          <w:rPr>
+            <w:rFonts w:ascii="Arial" w:hAnsi="Arial" w:cs="Arial"/>
+            <w:bCs/>
+            <w:color w:val="000000" w:themeColor="text1"/>
+            <w:highlight w:val="lightGray"/>
+            <w:rPrChange w:id="112" w:author="nathan hwangbo" w:date="2020-07-22T17:17:00Z">
+              <w:rPr>
+                <w:rFonts w:ascii="Arial" w:hAnsi="Arial" w:cs="Arial"/>
+                <w:bCs/>
+                <w:color w:val="000000" w:themeColor="text1"/>
+              </w:rPr>
+            </w:rPrChange>
+          </w:rPr>
+          <w:t xml:space="preserve">treatment and </w:t>
+        </w:r>
+      </w:ins>
+      <w:ins w:id="113" w:author="nathan hwangbo" w:date="2020-07-22T17:16:00Z">
+        <w:r>
+          <w:rPr>
+            <w:rFonts w:ascii="Arial" w:hAnsi="Arial" w:cs="Arial"/>
+            <w:bCs/>
+            <w:color w:val="000000" w:themeColor="text1"/>
+            <w:highlight w:val="lightGray"/>
+            <w:rPrChange w:id="114" w:author="nathan hwangbo" w:date="2020-07-22T17:17:00Z">
+              <w:rPr>
+                <w:rFonts w:ascii="Arial" w:hAnsi="Arial" w:cs="Arial"/>
+                <w:bCs/>
+                <w:color w:val="000000" w:themeColor="text1"/>
+              </w:rPr>
+            </w:rPrChange>
+          </w:rPr>
+          <w:t>treatment year.</w:t>
+        </w:r>
+        <w:r>
+          <w:rPr>
+            <w:rFonts w:ascii="Arial" w:hAnsi="Arial" w:cs="Arial"/>
+            <w:bCs/>
+            <w:color w:val="000000" w:themeColor="text1"/>
+            <w:highlight w:val="lightGray"/>
+            <w:rPrChange w:id="115" w:author="nathan hwangbo" w:date="2020-07-22T17:17:00Z">
+              <w:rPr>
+                <w:rFonts w:ascii="Arial" w:hAnsi="Arial" w:cs="Arial"/>
+                <w:bCs/>
+                <w:color w:val="000000" w:themeColor="text1"/>
+              </w:rPr>
+            </w:rPrChange>
+          </w:rPr>
+          <w:t xml:space="preserve"> </w:t>
+        </w:r>
+      </w:ins>
+      <w:ins w:id="116" w:author="nathan hwangbo" w:date="2020-07-22T17:17:00Z">
+        <w:r>
+          <w:rPr>
+            <w:rFonts w:ascii="Arial" w:hAnsi="Arial" w:cs="Arial"/>
+            <w:bCs/>
+            <w:color w:val="000000" w:themeColor="text1"/>
+            <w:highlight w:val="lightGray"/>
+            <w:rPrChange w:id="117" w:author="nathan hwangbo" w:date="2020-07-22T17:17:00Z">
+              <w:rPr>
+                <w:rFonts w:ascii="Arial" w:hAnsi="Arial" w:cs="Arial"/>
+                <w:bCs/>
+                <w:color w:val="000000" w:themeColor="text1"/>
+              </w:rPr>
+            </w:rPrChange>
+          </w:rPr>
+          <w:t>(Line graph figures at the very bottom of the page)</w:t>
+        </w:r>
+      </w:ins>
     </w:p>
     <w:p>
       <w:pPr>
@@ -1814,8 +2789,8 @@
         </w:rPr>
         <w:t xml:space="preserve">Quantifying the probability of a species </w:t>
       </w:r>
-      <w:commentRangeStart w:id="14"/>
-      <w:commentRangeStart w:id="15"/>
+      <w:commentRangeStart w:id="118"/>
+      <w:commentRangeStart w:id="119"/>
       <w:r>
         <w:rPr>
           <w:rFonts w:ascii="Arial" w:hAnsi="Arial" w:cs="Arial"/>
@@ -1826,21 +2801,21 @@
         </w:rPr>
         <w:t>remaining</w:t>
       </w:r>
-      <w:commentRangeEnd w:id="14"/>
+      <w:commentRangeEnd w:id="118"/>
       <w:r>
         <w:rPr>
           <w:rStyle w:val="CommentReference"/>
           <w:rFonts w:ascii="Arial" w:eastAsia="Arial" w:hAnsi="Arial" w:cs="Arial"/>
         </w:rPr>
-        <w:commentReference w:id="14"/>
-      </w:r>
-      <w:commentRangeEnd w:id="15"/>
+        <w:commentReference w:id="118"/>
+      </w:r>
+      <w:commentRangeEnd w:id="119"/>
       <w:r>
         <w:rPr>
           <w:rStyle w:val="CommentReference"/>
           <w:rFonts w:ascii="Arial" w:eastAsia="Arial" w:hAnsi="Arial" w:cs="Arial"/>
         </w:rPr>
-        <w:commentReference w:id="15"/>
+        <w:commentReference w:id="119"/>
       </w:r>
       <w:r>
         <w:rPr>
@@ -1872,7 +2847,7 @@
           <w:highlight w:val="lightGray"/>
         </w:rPr>
       </w:pPr>
-      <w:ins w:id="16" w:author="Laura Dee" w:date="2020-07-21T15:37:00Z">
+      <w:ins w:id="120" w:author="Laura Dee" w:date="2020-07-21T15:37:00Z">
         <w:r>
           <w:rPr>
             <w:rFonts w:ascii="Arial" w:hAnsi="Arial" w:cs="Arial"/>
@@ -1898,28 +2873,10 @@
             <w:color w:val="000000" w:themeColor="text1"/>
             <w:highlight w:val="lightGray"/>
           </w:rPr>
-          <w:t xml:space="preserve"> to quantify the </w:t>
-        </w:r>
-        <w:r>
-          <w:rPr>
-            <w:rFonts w:ascii="Arial" w:hAnsi="Arial" w:cs="Arial"/>
-            <w:bCs/>
-            <w:color w:val="000000" w:themeColor="text1"/>
-            <w:highlight w:val="lightGray"/>
-          </w:rPr>
-          <w:t>likelihood</w:t>
-        </w:r>
-        <w:r>
-          <w:rPr>
-            <w:rFonts w:ascii="Arial" w:hAnsi="Arial" w:cs="Arial"/>
-            <w:bCs/>
-            <w:color w:val="000000" w:themeColor="text1"/>
-            <w:highlight w:val="lightGray"/>
-          </w:rPr>
-          <w:t xml:space="preserve"> of species losses through time</w:t>
+          <w:t xml:space="preserve"> to quantify the likelihood of species losses through time</w:t>
         </w:r>
       </w:ins>
-      <w:del w:id="17" w:author="Laura Dee" w:date="2020-07-21T15:37:00Z">
+      <w:del w:id="121" w:author="Laura Dee" w:date="2020-07-21T15:37:00Z">
         <w:r>
           <w:rPr>
             <w:rFonts w:ascii="Arial" w:hAnsi="Arial" w:cs="Arial"/>
@@ -2175,6 +3132,17 @@
         </w:rPr>
         <w:t xml:space="preserve"> then</w:t>
       </w:r>
+      <w:ins w:id="122" w:author="nathan hwangbo" w:date="2020-07-22T11:27:00Z">
+        <w:r>
+          <w:rPr>
+            <w:rFonts w:ascii="Arial" w:hAnsi="Arial" w:cs="Arial"/>
+            <w:bCs/>
+            <w:color w:val="000000" w:themeColor="text1"/>
+            <w:highlight w:val="lightGray"/>
+          </w:rPr>
+          <w:t xml:space="preserve"> use the `lme4` package in `R` to</w:t>
+        </w:r>
+      </w:ins>
       <w:r>
         <w:rPr>
           <w:rFonts w:ascii="Arial" w:hAnsi="Arial" w:cs="Arial"/>
@@ -2202,7 +3170,8 @@
         </w:rPr>
         <w:t xml:space="preserve">and </w:t>
       </w:r>
-      <w:commentRangeStart w:id="18"/>
+      <w:commentRangeStart w:id="123"/>
+      <w:commentRangeStart w:id="124"/>
       <w:r>
         <w:rPr>
           <w:rFonts w:ascii="Arial" w:hAnsi="Arial" w:cs="Arial"/>
@@ -2212,149 +3181,326 @@
         </w:rPr>
         <w:t>treatment</w:t>
       </w:r>
-      <w:commentRangeEnd w:id="18"/>
+      <w:commentRangeEnd w:id="123"/>
       <w:r>
         <w:rPr>
           <w:rStyle w:val="CommentReference"/>
           <w:rFonts w:ascii="Arial" w:eastAsia="Arial" w:hAnsi="Arial" w:cs="Arial"/>
         </w:rPr>
-        <w:commentReference w:id="18"/>
-      </w:r>
-      <w:r>
-        <w:rPr>
-          <w:rFonts w:ascii="Arial" w:hAnsi="Arial" w:cs="Arial"/>
-          <w:bCs/>
-          <w:color w:val="000000" w:themeColor="text1"/>
-          <w:highlight w:val="lightGray"/>
-        </w:rPr>
-        <w:t xml:space="preserve">. In particular, we represent abundance </w:t>
-      </w:r>
-      <w:r>
-        <w:rPr>
-          <w:rFonts w:ascii="Arial" w:hAnsi="Arial" w:cs="Arial"/>
-          <w:bCs/>
-          <w:color w:val="000000" w:themeColor="text1"/>
-          <w:highlight w:val="lightGray"/>
-        </w:rPr>
-        <w:t>using a rank of pre-treatment</w:t>
-      </w:r>
-      <w:r>
-        <w:rPr>
-          <w:rFonts w:ascii="Arial" w:hAnsi="Arial" w:cs="Arial"/>
-          <w:bCs/>
-          <w:color w:val="000000" w:themeColor="text1"/>
-          <w:highlight w:val="lightGray"/>
-        </w:rPr>
-        <w:t xml:space="preserve"> species abundance within </w:t>
-      </w:r>
-      <w:r>
-        <w:rPr>
-          <w:rFonts w:ascii="Arial" w:hAnsi="Arial" w:cs="Arial"/>
-          <w:bCs/>
-          <w:color w:val="000000" w:themeColor="text1"/>
-          <w:highlight w:val="lightGray"/>
-        </w:rPr>
-        <w:t xml:space="preserve">a </w:t>
-      </w:r>
-      <w:r>
-        <w:rPr>
-          <w:rFonts w:ascii="Arial" w:hAnsi="Arial" w:cs="Arial"/>
-          <w:bCs/>
-          <w:color w:val="000000" w:themeColor="text1"/>
-          <w:highlight w:val="lightGray"/>
-        </w:rPr>
-        <w:t>plot</w:t>
-      </w:r>
-      <w:r>
-        <w:rPr>
-          <w:rFonts w:ascii="Arial" w:hAnsi="Arial" w:cs="Arial"/>
-          <w:bCs/>
-          <w:color w:val="000000" w:themeColor="text1"/>
-          <w:highlight w:val="lightGray"/>
-        </w:rPr>
-        <w:t>. We also</w:t>
-      </w:r>
-      <w:r>
-        <w:rPr>
-          <w:rFonts w:ascii="Arial" w:hAnsi="Arial" w:cs="Arial"/>
-          <w:bCs/>
-          <w:color w:val="000000" w:themeColor="text1"/>
-          <w:highlight w:val="lightGray"/>
-        </w:rPr>
-        <w:t xml:space="preserve"> include </w:t>
-      </w:r>
-      <w:r>
-        <w:rPr>
-          <w:rFonts w:ascii="Arial" w:hAnsi="Arial" w:cs="Arial"/>
-          <w:bCs/>
-          <w:color w:val="000000" w:themeColor="text1"/>
-          <w:highlight w:val="lightGray"/>
-        </w:rPr>
-        <w:t xml:space="preserve">an </w:t>
-      </w:r>
-      <w:r>
-        <w:rPr>
-          <w:rFonts w:ascii="Arial" w:hAnsi="Arial" w:cs="Arial"/>
-          <w:bCs/>
-          <w:color w:val="000000" w:themeColor="text1"/>
-          <w:highlight w:val="lightGray"/>
-        </w:rPr>
-        <w:t xml:space="preserve">interaction </w:t>
-      </w:r>
-      <w:r>
-        <w:rPr>
-          <w:rFonts w:ascii="Arial" w:hAnsi="Arial" w:cs="Arial"/>
-          <w:bCs/>
-          <w:color w:val="000000" w:themeColor="text1"/>
-          <w:highlight w:val="lightGray"/>
-        </w:rPr>
-        <w:t xml:space="preserve">term </w:t>
-      </w:r>
-      <w:r>
-        <w:rPr>
-          <w:rFonts w:ascii="Arial" w:hAnsi="Arial" w:cs="Arial"/>
-          <w:bCs/>
-          <w:color w:val="000000" w:themeColor="text1"/>
-          <w:highlight w:val="lightGray"/>
-        </w:rPr>
-        <w:t xml:space="preserve">between abundance </w:t>
-      </w:r>
-      <w:r>
-        <w:rPr>
-          <w:rFonts w:ascii="Arial" w:hAnsi="Arial" w:cs="Arial"/>
-          <w:bCs/>
-          <w:color w:val="000000" w:themeColor="text1"/>
-          <w:highlight w:val="lightGray"/>
-        </w:rPr>
-        <w:t xml:space="preserve">rank </w:t>
-      </w:r>
-      <w:r>
-        <w:rPr>
-          <w:rFonts w:ascii="Arial" w:hAnsi="Arial" w:cs="Arial"/>
-          <w:bCs/>
-          <w:color w:val="000000" w:themeColor="text1"/>
-          <w:highlight w:val="lightGray"/>
-        </w:rPr>
-        <w:t xml:space="preserve">and </w:t>
-      </w:r>
-      <w:commentRangeStart w:id="19"/>
-      <w:r>
-        <w:rPr>
-          <w:rFonts w:ascii="Arial" w:hAnsi="Arial" w:cs="Arial"/>
-          <w:bCs/>
-          <w:color w:val="000000" w:themeColor="text1"/>
-          <w:highlight w:val="lightGray"/>
-        </w:rPr>
-        <w:t>treatment</w:t>
-      </w:r>
-      <w:commentRangeEnd w:id="19"/>
+        <w:commentReference w:id="123"/>
+      </w:r>
+      <w:commentRangeEnd w:id="124"/>
       <w:r>
         <w:rPr>
           <w:rStyle w:val="CommentReference"/>
           <w:rFonts w:ascii="Arial" w:eastAsia="Arial" w:hAnsi="Arial" w:cs="Arial"/>
         </w:rPr>
-        <w:commentReference w:id="19"/>
-      </w:r>
+        <w:commentReference w:id="124"/>
+      </w:r>
+      <w:ins w:id="125" w:author="nathan hwangbo" w:date="2020-07-22T11:27:00Z">
+        <w:r>
+          <w:rPr>
+            <w:rFonts w:ascii="Arial" w:hAnsi="Arial" w:cs="Arial"/>
+            <w:bCs/>
+            <w:color w:val="000000" w:themeColor="text1"/>
+            <w:highlight w:val="lightGray"/>
+          </w:rPr>
+          <w:t xml:space="preserve"> (</w:t>
+        </w:r>
+      </w:ins>
+      <w:ins w:id="126" w:author="nathan hwangbo" w:date="2020-07-22T11:28:00Z">
+        <w:r>
+          <w:rPr>
+            <w:rFonts w:ascii="Arial" w:hAnsi="Arial" w:cs="Arial"/>
+            <w:bCs/>
+            <w:color w:val="000000" w:themeColor="text1"/>
+            <w:highlight w:val="lightGray"/>
+          </w:rPr>
+          <w:t>Bates</w:t>
+        </w:r>
+      </w:ins>
+      <w:ins w:id="127" w:author="nathan hwangbo" w:date="2020-07-22T11:29:00Z">
+        <w:r>
+          <w:rPr>
+            <w:rFonts w:ascii="Arial" w:hAnsi="Arial" w:cs="Arial"/>
+            <w:bCs/>
+            <w:color w:val="000000" w:themeColor="text1"/>
+            <w:highlight w:val="lightGray"/>
+          </w:rPr>
+          <w:t xml:space="preserve"> </w:t>
+        </w:r>
+        <w:r>
+          <w:rPr>
+            <w:rFonts w:ascii="Arial" w:hAnsi="Arial" w:cs="Arial"/>
+            <w:bCs/>
+            <w:i/>
+            <w:iCs/>
+            <w:color w:val="000000" w:themeColor="text1"/>
+            <w:highlight w:val="lightGray"/>
+            <w:rPrChange w:id="128" w:author="nathan hwangbo" w:date="2020-07-22T11:29:00Z">
+              <w:rPr>
+                <w:rFonts w:ascii="Arial" w:hAnsi="Arial" w:cs="Arial"/>
+                <w:bCs/>
+                <w:color w:val="000000" w:themeColor="text1"/>
+                <w:highlight w:val="lightGray"/>
+              </w:rPr>
+            </w:rPrChange>
+          </w:rPr>
+          <w:t>et al</w:t>
+        </w:r>
+        <w:r>
+          <w:rPr>
+            <w:rFonts w:ascii="Arial" w:hAnsi="Arial" w:cs="Arial"/>
+            <w:bCs/>
+            <w:color w:val="000000" w:themeColor="text1"/>
+            <w:highlight w:val="lightGray"/>
+          </w:rPr>
+          <w:t xml:space="preserve"> 2015</w:t>
+        </w:r>
+      </w:ins>
+      <w:ins w:id="129" w:author="nathan hwangbo" w:date="2020-07-22T11:27:00Z">
+        <w:r>
+          <w:rPr>
+            <w:rFonts w:ascii="Arial" w:hAnsi="Arial" w:cs="Arial"/>
+            <w:bCs/>
+            <w:color w:val="000000" w:themeColor="text1"/>
+            <w:highlight w:val="lightGray"/>
+          </w:rPr>
+          <w:t>)</w:t>
+        </w:r>
+      </w:ins>
+      <w:r>
+        <w:rPr>
+          <w:rFonts w:ascii="Arial" w:hAnsi="Arial" w:cs="Arial"/>
+          <w:bCs/>
+          <w:color w:val="000000" w:themeColor="text1"/>
+          <w:highlight w:val="lightGray"/>
+        </w:rPr>
+        <w:t xml:space="preserve">. </w:t>
+      </w:r>
+      <w:proofErr w:type="gramStart"/>
+      <w:r>
+        <w:rPr>
+          <w:rFonts w:ascii="Arial" w:hAnsi="Arial" w:cs="Arial"/>
+          <w:bCs/>
+          <w:color w:val="000000" w:themeColor="text1"/>
+          <w:highlight w:val="lightGray"/>
+        </w:rPr>
+        <w:t>In particular, we</w:t>
+      </w:r>
+      <w:proofErr w:type="gramEnd"/>
+      <w:r>
+        <w:rPr>
+          <w:rFonts w:ascii="Arial" w:hAnsi="Arial" w:cs="Arial"/>
+          <w:bCs/>
+          <w:color w:val="000000" w:themeColor="text1"/>
+          <w:highlight w:val="lightGray"/>
+        </w:rPr>
+        <w:t xml:space="preserve"> represent abundance </w:t>
+      </w:r>
+      <w:r>
+        <w:rPr>
+          <w:rFonts w:ascii="Arial" w:hAnsi="Arial" w:cs="Arial"/>
+          <w:bCs/>
+          <w:color w:val="000000" w:themeColor="text1"/>
+          <w:highlight w:val="lightGray"/>
+        </w:rPr>
+        <w:t>using a rank of pre-treatment</w:t>
+      </w:r>
+      <w:r>
+        <w:rPr>
+          <w:rFonts w:ascii="Arial" w:hAnsi="Arial" w:cs="Arial"/>
+          <w:bCs/>
+          <w:color w:val="000000" w:themeColor="text1"/>
+          <w:highlight w:val="lightGray"/>
+        </w:rPr>
+        <w:t xml:space="preserve"> species abundance within </w:t>
+      </w:r>
+      <w:r>
+        <w:rPr>
+          <w:rFonts w:ascii="Arial" w:hAnsi="Arial" w:cs="Arial"/>
+          <w:bCs/>
+          <w:color w:val="000000" w:themeColor="text1"/>
+          <w:highlight w:val="lightGray"/>
+        </w:rPr>
+        <w:t xml:space="preserve">a </w:t>
+      </w:r>
+      <w:r>
+        <w:rPr>
+          <w:rFonts w:ascii="Arial" w:hAnsi="Arial" w:cs="Arial"/>
+          <w:bCs/>
+          <w:color w:val="000000" w:themeColor="text1"/>
+          <w:highlight w:val="lightGray"/>
+        </w:rPr>
+        <w:t>plot</w:t>
+      </w:r>
+      <w:r>
+        <w:rPr>
+          <w:rFonts w:ascii="Arial" w:hAnsi="Arial" w:cs="Arial"/>
+          <w:bCs/>
+          <w:color w:val="000000" w:themeColor="text1"/>
+          <w:highlight w:val="lightGray"/>
+        </w:rPr>
+        <w:t>. We also</w:t>
+      </w:r>
+      <w:r>
+        <w:rPr>
+          <w:rFonts w:ascii="Arial" w:hAnsi="Arial" w:cs="Arial"/>
+          <w:bCs/>
+          <w:color w:val="000000" w:themeColor="text1"/>
+          <w:highlight w:val="lightGray"/>
+        </w:rPr>
+        <w:t xml:space="preserve"> include </w:t>
+      </w:r>
+      <w:r>
+        <w:rPr>
+          <w:rFonts w:ascii="Arial" w:hAnsi="Arial" w:cs="Arial"/>
+          <w:bCs/>
+          <w:color w:val="000000" w:themeColor="text1"/>
+          <w:highlight w:val="lightGray"/>
+        </w:rPr>
+        <w:t xml:space="preserve">an </w:t>
+      </w:r>
+      <w:r>
+        <w:rPr>
+          <w:rFonts w:ascii="Arial" w:hAnsi="Arial" w:cs="Arial"/>
+          <w:bCs/>
+          <w:color w:val="000000" w:themeColor="text1"/>
+          <w:highlight w:val="lightGray"/>
+        </w:rPr>
+        <w:t xml:space="preserve">interaction </w:t>
+      </w:r>
+      <w:r>
+        <w:rPr>
+          <w:rFonts w:ascii="Arial" w:hAnsi="Arial" w:cs="Arial"/>
+          <w:bCs/>
+          <w:color w:val="000000" w:themeColor="text1"/>
+          <w:highlight w:val="lightGray"/>
+        </w:rPr>
+        <w:t xml:space="preserve">term </w:t>
+      </w:r>
+      <w:r>
+        <w:rPr>
+          <w:rFonts w:ascii="Arial" w:hAnsi="Arial" w:cs="Arial"/>
+          <w:bCs/>
+          <w:color w:val="000000" w:themeColor="text1"/>
+          <w:highlight w:val="lightGray"/>
+        </w:rPr>
+        <w:t xml:space="preserve">between abundance </w:t>
+      </w:r>
+      <w:r>
+        <w:rPr>
+          <w:rFonts w:ascii="Arial" w:hAnsi="Arial" w:cs="Arial"/>
+          <w:bCs/>
+          <w:color w:val="000000" w:themeColor="text1"/>
+          <w:highlight w:val="lightGray"/>
+        </w:rPr>
+        <w:t xml:space="preserve">rank </w:t>
+      </w:r>
+      <w:r>
+        <w:rPr>
+          <w:rFonts w:ascii="Arial" w:hAnsi="Arial" w:cs="Arial"/>
+          <w:bCs/>
+          <w:color w:val="000000" w:themeColor="text1"/>
+          <w:highlight w:val="lightGray"/>
+        </w:rPr>
+        <w:t xml:space="preserve">and </w:t>
+      </w:r>
+      <w:commentRangeStart w:id="130"/>
+      <w:r>
+        <w:rPr>
+          <w:rFonts w:ascii="Arial" w:hAnsi="Arial" w:cs="Arial"/>
+          <w:bCs/>
+          <w:color w:val="000000" w:themeColor="text1"/>
+          <w:highlight w:val="lightGray"/>
+        </w:rPr>
+        <w:t>treatment</w:t>
+      </w:r>
+      <w:commentRangeEnd w:id="130"/>
+      <w:r>
+        <w:rPr>
+          <w:rStyle w:val="CommentReference"/>
+          <w:rFonts w:ascii="Arial" w:eastAsia="Arial" w:hAnsi="Arial" w:cs="Arial"/>
+        </w:rPr>
+        <w:commentReference w:id="130"/>
+      </w:r>
+      <w:ins w:id="132" w:author="nathan hwangbo" w:date="2020-07-22T13:33:00Z">
+        <w:r>
+          <w:rPr>
+            <w:rFonts w:ascii="Arial" w:hAnsi="Arial" w:cs="Arial"/>
+            <w:bCs/>
+            <w:color w:val="000000" w:themeColor="text1"/>
+            <w:highlight w:val="lightGray"/>
+          </w:rPr>
+          <w:t xml:space="preserve">, which </w:t>
+        </w:r>
+      </w:ins>
+      <w:ins w:id="133" w:author="nathan hwangbo" w:date="2020-07-22T13:28:00Z">
+        <w:r>
+          <w:rPr>
+            <w:rFonts w:ascii="Arial" w:hAnsi="Arial" w:cs="Arial"/>
+            <w:bCs/>
+            <w:color w:val="000000" w:themeColor="text1"/>
+            <w:highlight w:val="lightGray"/>
+          </w:rPr>
+          <w:t>allow</w:t>
+        </w:r>
+      </w:ins>
+      <w:ins w:id="134" w:author="nathan hwangbo" w:date="2020-07-22T13:33:00Z">
+        <w:r>
+          <w:rPr>
+            <w:rFonts w:ascii="Arial" w:hAnsi="Arial" w:cs="Arial"/>
+            <w:bCs/>
+            <w:color w:val="000000" w:themeColor="text1"/>
+            <w:highlight w:val="lightGray"/>
+          </w:rPr>
+          <w:t>s</w:t>
+        </w:r>
+      </w:ins>
+      <w:ins w:id="135" w:author="nathan hwangbo" w:date="2020-07-22T13:26:00Z">
+        <w:r>
+          <w:rPr>
+            <w:rFonts w:ascii="Arial" w:hAnsi="Arial" w:cs="Arial"/>
+            <w:bCs/>
+            <w:color w:val="000000" w:themeColor="text1"/>
+            <w:highlight w:val="lightGray"/>
+          </w:rPr>
+          <w:t xml:space="preserve"> the</w:t>
+        </w:r>
+      </w:ins>
+      <w:ins w:id="136" w:author="nathan hwangbo" w:date="2020-07-22T13:27:00Z">
+        <w:r>
+          <w:rPr>
+            <w:rFonts w:ascii="Arial" w:hAnsi="Arial" w:cs="Arial"/>
+            <w:bCs/>
+            <w:color w:val="000000" w:themeColor="text1"/>
+            <w:highlight w:val="lightGray"/>
+          </w:rPr>
+          <w:t xml:space="preserve"> </w:t>
+        </w:r>
+      </w:ins>
+      <w:ins w:id="137" w:author="nathan hwangbo" w:date="2020-07-22T13:26:00Z">
+        <w:r>
+          <w:rPr>
+            <w:rFonts w:ascii="Arial" w:hAnsi="Arial" w:cs="Arial"/>
+            <w:bCs/>
+            <w:color w:val="000000" w:themeColor="text1"/>
+            <w:highlight w:val="lightGray"/>
+          </w:rPr>
+          <w:t>relationship between abundance and species loss to vary by treatment</w:t>
+        </w:r>
+      </w:ins>
+      <w:ins w:id="138" w:author="nathan hwangbo" w:date="2020-07-22T13:30:00Z">
+        <w:r>
+          <w:rPr>
+            <w:rFonts w:ascii="Arial" w:hAnsi="Arial" w:cs="Arial"/>
+            <w:bCs/>
+            <w:color w:val="000000" w:themeColor="text1"/>
+            <w:highlight w:val="lightGray"/>
+          </w:rPr>
+          <w:t xml:space="preserve"> in our model</w:t>
+        </w:r>
+      </w:ins>
       <w:r>
         <w:rPr>
           <w:rFonts w:ascii="Arial" w:hAnsi="Arial" w:cs="Arial"/>
@@ -3675,34 +4821,67 @@
           <w:highlight w:val="lightGray"/>
         </w:rPr>
       </w:pPr>
-      <w:commentRangeStart w:id="20"/>
-      <w:r>
-        <w:rPr>
-          <w:rFonts w:ascii="Arial" w:hAnsi="Arial" w:cs="Arial"/>
-          <w:bCs/>
-          <w:color w:val="000000" w:themeColor="text1"/>
-          <w:highlight w:val="lightGray"/>
-        </w:rPr>
-        <w:t xml:space="preserve">On the other </w:t>
-      </w:r>
-      <w:proofErr w:type="gramStart"/>
-      <w:r>
-        <w:rPr>
-          <w:rFonts w:ascii="Arial" w:hAnsi="Arial" w:cs="Arial"/>
-          <w:bCs/>
-          <w:color w:val="000000" w:themeColor="text1"/>
-          <w:highlight w:val="lightGray"/>
-        </w:rPr>
-        <w:t>hand</w:t>
-      </w:r>
-      <w:commentRangeEnd w:id="20"/>
-      <w:proofErr w:type="gramEnd"/>
+      <w:commentRangeStart w:id="139"/>
+      <w:del w:id="140" w:author="nathan hwangbo" w:date="2020-07-22T11:31:00Z">
+        <w:r>
+          <w:rPr>
+            <w:rFonts w:ascii="Arial" w:hAnsi="Arial" w:cs="Arial"/>
+            <w:bCs/>
+            <w:color w:val="000000" w:themeColor="text1"/>
+            <w:highlight w:val="lightGray"/>
+          </w:rPr>
+          <w:delText xml:space="preserve">On the </w:delText>
+        </w:r>
+      </w:del>
+      <w:ins w:id="141" w:author="nathan hwangbo" w:date="2020-07-22T11:31:00Z">
+        <w:r>
+          <w:rPr>
+            <w:rFonts w:ascii="Arial" w:hAnsi="Arial" w:cs="Arial"/>
+            <w:bCs/>
+            <w:color w:val="000000" w:themeColor="text1"/>
+            <w:highlight w:val="lightGray"/>
+          </w:rPr>
+          <w:t>F</w:t>
+        </w:r>
+      </w:ins>
+      <w:r>
+        <w:rPr>
+          <w:rFonts w:ascii="Arial" w:hAnsi="Arial" w:cs="Arial"/>
+          <w:bCs/>
+          <w:color w:val="000000" w:themeColor="text1"/>
+          <w:highlight w:val="lightGray"/>
+        </w:rPr>
+        <w:t>o</w:t>
+      </w:r>
+      <w:ins w:id="142" w:author="nathan hwangbo" w:date="2020-07-22T11:31:00Z">
+        <w:r>
+          <w:rPr>
+            <w:rFonts w:ascii="Arial" w:hAnsi="Arial" w:cs="Arial"/>
+            <w:bCs/>
+            <w:color w:val="000000" w:themeColor="text1"/>
+            <w:highlight w:val="lightGray"/>
+          </w:rPr>
+          <w:t>r the second set of models</w:t>
+        </w:r>
+      </w:ins>
+      <w:del w:id="143" w:author="nathan hwangbo" w:date="2020-07-22T11:31:00Z">
+        <w:r>
+          <w:rPr>
+            <w:rFonts w:ascii="Arial" w:hAnsi="Arial" w:cs="Arial"/>
+            <w:bCs/>
+            <w:color w:val="000000" w:themeColor="text1"/>
+            <w:highlight w:val="lightGray"/>
+          </w:rPr>
+          <w:delText>ther hand</w:delText>
+        </w:r>
+      </w:del>
+      <w:commentRangeEnd w:id="139"/>
       <w:r>
         <w:rPr>
           <w:rStyle w:val="CommentReference"/>
           <w:rFonts w:ascii="Arial" w:eastAsia="Arial" w:hAnsi="Arial" w:cs="Arial"/>
         </w:rPr>
-        <w:commentReference w:id="20"/>
+        <w:commentReference w:id="139"/>
       </w:r>
       <w:r>
         <w:rPr>
@@ -3729,7 +4908,17 @@
           <w:color w:val="000000" w:themeColor="text1"/>
           <w:highlight w:val="lightGray"/>
         </w:rPr>
-        <w:t xml:space="preserve"> effects by re-scaling loss to be annual; that is, we classify a species as lost in a given year if it is present the prior year and absent in the current year.</w:t>
+        <w:t xml:space="preserve"> effects by re-scaling loss to be annual; that is, we classify a species as lost in a given year if it is present the prior year and </w:t>
+      </w:r>
+      <w:r>
+        <w:rPr>
+          <w:rFonts w:ascii="Arial" w:hAnsi="Arial" w:cs="Arial"/>
+          <w:bCs/>
+          <w:color w:val="000000" w:themeColor="text1"/>
+          <w:highlight w:val="lightGray"/>
+        </w:rPr>
+        <w:lastRenderedPageBreak/>
+        <w:t>absent in the current year.</w:t>
       </w:r>
       <w:r>
         <w:rPr>
@@ -5106,7 +6295,7 @@
                     </pic:cNvPicPr>
                   </pic:nvPicPr>
                   <pic:blipFill>
-                    <a:blip r:embed="rId8">
+                    <a:blip r:embed="rId7">
                       <a:extLst>
                         <a:ext uri="{28A0092B-C50C-407E-A947-70E740481C1C}">
                           <a14:useLocalDpi xmlns:a14="http://schemas.microsoft.com/office/drawing/2010/main" val="0"/>
@@ -5255,7 +6444,6 @@
           <w:sz w:val="22"/>
           <w:szCs w:val="22"/>
         </w:rPr>
-        <w:lastRenderedPageBreak/>
         <w:drawing>
           <wp:inline distT="0" distB="0" distL="0" distR="0" wp14:anchorId="6624C24F" wp14:editId="2B3F2DD6">
             <wp:extent cx="5943600" cy="3035935"/>
@@ -5286,7 +6474,7 @@
                     </pic:cNvPicPr>
                   </pic:nvPicPr>
                   <pic:blipFill>
-                    <a:blip r:embed="rId9" r:link="rId10" cstate="print">
+                    <a:blip r:embed="rId8" r:link="rId9" cstate="print">
                       <a:extLst>
                         <a:ext uri="{28A0092B-C50C-407E-A947-70E740481C1C}">
                           <a14:useLocalDpi xmlns:a14="http://schemas.microsoft.com/office/drawing/2010/main" val="0"/>
@@ -5565,7 +6753,7 @@
                     </pic:cNvPicPr>
                   </pic:nvPicPr>
                   <pic:blipFill>
-                    <a:blip r:embed="rId11" cstate="print">
+                    <a:blip r:embed="rId10" cstate="print">
                       <a:extLst>
                         <a:ext uri="{28A0092B-C50C-407E-A947-70E740481C1C}">
                           <a14:useLocalDpi xmlns:a14="http://schemas.microsoft.com/office/drawing/2010/main" val="0"/>
@@ -5668,115 +6856,6 @@
                 <pic:pic xmlns:pic="http://schemas.openxmlformats.org/drawingml/2006/picture">
                   <pic:nvPicPr>
                     <pic:cNvPr id="0" name="Picture 1"/>
-                    <pic:cNvPicPr>
-                      <a:picLocks noChangeAspect="1" noChangeArrowheads="1"/>
-                    </pic:cNvPicPr>
-                  </pic:nvPicPr>
-                  <pic:blipFill>
-                    <a:blip r:embed="rId9">
-                      <a:extLst>
-                        <a:ext uri="{28A0092B-C50C-407E-A947-70E740481C1C}">
-                          <a14:useLocalDpi xmlns:a14="http://schemas.microsoft.com/office/drawing/2010/main" val="0"/>
-                        </a:ext>
-                      </a:extLst>
-                    </a:blip>
-                    <a:srcRect/>
-                    <a:stretch>
-                      <a:fillRect/>
-                    </a:stretch>
-                  </pic:blipFill>
-                  <pic:spPr bwMode="auto">
-                    <a:xfrm>
-                      <a:off x="0" y="0"/>
-                      <a:ext cx="8229600" cy="4198620"/>
-                    </a:xfrm>
-                    <a:prstGeom prst="rect">
-                      <a:avLst/>
-                    </a:prstGeom>
-                    <a:noFill/>
-                    <a:ln>
-                      <a:noFill/>
-                    </a:ln>
-                  </pic:spPr>
-                </pic:pic>
-              </a:graphicData>
-            </a:graphic>
-          </wp:inline>
-        </w:drawing>
-      </w:r>
-      <w:r>
-        <w:rPr>
-          <w:rFonts w:ascii="Arial" w:hAnsi="Arial" w:cs="Arial"/>
-          <w:color w:val="000000"/>
-        </w:rPr>
-        <w:fldChar w:fldCharType="end"/>
-      </w:r>
-    </w:p>
-    <w:p>
-      <w:pPr>
-        <w:rPr>
-          <w:rFonts w:ascii="Arial" w:hAnsi="Arial" w:cs="Arial"/>
-          <w:sz w:val="22"/>
-          <w:szCs w:val="22"/>
-        </w:rPr>
-      </w:pPr>
-    </w:p>
-    <w:p>
-      <w:pPr>
-        <w:rPr>
-          <w:rFonts w:ascii="Arial" w:hAnsi="Arial" w:cs="Arial"/>
-          <w:sz w:val="22"/>
-          <w:szCs w:val="22"/>
-        </w:rPr>
-      </w:pPr>
-    </w:p>
-    <w:p>
-      <w:pPr>
-        <w:rPr>
-          <w:rFonts w:ascii="Arial" w:hAnsi="Arial" w:cs="Arial"/>
-        </w:rPr>
-      </w:pPr>
-      <w:r>
-        <w:rPr>
-          <w:rFonts w:ascii="Arial" w:hAnsi="Arial" w:cs="Arial"/>
-          <w:color w:val="000000"/>
-        </w:rPr>
-        <w:lastRenderedPageBreak/>
-        <w:fldChar w:fldCharType="begin"/>
-      </w:r>
-      <w:r>
-        <w:rPr>
-          <w:rFonts w:ascii="Arial" w:hAnsi="Arial" w:cs="Arial"/>
-          <w:color w:val="000000"/>
-        </w:rPr>
-        <w:instrText xml:space="preserve"> INCLUDEPICTURE "https://lh3.googleusercontent.com/Mf2wFP123L8tAiUOjomQ0p40lXjUkhZuIFX-z7-WjK6ARDZm_UNw6YG5jeroLhzN7H8pr9XN-NAcM0hioeT4lfTqlt3l7-_yl5EtkjTar8rzw55SK7lXZhKrqOlfcNCnXRQkiOGkHYc" \* MERGEFORMATINET </w:instrText>
-      </w:r>
-      <w:r>
-        <w:rPr>
-          <w:rFonts w:ascii="Arial" w:hAnsi="Arial" w:cs="Arial"/>
-          <w:color w:val="000000"/>
-        </w:rPr>
-        <w:fldChar w:fldCharType="separate"/>
-      </w:r>
-      <w:r>
-        <w:rPr>
-          <w:rFonts w:ascii="Arial" w:hAnsi="Arial" w:cs="Arial"/>
-          <w:noProof/>
-          <w:color w:val="000000"/>
-        </w:rPr>
-        <w:drawing>
-          <wp:inline distT="0" distB="0" distL="0" distR="0" wp14:anchorId="33330E57" wp14:editId="48B9F938">
-            <wp:extent cx="8229600" cy="4198620"/>
-            <wp:effectExtent l="0" t="0" r="0" b="5080"/>
-            <wp:docPr id="7" name="Picture 7"/>
-            <wp:cNvGraphicFramePr>
-              <a:graphicFrameLocks xmlns:a="http://schemas.openxmlformats.org/drawingml/2006/main" noChangeAspect="1"/>
-            </wp:cNvGraphicFramePr>
-            <a:graphic xmlns:a="http://schemas.openxmlformats.org/drawingml/2006/main">
-              <a:graphicData uri="http://schemas.openxmlformats.org/drawingml/2006/picture">
-                <pic:pic xmlns:pic="http://schemas.openxmlformats.org/drawingml/2006/picture">
-                  <pic:nvPicPr>
-                    <pic:cNvPr id="0" name="Picture 3"/>
                     <pic:cNvPicPr>
                       <a:picLocks noChangeAspect="1" noChangeArrowheads="1"/>
                     </pic:cNvPicPr>
@@ -5843,6 +6922,115 @@
       <w:pPr>
         <w:rPr>
           <w:rFonts w:ascii="Arial" w:hAnsi="Arial" w:cs="Arial"/>
+        </w:rPr>
+      </w:pPr>
+      <w:r>
+        <w:rPr>
+          <w:rFonts w:ascii="Arial" w:hAnsi="Arial" w:cs="Arial"/>
+          <w:color w:val="000000"/>
+        </w:rPr>
+        <w:lastRenderedPageBreak/>
+        <w:fldChar w:fldCharType="begin"/>
+      </w:r>
+      <w:r>
+        <w:rPr>
+          <w:rFonts w:ascii="Arial" w:hAnsi="Arial" w:cs="Arial"/>
+          <w:color w:val="000000"/>
+        </w:rPr>
+        <w:instrText xml:space="preserve"> INCLUDEPICTURE "https://lh3.googleusercontent.com/Mf2wFP123L8tAiUOjomQ0p40lXjUkhZuIFX-z7-WjK6ARDZm_UNw6YG5jeroLhzN7H8pr9XN-NAcM0hioeT4lfTqlt3l7-_yl5EtkjTar8rzw55SK7lXZhKrqOlfcNCnXRQkiOGkHYc" \* MERGEFORMATINET </w:instrText>
+      </w:r>
+      <w:r>
+        <w:rPr>
+          <w:rFonts w:ascii="Arial" w:hAnsi="Arial" w:cs="Arial"/>
+          <w:color w:val="000000"/>
+        </w:rPr>
+        <w:fldChar w:fldCharType="separate"/>
+      </w:r>
+      <w:r>
+        <w:rPr>
+          <w:rFonts w:ascii="Arial" w:hAnsi="Arial" w:cs="Arial"/>
+          <w:noProof/>
+          <w:color w:val="000000"/>
+        </w:rPr>
+        <w:drawing>
+          <wp:inline distT="0" distB="0" distL="0" distR="0" wp14:anchorId="33330E57" wp14:editId="48B9F938">
+            <wp:extent cx="8229600" cy="4198620"/>
+            <wp:effectExtent l="0" t="0" r="0" b="5080"/>
+            <wp:docPr id="7" name="Picture 7"/>
+            <wp:cNvGraphicFramePr>
+              <a:graphicFrameLocks xmlns:a="http://schemas.openxmlformats.org/drawingml/2006/main" noChangeAspect="1"/>
+            </wp:cNvGraphicFramePr>
+            <a:graphic xmlns:a="http://schemas.openxmlformats.org/drawingml/2006/main">
+              <a:graphicData uri="http://schemas.openxmlformats.org/drawingml/2006/picture">
+                <pic:pic xmlns:pic="http://schemas.openxmlformats.org/drawingml/2006/picture">
+                  <pic:nvPicPr>
+                    <pic:cNvPr id="0" name="Picture 3"/>
+                    <pic:cNvPicPr>
+                      <a:picLocks noChangeAspect="1" noChangeArrowheads="1"/>
+                    </pic:cNvPicPr>
+                  </pic:nvPicPr>
+                  <pic:blipFill>
+                    <a:blip r:embed="rId7">
+                      <a:extLst>
+                        <a:ext uri="{28A0092B-C50C-407E-A947-70E740481C1C}">
+                          <a14:useLocalDpi xmlns:a14="http://schemas.microsoft.com/office/drawing/2010/main" val="0"/>
+                        </a:ext>
+                      </a:extLst>
+                    </a:blip>
+                    <a:srcRect/>
+                    <a:stretch>
+                      <a:fillRect/>
+                    </a:stretch>
+                  </pic:blipFill>
+                  <pic:spPr bwMode="auto">
+                    <a:xfrm>
+                      <a:off x="0" y="0"/>
+                      <a:ext cx="8229600" cy="4198620"/>
+                    </a:xfrm>
+                    <a:prstGeom prst="rect">
+                      <a:avLst/>
+                    </a:prstGeom>
+                    <a:noFill/>
+                    <a:ln>
+                      <a:noFill/>
+                    </a:ln>
+                  </pic:spPr>
+                </pic:pic>
+              </a:graphicData>
+            </a:graphic>
+          </wp:inline>
+        </w:drawing>
+      </w:r>
+      <w:r>
+        <w:rPr>
+          <w:rFonts w:ascii="Arial" w:hAnsi="Arial" w:cs="Arial"/>
+          <w:color w:val="000000"/>
+        </w:rPr>
+        <w:fldChar w:fldCharType="end"/>
+      </w:r>
+    </w:p>
+    <w:p>
+      <w:pPr>
+        <w:rPr>
+          <w:rFonts w:ascii="Arial" w:hAnsi="Arial" w:cs="Arial"/>
+          <w:sz w:val="22"/>
+          <w:szCs w:val="22"/>
+        </w:rPr>
+      </w:pPr>
+    </w:p>
+    <w:p>
+      <w:pPr>
+        <w:rPr>
+          <w:rFonts w:ascii="Arial" w:hAnsi="Arial" w:cs="Arial"/>
+          <w:sz w:val="22"/>
+          <w:szCs w:val="22"/>
+        </w:rPr>
+      </w:pPr>
+    </w:p>
+    <w:p>
+      <w:pPr>
+        <w:rPr>
+          <w:rFonts w:ascii="Arial" w:hAnsi="Arial" w:cs="Arial"/>
           <w:sz w:val="22"/>
           <w:szCs w:val="22"/>
         </w:rPr>
@@ -5933,7 +7121,7 @@
                     </pic:cNvPicPr>
                   </pic:nvPicPr>
                   <pic:blipFill>
-                    <a:blip r:embed="rId12">
+                    <a:blip r:embed="rId11">
                       <a:extLst>
                         <a:ext uri="{28A0092B-C50C-407E-A947-70E740481C1C}">
                           <a14:useLocalDpi xmlns:a14="http://schemas.microsoft.com/office/drawing/2010/main" val="0"/>
@@ -6044,7 +7232,7 @@
                     </pic:cNvPicPr>
                   </pic:nvPicPr>
                   <pic:blipFill>
-                    <a:blip r:embed="rId13" cstate="print">
+                    <a:blip r:embed="rId12" cstate="print">
                       <a:extLst>
                         <a:ext uri="{28A0092B-C50C-407E-A947-70E740481C1C}">
                           <a14:useLocalDpi xmlns:a14="http://schemas.microsoft.com/office/drawing/2010/main" val="0"/>
@@ -6188,7 +7376,7 @@
                     </pic:cNvPicPr>
                   </pic:nvPicPr>
                   <pic:blipFill>
-                    <a:blip r:embed="rId14" cstate="print">
+                    <a:blip r:embed="rId13" cstate="print">
                       <a:extLst>
                         <a:ext uri="{28A0092B-C50C-407E-A947-70E740481C1C}">
                           <a14:useLocalDpi xmlns:a14="http://schemas.microsoft.com/office/drawing/2010/main" val="0"/>
@@ -6271,7 +7459,7 @@
                     </pic:cNvPicPr>
                   </pic:nvPicPr>
                   <pic:blipFill>
-                    <a:blip r:embed="rId15">
+                    <a:blip r:embed="rId14">
                       <a:extLst>
                         <a:ext uri="{28A0092B-C50C-407E-A947-70E740481C1C}">
                           <a14:useLocalDpi xmlns:a14="http://schemas.microsoft.com/office/drawing/2010/main" val="0"/>
@@ -6328,7 +7516,7 @@
 </file>
 
 <file path=word/comments.xml><?xml version="1.0" encoding="utf-8"?>
-<w:comments xmlns:wpc="http://schemas.microsoft.com/office/word/2010/wordprocessingCanvas" xmlns:cx="http://schemas.microsoft.com/office/drawing/2014/chartex" xmlns:cx1="http://schemas.microsoft.com/office/drawing/2015/9/8/chartex" xmlns:cx2="http://schemas.microsoft.com/office/drawing/2015/10/21/chartex" xmlns:cx3="http://schemas.microsoft.com/office/drawing/2016/5/9/chartex" xmlns:cx4="http://schemas.microsoft.com/office/drawing/2016/5/10/chartex" xmlns:cx5="http://schemas.microsoft.com/office/drawing/2016/5/11/chartex" xmlns:cx6="http://schemas.microsoft.com/office/drawing/2016/5/12/chartex" xmlns:cx7="http://schemas.microsoft.com/office/drawing/2016/5/13/chartex" xmlns:cx8="http://schemas.microsoft.com/office/drawing/2016/5/14/chartex" xmlns:mc="http://schemas.openxmlformats.org/markup-compatibility/2006" xmlns:aink="http://schemas.microsoft.com/office/drawing/2016/ink" xmlns:am3d="http://schemas.microsoft.com/office/drawing/2017/model3d" xmlns:o="urn:schemas-microsoft-com:office:office" xmlns:r="http://schemas.openxmlformats.org/officeDocument/2006/relationships" xmlns:m="http://schemas.openxmlformats.org/officeDocument/2006/math" xmlns:v="urn:schemas-microsoft-com:vml" xmlns:wp14="http://schemas.microsoft.com/office/word/2010/wordprocessingDrawing" xmlns:wp="http://schemas.openxmlformats.org/drawingml/2006/wordprocessingDrawing" xmlns:w10="urn:schemas-microsoft-com:office:word" xmlns:w="http://schemas.openxmlformats.org/wordprocessingml/2006/main" xmlns:w14="http://schemas.microsoft.com/office/word/2010/wordml" xmlns:w15="http://schemas.microsoft.com/office/word/2012/wordml" xmlns:w16cex="http://schemas.microsoft.com/office/word/2018/wordml/cex" xmlns:w16cid="http://schemas.microsoft.com/office/word/2016/wordml/cid" xmlns:w16="http://schemas.microsoft.com/office/word/2018/wordml" xmlns:w16se="http://schemas.microsoft.com/office/word/2015/wordml/symex" xmlns:wpg="http://schemas.microsoft.com/office/word/2010/wordprocessingGroup" xmlns:wpi="http://schemas.microsoft.com/office/word/2010/wordprocessingInk" xmlns:wne="http://schemas.microsoft.com/office/word/2006/wordml" xmlns:wps="http://schemas.microsoft.com/office/word/2010/wordprocessingShape" mc:Ignorable="w14 w15 w16se w16cid w16 w16cex wp14">
+<w:comments xmlns:wpc="http://schemas.microsoft.com/office/word/2010/wordprocessingCanvas" xmlns:cx="http://schemas.microsoft.com/office/drawing/2014/chartex" xmlns:cx1="http://schemas.microsoft.com/office/drawing/2015/9/8/chartex" xmlns:cx2="http://schemas.microsoft.com/office/drawing/2015/10/21/chartex" xmlns:cx3="http://schemas.microsoft.com/office/drawing/2016/5/9/chartex" xmlns:cx4="http://schemas.microsoft.com/office/drawing/2016/5/10/chartex" xmlns:cx5="http://schemas.microsoft.com/office/drawing/2016/5/11/chartex" xmlns:cx6="http://schemas.microsoft.com/office/drawing/2016/5/12/chartex" xmlns:cx7="http://schemas.microsoft.com/office/drawing/2016/5/13/chartex" xmlns:cx8="http://schemas.microsoft.com/office/drawing/2016/5/14/chartex" xmlns:mc="http://schemas.openxmlformats.org/markup-compatibility/2006" xmlns:aink="http://schemas.microsoft.com/office/drawing/2016/ink" xmlns:am3d="http://schemas.microsoft.com/office/drawing/2017/model3d" xmlns:o="urn:schemas-microsoft-com:office:office" xmlns:r="http://schemas.openxmlformats.org/officeDocument/2006/relationships" xmlns:m="http://schemas.openxmlformats.org/officeDocument/2006/math" xmlns:v="urn:schemas-microsoft-com:vml" xmlns:wp14="http://schemas.microsoft.com/office/word/2010/wordprocessingDrawing" xmlns:wp="http://schemas.openxmlformats.org/drawingml/2006/wordprocessingDrawing" xmlns:w10="urn:schemas-microsoft-com:office:word" xmlns:w="http://schemas.openxmlformats.org/wordprocessingml/2006/main" xmlns:w14="http://schemas.microsoft.com/office/word/2010/wordml" xmlns:w15="http://schemas.microsoft.com/office/word/2012/wordml" xmlns:w16cid="http://schemas.microsoft.com/office/word/2016/wordml/cid" xmlns:w16se="http://schemas.microsoft.com/office/word/2015/wordml/symex" xmlns:wpg="http://schemas.microsoft.com/office/word/2010/wordprocessingGroup" xmlns:wpi="http://schemas.microsoft.com/office/word/2010/wordprocessingInk" xmlns:wne="http://schemas.microsoft.com/office/word/2006/wordml" xmlns:wps="http://schemas.microsoft.com/office/word/2010/wordprocessingShape" mc:Ignorable="w14 w15 w16se w16cid wp14">
   <w:comment w:id="0" w:author="Laura Dee" w:date="2020-07-06T11:30:00Z" w:initials="LD">
     <w:p>
       <w:pPr>
@@ -6494,23 +7682,104 @@
       </w:r>
     </w:p>
   </w:comment>
-  <w:comment w:id="7" w:author="Laura Dee" w:date="2020-07-21T08:05:00Z" w:initials="LD">
+  <w:comment w:id="7" w:author="nathan hwangbo" w:date="2020-07-22T11:03:00Z" w:initials="nh">
     <w:p>
       <w:pPr>
         <w:pStyle w:val="CommentText"/>
       </w:pPr>
       <w:r>
+        <w:t xml:space="preserve">I think </w:t>
+      </w:r>
+      <w:r>
         <w:rPr>
           <w:rStyle w:val="CommentReference"/>
         </w:rPr>
         <w:annotationRef/>
       </w:r>
       <w:r>
+        <w:t>g</w:t>
+      </w:r>
+      <w:r>
+        <w:t>rouping at the site level might make interpretation trickier, because the treatments are applied at the plot level.</w:t>
+      </w:r>
+    </w:p>
+    <w:p>
+      <w:pPr>
+        <w:pStyle w:val="CommentText"/>
+      </w:pPr>
+    </w:p>
+    <w:p>
+      <w:pPr>
+        <w:pStyle w:val="CommentText"/>
+      </w:pPr>
+      <w:proofErr w:type="spellStart"/>
+      <w:r>
+        <w:t>Eg</w:t>
+      </w:r>
+      <w:proofErr w:type="spellEnd"/>
+      <w:r>
+        <w:t xml:space="preserve"> a dominant species at the site level</w:t>
+      </w:r>
+      <w:r>
+        <w:t xml:space="preserve"> might look like it does not respond to a treatment well because it is not dominant in the plots where that treatment was applied.</w:t>
+      </w:r>
+    </w:p>
+    <w:p>
+      <w:pPr>
+        <w:pStyle w:val="CommentText"/>
+      </w:pPr>
+    </w:p>
+    <w:p>
+      <w:pPr>
+        <w:pStyle w:val="CommentText"/>
+      </w:pPr>
+    </w:p>
+    <w:p>
+      <w:pPr>
+        <w:pStyle w:val="CommentText"/>
+      </w:pPr>
+      <w:r>
+        <w:t>To get around this, maybe we</w:t>
+      </w:r>
+      <w:r>
+        <w:t xml:space="preserve"> could do the groups based on dominance at the </w:t>
+      </w:r>
+      <w:r>
+        <w:t xml:space="preserve">(site, treatment) </w:t>
+      </w:r>
+      <w:r>
+        <w:t xml:space="preserve">level? </w:t>
+      </w:r>
+      <w:proofErr w:type="spellStart"/>
+      <w:r>
+        <w:t>Eg</w:t>
+      </w:r>
+      <w:proofErr w:type="spellEnd"/>
+      <w:r>
+        <w:t xml:space="preserve"> average plot level abundance</w:t>
+      </w:r>
+      <w:r>
+        <w:t xml:space="preserve"> for all the plots at the site with a given treatment</w:t>
+      </w:r>
+    </w:p>
+  </w:comment>
+  <w:comment w:id="8" w:author="Laura Dee" w:date="2020-07-21T08:05:00Z" w:initials="LD">
+    <w:p>
+      <w:pPr>
+        <w:pStyle w:val="CommentText"/>
+      </w:pPr>
+      <w:r>
+        <w:rPr>
+          <w:rStyle w:val="CommentReference"/>
+        </w:rPr>
+        <w:annotationRef/>
+      </w:r>
+      <w:r>
         <w:t>Great additions thanks</w:t>
       </w:r>
     </w:p>
   </w:comment>
-  <w:comment w:id="8" w:author="Yann Hautier" w:date="2019-07-03T11:53:00Z" w:initials="YH">
+  <w:comment w:id="9" w:author="Yann Hautier" w:date="2019-07-03T11:53:00Z" w:initials="YH">
     <w:p>
       <w:pPr>
         <w:autoSpaceDE w:val="0"/>
@@ -6806,7 +8075,7 @@
       </w:r>
     </w:p>
   </w:comment>
-  <w:comment w:id="9" w:author="Laura Dee [2]" w:date="2019-10-05T10:16:00Z" w:initials="LD">
+  <w:comment w:id="10" w:author="Laura Dee [2]" w:date="2019-10-05T10:16:00Z" w:initials="LD">
     <w:p>
       <w:pPr>
         <w:pStyle w:val="CommentText"/>
@@ -6822,7 +8091,7 @@
       </w:r>
     </w:p>
   </w:comment>
-  <w:comment w:id="10" w:author="Laura Dee" w:date="2020-07-10T16:14:00Z" w:initials="LD">
+  <w:comment w:id="11" w:author="Laura Dee" w:date="2020-07-10T16:14:00Z" w:initials="LD">
     <w:p>
       <w:pPr>
         <w:pStyle w:val="CommentText"/>
@@ -6849,7 +8118,7 @@
       </w:r>
     </w:p>
   </w:comment>
-  <w:comment w:id="11" w:author="Laura Dee" w:date="2020-07-21T08:04:00Z" w:initials="LD">
+  <w:comment w:id="12" w:author="Laura Dee" w:date="2020-07-21T08:04:00Z" w:initials="LD">
     <w:p>
       <w:pPr>
         <w:pStyle w:val="CommentText"/>
@@ -6895,7 +8164,7 @@
       </w:r>
     </w:p>
   </w:comment>
-  <w:comment w:id="12" w:author="Laura Dee" w:date="2020-07-06T14:22:00Z" w:initials="LD">
+  <w:comment w:id="13" w:author="nathan hwangbo" w:date="2020-07-22T13:46:00Z" w:initials="nh">
     <w:p>
       <w:pPr>
         <w:pStyle w:val="CommentText"/>
@@ -6907,11 +8176,30 @@
         <w:annotationRef/>
       </w:r>
       <w:r>
+        <w:rPr>
+          <w:rStyle w:val="CommentReference"/>
+        </w:rPr>
+        <w:t>Sorry for the confusion, you’re correct. it was just crossed out because I rearranged the sentence</w:t>
+      </w:r>
+    </w:p>
+  </w:comment>
+  <w:comment w:id="15" w:author="Laura Dee" w:date="2020-07-06T14:22:00Z" w:initials="LD">
+    <w:p>
+      <w:pPr>
+        <w:pStyle w:val="CommentText"/>
+      </w:pPr>
+      <w:r>
+        <w:rPr>
+          <w:rStyle w:val="CommentReference"/>
+        </w:rPr>
+        <w:annotationRef/>
+      </w:r>
+      <w:r>
         <w:t xml:space="preserve">To make </w:t>
       </w:r>
     </w:p>
   </w:comment>
-  <w:comment w:id="13" w:author="Laura Dee" w:date="2020-07-06T14:21:00Z" w:initials="LD">
+  <w:comment w:id="19" w:author="Laura Dee" w:date="2020-07-06T14:21:00Z" w:initials="LD">
     <w:p>
       <w:pPr>
         <w:pStyle w:val="CommentText"/>
@@ -6931,11 +8219,16 @@
       </w:r>
     </w:p>
   </w:comment>
-  <w:comment w:id="14" w:author="Laura Dee" w:date="2020-07-10T16:13:00Z" w:initials="LD">
+  <w:comment w:id="20" w:author="nathan hwangbo" w:date="2020-07-22T17:08:00Z" w:initials="nh">
     <w:p>
       <w:pPr>
         <w:pStyle w:val="CommentText"/>
       </w:pPr>
+    </w:p>
+    <w:p>
+      <w:pPr>
+        <w:pStyle w:val="CommentText"/>
+      </w:pPr>
       <w:r>
         <w:rPr>
           <w:rStyle w:val="CommentReference"/>
@@ -6943,11 +8236,54 @@
         <w:annotationRef/>
       </w:r>
       <w:r>
+        <w:t xml:space="preserve">Right </w:t>
+      </w:r>
+      <w:proofErr w:type="gramStart"/>
+      <w:r>
+        <w:t>now</w:t>
+      </w:r>
+      <w:proofErr w:type="gramEnd"/>
+      <w:r>
+        <w:t xml:space="preserve"> we have Grouping * Treatment figures (the boxplots), and Time * Treatment figures (the figures at the very bottom of this doc). </w:t>
+      </w:r>
+      <w:r>
+        <w:t xml:space="preserve">Do we also want a Time * Treatment * Grouping figure? </w:t>
+      </w:r>
+      <w:r>
+        <w:t xml:space="preserve">Maybe something like the very last figure on this doc, but each panel would have 3 lines for the groupings. </w:t>
+      </w:r>
+    </w:p>
+    <w:p>
+      <w:pPr>
+        <w:pStyle w:val="CommentText"/>
+      </w:pPr>
+    </w:p>
+    <w:p>
+      <w:pPr>
+        <w:pStyle w:val="CommentText"/>
+      </w:pPr>
+      <w:r>
+        <w:t>I’m not sure if that would be too much for one figure, or if it’ll be particularly interesting</w:t>
+      </w:r>
+    </w:p>
+  </w:comment>
+  <w:comment w:id="118" w:author="Laura Dee" w:date="2020-07-10T16:13:00Z" w:initials="LD">
+    <w:p>
+      <w:pPr>
+        <w:pStyle w:val="CommentText"/>
+      </w:pPr>
+      <w:r>
+        <w:rPr>
+          <w:rStyle w:val="CommentReference"/>
+        </w:rPr>
+        <w:annotationRef/>
+      </w:r>
+      <w:r>
         <w:t>Nathan</w:t>
       </w:r>
     </w:p>
   </w:comment>
-  <w:comment w:id="15" w:author="Laura Dee" w:date="2020-07-21T08:06:00Z" w:initials="LD">
+  <w:comment w:id="119" w:author="Laura Dee" w:date="2020-07-21T08:06:00Z" w:initials="LD">
     <w:p>
       <w:pPr>
         <w:pStyle w:val="CommentText"/>
@@ -6958,18 +8294,17 @@
         </w:rPr>
         <w:annotationRef/>
       </w:r>
-      <w:r>
-        <w:t>This</w:t>
-      </w:r>
-      <w:r>
-        <w:t xml:space="preserve"> </w:t>
-      </w:r>
-      <w:r>
-        <w:t xml:space="preserve">is great! </w:t>
+      <w:proofErr w:type="spellStart"/>
+      <w:r>
+        <w:t>Thisis</w:t>
+      </w:r>
+      <w:proofErr w:type="spellEnd"/>
+      <w:r>
+        <w:t xml:space="preserve"> great! </w:t>
       </w:r>
     </w:p>
   </w:comment>
-  <w:comment w:id="18" w:author="Laura Dee" w:date="2020-07-21T08:02:00Z" w:initials="LD">
+  <w:comment w:id="123" w:author="Laura Dee" w:date="2020-07-21T08:02:00Z" w:initials="LD">
     <w:p>
       <w:pPr>
         <w:pStyle w:val="CommentText"/>
@@ -6989,23 +8324,101 @@
       </w:r>
     </w:p>
   </w:comment>
-  <w:comment w:id="19" w:author="Laura Dee" w:date="2020-07-21T08:07:00Z" w:initials="LD">
+  <w:comment w:id="124" w:author="nathan hwangbo" w:date="2020-07-22T11:29:00Z" w:initials="nh">
     <w:p>
       <w:pPr>
         <w:pStyle w:val="CommentText"/>
       </w:pPr>
       <w:r>
+        <w:t xml:space="preserve">Reference for the package used to </w:t>
+      </w:r>
+      <w:r>
+        <w:t>fit</w:t>
+      </w:r>
+      <w:r>
+        <w:t xml:space="preserve"> </w:t>
+      </w:r>
+      <w:r>
+        <w:t>linear</w:t>
+      </w:r>
+      <w:r>
+        <w:t xml:space="preserve"> mixed effects models:</w:t>
+      </w:r>
+    </w:p>
+    <w:p>
+      <w:pPr>
+        <w:pStyle w:val="CommentText"/>
+      </w:pPr>
+      <w:r>
+        <w:t xml:space="preserve"> </w:t>
+      </w:r>
+    </w:p>
+    <w:p>
+      <w:pPr>
+        <w:pStyle w:val="CommentText"/>
+      </w:pPr>
+      <w:r>
         <w:rPr>
           <w:rStyle w:val="CommentReference"/>
         </w:rPr>
         <w:annotationRef/>
       </w:r>
       <w:r>
+        <w:t xml:space="preserve">Douglas Bates, Martin </w:t>
+      </w:r>
+      <w:proofErr w:type="spellStart"/>
+      <w:r>
+        <w:t>Maechler</w:t>
+      </w:r>
+      <w:proofErr w:type="spellEnd"/>
+      <w:r>
+        <w:t xml:space="preserve">, Ben </w:t>
+      </w:r>
+      <w:proofErr w:type="spellStart"/>
+      <w:r>
+        <w:t>Bolker</w:t>
+      </w:r>
+      <w:proofErr w:type="spellEnd"/>
+      <w:r>
+        <w:t>, Steve Walker (2015). Fitting Linear Mixed-Effects Models Using lme4.</w:t>
+      </w:r>
+    </w:p>
+    <w:p>
+      <w:pPr>
+        <w:pStyle w:val="CommentText"/>
+      </w:pPr>
+      <w:r>
+        <w:t xml:space="preserve">  Journal of Statistical Software, 67(1), 1-48. doi:10.18637/</w:t>
+      </w:r>
+      <w:proofErr w:type="gramStart"/>
+      <w:r>
+        <w:t>jss.v067.i</w:t>
+      </w:r>
+      <w:proofErr w:type="gramEnd"/>
+      <w:r>
+        <w:t>01.</w:t>
+      </w:r>
+    </w:p>
+  </w:comment>
+  <w:comment w:id="130" w:author="Laura Dee" w:date="2020-07-21T08:07:00Z" w:initials="LD">
+    <w:p>
+      <w:pPr>
+        <w:pStyle w:val="CommentText"/>
+      </w:pPr>
+      <w:bookmarkStart w:id="131" w:name="_GoBack"/>
+      <w:r>
+        <w:rPr>
+          <w:rStyle w:val="CommentReference"/>
+        </w:rPr>
+        <w:annotationRef/>
+      </w:r>
+      <w:r>
         <w:t xml:space="preserve">Provide an interpretation for why/ what this means – e.g. allowing the effect to vary by treatment </w:t>
       </w:r>
+      <w:bookmarkEnd w:id="131"/>
     </w:p>
   </w:comment>
-  <w:comment w:id="20" w:author="Laura Dee" w:date="2020-07-21T08:06:00Z" w:initials="LD">
+  <w:comment w:id="139" w:author="Laura Dee" w:date="2020-07-21T08:06:00Z" w:initials="LD">
     <w:p>
       <w:pPr>
         <w:pStyle w:val="CommentText"/>
@@ -7036,7 +8449,7 @@
 </file>
 
 <file path=word/commentsExtended.xml><?xml version="1.0" encoding="utf-8"?>
-<w15:commentsEx xmlns:wpc="http://schemas.microsoft.com/office/word/2010/wordprocessingCanvas" xmlns:cx="http://schemas.microsoft.com/office/drawing/2014/chartex" xmlns:cx1="http://schemas.microsoft.com/office/drawing/2015/9/8/chartex" xmlns:cx2="http://schemas.microsoft.com/office/drawing/2015/10/21/chartex" xmlns:cx3="http://schemas.microsoft.com/office/drawing/2016/5/9/chartex" xmlns:cx4="http://schemas.microsoft.com/office/drawing/2016/5/10/chartex" xmlns:cx5="http://schemas.microsoft.com/office/drawing/2016/5/11/chartex" xmlns:cx6="http://schemas.microsoft.com/office/drawing/2016/5/12/chartex" xmlns:cx7="http://schemas.microsoft.com/office/drawing/2016/5/13/chartex" xmlns:cx8="http://schemas.microsoft.com/office/drawing/2016/5/14/chartex" xmlns:mc="http://schemas.openxmlformats.org/markup-compatibility/2006" xmlns:aink="http://schemas.microsoft.com/office/drawing/2016/ink" xmlns:am3d="http://schemas.microsoft.com/office/drawing/2017/model3d" xmlns:o="urn:schemas-microsoft-com:office:office" xmlns:r="http://schemas.openxmlformats.org/officeDocument/2006/relationships" xmlns:m="http://schemas.openxmlformats.org/officeDocument/2006/math" xmlns:v="urn:schemas-microsoft-com:vml" xmlns:wp14="http://schemas.microsoft.com/office/word/2010/wordprocessingDrawing" xmlns:wp="http://schemas.openxmlformats.org/drawingml/2006/wordprocessingDrawing" xmlns:w10="urn:schemas-microsoft-com:office:word" xmlns:w="http://schemas.openxmlformats.org/wordprocessingml/2006/main" xmlns:w14="http://schemas.microsoft.com/office/word/2010/wordml" xmlns:w15="http://schemas.microsoft.com/office/word/2012/wordml" xmlns:w16cex="http://schemas.microsoft.com/office/word/2018/wordml/cex" xmlns:w16cid="http://schemas.microsoft.com/office/word/2016/wordml/cid" xmlns:w16="http://schemas.microsoft.com/office/word/2018/wordml" xmlns:w16se="http://schemas.microsoft.com/office/word/2015/wordml/symex" xmlns:wpg="http://schemas.microsoft.com/office/word/2010/wordprocessingGroup" xmlns:wpi="http://schemas.microsoft.com/office/word/2010/wordprocessingInk" xmlns:wne="http://schemas.microsoft.com/office/word/2006/wordml" xmlns:wps="http://schemas.microsoft.com/office/word/2010/wordprocessingShape" mc:Ignorable="w14 w15 w16se w16cid w16 w16cex wp14">
+<w15:commentsEx xmlns:wpc="http://schemas.microsoft.com/office/word/2010/wordprocessingCanvas" xmlns:cx="http://schemas.microsoft.com/office/drawing/2014/chartex" xmlns:cx1="http://schemas.microsoft.com/office/drawing/2015/9/8/chartex" xmlns:cx2="http://schemas.microsoft.com/office/drawing/2015/10/21/chartex" xmlns:cx3="http://schemas.microsoft.com/office/drawing/2016/5/9/chartex" xmlns:cx4="http://schemas.microsoft.com/office/drawing/2016/5/10/chartex" xmlns:cx5="http://schemas.microsoft.com/office/drawing/2016/5/11/chartex" xmlns:cx6="http://schemas.microsoft.com/office/drawing/2016/5/12/chartex" xmlns:cx7="http://schemas.microsoft.com/office/drawing/2016/5/13/chartex" xmlns:cx8="http://schemas.microsoft.com/office/drawing/2016/5/14/chartex" xmlns:mc="http://schemas.openxmlformats.org/markup-compatibility/2006" xmlns:aink="http://schemas.microsoft.com/office/drawing/2016/ink" xmlns:am3d="http://schemas.microsoft.com/office/drawing/2017/model3d" xmlns:o="urn:schemas-microsoft-com:office:office" xmlns:r="http://schemas.openxmlformats.org/officeDocument/2006/relationships" xmlns:m="http://schemas.openxmlformats.org/officeDocument/2006/math" xmlns:v="urn:schemas-microsoft-com:vml" xmlns:wp14="http://schemas.microsoft.com/office/word/2010/wordprocessingDrawing" xmlns:wp="http://schemas.openxmlformats.org/drawingml/2006/wordprocessingDrawing" xmlns:w10="urn:schemas-microsoft-com:office:word" xmlns:w="http://schemas.openxmlformats.org/wordprocessingml/2006/main" xmlns:w14="http://schemas.microsoft.com/office/word/2010/wordml" xmlns:w15="http://schemas.microsoft.com/office/word/2012/wordml" xmlns:w16cid="http://schemas.microsoft.com/office/word/2016/wordml/cid" xmlns:w16se="http://schemas.microsoft.com/office/word/2015/wordml/symex" xmlns:wpg="http://schemas.microsoft.com/office/word/2010/wordprocessingGroup" xmlns:wpi="http://schemas.microsoft.com/office/word/2010/wordprocessingInk" xmlns:wne="http://schemas.microsoft.com/office/word/2006/wordml" xmlns:wps="http://schemas.microsoft.com/office/word/2010/wordprocessingShape" mc:Ignorable="w14 w15 w16se w16cid wp14">
   <w15:commentEx w15:paraId="39AC7DDD" w15:done="0"/>
   <w15:commentEx w15:paraId="2D1EE536" w15:done="1"/>
   <w15:commentEx w15:paraId="22C56C3C" w15:paraIdParent="2D1EE536" w15:done="1"/>
@@ -7044,18 +8457,22 @@
   <w15:commentEx w15:paraId="4A946D74" w15:paraIdParent="6A248F7C" w15:done="0"/>
   <w15:commentEx w15:paraId="0628023E" w15:paraIdParent="6A248F7C" w15:done="0"/>
   <w15:commentEx w15:paraId="6A7D7FD0" w15:paraIdParent="6A248F7C" w15:done="0"/>
+  <w15:commentEx w15:paraId="12B0D406" w15:paraIdParent="6A248F7C" w15:done="0"/>
   <w15:commentEx w15:paraId="2469250D" w15:done="0"/>
   <w15:commentEx w15:paraId="29F11059" w15:done="1"/>
   <w15:commentEx w15:paraId="200CECB1" w15:paraIdParent="29F11059" w15:done="1"/>
   <w15:commentEx w15:paraId="2111F5C1" w15:done="0"/>
   <w15:commentEx w15:paraId="1F66B3CD" w15:done="0"/>
+  <w15:commentEx w15:paraId="4EB0E747" w15:paraIdParent="1F66B3CD" w15:done="0"/>
   <w15:commentEx w15:paraId="2AE10B48" w15:done="0"/>
   <w15:commentEx w15:paraId="167A9FDA" w15:done="0"/>
+  <w15:commentEx w15:paraId="39FBEE9F" w15:paraIdParent="167A9FDA" w15:done="0"/>
   <w15:commentEx w15:paraId="71604A04" w15:done="1"/>
   <w15:commentEx w15:paraId="2BCDC15B" w15:paraIdParent="71604A04" w15:done="0"/>
   <w15:commentEx w15:paraId="3A7456EA" w15:done="0"/>
-  <w15:commentEx w15:paraId="2ED563DF" w15:done="0"/>
-  <w15:commentEx w15:paraId="53FE2B65" w15:done="0"/>
+  <w15:commentEx w15:paraId="024A50E1" w15:paraIdParent="3A7456EA" w15:done="0"/>
+  <w15:commentEx w15:paraId="2ED563DF" w15:done="1"/>
+  <w15:commentEx w15:paraId="53FE2B65" w15:done="1"/>
 </w15:commentsEx>
 </file>
 
@@ -7079,7 +8496,7 @@
 </file>
 
 <file path=word/commentsIds.xml><?xml version="1.0" encoding="utf-8"?>
-<w16cid:commentsIds xmlns:wpc="http://schemas.microsoft.com/office/word/2010/wordprocessingCanvas" xmlns:cx="http://schemas.microsoft.com/office/drawing/2014/chartex" xmlns:cx1="http://schemas.microsoft.com/office/drawing/2015/9/8/chartex" xmlns:cx2="http://schemas.microsoft.com/office/drawing/2015/10/21/chartex" xmlns:cx3="http://schemas.microsoft.com/office/drawing/2016/5/9/chartex" xmlns:cx4="http://schemas.microsoft.com/office/drawing/2016/5/10/chartex" xmlns:cx5="http://schemas.microsoft.com/office/drawing/2016/5/11/chartex" xmlns:cx6="http://schemas.microsoft.com/office/drawing/2016/5/12/chartex" xmlns:cx7="http://schemas.microsoft.com/office/drawing/2016/5/13/chartex" xmlns:cx8="http://schemas.microsoft.com/office/drawing/2016/5/14/chartex" xmlns:mc="http://schemas.openxmlformats.org/markup-compatibility/2006" xmlns:aink="http://schemas.microsoft.com/office/drawing/2016/ink" xmlns:am3d="http://schemas.microsoft.com/office/drawing/2017/model3d" xmlns:o="urn:schemas-microsoft-com:office:office" xmlns:r="http://schemas.openxmlformats.org/officeDocument/2006/relationships" xmlns:m="http://schemas.openxmlformats.org/officeDocument/2006/math" xmlns:v="urn:schemas-microsoft-com:vml" xmlns:wp14="http://schemas.microsoft.com/office/word/2010/wordprocessingDrawing" xmlns:wp="http://schemas.openxmlformats.org/drawingml/2006/wordprocessingDrawing" xmlns:w10="urn:schemas-microsoft-com:office:word" xmlns:w="http://schemas.openxmlformats.org/wordprocessingml/2006/main" xmlns:w14="http://schemas.microsoft.com/office/word/2010/wordml" xmlns:w15="http://schemas.microsoft.com/office/word/2012/wordml" xmlns:w16cex="http://schemas.microsoft.com/office/word/2018/wordml/cex" xmlns:w16cid="http://schemas.microsoft.com/office/word/2016/wordml/cid" xmlns:w16="http://schemas.microsoft.com/office/word/2018/wordml" xmlns:w16se="http://schemas.microsoft.com/office/word/2015/wordml/symex" xmlns:wpg="http://schemas.microsoft.com/office/word/2010/wordprocessingGroup" xmlns:wpi="http://schemas.microsoft.com/office/word/2010/wordprocessingInk" xmlns:wne="http://schemas.microsoft.com/office/word/2006/wordml" xmlns:wps="http://schemas.microsoft.com/office/word/2010/wordprocessingShape" mc:Ignorable="w14 w15 w16se w16cid w16 w16cex wp14">
+<w16cid:commentsIds xmlns:wpc="http://schemas.microsoft.com/office/word/2010/wordprocessingCanvas" xmlns:cx="http://schemas.microsoft.com/office/drawing/2014/chartex" xmlns:cx1="http://schemas.microsoft.com/office/drawing/2015/9/8/chartex" xmlns:cx2="http://schemas.microsoft.com/office/drawing/2015/10/21/chartex" xmlns:cx3="http://schemas.microsoft.com/office/drawing/2016/5/9/chartex" xmlns:cx4="http://schemas.microsoft.com/office/drawing/2016/5/10/chartex" xmlns:cx5="http://schemas.microsoft.com/office/drawing/2016/5/11/chartex" xmlns:cx6="http://schemas.microsoft.com/office/drawing/2016/5/12/chartex" xmlns:cx7="http://schemas.microsoft.com/office/drawing/2016/5/13/chartex" xmlns:cx8="http://schemas.microsoft.com/office/drawing/2016/5/14/chartex" xmlns:mc="http://schemas.openxmlformats.org/markup-compatibility/2006" xmlns:aink="http://schemas.microsoft.com/office/drawing/2016/ink" xmlns:am3d="http://schemas.microsoft.com/office/drawing/2017/model3d" xmlns:o="urn:schemas-microsoft-com:office:office" xmlns:r="http://schemas.openxmlformats.org/officeDocument/2006/relationships" xmlns:m="http://schemas.openxmlformats.org/officeDocument/2006/math" xmlns:v="urn:schemas-microsoft-com:vml" xmlns:wp14="http://schemas.microsoft.com/office/word/2010/wordprocessingDrawing" xmlns:wp="http://schemas.openxmlformats.org/drawingml/2006/wordprocessingDrawing" xmlns:w10="urn:schemas-microsoft-com:office:word" xmlns:w="http://schemas.openxmlformats.org/wordprocessingml/2006/main" xmlns:w14="http://schemas.microsoft.com/office/word/2010/wordml" xmlns:w15="http://schemas.microsoft.com/office/word/2012/wordml" xmlns:w16cid="http://schemas.microsoft.com/office/word/2016/wordml/cid" xmlns:w16se="http://schemas.microsoft.com/office/word/2015/wordml/symex" xmlns:wpg="http://schemas.microsoft.com/office/word/2010/wordprocessingGroup" xmlns:wpi="http://schemas.microsoft.com/office/word/2010/wordprocessingInk" xmlns:wne="http://schemas.microsoft.com/office/word/2006/wordml" xmlns:wps="http://schemas.microsoft.com/office/word/2010/wordprocessingShape" mc:Ignorable="w14 w15 w16se w16cid wp14">
   <w16cid:commentId w16cid:paraId="39AC7DDD" w16cid:durableId="22B2D4C6"/>
   <w16cid:commentId w16cid:paraId="2D1EE536" w16cid:durableId="22BFF394"/>
   <w16cid:commentId w16cid:paraId="22C56C3C" w16cid:durableId="22C12055"/>
@@ -7087,23 +8504,27 @@
   <w16cid:commentId w16cid:paraId="4A946D74" w16cid:durableId="22C0152A"/>
   <w16cid:commentId w16cid:paraId="0628023E" w16cid:durableId="22C01642"/>
   <w16cid:commentId w16cid:paraId="6A7D7FD0" w16cid:durableId="22C11F96"/>
+  <w16cid:commentId w16cid:paraId="12B0D406" w16cid:durableId="22C29B9E"/>
   <w16cid:commentId w16cid:paraId="2469250D" w16cid:durableId="22C1205B"/>
   <w16cid:commentId w16cid:paraId="29F11059" w16cid:durableId="21EF9203"/>
   <w16cid:commentId w16cid:paraId="200CECB1" w16cid:durableId="21EF9202"/>
   <w16cid:commentId w16cid:paraId="2111F5C1" w16cid:durableId="22B3127F"/>
   <w16cid:commentId w16cid:paraId="1F66B3CD" w16cid:durableId="22C12003"/>
+  <w16cid:commentId w16cid:paraId="4EB0E747" w16cid:durableId="22C2C1C1"/>
   <w16cid:commentId w16cid:paraId="2AE10B48" w16cid:durableId="22ADB228"/>
   <w16cid:commentId w16cid:paraId="167A9FDA" w16cid:durableId="22ADB206"/>
+  <w16cid:commentId w16cid:paraId="39FBEE9F" w16cid:durableId="22C2F124"/>
   <w16cid:commentId w16cid:paraId="71604A04" w16cid:durableId="22B31233"/>
   <w16cid:commentId w16cid:paraId="2BCDC15B" w16cid:durableId="22C12086"/>
   <w16cid:commentId w16cid:paraId="3A7456EA" w16cid:durableId="22C11F9F"/>
+  <w16cid:commentId w16cid:paraId="024A50E1" w16cid:durableId="22C2A19A"/>
   <w16cid:commentId w16cid:paraId="2ED563DF" w16cid:durableId="22C120B1"/>
   <w16cid:commentId w16cid:paraId="53FE2B65" w16cid:durableId="22C1209A"/>
 </w16cid:commentsIds>
 </file>
 
 <file path=word/people.xml><?xml version="1.0" encoding="utf-8"?>
-<w15:people xmlns:wpc="http://schemas.microsoft.com/office/word/2010/wordprocessingCanvas" xmlns:cx="http://schemas.microsoft.com/office/drawing/2014/chartex" xmlns:cx1="http://schemas.microsoft.com/office/drawing/2015/9/8/chartex" xmlns:cx2="http://schemas.microsoft.com/office/drawing/2015/10/21/chartex" xmlns:cx3="http://schemas.microsoft.com/office/drawing/2016/5/9/chartex" xmlns:cx4="http://schemas.microsoft.com/office/drawing/2016/5/10/chartex" xmlns:cx5="http://schemas.microsoft.com/office/drawing/2016/5/11/chartex" xmlns:cx6="http://schemas.microsoft.com/office/drawing/2016/5/12/chartex" xmlns:cx7="http://schemas.microsoft.com/office/drawing/2016/5/13/chartex" xmlns:cx8="http://schemas.microsoft.com/office/drawing/2016/5/14/chartex" xmlns:mc="http://schemas.openxmlformats.org/markup-compatibility/2006" xmlns:aink="http://schemas.microsoft.com/office/drawing/2016/ink" xmlns:am3d="http://schemas.microsoft.com/office/drawing/2017/model3d" xmlns:o="urn:schemas-microsoft-com:office:office" xmlns:r="http://schemas.openxmlformats.org/officeDocument/2006/relationships" xmlns:m="http://schemas.openxmlformats.org/officeDocument/2006/math" xmlns:v="urn:schemas-microsoft-com:vml" xmlns:wp14="http://schemas.microsoft.com/office/word/2010/wordprocessingDrawing" xmlns:wp="http://schemas.openxmlformats.org/drawingml/2006/wordprocessingDrawing" xmlns:w10="urn:schemas-microsoft-com:office:word" xmlns:w="http://schemas.openxmlformats.org/wordprocessingml/2006/main" xmlns:w14="http://schemas.microsoft.com/office/word/2010/wordml" xmlns:w15="http://schemas.microsoft.com/office/word/2012/wordml" xmlns:w16cex="http://schemas.microsoft.com/office/word/2018/wordml/cex" xmlns:w16cid="http://schemas.microsoft.com/office/word/2016/wordml/cid" xmlns:w16="http://schemas.microsoft.com/office/word/2018/wordml" xmlns:w16se="http://schemas.microsoft.com/office/word/2015/wordml/symex" xmlns:wpg="http://schemas.microsoft.com/office/word/2010/wordprocessingGroup" xmlns:wpi="http://schemas.microsoft.com/office/word/2010/wordprocessingInk" xmlns:wne="http://schemas.microsoft.com/office/word/2006/wordml" xmlns:wps="http://schemas.microsoft.com/office/word/2010/wordprocessingShape" mc:Ignorable="w14 w15 w16se w16cid w16 w16cex wp14">
+<w15:people xmlns:wpc="http://schemas.microsoft.com/office/word/2010/wordprocessingCanvas" xmlns:cx="http://schemas.microsoft.com/office/drawing/2014/chartex" xmlns:cx1="http://schemas.microsoft.com/office/drawing/2015/9/8/chartex" xmlns:cx2="http://schemas.microsoft.com/office/drawing/2015/10/21/chartex" xmlns:cx3="http://schemas.microsoft.com/office/drawing/2016/5/9/chartex" xmlns:cx4="http://schemas.microsoft.com/office/drawing/2016/5/10/chartex" xmlns:cx5="http://schemas.microsoft.com/office/drawing/2016/5/11/chartex" xmlns:cx6="http://schemas.microsoft.com/office/drawing/2016/5/12/chartex" xmlns:cx7="http://schemas.microsoft.com/office/drawing/2016/5/13/chartex" xmlns:cx8="http://schemas.microsoft.com/office/drawing/2016/5/14/chartex" xmlns:mc="http://schemas.openxmlformats.org/markup-compatibility/2006" xmlns:aink="http://schemas.microsoft.com/office/drawing/2016/ink" xmlns:am3d="http://schemas.microsoft.com/office/drawing/2017/model3d" xmlns:o="urn:schemas-microsoft-com:office:office" xmlns:r="http://schemas.openxmlformats.org/officeDocument/2006/relationships" xmlns:m="http://schemas.openxmlformats.org/officeDocument/2006/math" xmlns:v="urn:schemas-microsoft-com:vml" xmlns:wp14="http://schemas.microsoft.com/office/word/2010/wordprocessingDrawing" xmlns:wp="http://schemas.openxmlformats.org/drawingml/2006/wordprocessingDrawing" xmlns:w10="urn:schemas-microsoft-com:office:word" xmlns:w="http://schemas.openxmlformats.org/wordprocessingml/2006/main" xmlns:w14="http://schemas.microsoft.com/office/word/2010/wordml" xmlns:w15="http://schemas.microsoft.com/office/word/2012/wordml" xmlns:w16cid="http://schemas.microsoft.com/office/word/2016/wordml/cid" xmlns:w16se="http://schemas.microsoft.com/office/word/2015/wordml/symex" xmlns:wpg="http://schemas.microsoft.com/office/word/2010/wordprocessingGroup" xmlns:wpi="http://schemas.microsoft.com/office/word/2010/wordprocessingInk" xmlns:wne="http://schemas.microsoft.com/office/word/2006/wordml" xmlns:wps="http://schemas.microsoft.com/office/word/2010/wordprocessingShape" mc:Ignorable="w14 w15 w16se w16cid wp14">
   <w15:person w15:author="Laura Dee">
     <w15:presenceInfo w15:providerId="AD" w15:userId="S::lade8828@colorado.edu::56408c15-faee-4e5d-9e69-ea7ba61b2b59"/>
   </w15:person>
@@ -7120,7 +8541,7 @@
 </file>
 
 <file path=word/styles.xml><?xml version="1.0" encoding="utf-8"?>
-<w:styles xmlns:mc="http://schemas.openxmlformats.org/markup-compatibility/2006" xmlns:r="http://schemas.openxmlformats.org/officeDocument/2006/relationships" xmlns:w="http://schemas.openxmlformats.org/wordprocessingml/2006/main" xmlns:w14="http://schemas.microsoft.com/office/word/2010/wordml" xmlns:w15="http://schemas.microsoft.com/office/word/2012/wordml" xmlns:w16cex="http://schemas.microsoft.com/office/word/2018/wordml/cex" xmlns:w16cid="http://schemas.microsoft.com/office/word/2016/wordml/cid" xmlns:w16="http://schemas.microsoft.com/office/word/2018/wordml" xmlns:w16se="http://schemas.microsoft.com/office/word/2015/wordml/symex" mc:Ignorable="w14 w15 w16se w16cid w16 w16cex">
+<w:styles xmlns:mc="http://schemas.openxmlformats.org/markup-compatibility/2006" xmlns:r="http://schemas.openxmlformats.org/officeDocument/2006/relationships" xmlns:w="http://schemas.openxmlformats.org/wordprocessingml/2006/main" xmlns:w14="http://schemas.microsoft.com/office/word/2010/wordml" xmlns:w15="http://schemas.microsoft.com/office/word/2012/wordml" xmlns:w16cid="http://schemas.microsoft.com/office/word/2016/wordml/cid" xmlns:w16se="http://schemas.microsoft.com/office/word/2015/wordml/symex" mc:Ignorable="w14 w15 w16se w16cid">
   <w:docDefaults>
     <w:rPrDefault>
       <w:rPr>
@@ -7132,7 +8553,7 @@
     </w:rPrDefault>
     <w:pPrDefault/>
   </w:docDefaults>
-  <w:latentStyles w:defLockedState="0" w:defUIPriority="99" w:defSemiHidden="0" w:defUnhideWhenUsed="0" w:defQFormat="0" w:count="376">
+  <w:latentStyles w:defLockedState="0" w:defUIPriority="99" w:defSemiHidden="0" w:defUnhideWhenUsed="0" w:defQFormat="0" w:count="377">
     <w:lsdException w:name="Normal" w:uiPriority="0" w:qFormat="1"/>
     <w:lsdException w:name="heading 1" w:uiPriority="9" w:qFormat="1"/>
     <w:lsdException w:name="heading 2" w:semiHidden="1" w:uiPriority="9" w:unhideWhenUsed="1" w:qFormat="1"/>
@@ -7238,7 +8659,6 @@
     <w:lsdException w:name="HTML Sample" w:semiHidden="1" w:unhideWhenUsed="1"/>
     <w:lsdException w:name="HTML Typewriter" w:semiHidden="1" w:unhideWhenUsed="1"/>
     <w:lsdException w:name="HTML Variable" w:semiHidden="1" w:unhideWhenUsed="1"/>
-    <w:lsdException w:name="Normal Table" w:semiHidden="1" w:unhideWhenUsed="1"/>
     <w:lsdException w:name="annotation subject" w:semiHidden="1" w:unhideWhenUsed="1"/>
     <w:lsdException w:name="No List" w:semiHidden="1" w:unhideWhenUsed="1"/>
     <w:lsdException w:name="Outline List 1" w:semiHidden="1" w:unhideWhenUsed="1"/>
@@ -7285,10 +8705,8 @@
     <w:lsdException w:name="Table Subtle 2" w:semiHidden="1" w:unhideWhenUsed="1"/>
     <w:lsdException w:name="Table Web 1" w:semiHidden="1" w:unhideWhenUsed="1"/>
     <w:lsdException w:name="Table Web 2" w:semiHidden="1" w:unhideWhenUsed="1"/>
-    <w:lsdException w:name="Table Web 3" w:semiHidden="1" w:unhideWhenUsed="1"/>
     <w:lsdException w:name="Balloon Text" w:semiHidden="1" w:unhideWhenUsed="1"/>
     <w:lsdException w:name="Table Grid" w:uiPriority="39"/>
-    <w:lsdException w:name="Table Theme" w:semiHidden="1" w:unhideWhenUsed="1"/>
     <w:lsdException w:name="Placeholder Text" w:semiHidden="1"/>
     <w:lsdException w:name="No Spacing" w:uiPriority="1" w:qFormat="1"/>
     <w:lsdException w:name="Light Shading" w:uiPriority="60"/>
@@ -7509,6 +8927,7 @@
     <w:lsdException w:name="Hashtag" w:semiHidden="1" w:unhideWhenUsed="1"/>
     <w:lsdException w:name="Unresolved Mention" w:semiHidden="1" w:unhideWhenUsed="1"/>
     <w:lsdException w:name="Smart Link" w:semiHidden="1" w:unhideWhenUsed="1"/>
+    <w:lsdException w:name="Smart Link Error" w:semiHidden="1" w:unhideWhenUsed="1"/>
   </w:latentStyles>
   <w:style w:type="paragraph" w:default="1" w:styleId="Normal">
     <w:name w:val="Normal"/>
@@ -7517,7 +8936,6 @@
   <w:style w:type="character" w:default="1" w:styleId="DefaultParagraphFont">
     <w:name w:val="Default Paragraph Font"/>
     <w:uiPriority w:val="1"/>
-    <w:semiHidden/>
     <w:unhideWhenUsed/>
   </w:style>
   <w:style w:type="table" w:default="1" w:styleId="TableNormal">

</xml_diff>

<commit_message>
Remove fence treatments, small figure modifications, start to play with different DI groups
</commit_message>
<xml_diff>
--- a/Non-Random Loss_NutNet Methods.docx
+++ b/Non-Random Loss_NutNet Methods.docx
@@ -1647,6 +1647,8 @@
           </w:rPrChange>
         </w:rPr>
       </w:pPr>
+      <w:commentRangeStart w:id="22"/>
+      <w:commentRangeStart w:id="23"/>
       <w:r>
         <w:rPr>
           <w:rFonts w:ascii="Arial" w:hAnsi="Arial" w:cs="Arial"/>
@@ -1698,13 +1700,13 @@
         </w:rPr>
         <w:t>, we use two sets of cut-offs</w:t>
       </w:r>
-      <w:del w:id="22" w:author="nathan hwangbo" w:date="2020-07-27T18:32:00Z">
+      <w:del w:id="24" w:author="nathan hwangbo" w:date="2020-07-27T18:32:00Z">
         <w:r>
           <w:rPr>
             <w:rFonts w:ascii="Arial" w:hAnsi="Arial" w:cs="Arial"/>
             <w:bCs/>
             <w:color w:val="000000" w:themeColor="text1"/>
-            <w:rPrChange w:id="23" w:author="nathan hwangbo" w:date="2020-07-27T18:32:00Z">
+            <w:rPrChange w:id="25" w:author="nathan hwangbo" w:date="2020-07-27T18:32:00Z">
               <w:rPr>
                 <w:rFonts w:ascii="Arial" w:hAnsi="Arial" w:cs="Arial"/>
                 <w:bCs/>
@@ -1720,7 +1722,7 @@
             <w:bCs/>
             <w:color w:val="000000" w:themeColor="text1"/>
             <w:highlight w:val="lightGray"/>
-            <w:rPrChange w:id="24" w:author="nathan hwangbo" w:date="2020-07-27T18:32:00Z">
+            <w:rPrChange w:id="26" w:author="nathan hwangbo" w:date="2020-07-27T18:32:00Z">
               <w:rPr>
                 <w:rFonts w:ascii="Arial" w:hAnsi="Arial" w:cs="Arial"/>
                 <w:bCs/>
@@ -1733,13 +1735,13 @@
           <w:delText>applied</w:delText>
         </w:r>
       </w:del>
-      <w:ins w:id="25" w:author="nathan hwangbo" w:date="2020-07-27T18:32:00Z">
+      <w:ins w:id="27" w:author="nathan hwangbo" w:date="2020-07-27T18:32:00Z">
         <w:r>
           <w:rPr>
             <w:rFonts w:ascii="Arial" w:hAnsi="Arial" w:cs="Arial"/>
             <w:bCs/>
             <w:color w:val="000000" w:themeColor="text1"/>
-            <w:rPrChange w:id="26" w:author="nathan hwangbo" w:date="2020-07-27T18:32:00Z">
+            <w:rPrChange w:id="28" w:author="nathan hwangbo" w:date="2020-07-27T18:32:00Z">
               <w:rPr>
                 <w:rFonts w:ascii="Arial" w:hAnsi="Arial" w:cs="Arial"/>
                 <w:bCs/>
@@ -1751,7 +1753,7 @@
           <w:t xml:space="preserve">, </w:t>
         </w:r>
       </w:ins>
-      <w:del w:id="27" w:author="nathan hwangbo" w:date="2020-07-27T18:32:00Z">
+      <w:del w:id="29" w:author="nathan hwangbo" w:date="2020-07-27T18:32:00Z">
         <w:r>
           <w:rPr>
             <w:rFonts w:ascii="Arial" w:hAnsi="Arial" w:cs="Arial"/>
@@ -1770,7 +1772,7 @@
         </w:rPr>
         <w:t xml:space="preserve">to assess the sensitivity of the results to this grouping decision. </w:t>
       </w:r>
-      <w:del w:id="28" w:author="nathan hwangbo" w:date="2020-07-27T18:32:00Z">
+      <w:del w:id="30" w:author="nathan hwangbo" w:date="2020-07-27T18:32:00Z">
         <w:r>
           <w:rPr>
             <w:rFonts w:ascii="Arial" w:hAnsi="Arial" w:cs="Arial"/>
@@ -1870,8 +1872,24 @@
         </w:rPr>
         <w:t xml:space="preserve"> (Fig. SX A). The second cut-off expanded the definition of rare species to include the 40% of species with the lowest relative abundance per site; whereas dominant were still classified as the top 20% most abundant species at a site (see Figure SXB). </w:t>
       </w:r>
-      <w:commentRangeStart w:id="29"/>
-      <w:commentRangeStart w:id="30"/>
+      <w:commentRangeEnd w:id="22"/>
+      <w:r>
+        <w:rPr>
+          <w:rStyle w:val="CommentReference"/>
+          <w:rFonts w:ascii="Arial" w:eastAsia="Arial" w:hAnsi="Arial" w:cs="Arial"/>
+        </w:rPr>
+        <w:commentReference w:id="22"/>
+      </w:r>
+      <w:commentRangeEnd w:id="23"/>
+      <w:r>
+        <w:rPr>
+          <w:rStyle w:val="CommentReference"/>
+          <w:rFonts w:ascii="Arial" w:eastAsia="Arial" w:hAnsi="Arial" w:cs="Arial"/>
+        </w:rPr>
+        <w:commentReference w:id="23"/>
+      </w:r>
+      <w:commentRangeStart w:id="31"/>
+      <w:commentRangeStart w:id="32"/>
       <w:r>
         <w:rPr>
           <w:rFonts w:ascii="Arial" w:hAnsi="Arial" w:cs="Arial"/>
@@ -1886,7 +1904,7 @@
           <w:bCs/>
           <w:strike/>
           <w:highlight w:val="lightGray"/>
-          <w:rPrChange w:id="31" w:author="nathan hwangbo" w:date="2020-07-22T16:02:00Z">
+          <w:rPrChange w:id="33" w:author="nathan hwangbo" w:date="2020-07-22T16:02:00Z">
             <w:rPr>
               <w:rFonts w:ascii="Arial" w:hAnsi="Arial" w:cs="Arial"/>
               <w:bCs/>
@@ -1896,13 +1914,13 @@
         </w:rPr>
         <w:t>plot</w:t>
       </w:r>
-      <w:ins w:id="32" w:author="nathan hwangbo" w:date="2020-07-22T16:01:00Z">
+      <w:ins w:id="34" w:author="nathan hwangbo" w:date="2020-07-22T16:01:00Z">
         <w:r>
           <w:rPr>
             <w:rFonts w:ascii="Arial" w:hAnsi="Arial" w:cs="Arial"/>
             <w:bCs/>
             <w:highlight w:val="lightGray"/>
-            <w:rPrChange w:id="33" w:author="nathan hwangbo" w:date="2020-07-22T16:02:00Z">
+            <w:rPrChange w:id="35" w:author="nathan hwangbo" w:date="2020-07-22T16:02:00Z">
               <w:rPr>
                 <w:rFonts w:ascii="Arial" w:hAnsi="Arial" w:cs="Arial"/>
                 <w:bCs/>
@@ -1917,7 +1935,7 @@
         <w:rPr>
           <w:rFonts w:ascii="Arial" w:hAnsi="Arial" w:cs="Arial"/>
           <w:bCs/>
-          <w:rPrChange w:id="34" w:author="nathan hwangbo" w:date="2020-07-22T16:01:00Z">
+          <w:rPrChange w:id="36" w:author="nathan hwangbo" w:date="2020-07-22T16:01:00Z">
             <w:rPr>
               <w:rFonts w:ascii="Arial" w:hAnsi="Arial" w:cs="Arial"/>
               <w:bCs/>
@@ -1951,7 +1969,7 @@
           <w:strike/>
           <w:color w:val="000000" w:themeColor="text1"/>
           <w:highlight w:val="lightGray"/>
-          <w:rPrChange w:id="35" w:author="nathan hwangbo" w:date="2020-07-22T16:02:00Z">
+          <w:rPrChange w:id="37" w:author="nathan hwangbo" w:date="2020-07-22T16:02:00Z">
             <w:rPr>
               <w:rFonts w:ascii="Arial" w:hAnsi="Arial" w:cs="Arial"/>
               <w:bCs/>
@@ -1967,7 +1985,7 @@
           <w:bCs/>
           <w:color w:val="000000" w:themeColor="text1"/>
           <w:highlight w:val="lightGray"/>
-          <w:rPrChange w:id="36" w:author="nathan hwangbo" w:date="2020-07-22T16:02:00Z">
+          <w:rPrChange w:id="38" w:author="nathan hwangbo" w:date="2020-07-22T16:02:00Z">
             <w:rPr>
               <w:rFonts w:ascii="Arial" w:hAnsi="Arial" w:cs="Arial"/>
               <w:bCs/>
@@ -1977,14 +1995,14 @@
         </w:rPr>
         <w:t xml:space="preserve"> </w:t>
       </w:r>
-      <w:ins w:id="37" w:author="nathan hwangbo" w:date="2020-07-22T16:02:00Z">
+      <w:ins w:id="39" w:author="nathan hwangbo" w:date="2020-07-22T16:02:00Z">
         <w:r>
           <w:rPr>
             <w:rFonts w:ascii="Arial" w:hAnsi="Arial" w:cs="Arial"/>
             <w:bCs/>
             <w:color w:val="000000" w:themeColor="text1"/>
             <w:highlight w:val="lightGray"/>
-            <w:rPrChange w:id="38" w:author="nathan hwangbo" w:date="2020-07-22T16:02:00Z">
+            <w:rPrChange w:id="40" w:author="nathan hwangbo" w:date="2020-07-22T16:02:00Z">
               <w:rPr>
                 <w:rFonts w:ascii="Arial" w:hAnsi="Arial" w:cs="Arial"/>
                 <w:bCs/>
@@ -2011,44 +2029,45 @@
         </w:rPr>
         <w:t xml:space="preserve">through time and in response to each treatment. </w:t>
       </w:r>
-      <w:commentRangeEnd w:id="29"/>
+      <w:commentRangeStart w:id="41"/>
+      <w:commentRangeEnd w:id="31"/>
       <w:r>
         <w:rPr>
           <w:rStyle w:val="CommentReference"/>
           <w:rFonts w:ascii="Arial" w:eastAsia="Arial" w:hAnsi="Arial" w:cs="Arial"/>
           <w:highlight w:val="lightGray"/>
-          <w:rPrChange w:id="39" w:author="nathan hwangbo" w:date="2020-07-22T17:17:00Z">
+          <w:rPrChange w:id="42" w:author="nathan hwangbo" w:date="2020-07-22T17:17:00Z">
             <w:rPr>
               <w:rStyle w:val="CommentReference"/>
               <w:rFonts w:ascii="Arial" w:eastAsia="Arial" w:hAnsi="Arial" w:cs="Arial"/>
             </w:rPr>
           </w:rPrChange>
         </w:rPr>
-        <w:commentReference w:id="29"/>
-      </w:r>
-      <w:commentRangeEnd w:id="30"/>
+        <w:commentReference w:id="31"/>
+      </w:r>
+      <w:commentRangeEnd w:id="32"/>
       <w:r>
         <w:rPr>
           <w:rStyle w:val="CommentReference"/>
           <w:rFonts w:ascii="Arial" w:eastAsia="Arial" w:hAnsi="Arial" w:cs="Arial"/>
           <w:highlight w:val="lightGray"/>
-          <w:rPrChange w:id="40" w:author="nathan hwangbo" w:date="2020-07-22T17:17:00Z">
+          <w:rPrChange w:id="43" w:author="nathan hwangbo" w:date="2020-07-22T17:17:00Z">
             <w:rPr>
               <w:rStyle w:val="CommentReference"/>
               <w:rFonts w:ascii="Arial" w:eastAsia="Arial" w:hAnsi="Arial" w:cs="Arial"/>
             </w:rPr>
           </w:rPrChange>
         </w:rPr>
-        <w:commentReference w:id="30"/>
-      </w:r>
-      <w:ins w:id="41" w:author="nathan hwangbo" w:date="2020-07-22T17:00:00Z">
+        <w:commentReference w:id="32"/>
+      </w:r>
+      <w:ins w:id="44" w:author="nathan hwangbo" w:date="2020-07-22T17:00:00Z">
         <w:r>
           <w:rPr>
             <w:rFonts w:ascii="Arial" w:hAnsi="Arial" w:cs="Arial"/>
             <w:bCs/>
             <w:color w:val="000000" w:themeColor="text1"/>
             <w:highlight w:val="lightGray"/>
-            <w:rPrChange w:id="42" w:author="nathan hwangbo" w:date="2020-07-22T17:17:00Z">
+            <w:rPrChange w:id="45" w:author="nathan hwangbo" w:date="2020-07-22T17:17:00Z">
               <w:rPr>
                 <w:rFonts w:ascii="Arial" w:hAnsi="Arial" w:cs="Arial"/>
                 <w:bCs/>
@@ -2059,14 +2078,14 @@
           <w:t xml:space="preserve">To capture </w:t>
         </w:r>
       </w:ins>
-      <w:ins w:id="43" w:author="nathan hwangbo" w:date="2020-07-22T17:06:00Z">
+      <w:ins w:id="46" w:author="nathan hwangbo" w:date="2020-07-22T17:06:00Z">
         <w:r>
           <w:rPr>
             <w:rFonts w:ascii="Arial" w:hAnsi="Arial" w:cs="Arial"/>
             <w:bCs/>
             <w:color w:val="000000" w:themeColor="text1"/>
             <w:highlight w:val="lightGray"/>
-            <w:rPrChange w:id="44" w:author="nathan hwangbo" w:date="2020-07-22T17:17:00Z">
+            <w:rPrChange w:id="47" w:author="nathan hwangbo" w:date="2020-07-22T17:17:00Z">
               <w:rPr>
                 <w:rFonts w:ascii="Arial" w:hAnsi="Arial" w:cs="Arial"/>
                 <w:bCs/>
@@ -2077,14 +2096,14 @@
           <w:t xml:space="preserve">the </w:t>
         </w:r>
       </w:ins>
-      <w:ins w:id="45" w:author="nathan hwangbo" w:date="2020-07-22T17:05:00Z">
+      <w:ins w:id="48" w:author="nathan hwangbo" w:date="2020-07-22T17:05:00Z">
         <w:r>
           <w:rPr>
             <w:rFonts w:ascii="Arial" w:hAnsi="Arial" w:cs="Arial"/>
             <w:bCs/>
             <w:color w:val="000000" w:themeColor="text1"/>
             <w:highlight w:val="lightGray"/>
-            <w:rPrChange w:id="46" w:author="nathan hwangbo" w:date="2020-07-22T17:17:00Z">
+            <w:rPrChange w:id="49" w:author="nathan hwangbo" w:date="2020-07-22T17:17:00Z">
               <w:rPr>
                 <w:rFonts w:ascii="Arial" w:hAnsi="Arial" w:cs="Arial"/>
                 <w:bCs/>
@@ -2095,14 +2114,14 @@
           <w:t xml:space="preserve">interaction between </w:t>
         </w:r>
       </w:ins>
-      <w:ins w:id="47" w:author="nathan hwangbo" w:date="2020-07-22T17:00:00Z">
+      <w:ins w:id="50" w:author="nathan hwangbo" w:date="2020-07-22T17:00:00Z">
         <w:r>
           <w:rPr>
             <w:rFonts w:ascii="Arial" w:hAnsi="Arial" w:cs="Arial"/>
             <w:bCs/>
             <w:color w:val="000000" w:themeColor="text1"/>
             <w:highlight w:val="lightGray"/>
-            <w:rPrChange w:id="48" w:author="nathan hwangbo" w:date="2020-07-22T17:17:00Z">
+            <w:rPrChange w:id="51" w:author="nathan hwangbo" w:date="2020-07-22T17:17:00Z">
               <w:rPr>
                 <w:rFonts w:ascii="Arial" w:hAnsi="Arial" w:cs="Arial"/>
                 <w:bCs/>
@@ -2113,14 +2132,14 @@
           <w:t>treatment effect</w:t>
         </w:r>
       </w:ins>
-      <w:ins w:id="49" w:author="nathan hwangbo" w:date="2020-07-22T17:05:00Z">
+      <w:ins w:id="52" w:author="nathan hwangbo" w:date="2020-07-22T17:05:00Z">
         <w:r>
           <w:rPr>
             <w:rFonts w:ascii="Arial" w:hAnsi="Arial" w:cs="Arial"/>
             <w:bCs/>
             <w:color w:val="000000" w:themeColor="text1"/>
             <w:highlight w:val="lightGray"/>
-            <w:rPrChange w:id="50" w:author="nathan hwangbo" w:date="2020-07-22T17:17:00Z">
+            <w:rPrChange w:id="53" w:author="nathan hwangbo" w:date="2020-07-22T17:17:00Z">
               <w:rPr>
                 <w:rFonts w:ascii="Arial" w:hAnsi="Arial" w:cs="Arial"/>
                 <w:bCs/>
@@ -2131,14 +2150,14 @@
           <w:t xml:space="preserve"> and our </w:t>
         </w:r>
       </w:ins>
-      <w:ins w:id="51" w:author="nathan hwangbo" w:date="2020-07-22T17:07:00Z">
+      <w:ins w:id="54" w:author="nathan hwangbo" w:date="2020-07-22T17:07:00Z">
         <w:r>
           <w:rPr>
             <w:rFonts w:ascii="Arial" w:hAnsi="Arial" w:cs="Arial"/>
             <w:bCs/>
             <w:color w:val="000000" w:themeColor="text1"/>
             <w:highlight w:val="lightGray"/>
-            <w:rPrChange w:id="52" w:author="nathan hwangbo" w:date="2020-07-22T17:17:00Z">
+            <w:rPrChange w:id="55" w:author="nathan hwangbo" w:date="2020-07-22T17:17:00Z">
               <w:rPr>
                 <w:rFonts w:ascii="Arial" w:hAnsi="Arial" w:cs="Arial"/>
                 <w:bCs/>
@@ -2149,14 +2168,14 @@
           <w:t>species classifications</w:t>
         </w:r>
       </w:ins>
-      <w:ins w:id="53" w:author="nathan hwangbo" w:date="2020-07-22T17:00:00Z">
+      <w:ins w:id="56" w:author="nathan hwangbo" w:date="2020-07-22T17:00:00Z">
         <w:r>
           <w:rPr>
             <w:rFonts w:ascii="Arial" w:hAnsi="Arial" w:cs="Arial"/>
             <w:bCs/>
             <w:color w:val="000000" w:themeColor="text1"/>
             <w:highlight w:val="lightGray"/>
-            <w:rPrChange w:id="54" w:author="nathan hwangbo" w:date="2020-07-22T17:17:00Z">
+            <w:rPrChange w:id="57" w:author="nathan hwangbo" w:date="2020-07-22T17:17:00Z">
               <w:rPr>
                 <w:rFonts w:ascii="Arial" w:hAnsi="Arial" w:cs="Arial"/>
                 <w:bCs/>
@@ -2167,14 +2186,14 @@
           <w:t>,</w:t>
         </w:r>
       </w:ins>
-      <w:ins w:id="55" w:author="nathan hwangbo" w:date="2020-07-22T15:57:00Z">
+      <w:ins w:id="58" w:author="nathan hwangbo" w:date="2020-07-22T15:57:00Z">
         <w:r>
           <w:rPr>
             <w:rFonts w:ascii="Arial" w:hAnsi="Arial" w:cs="Arial"/>
             <w:bCs/>
             <w:color w:val="000000" w:themeColor="text1"/>
             <w:highlight w:val="lightGray"/>
-            <w:rPrChange w:id="56" w:author="nathan hwangbo" w:date="2020-07-22T17:17:00Z">
+            <w:rPrChange w:id="59" w:author="nathan hwangbo" w:date="2020-07-22T17:17:00Z">
               <w:rPr>
                 <w:rFonts w:ascii="Arial" w:hAnsi="Arial" w:cs="Arial"/>
                 <w:bCs/>
@@ -2185,14 +2204,14 @@
           <w:t xml:space="preserve"> we </w:t>
         </w:r>
       </w:ins>
-      <w:ins w:id="57" w:author="nathan hwangbo" w:date="2020-07-22T16:25:00Z">
+      <w:ins w:id="60" w:author="nathan hwangbo" w:date="2020-07-22T16:25:00Z">
         <w:r>
           <w:rPr>
             <w:rFonts w:ascii="Arial" w:hAnsi="Arial" w:cs="Arial"/>
             <w:bCs/>
             <w:color w:val="000000" w:themeColor="text1"/>
             <w:highlight w:val="lightGray"/>
-            <w:rPrChange w:id="58" w:author="nathan hwangbo" w:date="2020-07-22T17:17:00Z">
+            <w:rPrChange w:id="61" w:author="nathan hwangbo" w:date="2020-07-22T17:17:00Z">
               <w:rPr>
                 <w:rFonts w:ascii="Arial" w:hAnsi="Arial" w:cs="Arial"/>
                 <w:bCs/>
@@ -2203,14 +2222,14 @@
           <w:t xml:space="preserve">average </w:t>
         </w:r>
       </w:ins>
-      <w:ins w:id="59" w:author="nathan hwangbo" w:date="2020-07-22T16:32:00Z">
+      <w:ins w:id="62" w:author="nathan hwangbo" w:date="2020-07-22T16:32:00Z">
         <w:r>
           <w:rPr>
             <w:rFonts w:ascii="Arial" w:hAnsi="Arial" w:cs="Arial"/>
             <w:bCs/>
             <w:color w:val="000000" w:themeColor="text1"/>
             <w:highlight w:val="lightGray"/>
-            <w:rPrChange w:id="60" w:author="nathan hwangbo" w:date="2020-07-22T17:17:00Z">
+            <w:rPrChange w:id="63" w:author="nathan hwangbo" w:date="2020-07-22T17:17:00Z">
               <w:rPr>
                 <w:rFonts w:ascii="Arial" w:hAnsi="Arial" w:cs="Arial"/>
                 <w:bCs/>
@@ -2221,14 +2240,14 @@
           <w:t xml:space="preserve">relative </w:t>
         </w:r>
       </w:ins>
-      <w:ins w:id="61" w:author="nathan hwangbo" w:date="2020-07-22T16:25:00Z">
+      <w:ins w:id="64" w:author="nathan hwangbo" w:date="2020-07-22T16:25:00Z">
         <w:r>
           <w:rPr>
             <w:rFonts w:ascii="Arial" w:hAnsi="Arial" w:cs="Arial"/>
             <w:bCs/>
             <w:color w:val="000000" w:themeColor="text1"/>
             <w:highlight w:val="lightGray"/>
-            <w:rPrChange w:id="62" w:author="nathan hwangbo" w:date="2020-07-22T17:17:00Z">
+            <w:rPrChange w:id="65" w:author="nathan hwangbo" w:date="2020-07-22T17:17:00Z">
               <w:rPr>
                 <w:rFonts w:ascii="Arial" w:hAnsi="Arial" w:cs="Arial"/>
                 <w:bCs/>
@@ -2239,14 +2258,14 @@
           <w:t xml:space="preserve">abundance and cover </w:t>
         </w:r>
       </w:ins>
-      <w:ins w:id="63" w:author="nathan hwangbo" w:date="2020-07-22T16:26:00Z">
+      <w:ins w:id="66" w:author="nathan hwangbo" w:date="2020-07-22T16:26:00Z">
         <w:r>
           <w:rPr>
             <w:rFonts w:ascii="Arial" w:hAnsi="Arial" w:cs="Arial"/>
             <w:bCs/>
             <w:color w:val="000000" w:themeColor="text1"/>
             <w:highlight w:val="lightGray"/>
-            <w:rPrChange w:id="64" w:author="nathan hwangbo" w:date="2020-07-22T17:17:00Z">
+            <w:rPrChange w:id="67" w:author="nathan hwangbo" w:date="2020-07-22T17:17:00Z">
               <w:rPr>
                 <w:rFonts w:ascii="Arial" w:hAnsi="Arial" w:cs="Arial"/>
                 <w:bCs/>
@@ -2257,14 +2276,14 @@
           <w:t xml:space="preserve">over all species </w:t>
         </w:r>
       </w:ins>
-      <w:ins w:id="65" w:author="nathan hwangbo" w:date="2020-07-22T16:27:00Z">
+      <w:ins w:id="68" w:author="nathan hwangbo" w:date="2020-07-22T16:27:00Z">
         <w:r>
           <w:rPr>
             <w:rFonts w:ascii="Arial" w:hAnsi="Arial" w:cs="Arial"/>
             <w:bCs/>
             <w:color w:val="000000" w:themeColor="text1"/>
             <w:highlight w:val="lightGray"/>
-            <w:rPrChange w:id="66" w:author="nathan hwangbo" w:date="2020-07-22T17:17:00Z">
+            <w:rPrChange w:id="69" w:author="nathan hwangbo" w:date="2020-07-22T17:17:00Z">
               <w:rPr>
                 <w:rFonts w:ascii="Arial" w:hAnsi="Arial" w:cs="Arial"/>
                 <w:bCs/>
@@ -2273,35 +2292,6 @@
             </w:rPrChange>
           </w:rPr>
           <w:t xml:space="preserve">within a site </w:t>
-        </w:r>
-      </w:ins>
-      <w:ins w:id="67" w:author="nathan hwangbo" w:date="2020-07-22T16:29:00Z">
-        <w:r>
-          <w:rPr>
-            <w:rFonts w:ascii="Arial" w:hAnsi="Arial" w:cs="Arial"/>
-            <w:bCs/>
-            <w:color w:val="000000" w:themeColor="text1"/>
-            <w:highlight w:val="lightGray"/>
-            <w:rPrChange w:id="68" w:author="nathan hwangbo" w:date="2020-07-22T17:17:00Z">
-              <w:rPr>
-                <w:rFonts w:ascii="Arial" w:hAnsi="Arial" w:cs="Arial"/>
-                <w:bCs/>
-                <w:color w:val="000000" w:themeColor="text1"/>
-              </w:rPr>
-            </w:rPrChange>
-          </w:rPr>
-          <w:t>belong</w:t>
-        </w:r>
-      </w:ins>
-      <w:ins w:id="69" w:author="nathan hwangbo" w:date="2020-07-27T15:15:00Z">
-        <w:r>
-          <w:rPr>
-            <w:rFonts w:ascii="Arial" w:hAnsi="Arial" w:cs="Arial"/>
-            <w:bCs/>
-            <w:color w:val="000000" w:themeColor="text1"/>
-            <w:highlight w:val="lightGray"/>
-          </w:rPr>
-          <w:t>ing</w:t>
         </w:r>
       </w:ins>
       <w:ins w:id="70" w:author="nathan hwangbo" w:date="2020-07-22T16:29:00Z">
@@ -2319,17 +2309,28 @@
               </w:rPr>
             </w:rPrChange>
           </w:rPr>
-          <w:t xml:space="preserve"> to the same </w:t>
+          <w:t>belong</w:t>
         </w:r>
       </w:ins>
-      <w:ins w:id="72" w:author="nathan hwangbo" w:date="2020-07-22T17:01:00Z">
+      <w:ins w:id="72" w:author="nathan hwangbo" w:date="2020-07-27T15:15:00Z">
         <w:r>
           <w:rPr>
             <w:rFonts w:ascii="Arial" w:hAnsi="Arial" w:cs="Arial"/>
             <w:bCs/>
             <w:color w:val="000000" w:themeColor="text1"/>
             <w:highlight w:val="lightGray"/>
-            <w:rPrChange w:id="73" w:author="nathan hwangbo" w:date="2020-07-22T17:17:00Z">
+          </w:rPr>
+          <w:t>ing</w:t>
+        </w:r>
+      </w:ins>
+      <w:ins w:id="73" w:author="nathan hwangbo" w:date="2020-07-22T16:29:00Z">
+        <w:r>
+          <w:rPr>
+            <w:rFonts w:ascii="Arial" w:hAnsi="Arial" w:cs="Arial"/>
+            <w:bCs/>
+            <w:color w:val="000000" w:themeColor="text1"/>
+            <w:highlight w:val="lightGray"/>
+            <w:rPrChange w:id="74" w:author="nathan hwangbo" w:date="2020-07-22T17:17:00Z">
               <w:rPr>
                 <w:rFonts w:ascii="Arial" w:hAnsi="Arial" w:cs="Arial"/>
                 <w:bCs/>
@@ -2337,17 +2338,17 @@
               </w:rPr>
             </w:rPrChange>
           </w:rPr>
-          <w:t xml:space="preserve">treatment group and </w:t>
+          <w:t xml:space="preserve"> to the same </w:t>
         </w:r>
       </w:ins>
-      <w:ins w:id="74" w:author="nathan hwangbo" w:date="2020-07-22T16:36:00Z">
+      <w:ins w:id="75" w:author="nathan hwangbo" w:date="2020-07-22T17:01:00Z">
         <w:r>
           <w:rPr>
             <w:rFonts w:ascii="Arial" w:hAnsi="Arial" w:cs="Arial"/>
             <w:bCs/>
             <w:color w:val="000000" w:themeColor="text1"/>
             <w:highlight w:val="lightGray"/>
-            <w:rPrChange w:id="75" w:author="nathan hwangbo" w:date="2020-07-22T17:17:00Z">
+            <w:rPrChange w:id="76" w:author="nathan hwangbo" w:date="2020-07-22T17:17:00Z">
               <w:rPr>
                 <w:rFonts w:ascii="Arial" w:hAnsi="Arial" w:cs="Arial"/>
                 <w:bCs/>
@@ -2355,17 +2356,17 @@
               </w:rPr>
             </w:rPrChange>
           </w:rPr>
-          <w:t xml:space="preserve">pre-treatment </w:t>
+          <w:t xml:space="preserve">treatment group and </w:t>
         </w:r>
       </w:ins>
-      <w:ins w:id="76" w:author="nathan hwangbo" w:date="2020-07-22T16:29:00Z">
+      <w:ins w:id="77" w:author="nathan hwangbo" w:date="2020-07-22T16:36:00Z">
         <w:r>
           <w:rPr>
             <w:rFonts w:ascii="Arial" w:hAnsi="Arial" w:cs="Arial"/>
             <w:bCs/>
             <w:color w:val="000000" w:themeColor="text1"/>
             <w:highlight w:val="lightGray"/>
-            <w:rPrChange w:id="77" w:author="nathan hwangbo" w:date="2020-07-22T17:17:00Z">
+            <w:rPrChange w:id="78" w:author="nathan hwangbo" w:date="2020-07-22T17:17:00Z">
               <w:rPr>
                 <w:rFonts w:ascii="Arial" w:hAnsi="Arial" w:cs="Arial"/>
                 <w:bCs/>
@@ -2373,17 +2374,17 @@
               </w:rPr>
             </w:rPrChange>
           </w:rPr>
-          <w:t>abundance classification.</w:t>
+          <w:t xml:space="preserve">pre-treatment </w:t>
         </w:r>
       </w:ins>
-      <w:ins w:id="78" w:author="nathan hwangbo" w:date="2020-07-22T16:32:00Z">
+      <w:ins w:id="79" w:author="nathan hwangbo" w:date="2020-07-22T16:29:00Z">
         <w:r>
           <w:rPr>
             <w:rFonts w:ascii="Arial" w:hAnsi="Arial" w:cs="Arial"/>
             <w:bCs/>
             <w:color w:val="000000" w:themeColor="text1"/>
             <w:highlight w:val="lightGray"/>
-            <w:rPrChange w:id="79" w:author="nathan hwangbo" w:date="2020-07-22T17:17:00Z">
+            <w:rPrChange w:id="80" w:author="nathan hwangbo" w:date="2020-07-22T17:17:00Z">
               <w:rPr>
                 <w:rFonts w:ascii="Arial" w:hAnsi="Arial" w:cs="Arial"/>
                 <w:bCs/>
@@ -2391,17 +2392,17 @@
               </w:rPr>
             </w:rPrChange>
           </w:rPr>
-          <w:t xml:space="preserve"> </w:t>
+          <w:t>abundance classification.</w:t>
         </w:r>
       </w:ins>
-      <w:ins w:id="80" w:author="nathan hwangbo" w:date="2020-07-22T16:50:00Z">
+      <w:ins w:id="81" w:author="nathan hwangbo" w:date="2020-07-22T16:32:00Z">
         <w:r>
           <w:rPr>
             <w:rFonts w:ascii="Arial" w:hAnsi="Arial" w:cs="Arial"/>
             <w:bCs/>
             <w:color w:val="000000" w:themeColor="text1"/>
             <w:highlight w:val="lightGray"/>
-            <w:rPrChange w:id="81" w:author="nathan hwangbo" w:date="2020-07-22T17:17:00Z">
+            <w:rPrChange w:id="82" w:author="nathan hwangbo" w:date="2020-07-22T17:17:00Z">
               <w:rPr>
                 <w:rFonts w:ascii="Arial" w:hAnsi="Arial" w:cs="Arial"/>
                 <w:bCs/>
@@ -2409,28 +2410,19 @@
               </w:rPr>
             </w:rPrChange>
           </w:rPr>
-          <w:t>Percentage differences</w:t>
+          <w:t xml:space="preserve"> </w:t>
         </w:r>
       </w:ins>
-      <w:ins w:id="82" w:author="nathan hwangbo" w:date="2020-07-27T15:16:00Z">
+      <w:bookmarkStart w:id="83" w:name="_GoBack"/>
+      <w:bookmarkEnd w:id="83"/>
+      <w:ins w:id="84" w:author="nathan hwangbo" w:date="2020-07-22T16:50:00Z">
         <w:r>
           <w:rPr>
             <w:rFonts w:ascii="Arial" w:hAnsi="Arial" w:cs="Arial"/>
             <w:bCs/>
             <w:color w:val="000000" w:themeColor="text1"/>
             <w:highlight w:val="lightGray"/>
-          </w:rPr>
-          <w:t xml:space="preserve"> between the treatment and control averages</w:t>
-        </w:r>
-      </w:ins>
-      <w:ins w:id="83" w:author="nathan hwangbo" w:date="2020-07-22T16:50:00Z">
-        <w:r>
-          <w:rPr>
-            <w:rFonts w:ascii="Arial" w:hAnsi="Arial" w:cs="Arial"/>
-            <w:bCs/>
-            <w:color w:val="000000" w:themeColor="text1"/>
-            <w:highlight w:val="lightGray"/>
-            <w:rPrChange w:id="84" w:author="nathan hwangbo" w:date="2020-07-22T17:17:00Z">
+            <w:rPrChange w:id="85" w:author="nathan hwangbo" w:date="2020-07-22T17:17:00Z">
               <w:rPr>
                 <w:rFonts w:ascii="Arial" w:hAnsi="Arial" w:cs="Arial"/>
                 <w:bCs/>
@@ -2438,28 +2430,21 @@
               </w:rPr>
             </w:rPrChange>
           </w:rPr>
-          <w:t xml:space="preserve"> were</w:t>
+          <w:t>Percentage differences</w:t>
         </w:r>
       </w:ins>
-      <w:ins w:id="85" w:author="nathan hwangbo" w:date="2020-07-22T16:51:00Z">
+      <w:ins w:id="86" w:author="nathan hwangbo" w:date="2020-07-27T15:16:00Z">
         <w:r>
           <w:rPr>
             <w:rFonts w:ascii="Arial" w:hAnsi="Arial" w:cs="Arial"/>
             <w:bCs/>
             <w:color w:val="000000" w:themeColor="text1"/>
             <w:highlight w:val="lightGray"/>
-            <w:rPrChange w:id="86" w:author="nathan hwangbo" w:date="2020-07-22T17:17:00Z">
-              <w:rPr>
-                <w:rFonts w:ascii="Arial" w:hAnsi="Arial" w:cs="Arial"/>
-                <w:bCs/>
-                <w:color w:val="000000" w:themeColor="text1"/>
-              </w:rPr>
-            </w:rPrChange>
-          </w:rPr>
-          <w:t xml:space="preserve"> </w:t>
+          </w:rPr>
+          <w:t xml:space="preserve"> between the treatment and control averages</w:t>
         </w:r>
       </w:ins>
-      <w:ins w:id="87" w:author="nathan hwangbo" w:date="2020-07-22T17:07:00Z">
+      <w:ins w:id="87" w:author="nathan hwangbo" w:date="2020-07-22T16:50:00Z">
         <w:r>
           <w:rPr>
             <w:rFonts w:ascii="Arial" w:hAnsi="Arial" w:cs="Arial"/>
@@ -2474,7 +2459,7 @@
               </w:rPr>
             </w:rPrChange>
           </w:rPr>
-          <w:t xml:space="preserve">then </w:t>
+          <w:t xml:space="preserve"> were</w:t>
         </w:r>
       </w:ins>
       <w:ins w:id="89" w:author="nathan hwangbo" w:date="2020-07-22T16:51:00Z">
@@ -2492,28 +2477,17 @@
               </w:rPr>
             </w:rPrChange>
           </w:rPr>
-          <w:t xml:space="preserve">computed </w:t>
+          <w:t xml:space="preserve"> </w:t>
         </w:r>
       </w:ins>
-      <w:ins w:id="91" w:author="nathan hwangbo" w:date="2020-07-27T15:18:00Z">
+      <w:ins w:id="91" w:author="nathan hwangbo" w:date="2020-07-22T17:07:00Z">
         <w:r>
           <w:rPr>
             <w:rFonts w:ascii="Arial" w:hAnsi="Arial" w:cs="Arial"/>
             <w:bCs/>
             <w:color w:val="000000" w:themeColor="text1"/>
             <w:highlight w:val="lightGray"/>
-          </w:rPr>
-          <w:t>for each abundance group</w:t>
-        </w:r>
-      </w:ins>
-      <w:ins w:id="92" w:author="nathan hwangbo" w:date="2020-07-22T16:37:00Z">
-        <w:r>
-          <w:rPr>
-            <w:rFonts w:ascii="Arial" w:hAnsi="Arial" w:cs="Arial"/>
-            <w:bCs/>
-            <w:color w:val="000000" w:themeColor="text1"/>
-            <w:highlight w:val="lightGray"/>
-            <w:rPrChange w:id="93" w:author="nathan hwangbo" w:date="2020-07-22T17:17:00Z">
+            <w:rPrChange w:id="92" w:author="nathan hwangbo" w:date="2020-07-22T17:17:00Z">
               <w:rPr>
                 <w:rFonts w:ascii="Arial" w:hAnsi="Arial" w:cs="Arial"/>
                 <w:bCs/>
@@ -2521,28 +2495,17 @@
               </w:rPr>
             </w:rPrChange>
           </w:rPr>
-          <w:t xml:space="preserve"> </w:t>
+          <w:t xml:space="preserve">then </w:t>
         </w:r>
       </w:ins>
-      <w:ins w:id="94" w:author="nathan hwangbo" w:date="2020-07-27T15:18:00Z">
+      <w:ins w:id="93" w:author="nathan hwangbo" w:date="2020-07-22T16:51:00Z">
         <w:r>
           <w:rPr>
             <w:rFonts w:ascii="Arial" w:hAnsi="Arial" w:cs="Arial"/>
             <w:bCs/>
             <w:color w:val="000000" w:themeColor="text1"/>
             <w:highlight w:val="lightGray"/>
-          </w:rPr>
-          <w:t>at every site</w:t>
-        </w:r>
-      </w:ins>
-      <w:ins w:id="95" w:author="nathan hwangbo" w:date="2020-07-22T16:37:00Z">
-        <w:r>
-          <w:rPr>
-            <w:rFonts w:ascii="Arial" w:hAnsi="Arial" w:cs="Arial"/>
-            <w:bCs/>
-            <w:color w:val="000000" w:themeColor="text1"/>
-            <w:highlight w:val="lightGray"/>
-            <w:rPrChange w:id="96" w:author="nathan hwangbo" w:date="2020-07-22T17:17:00Z">
+            <w:rPrChange w:id="94" w:author="nathan hwangbo" w:date="2020-07-22T17:17:00Z">
               <w:rPr>
                 <w:rFonts w:ascii="Arial" w:hAnsi="Arial" w:cs="Arial"/>
                 <w:bCs/>
@@ -2550,17 +2513,28 @@
               </w:rPr>
             </w:rPrChange>
           </w:rPr>
-          <w:t xml:space="preserve">. </w:t>
+          <w:t xml:space="preserve">computed </w:t>
         </w:r>
       </w:ins>
-      <w:ins w:id="97" w:author="nathan hwangbo" w:date="2020-07-22T16:57:00Z">
+      <w:ins w:id="95" w:author="nathan hwangbo" w:date="2020-07-27T15:18:00Z">
         <w:r>
           <w:rPr>
             <w:rFonts w:ascii="Arial" w:hAnsi="Arial" w:cs="Arial"/>
             <w:bCs/>
             <w:color w:val="000000" w:themeColor="text1"/>
             <w:highlight w:val="lightGray"/>
-            <w:rPrChange w:id="98" w:author="nathan hwangbo" w:date="2020-07-22T17:17:00Z">
+          </w:rPr>
+          <w:t>for each abundance group</w:t>
+        </w:r>
+      </w:ins>
+      <w:ins w:id="96" w:author="nathan hwangbo" w:date="2020-07-22T16:37:00Z">
+        <w:r>
+          <w:rPr>
+            <w:rFonts w:ascii="Arial" w:hAnsi="Arial" w:cs="Arial"/>
+            <w:bCs/>
+            <w:color w:val="000000" w:themeColor="text1"/>
+            <w:highlight w:val="lightGray"/>
+            <w:rPrChange w:id="97" w:author="nathan hwangbo" w:date="2020-07-22T17:17:00Z">
               <w:rPr>
                 <w:rFonts w:ascii="Arial" w:hAnsi="Arial" w:cs="Arial"/>
                 <w:bCs/>
@@ -2568,10 +2542,21 @@
               </w:rPr>
             </w:rPrChange>
           </w:rPr>
-          <w:t>The distribution of</w:t>
+          <w:t xml:space="preserve"> </w:t>
         </w:r>
       </w:ins>
-      <w:ins w:id="99" w:author="nathan hwangbo" w:date="2020-07-22T16:58:00Z">
+      <w:ins w:id="98" w:author="nathan hwangbo" w:date="2020-07-27T15:18:00Z">
+        <w:r>
+          <w:rPr>
+            <w:rFonts w:ascii="Arial" w:hAnsi="Arial" w:cs="Arial"/>
+            <w:bCs/>
+            <w:color w:val="000000" w:themeColor="text1"/>
+            <w:highlight w:val="lightGray"/>
+          </w:rPr>
+          <w:t>at every site</w:t>
+        </w:r>
+      </w:ins>
+      <w:ins w:id="99" w:author="nathan hwangbo" w:date="2020-07-22T16:37:00Z">
         <w:r>
           <w:rPr>
             <w:rFonts w:ascii="Arial" w:hAnsi="Arial" w:cs="Arial"/>
@@ -2586,26 +2571,10 @@
               </w:rPr>
             </w:rPrChange>
           </w:rPr>
-          <w:t xml:space="preserve"> these percent differences </w:t>
-        </w:r>
-        <w:proofErr w:type="gramStart"/>
-        <w:r>
-          <w:rPr>
-            <w:rFonts w:ascii="Arial" w:hAnsi="Arial" w:cs="Arial"/>
-            <w:bCs/>
-            <w:color w:val="000000" w:themeColor="text1"/>
-            <w:highlight w:val="lightGray"/>
-            <w:rPrChange w:id="101" w:author="nathan hwangbo" w:date="2020-07-22T17:17:00Z">
-              <w:rPr>
-                <w:rFonts w:ascii="Arial" w:hAnsi="Arial" w:cs="Arial"/>
-                <w:bCs/>
-                <w:color w:val="000000" w:themeColor="text1"/>
-              </w:rPr>
-            </w:rPrChange>
-          </w:rPr>
-          <w:t>are</w:t>
-        </w:r>
-        <w:proofErr w:type="gramEnd"/>
+          <w:t xml:space="preserve">. </w:t>
+        </w:r>
+      </w:ins>
+      <w:ins w:id="101" w:author="nathan hwangbo" w:date="2020-07-22T16:57:00Z">
         <w:r>
           <w:rPr>
             <w:rFonts w:ascii="Arial" w:hAnsi="Arial" w:cs="Arial"/>
@@ -2620,21 +2589,27 @@
               </w:rPr>
             </w:rPrChange>
           </w:rPr>
-          <w:t xml:space="preserve"> displayed </w:t>
+          <w:t>The distribution of</w:t>
         </w:r>
       </w:ins>
-      <w:ins w:id="103" w:author="nathan hwangbo" w:date="2020-07-27T18:33:00Z">
+      <w:ins w:id="103" w:author="nathan hwangbo" w:date="2020-07-22T16:58:00Z">
         <w:r>
           <w:rPr>
             <w:rFonts w:ascii="Arial" w:hAnsi="Arial" w:cs="Arial"/>
             <w:bCs/>
             <w:color w:val="000000" w:themeColor="text1"/>
             <w:highlight w:val="lightGray"/>
-          </w:rPr>
-          <w:t>as boxplots</w:t>
-        </w:r>
-      </w:ins>
-      <w:ins w:id="104" w:author="nathan hwangbo" w:date="2020-07-22T16:58:00Z">
+            <w:rPrChange w:id="104" w:author="nathan hwangbo" w:date="2020-07-22T17:17:00Z">
+              <w:rPr>
+                <w:rFonts w:ascii="Arial" w:hAnsi="Arial" w:cs="Arial"/>
+                <w:bCs/>
+                <w:color w:val="000000" w:themeColor="text1"/>
+              </w:rPr>
+            </w:rPrChange>
+          </w:rPr>
+          <w:t xml:space="preserve"> these percent differences </w:t>
+        </w:r>
+        <w:proofErr w:type="gramStart"/>
         <w:r>
           <w:rPr>
             <w:rFonts w:ascii="Arial" w:hAnsi="Arial" w:cs="Arial"/>
@@ -2649,27 +2624,16 @@
               </w:rPr>
             </w:rPrChange>
           </w:rPr>
-          <w:t xml:space="preserve"> (Boxplot Figures). </w:t>
-        </w:r>
-      </w:ins>
-    </w:p>
-    <w:p>
-      <w:pPr>
-        <w:ind w:firstLine="720"/>
-        <w:rPr>
-          <w:rFonts w:ascii="Arial" w:hAnsi="Arial" w:cs="Arial"/>
-          <w:bCs/>
-          <w:color w:val="000000" w:themeColor="text1"/>
-        </w:rPr>
-      </w:pPr>
-      <w:ins w:id="106" w:author="nathan hwangbo" w:date="2020-07-22T16:37:00Z">
+          <w:t>are</w:t>
+        </w:r>
+        <w:proofErr w:type="gramEnd"/>
         <w:r>
           <w:rPr>
             <w:rFonts w:ascii="Arial" w:hAnsi="Arial" w:cs="Arial"/>
             <w:bCs/>
             <w:color w:val="000000" w:themeColor="text1"/>
             <w:highlight w:val="lightGray"/>
-            <w:rPrChange w:id="107" w:author="nathan hwangbo" w:date="2020-07-22T17:17:00Z">
+            <w:rPrChange w:id="106" w:author="nathan hwangbo" w:date="2020-07-22T17:17:00Z">
               <w:rPr>
                 <w:rFonts w:ascii="Arial" w:hAnsi="Arial" w:cs="Arial"/>
                 <w:bCs/>
@@ -2677,10 +2641,21 @@
               </w:rPr>
             </w:rPrChange>
           </w:rPr>
-          <w:t>T</w:t>
+          <w:t xml:space="preserve"> displayed </w:t>
         </w:r>
       </w:ins>
-      <w:ins w:id="108" w:author="nathan hwangbo" w:date="2020-07-22T16:57:00Z">
+      <w:ins w:id="107" w:author="nathan hwangbo" w:date="2020-07-27T18:33:00Z">
+        <w:r>
+          <w:rPr>
+            <w:rFonts w:ascii="Arial" w:hAnsi="Arial" w:cs="Arial"/>
+            <w:bCs/>
+            <w:color w:val="000000" w:themeColor="text1"/>
+            <w:highlight w:val="lightGray"/>
+          </w:rPr>
+          <w:t>as boxplots</w:t>
+        </w:r>
+      </w:ins>
+      <w:ins w:id="108" w:author="nathan hwangbo" w:date="2020-07-22T16:58:00Z">
         <w:r>
           <w:rPr>
             <w:rFonts w:ascii="Arial" w:hAnsi="Arial" w:cs="Arial"/>
@@ -2695,10 +2670,20 @@
               </w:rPr>
             </w:rPrChange>
           </w:rPr>
-          <w:t>o capture temporal</w:t>
+          <w:t xml:space="preserve"> (Boxplot Figures). </w:t>
         </w:r>
       </w:ins>
-      <w:ins w:id="110" w:author="nathan hwangbo" w:date="2020-07-22T16:58:00Z">
+    </w:p>
+    <w:p>
+      <w:pPr>
+        <w:ind w:firstLine="720"/>
+        <w:rPr>
+          <w:rFonts w:ascii="Arial" w:hAnsi="Arial" w:cs="Arial"/>
+          <w:bCs/>
+          <w:color w:val="000000" w:themeColor="text1"/>
+        </w:rPr>
+      </w:pPr>
+      <w:ins w:id="110" w:author="nathan hwangbo" w:date="2020-07-22T16:37:00Z">
         <w:r>
           <w:rPr>
             <w:rFonts w:ascii="Arial" w:hAnsi="Arial" w:cs="Arial"/>
@@ -2713,10 +2698,10 @@
               </w:rPr>
             </w:rPrChange>
           </w:rPr>
-          <w:t xml:space="preserve"> variation</w:t>
+          <w:t>T</w:t>
         </w:r>
       </w:ins>
-      <w:ins w:id="112" w:author="nathan hwangbo" w:date="2020-07-22T17:04:00Z">
+      <w:ins w:id="112" w:author="nathan hwangbo" w:date="2020-07-22T16:57:00Z">
         <w:r>
           <w:rPr>
             <w:rFonts w:ascii="Arial" w:hAnsi="Arial" w:cs="Arial"/>
@@ -2731,10 +2716,10 @@
               </w:rPr>
             </w:rPrChange>
           </w:rPr>
-          <w:t xml:space="preserve"> in treatment effect</w:t>
+          <w:t>o capture temporal</w:t>
         </w:r>
       </w:ins>
-      <w:ins w:id="114" w:author="nathan hwangbo" w:date="2020-07-22T16:57:00Z">
+      <w:ins w:id="114" w:author="nathan hwangbo" w:date="2020-07-22T16:58:00Z">
         <w:r>
           <w:rPr>
             <w:rFonts w:ascii="Arial" w:hAnsi="Arial" w:cs="Arial"/>
@@ -2749,10 +2734,10 @@
               </w:rPr>
             </w:rPrChange>
           </w:rPr>
-          <w:t xml:space="preserve">, </w:t>
+          <w:t xml:space="preserve"> variation</w:t>
         </w:r>
       </w:ins>
-      <w:ins w:id="116" w:author="nathan hwangbo" w:date="2020-07-22T16:58:00Z">
+      <w:ins w:id="116" w:author="nathan hwangbo" w:date="2020-07-22T17:04:00Z">
         <w:r>
           <w:rPr>
             <w:rFonts w:ascii="Arial" w:hAnsi="Arial" w:cs="Arial"/>
@@ -2767,10 +2752,10 @@
               </w:rPr>
             </w:rPrChange>
           </w:rPr>
-          <w:t xml:space="preserve">we </w:t>
+          <w:t xml:space="preserve"> in treatment effect</w:t>
         </w:r>
       </w:ins>
-      <w:ins w:id="118" w:author="nathan hwangbo" w:date="2020-07-22T17:03:00Z">
+      <w:ins w:id="118" w:author="nathan hwangbo" w:date="2020-07-22T16:57:00Z">
         <w:r>
           <w:rPr>
             <w:rFonts w:ascii="Arial" w:hAnsi="Arial" w:cs="Arial"/>
@@ -2785,10 +2770,10 @@
               </w:rPr>
             </w:rPrChange>
           </w:rPr>
-          <w:t xml:space="preserve">average relative abundance and cover over all species within a </w:t>
+          <w:t xml:space="preserve">, </w:t>
         </w:r>
       </w:ins>
-      <w:ins w:id="120" w:author="nathan hwangbo" w:date="2020-07-22T17:08:00Z">
+      <w:ins w:id="120" w:author="nathan hwangbo" w:date="2020-07-22T16:58:00Z">
         <w:r>
           <w:rPr>
             <w:rFonts w:ascii="Arial" w:hAnsi="Arial" w:cs="Arial"/>
@@ -2803,10 +2788,10 @@
               </w:rPr>
             </w:rPrChange>
           </w:rPr>
-          <w:t xml:space="preserve">shared treatment </w:t>
+          <w:t xml:space="preserve">we </w:t>
         </w:r>
       </w:ins>
-      <w:ins w:id="122" w:author="nathan hwangbo" w:date="2020-07-22T17:14:00Z">
+      <w:ins w:id="122" w:author="nathan hwangbo" w:date="2020-07-22T17:03:00Z">
         <w:r>
           <w:rPr>
             <w:rFonts w:ascii="Arial" w:hAnsi="Arial" w:cs="Arial"/>
@@ -2821,10 +2806,10 @@
               </w:rPr>
             </w:rPrChange>
           </w:rPr>
-          <w:t xml:space="preserve">and site at each </w:t>
+          <w:t xml:space="preserve">average relative abundance and cover over all species within a </w:t>
         </w:r>
       </w:ins>
-      <w:ins w:id="124" w:author="nathan hwangbo" w:date="2020-07-22T17:16:00Z">
+      <w:ins w:id="124" w:author="nathan hwangbo" w:date="2020-07-22T17:08:00Z">
         <w:r>
           <w:rPr>
             <w:rFonts w:ascii="Arial" w:hAnsi="Arial" w:cs="Arial"/>
@@ -2839,7 +2824,7 @@
               </w:rPr>
             </w:rPrChange>
           </w:rPr>
-          <w:t xml:space="preserve">treatment </w:t>
+          <w:t xml:space="preserve">shared treatment </w:t>
         </w:r>
       </w:ins>
       <w:ins w:id="126" w:author="nathan hwangbo" w:date="2020-07-22T17:14:00Z">
@@ -2857,10 +2842,10 @@
               </w:rPr>
             </w:rPrChange>
           </w:rPr>
-          <w:t>year.</w:t>
+          <w:t xml:space="preserve">and site at each </w:t>
         </w:r>
       </w:ins>
-      <w:ins w:id="128" w:author="nathan hwangbo" w:date="2020-07-22T17:15:00Z">
+      <w:ins w:id="128" w:author="nathan hwangbo" w:date="2020-07-22T17:16:00Z">
         <w:r>
           <w:rPr>
             <w:rFonts w:ascii="Arial" w:hAnsi="Arial" w:cs="Arial"/>
@@ -2875,10 +2860,10 @@
               </w:rPr>
             </w:rPrChange>
           </w:rPr>
-          <w:t xml:space="preserve"> Comparisons with controls are made using yearly percentage differences, and these differences are then averaged over all sites at each </w:t>
+          <w:t xml:space="preserve">treatment </w:t>
         </w:r>
       </w:ins>
-      <w:ins w:id="130" w:author="nathan hwangbo" w:date="2020-07-22T17:17:00Z">
+      <w:ins w:id="130" w:author="nathan hwangbo" w:date="2020-07-22T17:14:00Z">
         <w:r>
           <w:rPr>
             <w:rFonts w:ascii="Arial" w:hAnsi="Arial" w:cs="Arial"/>
@@ -2893,10 +2878,10 @@
               </w:rPr>
             </w:rPrChange>
           </w:rPr>
-          <w:t xml:space="preserve">treatment and </w:t>
+          <w:t>year.</w:t>
         </w:r>
       </w:ins>
-      <w:ins w:id="132" w:author="nathan hwangbo" w:date="2020-07-22T17:16:00Z">
+      <w:ins w:id="132" w:author="nathan hwangbo" w:date="2020-07-22T17:15:00Z">
         <w:r>
           <w:rPr>
             <w:rFonts w:ascii="Arial" w:hAnsi="Arial" w:cs="Arial"/>
@@ -2911,15 +2896,17 @@
               </w:rPr>
             </w:rPrChange>
           </w:rPr>
-          <w:t>treatment year.</w:t>
-        </w:r>
+          <w:t xml:space="preserve"> Comparisons with controls are made using yearly percentage differences, and these differences are then averaged over all sites at each </w:t>
+        </w:r>
+      </w:ins>
+      <w:ins w:id="134" w:author="nathan hwangbo" w:date="2020-07-22T17:17:00Z">
         <w:r>
           <w:rPr>
             <w:rFonts w:ascii="Arial" w:hAnsi="Arial" w:cs="Arial"/>
             <w:bCs/>
             <w:color w:val="000000" w:themeColor="text1"/>
             <w:highlight w:val="lightGray"/>
-            <w:rPrChange w:id="134" w:author="nathan hwangbo" w:date="2020-07-22T17:17:00Z">
+            <w:rPrChange w:id="135" w:author="nathan hwangbo" w:date="2020-07-22T17:17:00Z">
               <w:rPr>
                 <w:rFonts w:ascii="Arial" w:hAnsi="Arial" w:cs="Arial"/>
                 <w:bCs/>
@@ -2927,17 +2914,17 @@
               </w:rPr>
             </w:rPrChange>
           </w:rPr>
-          <w:t xml:space="preserve"> </w:t>
+          <w:t xml:space="preserve">treatment and </w:t>
         </w:r>
       </w:ins>
-      <w:ins w:id="135" w:author="nathan hwangbo" w:date="2020-07-22T17:17:00Z">
+      <w:ins w:id="136" w:author="nathan hwangbo" w:date="2020-07-22T17:16:00Z">
         <w:r>
           <w:rPr>
             <w:rFonts w:ascii="Arial" w:hAnsi="Arial" w:cs="Arial"/>
             <w:bCs/>
             <w:color w:val="000000" w:themeColor="text1"/>
             <w:highlight w:val="lightGray"/>
-            <w:rPrChange w:id="136" w:author="nathan hwangbo" w:date="2020-07-22T17:17:00Z">
+            <w:rPrChange w:id="137" w:author="nathan hwangbo" w:date="2020-07-22T17:17:00Z">
               <w:rPr>
                 <w:rFonts w:ascii="Arial" w:hAnsi="Arial" w:cs="Arial"/>
                 <w:bCs/>
@@ -2945,7 +2932,51 @@
               </w:rPr>
             </w:rPrChange>
           </w:rPr>
+          <w:t>treatment year.</w:t>
+        </w:r>
+        <w:r>
+          <w:rPr>
+            <w:rFonts w:ascii="Arial" w:hAnsi="Arial" w:cs="Arial"/>
+            <w:bCs/>
+            <w:color w:val="000000" w:themeColor="text1"/>
+            <w:highlight w:val="lightGray"/>
+            <w:rPrChange w:id="138" w:author="nathan hwangbo" w:date="2020-07-22T17:17:00Z">
+              <w:rPr>
+                <w:rFonts w:ascii="Arial" w:hAnsi="Arial" w:cs="Arial"/>
+                <w:bCs/>
+                <w:color w:val="000000" w:themeColor="text1"/>
+              </w:rPr>
+            </w:rPrChange>
+          </w:rPr>
+          <w:t xml:space="preserve"> </w:t>
+        </w:r>
+      </w:ins>
+      <w:ins w:id="139" w:author="nathan hwangbo" w:date="2020-07-22T17:17:00Z">
+        <w:r>
+          <w:rPr>
+            <w:rFonts w:ascii="Arial" w:hAnsi="Arial" w:cs="Arial"/>
+            <w:bCs/>
+            <w:color w:val="000000" w:themeColor="text1"/>
+            <w:highlight w:val="lightGray"/>
+            <w:rPrChange w:id="140" w:author="nathan hwangbo" w:date="2020-07-22T17:17:00Z">
+              <w:rPr>
+                <w:rFonts w:ascii="Arial" w:hAnsi="Arial" w:cs="Arial"/>
+                <w:bCs/>
+                <w:color w:val="000000" w:themeColor="text1"/>
+              </w:rPr>
+            </w:rPrChange>
+          </w:rPr>
           <w:t>(Line graph figures at the very bottom of the page)</w:t>
+        </w:r>
+      </w:ins>
+      <w:commentRangeEnd w:id="41"/>
+      <w:ins w:id="141" w:author="nathan hwangbo" w:date="2020-07-29T16:45:00Z">
+        <w:r>
+          <w:rPr>
+            <w:rStyle w:val="CommentReference"/>
+            <w:rFonts w:ascii="Arial" w:eastAsia="Arial" w:hAnsi="Arial" w:cs="Arial"/>
+          </w:rPr>
+          <w:commentReference w:id="41"/>
         </w:r>
       </w:ins>
     </w:p>
@@ -2980,8 +3011,8 @@
         </w:rPr>
         <w:t xml:space="preserve">Quantifying the probability of a species </w:t>
       </w:r>
-      <w:commentRangeStart w:id="137"/>
-      <w:commentRangeStart w:id="138"/>
+      <w:commentRangeStart w:id="142"/>
+      <w:commentRangeStart w:id="143"/>
       <w:r>
         <w:rPr>
           <w:rFonts w:ascii="Arial" w:hAnsi="Arial" w:cs="Arial"/>
@@ -2992,21 +3023,21 @@
         </w:rPr>
         <w:t>remaining</w:t>
       </w:r>
-      <w:commentRangeEnd w:id="137"/>
+      <w:commentRangeEnd w:id="142"/>
       <w:r>
         <w:rPr>
           <w:rStyle w:val="CommentReference"/>
           <w:rFonts w:ascii="Arial" w:eastAsia="Arial" w:hAnsi="Arial" w:cs="Arial"/>
         </w:rPr>
-        <w:commentReference w:id="137"/>
-      </w:r>
-      <w:commentRangeEnd w:id="138"/>
+        <w:commentReference w:id="142"/>
+      </w:r>
+      <w:commentRangeEnd w:id="143"/>
       <w:r>
         <w:rPr>
           <w:rStyle w:val="CommentReference"/>
           <w:rFonts w:ascii="Arial" w:eastAsia="Arial" w:hAnsi="Arial" w:cs="Arial"/>
         </w:rPr>
-        <w:commentReference w:id="138"/>
+        <w:commentReference w:id="143"/>
       </w:r>
       <w:r>
         <w:rPr>
@@ -3038,7 +3069,7 @@
           <w:highlight w:val="lightGray"/>
         </w:rPr>
       </w:pPr>
-      <w:ins w:id="139" w:author="Laura Dee" w:date="2020-07-21T15:37:00Z">
+      <w:ins w:id="144" w:author="Laura Dee" w:date="2020-07-21T15:37:00Z">
         <w:r>
           <w:rPr>
             <w:rFonts w:ascii="Arial" w:hAnsi="Arial" w:cs="Arial"/>
@@ -3067,7 +3098,7 @@
           <w:t xml:space="preserve"> to quantify the likelihood of species losses through time</w:t>
         </w:r>
       </w:ins>
-      <w:del w:id="140" w:author="Laura Dee" w:date="2020-07-21T15:37:00Z">
+      <w:del w:id="145" w:author="Laura Dee" w:date="2020-07-21T15:37:00Z">
         <w:r>
           <w:rPr>
             <w:rFonts w:ascii="Arial" w:hAnsi="Arial" w:cs="Arial"/>
@@ -3087,7 +3118,7 @@
         </w:rPr>
         <w:t xml:space="preserve">: one </w:t>
       </w:r>
-      <w:del w:id="141" w:author="nathan hwangbo" w:date="2020-07-27T18:34:00Z">
+      <w:del w:id="146" w:author="nathan hwangbo" w:date="2020-07-27T18:34:00Z">
         <w:r>
           <w:rPr>
             <w:rFonts w:ascii="Arial" w:hAnsi="Arial" w:cs="Arial"/>
@@ -3152,7 +3183,7 @@
         </w:rPr>
         <w:t xml:space="preserve">at a given year </w:t>
       </w:r>
-      <w:del w:id="142" w:author="nathan hwangbo" w:date="2020-07-27T18:34:00Z">
+      <w:del w:id="147" w:author="nathan hwangbo" w:date="2020-07-27T18:34:00Z">
         <w:r>
           <w:rPr>
             <w:rFonts w:ascii="Arial" w:hAnsi="Arial" w:cs="Arial"/>
@@ -3163,7 +3194,7 @@
           <w:delText xml:space="preserve">given </w:delText>
         </w:r>
       </w:del>
-      <w:ins w:id="143" w:author="nathan hwangbo" w:date="2020-07-27T18:34:00Z">
+      <w:ins w:id="148" w:author="nathan hwangbo" w:date="2020-07-27T18:34:00Z">
         <w:r>
           <w:rPr>
             <w:rFonts w:ascii="Arial" w:hAnsi="Arial" w:cs="Arial"/>
@@ -3374,7 +3405,7 @@
         </w:rPr>
         <w:t xml:space="preserve"> then</w:t>
       </w:r>
-      <w:ins w:id="144" w:author="nathan hwangbo" w:date="2020-07-22T11:27:00Z">
+      <w:ins w:id="149" w:author="nathan hwangbo" w:date="2020-07-22T11:27:00Z">
         <w:r>
           <w:rPr>
             <w:rFonts w:ascii="Arial" w:hAnsi="Arial" w:cs="Arial"/>
@@ -3412,8 +3443,8 @@
         </w:rPr>
         <w:t xml:space="preserve">and </w:t>
       </w:r>
-      <w:commentRangeStart w:id="145"/>
-      <w:commentRangeStart w:id="146"/>
+      <w:commentRangeStart w:id="150"/>
+      <w:commentRangeStart w:id="151"/>
       <w:r>
         <w:rPr>
           <w:rFonts w:ascii="Arial" w:hAnsi="Arial" w:cs="Arial"/>
@@ -3423,23 +3454,23 @@
         </w:rPr>
         <w:t>treatment</w:t>
       </w:r>
-      <w:commentRangeEnd w:id="145"/>
+      <w:commentRangeEnd w:id="150"/>
       <w:r>
         <w:rPr>
           <w:rStyle w:val="CommentReference"/>
           <w:rFonts w:ascii="Arial" w:eastAsia="Arial" w:hAnsi="Arial" w:cs="Arial"/>
         </w:rPr>
-        <w:commentReference w:id="145"/>
-      </w:r>
-      <w:commentRangeEnd w:id="146"/>
+        <w:commentReference w:id="150"/>
+      </w:r>
+      <w:commentRangeEnd w:id="151"/>
       <w:r>
         <w:rPr>
           <w:rStyle w:val="CommentReference"/>
           <w:rFonts w:ascii="Arial" w:eastAsia="Arial" w:hAnsi="Arial" w:cs="Arial"/>
         </w:rPr>
-        <w:commentReference w:id="146"/>
-      </w:r>
-      <w:ins w:id="147" w:author="nathan hwangbo" w:date="2020-07-22T11:27:00Z">
+        <w:commentReference w:id="151"/>
+      </w:r>
+      <w:ins w:id="152" w:author="nathan hwangbo" w:date="2020-07-22T11:27:00Z">
         <w:r>
           <w:rPr>
             <w:rFonts w:ascii="Arial" w:hAnsi="Arial" w:cs="Arial"/>
@@ -3450,7 +3481,7 @@
           <w:t xml:space="preserve"> (</w:t>
         </w:r>
       </w:ins>
-      <w:ins w:id="148" w:author="nathan hwangbo" w:date="2020-07-22T11:28:00Z">
+      <w:ins w:id="153" w:author="nathan hwangbo" w:date="2020-07-22T11:28:00Z">
         <w:r>
           <w:rPr>
             <w:rFonts w:ascii="Arial" w:hAnsi="Arial" w:cs="Arial"/>
@@ -3461,7 +3492,7 @@
           <w:t>Bates</w:t>
         </w:r>
       </w:ins>
-      <w:ins w:id="149" w:author="nathan hwangbo" w:date="2020-07-22T11:29:00Z">
+      <w:ins w:id="154" w:author="nathan hwangbo" w:date="2020-07-22T11:29:00Z">
         <w:r>
           <w:rPr>
             <w:rFonts w:ascii="Arial" w:hAnsi="Arial" w:cs="Arial"/>
@@ -3479,7 +3510,7 @@
             <w:iCs/>
             <w:color w:val="000000" w:themeColor="text1"/>
             <w:highlight w:val="lightGray"/>
-            <w:rPrChange w:id="150" w:author="nathan hwangbo" w:date="2020-07-22T11:29:00Z">
+            <w:rPrChange w:id="155" w:author="nathan hwangbo" w:date="2020-07-22T11:29:00Z">
               <w:rPr>
                 <w:rFonts w:ascii="Arial" w:hAnsi="Arial" w:cs="Arial"/>
                 <w:bCs/>
@@ -3500,7 +3531,7 @@
           <w:t xml:space="preserve"> 2015</w:t>
         </w:r>
       </w:ins>
-      <w:ins w:id="151" w:author="nathan hwangbo" w:date="2020-07-22T11:27:00Z">
+      <w:ins w:id="156" w:author="nathan hwangbo" w:date="2020-07-22T11:27:00Z">
         <w:r>
           <w:rPr>
             <w:rFonts w:ascii="Arial" w:hAnsi="Arial" w:cs="Arial"/>
@@ -3648,7 +3679,7 @@
         </w:rPr>
         <w:t xml:space="preserve">and </w:t>
       </w:r>
-      <w:commentRangeStart w:id="152"/>
+      <w:commentRangeStart w:id="157"/>
       <w:r>
         <w:rPr>
           <w:rFonts w:ascii="Arial" w:hAnsi="Arial" w:cs="Arial"/>
@@ -3658,15 +3689,15 @@
         </w:rPr>
         <w:t>treatment</w:t>
       </w:r>
-      <w:commentRangeEnd w:id="152"/>
+      <w:commentRangeEnd w:id="157"/>
       <w:r>
         <w:rPr>
           <w:rStyle w:val="CommentReference"/>
           <w:rFonts w:ascii="Arial" w:eastAsia="Arial" w:hAnsi="Arial" w:cs="Arial"/>
         </w:rPr>
-        <w:commentReference w:id="152"/>
-      </w:r>
-      <w:ins w:id="153" w:author="nathan hwangbo" w:date="2020-07-22T13:33:00Z">
+        <w:commentReference w:id="157"/>
+      </w:r>
+      <w:ins w:id="158" w:author="nathan hwangbo" w:date="2020-07-22T13:33:00Z">
         <w:r>
           <w:rPr>
             <w:rFonts w:ascii="Arial" w:hAnsi="Arial" w:cs="Arial"/>
@@ -3677,7 +3708,7 @@
           <w:t xml:space="preserve">, which </w:t>
         </w:r>
       </w:ins>
-      <w:ins w:id="154" w:author="nathan hwangbo" w:date="2020-07-22T13:28:00Z">
+      <w:ins w:id="159" w:author="nathan hwangbo" w:date="2020-07-22T13:28:00Z">
         <w:r>
           <w:rPr>
             <w:rFonts w:ascii="Arial" w:hAnsi="Arial" w:cs="Arial"/>
@@ -3688,7 +3719,7 @@
           <w:t>allow</w:t>
         </w:r>
       </w:ins>
-      <w:ins w:id="155" w:author="nathan hwangbo" w:date="2020-07-22T13:33:00Z">
+      <w:ins w:id="160" w:author="nathan hwangbo" w:date="2020-07-22T13:33:00Z">
         <w:r>
           <w:rPr>
             <w:rFonts w:ascii="Arial" w:hAnsi="Arial" w:cs="Arial"/>
@@ -3699,7 +3730,7 @@
           <w:t>s</w:t>
         </w:r>
       </w:ins>
-      <w:ins w:id="156" w:author="nathan hwangbo" w:date="2020-07-22T13:26:00Z">
+      <w:ins w:id="161" w:author="nathan hwangbo" w:date="2020-07-22T13:26:00Z">
         <w:r>
           <w:rPr>
             <w:rFonts w:ascii="Arial" w:hAnsi="Arial" w:cs="Arial"/>
@@ -3710,7 +3741,7 @@
           <w:t xml:space="preserve"> the</w:t>
         </w:r>
       </w:ins>
-      <w:ins w:id="157" w:author="nathan hwangbo" w:date="2020-07-22T13:27:00Z">
+      <w:ins w:id="162" w:author="nathan hwangbo" w:date="2020-07-22T13:27:00Z">
         <w:r>
           <w:rPr>
             <w:rFonts w:ascii="Arial" w:hAnsi="Arial" w:cs="Arial"/>
@@ -3721,7 +3752,7 @@
           <w:t xml:space="preserve"> </w:t>
         </w:r>
       </w:ins>
-      <w:ins w:id="158" w:author="nathan hwangbo" w:date="2020-07-22T13:26:00Z">
+      <w:ins w:id="163" w:author="nathan hwangbo" w:date="2020-07-22T13:26:00Z">
         <w:r>
           <w:rPr>
             <w:rFonts w:ascii="Arial" w:hAnsi="Arial" w:cs="Arial"/>
@@ -3732,7 +3763,7 @@
           <w:t>relationship between abundance and species loss to vary by treatment</w:t>
         </w:r>
       </w:ins>
-      <w:ins w:id="159" w:author="nathan hwangbo" w:date="2020-07-22T13:30:00Z">
+      <w:ins w:id="164" w:author="nathan hwangbo" w:date="2020-07-22T13:30:00Z">
         <w:r>
           <w:rPr>
             <w:rFonts w:ascii="Arial" w:hAnsi="Arial" w:cs="Arial"/>
@@ -5063,8 +5094,8 @@
           <w:highlight w:val="lightGray"/>
         </w:rPr>
       </w:pPr>
-      <w:commentRangeStart w:id="160"/>
-      <w:del w:id="161" w:author="nathan hwangbo" w:date="2020-07-22T11:31:00Z">
+      <w:commentRangeStart w:id="165"/>
+      <w:del w:id="166" w:author="nathan hwangbo" w:date="2020-07-22T11:31:00Z">
         <w:r>
           <w:rPr>
             <w:rFonts w:ascii="Arial" w:hAnsi="Arial" w:cs="Arial"/>
@@ -5075,7 +5106,7 @@
           <w:delText xml:space="preserve">On the </w:delText>
         </w:r>
       </w:del>
-      <w:ins w:id="162" w:author="nathan hwangbo" w:date="2020-07-22T11:31:00Z">
+      <w:ins w:id="167" w:author="nathan hwangbo" w:date="2020-07-22T11:31:00Z">
         <w:r>
           <w:rPr>
             <w:rFonts w:ascii="Arial" w:hAnsi="Arial" w:cs="Arial"/>
@@ -5095,7 +5126,7 @@
         </w:rPr>
         <w:t>o</w:t>
       </w:r>
-      <w:ins w:id="163" w:author="nathan hwangbo" w:date="2020-07-22T11:31:00Z">
+      <w:ins w:id="168" w:author="nathan hwangbo" w:date="2020-07-22T11:31:00Z">
         <w:r>
           <w:rPr>
             <w:rFonts w:ascii="Arial" w:hAnsi="Arial" w:cs="Arial"/>
@@ -5106,7 +5137,7 @@
           <w:t>r the second set of models</w:t>
         </w:r>
       </w:ins>
-      <w:del w:id="164" w:author="nathan hwangbo" w:date="2020-07-22T11:31:00Z">
+      <w:del w:id="169" w:author="nathan hwangbo" w:date="2020-07-22T11:31:00Z">
         <w:r>
           <w:rPr>
             <w:rFonts w:ascii="Arial" w:hAnsi="Arial" w:cs="Arial"/>
@@ -5117,13 +5148,13 @@
           <w:delText>ther hand</w:delText>
         </w:r>
       </w:del>
-      <w:commentRangeEnd w:id="160"/>
+      <w:commentRangeEnd w:id="165"/>
       <w:r>
         <w:rPr>
           <w:rStyle w:val="CommentReference"/>
           <w:rFonts w:ascii="Arial" w:eastAsia="Arial" w:hAnsi="Arial" w:cs="Arial"/>
         </w:rPr>
-        <w:commentReference w:id="160"/>
+        <w:commentReference w:id="165"/>
       </w:r>
       <w:r>
         <w:rPr>
@@ -5159,18 +5190,7 @@
           <w:color w:val="000000" w:themeColor="text1"/>
           <w:highlight w:val="lightGray"/>
         </w:rPr>
-        <w:t xml:space="preserve"> Similarly, we replace pre-treatment abundance</w:t>
-      </w:r>
-      <w:bookmarkStart w:id="165" w:name="_GoBack"/>
-      <w:bookmarkEnd w:id="165"/>
-      <w:r>
-        <w:rPr>
-          <w:rFonts w:ascii="Arial" w:hAnsi="Arial" w:cs="Arial"/>
-          <w:bCs/>
-          <w:color w:val="000000" w:themeColor="text1"/>
-          <w:highlight w:val="lightGray"/>
-        </w:rPr>
-        <w:t xml:space="preserve"> with abundance in the prior year. This leads to the modified model specification:</w:t>
+        <w:t xml:space="preserve"> Similarly, we replace pre-treatment abundance with abundance in the prior year. This leads to the modified model specification:</w:t>
       </w:r>
     </w:p>
     <w:p>
@@ -8488,7 +8508,58 @@
       </w:r>
     </w:p>
   </w:comment>
-  <w:comment w:id="29" w:author="Laura Dee" w:date="2020-07-06T14:21:00Z" w:initials="LD">
+  <w:comment w:id="22" w:author="nathan hwangbo" w:date="2020-07-29T11:52:00Z" w:initials="nh">
+    <w:p>
+      <w:pPr>
+        <w:pStyle w:val="CommentText"/>
+      </w:pPr>
+      <w:r>
+        <w:rPr>
+          <w:rStyle w:val="CommentReference"/>
+        </w:rPr>
+        <w:annotationRef/>
+      </w:r>
+      <w:r>
+        <w:t xml:space="preserve">I don’t think this is correct right now. </w:t>
+      </w:r>
+      <w:proofErr w:type="spellStart"/>
+      <w:r>
+        <w:t>Eg</w:t>
+      </w:r>
+      <w:proofErr w:type="spellEnd"/>
+      <w:r>
+        <w:t xml:space="preserve"> rather than the dominant group being the top 20% of species in a plot, it’s the species which have relative cover &gt; 0.8. The groupings are created in </w:t>
+      </w:r>
+      <w:proofErr w:type="spellStart"/>
+      <w:r>
+        <w:t>ProcessCover-FullNutNetData-NonRandomLossPaper.R</w:t>
+      </w:r>
+      <w:proofErr w:type="spellEnd"/>
+    </w:p>
+  </w:comment>
+  <w:comment w:id="23" w:author="nathan hwangbo" w:date="2020-07-29T16:43:00Z" w:initials="nh">
+    <w:p>
+      <w:pPr>
+        <w:pStyle w:val="CommentText"/>
+      </w:pPr>
+      <w:r>
+        <w:rPr>
+          <w:rStyle w:val="CommentReference"/>
+        </w:rPr>
+        <w:annotationRef/>
+      </w:r>
+      <w:r>
+        <w:rPr>
+          <w:rStyle w:val="CommentReference"/>
+        </w:rPr>
+        <w:t>This</w:t>
+      </w:r>
+      <w:r>
+        <w:t xml:space="preserve"> definition as written makes classification difficult in the plots where there are only a few Taxon</w:t>
+      </w:r>
+    </w:p>
+  </w:comment>
+  <w:comment w:id="31" w:author="Laura Dee" w:date="2020-07-06T14:21:00Z" w:initials="LD">
     <w:p>
       <w:pPr>
         <w:pStyle w:val="CommentText"/>
@@ -8508,7 +8579,7 @@
       </w:r>
     </w:p>
   </w:comment>
-  <w:comment w:id="30" w:author="nathan hwangbo" w:date="2020-07-22T17:08:00Z" w:initials="nh">
+  <w:comment w:id="32" w:author="nathan hwangbo" w:date="2020-07-22T17:08:00Z" w:initials="nh">
     <w:p>
       <w:pPr>
         <w:pStyle w:val="CommentText"/>
@@ -8550,7 +8621,7 @@
       </w:r>
     </w:p>
   </w:comment>
-  <w:comment w:id="137" w:author="Laura Dee" w:date="2020-07-10T16:13:00Z" w:initials="LD">
+  <w:comment w:id="41" w:author="nathan hwangbo" w:date="2020-07-29T16:45:00Z" w:initials="nh">
     <w:p>
       <w:pPr>
         <w:pStyle w:val="CommentText"/>
@@ -8562,11 +8633,45 @@
         <w:annotationRef/>
       </w:r>
       <w:r>
+        <w:t xml:space="preserve">The way we aggregate should depend on how we define the groupings for Relative </w:t>
+      </w:r>
+      <w:proofErr w:type="spellStart"/>
+      <w:r>
+        <w:t>Abudance</w:t>
+      </w:r>
+      <w:proofErr w:type="spellEnd"/>
+      <w:r>
+        <w:t>/</w:t>
+      </w:r>
+      <w:proofErr w:type="spellStart"/>
+      <w:r>
+        <w:t>DIgroup</w:t>
+      </w:r>
+      <w:proofErr w:type="spellEnd"/>
+    </w:p>
+    <w:p>
+      <w:pPr>
+        <w:pStyle w:val="CommentText"/>
+      </w:pPr>
+    </w:p>
+  </w:comment>
+  <w:comment w:id="142" w:author="Laura Dee" w:date="2020-07-10T16:13:00Z" w:initials="LD">
+    <w:p>
+      <w:pPr>
+        <w:pStyle w:val="CommentText"/>
+      </w:pPr>
+      <w:r>
+        <w:rPr>
+          <w:rStyle w:val="CommentReference"/>
+        </w:rPr>
+        <w:annotationRef/>
+      </w:r>
+      <w:r>
         <w:t>Nathan</w:t>
       </w:r>
     </w:p>
   </w:comment>
-  <w:comment w:id="138" w:author="Laura Dee" w:date="2020-07-21T08:06:00Z" w:initials="LD">
+  <w:comment w:id="143" w:author="Laura Dee" w:date="2020-07-21T08:06:00Z" w:initials="LD">
     <w:p>
       <w:pPr>
         <w:pStyle w:val="CommentText"/>
@@ -8587,7 +8692,7 @@
       </w:r>
     </w:p>
   </w:comment>
-  <w:comment w:id="145" w:author="Laura Dee" w:date="2020-07-21T08:02:00Z" w:initials="LD">
+  <w:comment w:id="150" w:author="Laura Dee" w:date="2020-07-21T08:02:00Z" w:initials="LD">
     <w:p>
       <w:pPr>
         <w:pStyle w:val="CommentText"/>
@@ -8607,7 +8712,7 @@
       </w:r>
     </w:p>
   </w:comment>
-  <w:comment w:id="146" w:author="nathan hwangbo" w:date="2020-07-22T11:29:00Z" w:initials="nh">
+  <w:comment w:id="151" w:author="nathan hwangbo" w:date="2020-07-22T11:29:00Z" w:initials="nh">
     <w:p>
       <w:pPr>
         <w:pStyle w:val="CommentText"/>
@@ -8683,7 +8788,7 @@
       </w:r>
     </w:p>
   </w:comment>
-  <w:comment w:id="152" w:author="Laura Dee" w:date="2020-07-21T08:07:00Z" w:initials="LD">
+  <w:comment w:id="157" w:author="Laura Dee" w:date="2020-07-21T08:07:00Z" w:initials="LD">
     <w:p>
       <w:pPr>
         <w:pStyle w:val="CommentText"/>
@@ -8699,7 +8804,7 @@
       </w:r>
     </w:p>
   </w:comment>
-  <w:comment w:id="160" w:author="Laura Dee" w:date="2020-07-21T08:06:00Z" w:initials="LD">
+  <w:comment w:id="165" w:author="Laura Dee" w:date="2020-07-21T08:06:00Z" w:initials="LD">
     <w:p>
       <w:pPr>
         <w:pStyle w:val="CommentText"/>
@@ -8747,8 +8852,11 @@
   <w15:commentEx w15:paraId="1F66B3CD" w15:done="1"/>
   <w15:commentEx w15:paraId="4EB0E747" w15:paraIdParent="1F66B3CD" w15:done="1"/>
   <w15:commentEx w15:paraId="2AE10B48" w15:done="0"/>
+  <w15:commentEx w15:paraId="22C80854" w15:done="0"/>
+  <w15:commentEx w15:paraId="44C7A97C" w15:paraIdParent="22C80854" w15:done="0"/>
   <w15:commentEx w15:paraId="167A9FDA" w15:done="0"/>
   <w15:commentEx w15:paraId="39FBEE9F" w15:paraIdParent="167A9FDA" w15:done="0"/>
+  <w15:commentEx w15:paraId="52F6D29A" w15:done="0"/>
   <w15:commentEx w15:paraId="71604A04" w15:done="1"/>
   <w15:commentEx w15:paraId="2BCDC15B" w15:paraIdParent="71604A04" w15:done="0"/>
   <w15:commentEx w15:paraId="3A7456EA" w15:done="0"/>
@@ -8795,8 +8903,11 @@
   <w16cid:commentId w16cid:paraId="1F66B3CD" w16cid:durableId="22C12003"/>
   <w16cid:commentId w16cid:paraId="4EB0E747" w16cid:durableId="22C2C1C1"/>
   <w16cid:commentId w16cid:paraId="2AE10B48" w16cid:durableId="22ADB228"/>
+  <w16cid:commentId w16cid:paraId="22C80854" w16cid:durableId="22CBE183"/>
+  <w16cid:commentId w16cid:paraId="44C7A97C" w16cid:durableId="22CC25B1"/>
   <w16cid:commentId w16cid:paraId="167A9FDA" w16cid:durableId="22ADB206"/>
   <w16cid:commentId w16cid:paraId="39FBEE9F" w16cid:durableId="22C2F124"/>
+  <w16cid:commentId w16cid:paraId="52F6D29A" w16cid:durableId="22CC2611"/>
   <w16cid:commentId w16cid:paraId="71604A04" w16cid:durableId="22B31233"/>
   <w16cid:commentId w16cid:paraId="2BCDC15B" w16cid:durableId="22C12086"/>
   <w16cid:commentId w16cid:paraId="3A7456EA" w16cid:durableId="22C11F9F"/>

</xml_diff>